<commit_message>
Modificações Taseda e OVR (ovr_id e arrumar auditor responsável)
</commit_message>
<xml_diff>
--- a/bhadrasana/docx/Termo de Verificação.docx
+++ b/bhadrasana/docx/Termo de Verificação.docx
@@ -171,7 +171,7 @@
                   <v:formulas/>
                   <v:path o:connecttype="segments"/>
                 </v:shape>
-                <o:OLEObject Type="Embed" ProgID="PBrush" ShapeID="ole_rId4" DrawAspect="Content" ObjectID="_1667196142" r:id="rId10"/>
+                <o:OLEObject Type="Embed" ProgID="PBrush" ShapeID="ole_rId4" DrawAspect="Content" ObjectID="_1667310275" r:id="rId10"/>
               </w:object>
             </w:r>
           </w:p>
@@ -206,13 +206,13 @@
         <w:pStyle w:val="Legenda"/>
       </w:pPr>
       <w:r>
-        <w:t xml:space="preserve">        OVR - </w:t>
+        <w:t xml:space="preserve">        OVR - DOSSIÊ nº  {</w:t>
       </w:r>
       <w:r>
-        <w:t>Operação</w:t>
+        <w:t>ovr_</w:t>
       </w:r>
       <w:r>
-        <w:t xml:space="preserve"> nº  {id}</w:t>
+        <w:t>id}</w:t>
       </w:r>
     </w:p>
     <w:p>
@@ -323,7 +323,25 @@
                 <w:sz w:val="20"/>
                 <w:lang w:val="en-US"/>
               </w:rPr>
-              <w:t>{responsavel}</w:t>
+              <w:t>{</w:t>
+            </w:r>
+            <w:r>
+              <w:rPr>
+                <w:b/>
+                <w:bCs/>
+                <w:sz w:val="20"/>
+                <w:lang w:val="en-US"/>
+              </w:rPr>
+              <w:t>auditor_responsavel</w:t>
+            </w:r>
+            <w:r>
+              <w:rPr>
+                <w:b/>
+                <w:bCs/>
+                <w:sz w:val="20"/>
+                <w:lang w:val="en-US"/>
+              </w:rPr>
+              <w:t>}</w:t>
             </w:r>
           </w:p>
         </w:tc>
@@ -939,7 +957,19 @@
               <w:rPr>
                 <w:sz w:val="20"/>
               </w:rPr>
-              <w:t>{user_name}</w:t>
+              <w:t>{</w:t>
+            </w:r>
+            <w:r>
+              <w:rPr>
+                <w:sz w:val="20"/>
+              </w:rPr>
+              <w:t>responsavel</w:t>
+            </w:r>
+            <w:r>
+              <w:rPr>
+                <w:sz w:val="20"/>
+              </w:rPr>
+              <w:t>}</w:t>
             </w:r>
           </w:p>
         </w:tc>

</xml_diff>

<commit_message>
De Fazenda para Economia
</commit_message>
<xml_diff>
--- a/bhadrasana/docx/Termo de Verificação.docx
+++ b/bhadrasana/docx/Termo de Verificação.docx
@@ -17,15 +17,15 @@
         <w:tblLook w:val="0000" w:noVBand="0" w:noHBand="0" w:firstRow="0" w:lastRow="0" w:firstColumn="0" w:lastColumn="0"/>
       </w:tblPr>
       <w:tblGrid>
-        <w:gridCol w:w="2120"/>
-        <w:gridCol w:w="5942"/>
-        <w:gridCol w:w="1436"/>
+        <w:gridCol w:w="2119"/>
+        <w:gridCol w:w="5941"/>
+        <w:gridCol w:w="1438"/>
       </w:tblGrid>
       <w:tr>
         <w:trPr/>
         <w:tc>
           <w:tcPr>
-            <w:tcW w:w="2120" w:type="dxa"/>
+            <w:tcW w:w="2119" w:type="dxa"/>
             <w:tcBorders/>
             <w:shd w:color="auto" w:fill="auto" w:val="clear"/>
           </w:tcPr>
@@ -88,7 +88,7 @@
         </w:tc>
         <w:tc>
           <w:tcPr>
-            <w:tcW w:w="5942" w:type="dxa"/>
+            <w:tcW w:w="5941" w:type="dxa"/>
             <w:tcBorders/>
             <w:shd w:color="auto" w:fill="auto" w:val="clear"/>
           </w:tcPr>
@@ -132,17 +132,21 @@
               <w:snapToGrid w:val="false"/>
               <w:ind w:left="0" w:hanging="0"/>
               <w:jc w:val="center"/>
+              <w:rPr/>
+            </w:pPr>
+            <w:r>
               <w:rPr>
                 <w:color w:val="000000"/>
                 <w:sz w:val="22"/>
               </w:rPr>
-            </w:pPr>
+              <w:t xml:space="preserve">MINISTÉRIO DA </w:t>
+            </w:r>
             <w:r>
               <w:rPr>
                 <w:color w:val="000000"/>
                 <w:sz w:val="22"/>
               </w:rPr>
-              <w:t>MINISTÉRIO DA FAZENDA</w:t>
+              <w:t>ECONOMIA</w:t>
             </w:r>
           </w:p>
           <w:p>
@@ -214,7 +218,7 @@
         </w:tc>
         <w:tc>
           <w:tcPr>
-            <w:tcW w:w="1436" w:type="dxa"/>
+            <w:tcW w:w="1438" w:type="dxa"/>
             <w:tcBorders/>
             <w:shd w:color="auto" w:fill="auto" w:val="clear"/>
             <w:vAlign w:val="center"/>
@@ -233,7 +237,7 @@
                 <v:shape id="ole_rId3" style="width:60pt;height:59.25pt" o:ole="">
                   <v:imagedata r:id="rId4" o:title=""/>
                 </v:shape>
-                <o:OLEObject Type="Embed" ProgID="PBrush" ShapeID="ole_rId3" DrawAspect="Content" ObjectID="_1934361325" r:id="rId3"/>
+                <o:OLEObject Type="Embed" ProgID="PBrush" ShapeID="ole_rId3" DrawAspect="Content" ObjectID="_595564353" r:id="rId3"/>
               </w:object>
             </w:r>
           </w:p>
@@ -287,15 +291,7 @@
       </w:r>
       <w:r>
         <w:rPr/>
-        <w:t xml:space="preserve">OVR - </w:t>
-      </w:r>
-      <w:r>
-        <w:rPr/>
-        <w:t>Operação</w:t>
-      </w:r>
-      <w:r>
-        <w:rPr/>
-        <w:t xml:space="preserve"> nº  {ovr_id}</w:t>
+        <w:t>OVR - Operação nº  {ovr_id}</w:t>
       </w:r>
     </w:p>
     <w:p>
@@ -328,14 +324,14 @@
         <w:tblLook w:val="0000" w:noVBand="0" w:noHBand="0" w:lastColumn="0" w:firstColumn="0" w:lastRow="0" w:firstRow="0"/>
       </w:tblPr>
       <w:tblGrid>
-        <w:gridCol w:w="5207"/>
-        <w:gridCol w:w="4201"/>
+        <w:gridCol w:w="5206"/>
+        <w:gridCol w:w="4202"/>
       </w:tblGrid>
       <w:tr>
         <w:trPr/>
         <w:tc>
           <w:tcPr>
-            <w:tcW w:w="5207" w:type="dxa"/>
+            <w:tcW w:w="5206" w:type="dxa"/>
             <w:tcBorders>
               <w:top w:val="single" w:sz="2" w:space="0" w:color="000001"/>
               <w:left w:val="single" w:sz="2" w:space="0" w:color="000001"/>
@@ -357,7 +353,7 @@
         </w:tc>
         <w:tc>
           <w:tcPr>
-            <w:tcW w:w="4201" w:type="dxa"/>
+            <w:tcW w:w="4202" w:type="dxa"/>
             <w:vMerge w:val="restart"/>
             <w:tcBorders>
               <w:top w:val="single" w:sz="2" w:space="0" w:color="000001"/>
@@ -430,7 +426,7 @@
         <w:trPr/>
         <w:tc>
           <w:tcPr>
-            <w:tcW w:w="5207" w:type="dxa"/>
+            <w:tcW w:w="5206" w:type="dxa"/>
             <w:tcBorders>
               <w:top w:val="single" w:sz="2" w:space="0" w:color="000001"/>
               <w:left w:val="single" w:sz="2" w:space="0" w:color="000001"/>
@@ -453,7 +449,7 @@
         </w:tc>
         <w:tc>
           <w:tcPr>
-            <w:tcW w:w="4201" w:type="dxa"/>
+            <w:tcW w:w="4202" w:type="dxa"/>
             <w:vMerge w:val="continue"/>
             <w:tcBorders>
               <w:top w:val="single" w:sz="2" w:space="0" w:color="000001"/>
@@ -478,7 +474,7 @@
         <w:trPr/>
         <w:tc>
           <w:tcPr>
-            <w:tcW w:w="5207" w:type="dxa"/>
+            <w:tcW w:w="5206" w:type="dxa"/>
             <w:tcBorders>
               <w:top w:val="single" w:sz="2" w:space="0" w:color="000001"/>
               <w:left w:val="single" w:sz="2" w:space="0" w:color="000001"/>
@@ -500,7 +496,7 @@
         </w:tc>
         <w:tc>
           <w:tcPr>
-            <w:tcW w:w="4201" w:type="dxa"/>
+            <w:tcW w:w="4202" w:type="dxa"/>
             <w:vMerge w:val="continue"/>
             <w:tcBorders>
               <w:top w:val="single" w:sz="2" w:space="0" w:color="000001"/>
@@ -606,14 +602,14 @@
         <w:tblLook w:val="0000" w:noVBand="0" w:noHBand="0" w:lastColumn="0" w:firstColumn="0" w:lastRow="0" w:firstRow="0"/>
       </w:tblPr>
       <w:tblGrid>
-        <w:gridCol w:w="5098"/>
-        <w:gridCol w:w="4310"/>
+        <w:gridCol w:w="5097"/>
+        <w:gridCol w:w="4311"/>
       </w:tblGrid>
       <w:tr>
         <w:trPr/>
         <w:tc>
           <w:tcPr>
-            <w:tcW w:w="5098" w:type="dxa"/>
+            <w:tcW w:w="5097" w:type="dxa"/>
             <w:tcBorders>
               <w:top w:val="single" w:sz="2" w:space="0" w:color="000001"/>
               <w:left w:val="single" w:sz="2" w:space="0" w:color="000001"/>
@@ -664,7 +660,7 @@
         </w:tc>
         <w:tc>
           <w:tcPr>
-            <w:tcW w:w="4310" w:type="dxa"/>
+            <w:tcW w:w="4311" w:type="dxa"/>
             <w:vMerge w:val="restart"/>
             <w:tcBorders>
               <w:top w:val="single" w:sz="2" w:space="0" w:color="000001"/>
@@ -764,7 +760,7 @@
         <w:trPr/>
         <w:tc>
           <w:tcPr>
-            <w:tcW w:w="5098" w:type="dxa"/>
+            <w:tcW w:w="5097" w:type="dxa"/>
             <w:tcBorders>
               <w:top w:val="single" w:sz="2" w:space="0" w:color="000001"/>
               <w:left w:val="single" w:sz="2" w:space="0" w:color="000001"/>
@@ -816,7 +812,7 @@
         </w:tc>
         <w:tc>
           <w:tcPr>
-            <w:tcW w:w="4310" w:type="dxa"/>
+            <w:tcW w:w="4311" w:type="dxa"/>
             <w:vMerge w:val="continue"/>
             <w:tcBorders>
               <w:top w:val="single" w:sz="2" w:space="0" w:color="000001"/>
@@ -841,7 +837,7 @@
         <w:trPr/>
         <w:tc>
           <w:tcPr>
-            <w:tcW w:w="5098" w:type="dxa"/>
+            <w:tcW w:w="5097" w:type="dxa"/>
             <w:tcBorders>
               <w:top w:val="single" w:sz="2" w:space="0" w:color="000001"/>
               <w:left w:val="single" w:sz="2" w:space="0" w:color="000001"/>
@@ -937,7 +933,7 @@
         </w:tc>
         <w:tc>
           <w:tcPr>
-            <w:tcW w:w="4310" w:type="dxa"/>
+            <w:tcW w:w="4311" w:type="dxa"/>
             <w:tcBorders>
               <w:top w:val="single" w:sz="2" w:space="0" w:color="000001"/>
               <w:left w:val="single" w:sz="2" w:space="0" w:color="000001"/>
@@ -1104,7 +1100,7 @@
         <w:trPr/>
         <w:tc>
           <w:tcPr>
-            <w:tcW w:w="5098" w:type="dxa"/>
+            <w:tcW w:w="5097" w:type="dxa"/>
             <w:tcBorders>
               <w:top w:val="single" w:sz="2" w:space="0" w:color="000001"/>
               <w:left w:val="single" w:sz="2" w:space="0" w:color="000001"/>
@@ -1185,7 +1181,7 @@
         </w:tc>
         <w:tc>
           <w:tcPr>
-            <w:tcW w:w="4310" w:type="dxa"/>
+            <w:tcW w:w="4311" w:type="dxa"/>
             <w:tcBorders>
               <w:top w:val="single" w:sz="2" w:space="0" w:color="000001"/>
               <w:left w:val="single" w:sz="2" w:space="0" w:color="000001"/>

</xml_diff>

<commit_message>
Ordenar cartões por Usuário e mostrar por Usuário. Termo de retirada de amostras.
</commit_message>
<xml_diff>
--- a/bhadrasana/docx/Termo de Verificação.docx
+++ b/bhadrasana/docx/Termo de Verificação.docx
@@ -1,20 +1,17 @@
 
 <file path=word/document.xml><?xml version="1.0" encoding="utf-8"?>
-<w:document xmlns:o="urn:schemas-microsoft-com:office:office" xmlns:r="http://schemas.openxmlformats.org/officeDocument/2006/relationships" xmlns:v="urn:schemas-microsoft-com:vml" xmlns:w="http://schemas.openxmlformats.org/wordprocessingml/2006/main" xmlns:w10="urn:schemas-microsoft-com:office:word" xmlns:wp="http://schemas.openxmlformats.org/drawingml/2006/wordprocessingDrawing" xmlns:wps="http://schemas.microsoft.com/office/word/2010/wordprocessingShape" xmlns:wpg="http://schemas.microsoft.com/office/word/2010/wordprocessingGroup" xmlns:mc="http://schemas.openxmlformats.org/markup-compatibility/2006" xmlns:wp14="http://schemas.microsoft.com/office/word/2010/wordprocessingDrawing" xmlns:w14="http://schemas.microsoft.com/office/word/2010/wordml" mc:Ignorable="w14 wp14">
+<w:document xmlns:wpc="http://schemas.microsoft.com/office/word/2010/wordprocessingCanvas" xmlns:cx="http://schemas.microsoft.com/office/drawing/2014/chartex" xmlns:cx1="http://schemas.microsoft.com/office/drawing/2015/9/8/chartex" xmlns:cx2="http://schemas.microsoft.com/office/drawing/2015/10/21/chartex" xmlns:cx3="http://schemas.microsoft.com/office/drawing/2016/5/9/chartex" xmlns:cx4="http://schemas.microsoft.com/office/drawing/2016/5/10/chartex" xmlns:cx5="http://schemas.microsoft.com/office/drawing/2016/5/11/chartex" xmlns:cx6="http://schemas.microsoft.com/office/drawing/2016/5/12/chartex" xmlns:cx7="http://schemas.microsoft.com/office/drawing/2016/5/13/chartex" xmlns:cx8="http://schemas.microsoft.com/office/drawing/2016/5/14/chartex" xmlns:mc="http://schemas.openxmlformats.org/markup-compatibility/2006" xmlns:aink="http://schemas.microsoft.com/office/drawing/2016/ink" xmlns:am3d="http://schemas.microsoft.com/office/drawing/2017/model3d" xmlns:o="urn:schemas-microsoft-com:office:office" xmlns:r="http://schemas.openxmlformats.org/officeDocument/2006/relationships" xmlns:m="http://schemas.openxmlformats.org/officeDocument/2006/math" xmlns:v="urn:schemas-microsoft-com:vml" xmlns:wp14="http://schemas.microsoft.com/office/word/2010/wordprocessingDrawing" xmlns:wp="http://schemas.openxmlformats.org/drawingml/2006/wordprocessingDrawing" xmlns:w10="urn:schemas-microsoft-com:office:word" xmlns:w="http://schemas.openxmlformats.org/wordprocessingml/2006/main" xmlns:w14="http://schemas.microsoft.com/office/word/2010/wordml" xmlns:w15="http://schemas.microsoft.com/office/word/2012/wordml" xmlns:w16cex="http://schemas.microsoft.com/office/word/2018/wordml/cex" xmlns:w16cid="http://schemas.microsoft.com/office/word/2016/wordml/cid" xmlns:w16="http://schemas.microsoft.com/office/word/2018/wordml" xmlns:w16se="http://schemas.microsoft.com/office/word/2015/wordml/symex" xmlns:wpg="http://schemas.microsoft.com/office/word/2010/wordprocessingGroup" xmlns:wpi="http://schemas.microsoft.com/office/word/2010/wordprocessingInk" xmlns:wne="http://schemas.microsoft.com/office/word/2006/wordml" xmlns:wps="http://schemas.microsoft.com/office/word/2010/wordprocessingShape" mc:Ignorable="w14 w15 w16se w16cid w16 w16cex wp14">
   <w:background w:color="FFFFFF"/>
   <w:body>
     <w:tbl>
       <w:tblPr>
         <w:tblW w:w="9498" w:type="dxa"/>
-        <w:jc w:val="left"/>
         <w:tblInd w:w="-142" w:type="dxa"/>
         <w:tblCellMar>
-          <w:top w:w="0" w:type="dxa"/>
           <w:left w:w="71" w:type="dxa"/>
-          <w:bottom w:w="0" w:type="dxa"/>
           <w:right w:w="71" w:type="dxa"/>
         </w:tblCellMar>
-        <w:tblLook w:val="0000" w:noVBand="0" w:noHBand="0" w:firstRow="0" w:lastRow="0" w:firstColumn="0" w:lastColumn="0"/>
+        <w:tblLook w:val="0000" w:firstRow="0" w:lastRow="0" w:firstColumn="0" w:lastColumn="0" w:noHBand="0" w:noVBand="0"/>
       </w:tblPr>
       <w:tblGrid>
         <w:gridCol w:w="2119"/>
@@ -22,31 +19,29 @@
         <w:gridCol w:w="1438"/>
       </w:tblGrid>
       <w:tr>
-        <w:trPr/>
         <w:tc>
           <w:tcPr>
             <w:tcW w:w="2119" w:type="dxa"/>
-            <w:tcBorders/>
-            <w:shd w:color="auto" w:fill="auto" w:val="clear"/>
+            <w:shd w:val="clear" w:color="auto" w:fill="auto"/>
           </w:tcPr>
           <w:p>
             <w:pPr>
-              <w:pStyle w:val="Normal"/>
               <w:tabs>
-                <w:tab w:val="clear" w:pos="708"/>
-                <w:tab w:val="left" w:pos="179" w:leader="none"/>
+                <w:tab w:val="left" w:pos="179"/>
               </w:tabs>
-              <w:snapToGrid w:val="false"/>
+              <w:snapToGrid w:val="0"/>
               <w:jc w:val="both"/>
-              <w:rPr/>
-            </w:pPr>
-            <w:r>
-              <w:rPr/>
+            </w:pPr>
+            <w:bookmarkStart w:id="0" w:name="_Hlk57958282"/>
+            <w:r>
+              <w:rPr>
+                <w:noProof/>
+              </w:rPr>
               <w:drawing>
-                <wp:inline distT="0" distB="0" distL="0" distR="0">
-                  <wp:extent cx="1257935" cy="667385"/>
+                <wp:inline distT="0" distB="0" distL="0" distR="0" wp14:anchorId="33D140C7" wp14:editId="00DA4751">
+                  <wp:extent cx="1200150" cy="742849"/>
                   <wp:effectExtent l="0" t="0" r="0" b="0"/>
-                  <wp:docPr id="1" name="ole_rId2" descr=""/>
+                  <wp:docPr id="1" name="ole_rId2"/>
                   <wp:cNvGraphicFramePr>
                     <a:graphicFrameLocks xmlns:a="http://schemas.openxmlformats.org/drawingml/2006/main" noChangeAspect="1"/>
                   </wp:cNvGraphicFramePr>
@@ -54,13 +49,13 @@
                     <a:graphicData uri="http://schemas.openxmlformats.org/drawingml/2006/picture">
                       <pic:pic xmlns:pic="http://schemas.openxmlformats.org/drawingml/2006/picture">
                         <pic:nvPicPr>
-                          <pic:cNvPr id="1" name="ole_rId2" descr=""/>
+                          <pic:cNvPr id="1" name="ole_rId2"/>
                           <pic:cNvPicPr>
                             <a:picLocks noChangeAspect="1" noChangeArrowheads="1"/>
                           </pic:cNvPicPr>
                         </pic:nvPicPr>
                         <pic:blipFill>
-                          <a:blip r:embed="rId2"/>
+                          <a:blip r:embed="rId8"/>
                           <a:stretch>
                             <a:fillRect/>
                           </a:stretch>
@@ -68,7 +63,7 @@
                         <pic:spPr bwMode="auto">
                           <a:xfrm>
                             <a:off x="0" y="0"/>
-                            <a:ext cx="1257935" cy="667385"/>
+                            <a:ext cx="1226452" cy="759129"/>
                           </a:xfrm>
                           <a:prstGeom prst="rect">
                             <a:avLst/>
@@ -81,7 +76,6 @@
               </w:drawing>
             </w:r>
             <w:r>
-              <w:rPr/>
               <w:t xml:space="preserve"> </w:t>
             </w:r>
           </w:p>
@@ -89,8 +83,7 @@
         <w:tc>
           <w:tcPr>
             <w:tcW w:w="5941" w:type="dxa"/>
-            <w:tcBorders/>
-            <w:shd w:color="auto" w:fill="auto" w:val="clear"/>
+            <w:shd w:val="clear" w:color="auto" w:fill="auto"/>
           </w:tcPr>
           <w:p>
             <w:pPr>
@@ -100,23 +93,16 @@
                 <w:numId w:val="2"/>
               </w:numPr>
               <w:tabs>
-                <w:tab w:val="clear" w:pos="708"/>
-                <w:tab w:val="left" w:pos="0" w:leader="none"/>
+                <w:tab w:val="left" w:pos="0"/>
               </w:tabs>
-              <w:snapToGrid w:val="false"/>
-              <w:ind w:left="0" w:hanging="0"/>
+              <w:snapToGrid w:val="0"/>
+              <w:ind w:left="0" w:firstLine="0"/>
               <w:jc w:val="center"/>
               <w:rPr>
                 <w:color w:val="000000"/>
                 <w:sz w:val="22"/>
               </w:rPr>
             </w:pPr>
-            <w:r>
-              <w:rPr>
-                <w:color w:val="000000"/>
-                <w:sz w:val="22"/>
-              </w:rPr>
-            </w:r>
           </w:p>
           <w:p>
             <w:pPr>
@@ -126,41 +112,29 @@
                 <w:numId w:val="2"/>
               </w:numPr>
               <w:tabs>
-                <w:tab w:val="clear" w:pos="708"/>
-                <w:tab w:val="left" w:pos="0" w:leader="none"/>
+                <w:tab w:val="left" w:pos="0"/>
               </w:tabs>
-              <w:snapToGrid w:val="false"/>
-              <w:ind w:left="0" w:hanging="0"/>
+              <w:snapToGrid w:val="0"/>
+              <w:ind w:left="0" w:firstLine="0"/>
               <w:jc w:val="center"/>
-              <w:rPr/>
             </w:pPr>
             <w:r>
               <w:rPr>
                 <w:color w:val="000000"/>
                 <w:sz w:val="22"/>
               </w:rPr>
-              <w:t xml:space="preserve">MINISTÉRIO DA </w:t>
-            </w:r>
-            <w:r>
-              <w:rPr>
-                <w:color w:val="000000"/>
-                <w:sz w:val="22"/>
-              </w:rPr>
-              <w:t>ECONOMIA</w:t>
-            </w:r>
-          </w:p>
-          <w:p>
-            <w:pPr>
-              <w:pStyle w:val="Normal"/>
+              <w:t>MINISTÉRIO DA ECONOMIA</w:t>
+            </w:r>
+          </w:p>
+          <w:p>
+            <w:pPr>
               <w:tabs>
-                <w:tab w:val="clear" w:pos="708"/>
-                <w:tab w:val="left" w:pos="0" w:leader="none"/>
+                <w:tab w:val="left" w:pos="0"/>
               </w:tabs>
-              <w:spacing w:lineRule="exact" w:line="280"/>
+              <w:spacing w:line="280" w:lineRule="exact"/>
               <w:jc w:val="center"/>
               <w:rPr>
                 <w:rFonts w:ascii="Arial" w:hAnsi="Arial" w:cs="Arial"/>
-                <w:b/>
                 <w:b/>
                 <w:color w:val="000000"/>
                 <w:sz w:val="22"/>
@@ -168,7 +142,7 @@
             </w:pPr>
             <w:r>
               <w:rPr>
-                <w:rFonts w:cs="Arial" w:ascii="Arial" w:hAnsi="Arial"/>
+                <w:rFonts w:ascii="Arial" w:hAnsi="Arial" w:cs="Arial"/>
                 <w:b/>
                 <w:color w:val="000000"/>
                 <w:sz w:val="22"/>
@@ -180,21 +154,16 @@
             <w:pPr>
               <w:pStyle w:val="Ttulo6"/>
               <w:jc w:val="center"/>
-              <w:rPr/>
-            </w:pPr>
-            <w:r>
-              <w:rPr/>
+            </w:pPr>
+            <w:r>
               <w:t>{unidade}</w:t>
             </w:r>
           </w:p>
           <w:p>
             <w:pPr>
-              <w:pStyle w:val="Normal"/>
               <w:jc w:val="center"/>
-              <w:rPr/>
-            </w:pPr>
-            <w:r>
-              <w:rPr/>
+            </w:pPr>
+            <w:r>
               <w:t>{setor}</w:t>
             </w:r>
           </w:p>
@@ -209,126 +178,92 @@
                 <w:color w:val="000000"/>
               </w:rPr>
             </w:pPr>
-            <w:r>
-              <w:rPr>
-                <w:color w:val="000000"/>
-              </w:rPr>
-            </w:r>
           </w:p>
         </w:tc>
         <w:tc>
           <w:tcPr>
             <w:tcW w:w="1438" w:type="dxa"/>
-            <w:tcBorders/>
-            <w:shd w:color="auto" w:fill="auto" w:val="clear"/>
+            <w:shd w:val="clear" w:color="auto" w:fill="auto"/>
             <w:vAlign w:val="center"/>
           </w:tcPr>
           <w:p>
             <w:pPr>
-              <w:pStyle w:val="Normal"/>
-              <w:snapToGrid w:val="false"/>
-              <w:spacing w:lineRule="exact" w:line="280" w:before="960" w:after="0"/>
+              <w:snapToGrid w:val="0"/>
+              <w:spacing w:before="960" w:line="280" w:lineRule="exact"/>
               <w:jc w:val="both"/>
-              <w:rPr/>
-            </w:pPr>
-            <w:r>
-              <w:rPr/>
-              <w:object>
-                <v:shape id="ole_rId3" style="width:60pt;height:59.25pt" o:ole="">
-                  <v:imagedata r:id="rId4" o:title=""/>
+            </w:pPr>
+            <w:r>
+              <w:object w:dxaOrig="1200" w:dyaOrig="1185" w14:anchorId="3B469EC8">
+                <v:shape id="ole_rId3" o:spid="_x0000_i1025" style="width:60pt;height:59.25pt" coordsize="" o:spt="100" adj="0,,0" path="" stroked="f">
+                  <v:stroke joinstyle="miter"/>
+                  <v:imagedata r:id="rId9" o:title=""/>
+                  <v:formulas/>
+                  <v:path o:connecttype="segments"/>
                 </v:shape>
-                <o:OLEObject Type="Embed" ProgID="PBrush" ShapeID="ole_rId3" DrawAspect="Content" ObjectID="_595564353" r:id="rId3"/>
+                <o:OLEObject Type="Embed" ProgID="PBrush" ShapeID="ole_rId3" DrawAspect="Content" ObjectID="_1668571468" r:id="rId10"/>
               </w:object>
             </w:r>
           </w:p>
         </w:tc>
       </w:tr>
+      <w:bookmarkEnd w:id="0"/>
     </w:tbl>
     <w:p>
       <w:pPr>
-        <w:pStyle w:val="Caption"/>
-        <w:rPr/>
+        <w:pStyle w:val="Legenda"/>
+      </w:pPr>
+    </w:p>
+    <w:p>
+      <w:pPr>
+        <w:pStyle w:val="Legenda"/>
+        <w:rPr>
+          <w:i w:val="0"/>
+          <w:iCs/>
+          <w:sz w:val="28"/>
+        </w:rPr>
       </w:pPr>
       <w:r>
-        <w:rPr/>
+        <w:rPr>
+          <w:i w:val="0"/>
+          <w:iCs/>
+          <w:sz w:val="28"/>
+        </w:rPr>
+        <w:t xml:space="preserve">          TERMO DE VERIFICAÇÃO  </w:t>
       </w:r>
     </w:p>
     <w:p>
       <w:pPr>
-        <w:pStyle w:val="Caption"/>
-        <w:rPr>
-          <w:i w:val="false"/>
-          <w:i w:val="false"/>
-          <w:iCs/>
-          <w:sz w:val="28"/>
-        </w:rPr>
+        <w:pStyle w:val="Legenda"/>
       </w:pPr>
       <w:r>
-        <w:rPr>
-          <w:i w:val="false"/>
-          <w:iCs/>
-          <w:sz w:val="28"/>
-        </w:rPr>
-        <w:t xml:space="preserve">          </w:t>
-      </w:r>
-      <w:r>
-        <w:rPr>
-          <w:i w:val="false"/>
-          <w:iCs/>
-          <w:sz w:val="28"/>
-        </w:rPr>
-        <w:t xml:space="preserve">TERMO DE VERIFICAÇÃO  </w:t>
+        <w:t xml:space="preserve">        OVR - Operação nº  {ovr_id}</w:t>
       </w:r>
     </w:p>
     <w:p>
       <w:pPr>
-        <w:pStyle w:val="Caption"/>
-        <w:rPr/>
-      </w:pPr>
-      <w:r>
-        <w:rPr/>
-        <w:t xml:space="preserve">        </w:t>
-      </w:r>
-      <w:r>
-        <w:rPr/>
-        <w:t>OVR - Operação nº  {ovr_id}</w:t>
-      </w:r>
-    </w:p>
-    <w:p>
-      <w:pPr>
-        <w:pStyle w:val="Normal"/>
-        <w:snapToGrid w:val="false"/>
+        <w:snapToGrid w:val="0"/>
         <w:rPr>
           <w:iCs/>
           <w:sz w:val="20"/>
         </w:rPr>
       </w:pPr>
-      <w:r>
-        <w:rPr>
-          <w:iCs/>
-          <w:sz w:val="20"/>
-        </w:rPr>
-      </w:r>
     </w:p>
     <w:tbl>
       <w:tblPr>
         <w:tblW w:w="9409" w:type="dxa"/>
-        <w:jc w:val="left"/>
-        <w:tblInd w:w="0" w:type="dxa"/>
         <w:tblCellMar>
           <w:top w:w="55" w:type="dxa"/>
           <w:left w:w="52" w:type="dxa"/>
           <w:bottom w:w="55" w:type="dxa"/>
           <w:right w:w="55" w:type="dxa"/>
         </w:tblCellMar>
-        <w:tblLook w:val="0000" w:noVBand="0" w:noHBand="0" w:lastColumn="0" w:firstColumn="0" w:lastRow="0" w:firstRow="0"/>
+        <w:tblLook w:val="0000" w:firstRow="0" w:lastRow="0" w:firstColumn="0" w:lastColumn="0" w:noHBand="0" w:noVBand="0"/>
       </w:tblPr>
       <w:tblGrid>
-        <w:gridCol w:w="5206"/>
+        <w:gridCol w:w="5207"/>
         <w:gridCol w:w="4202"/>
       </w:tblGrid>
       <w:tr>
-        <w:trPr/>
         <w:tc>
           <w:tcPr>
             <w:tcW w:w="5206" w:type="dxa"/>
@@ -337,16 +272,13 @@
               <w:left w:val="single" w:sz="2" w:space="0" w:color="000001"/>
               <w:bottom w:val="single" w:sz="2" w:space="0" w:color="000001"/>
             </w:tcBorders>
-            <w:shd w:color="auto" w:fill="auto" w:val="clear"/>
+            <w:shd w:val="clear" w:color="auto" w:fill="auto"/>
           </w:tcPr>
           <w:p>
             <w:pPr>
-              <w:pStyle w:val="Normal"/>
-              <w:snapToGrid w:val="false"/>
-              <w:rPr/>
-            </w:pPr>
-            <w:r>
-              <w:rPr/>
+              <w:snapToGrid w:val="0"/>
+            </w:pPr>
+            <w:r>
               <w:t>CE MERCANTE: {numeroCEmercante}</w:t>
             </w:r>
           </w:p>
@@ -361,15 +293,13 @@
               <w:bottom w:val="single" w:sz="2" w:space="0" w:color="000001"/>
               <w:right w:val="single" w:sz="2" w:space="0" w:color="000001"/>
             </w:tcBorders>
-            <w:shd w:color="auto" w:fill="auto" w:val="clear"/>
+            <w:shd w:val="clear" w:color="auto" w:fill="auto"/>
           </w:tcPr>
           <w:p>
             <w:pPr>
-              <w:pStyle w:val="Normal"/>
-              <w:snapToGrid w:val="false"/>
-              <w:spacing w:before="57" w:after="0"/>
+              <w:snapToGrid w:val="0"/>
+              <w:spacing w:before="57"/>
               <w:jc w:val="center"/>
-              <w:rPr/>
             </w:pPr>
             <w:r>
               <w:rPr>
@@ -381,34 +311,22 @@
           </w:p>
           <w:p>
             <w:pPr>
-              <w:pStyle w:val="Normal"/>
-              <w:snapToGrid w:val="false"/>
-              <w:spacing w:before="57" w:after="0"/>
+              <w:snapToGrid w:val="0"/>
+              <w:spacing w:before="57"/>
               <w:jc w:val="center"/>
               <w:rPr>
-                <w:b/>
                 <w:b/>
                 <w:bCs/>
                 <w:sz w:val="20"/>
                 <w:lang w:val="en-US"/>
               </w:rPr>
             </w:pPr>
-            <w:r>
-              <w:rPr>
-                <w:b/>
-                <w:bCs/>
-                <w:sz w:val="20"/>
-                <w:lang w:val="en-US"/>
-              </w:rPr>
-            </w:r>
-          </w:p>
-          <w:p>
-            <w:pPr>
-              <w:pStyle w:val="Normal"/>
-              <w:snapToGrid w:val="false"/>
-              <w:spacing w:before="57" w:after="0"/>
+          </w:p>
+          <w:p>
+            <w:pPr>
+              <w:snapToGrid w:val="0"/>
+              <w:spacing w:before="57"/>
               <w:jc w:val="center"/>
-              <w:rPr/>
             </w:pPr>
             <w:r>
               <w:rPr>
@@ -423,7 +341,6 @@
         </w:tc>
       </w:tr>
       <w:tr>
-        <w:trPr/>
         <w:tc>
           <w:tcPr>
             <w:tcW w:w="5206" w:type="dxa"/>
@@ -432,17 +349,14 @@
               <w:left w:val="single" w:sz="2" w:space="0" w:color="000001"/>
               <w:bottom w:val="single" w:sz="2" w:space="0" w:color="000001"/>
             </w:tcBorders>
-            <w:shd w:color="auto" w:fill="auto" w:val="clear"/>
+            <w:shd w:val="clear" w:color="auto" w:fill="auto"/>
           </w:tcPr>
           <w:p>
             <w:pPr>
-              <w:pStyle w:val="Normal"/>
-              <w:snapToGrid w:val="false"/>
-              <w:ind w:left="12" w:hanging="0"/>
-              <w:rPr/>
-            </w:pPr>
-            <w:r>
-              <w:rPr/>
+              <w:snapToGrid w:val="0"/>
+              <w:ind w:left="12"/>
+            </w:pPr>
+            <w:r>
               <w:t>RECINTO ALFANDEGADO: {recinto}</w:t>
             </w:r>
           </w:p>
@@ -450,28 +364,23 @@
         <w:tc>
           <w:tcPr>
             <w:tcW w:w="4202" w:type="dxa"/>
-            <w:vMerge w:val="continue"/>
+            <w:vMerge/>
             <w:tcBorders>
               <w:top w:val="single" w:sz="2" w:space="0" w:color="000001"/>
               <w:left w:val="single" w:sz="2" w:space="0" w:color="000001"/>
               <w:bottom w:val="single" w:sz="2" w:space="0" w:color="000001"/>
               <w:right w:val="single" w:sz="2" w:space="0" w:color="000001"/>
             </w:tcBorders>
-            <w:shd w:color="auto" w:fill="auto" w:val="clear"/>
+            <w:shd w:val="clear" w:color="auto" w:fill="auto"/>
           </w:tcPr>
           <w:p>
             <w:pPr>
               <w:pStyle w:val="Contedodatabela"/>
-              <w:rPr/>
-            </w:pPr>
-            <w:r>
-              <w:rPr/>
-            </w:r>
+            </w:pPr>
           </w:p>
         </w:tc>
       </w:tr>
       <w:tr>
-        <w:trPr/>
         <w:tc>
           <w:tcPr>
             <w:tcW w:w="5206" w:type="dxa"/>
@@ -480,16 +389,13 @@
               <w:left w:val="single" w:sz="2" w:space="0" w:color="000001"/>
               <w:bottom w:val="single" w:sz="2" w:space="0" w:color="000001"/>
             </w:tcBorders>
-            <w:shd w:color="auto" w:fill="auto" w:val="clear"/>
+            <w:shd w:val="clear" w:color="auto" w:fill="auto"/>
           </w:tcPr>
           <w:p>
             <w:pPr>
-              <w:pStyle w:val="Normal"/>
-              <w:snapToGrid w:val="false"/>
-              <w:rPr/>
-            </w:pPr>
-            <w:r>
-              <w:rPr/>
+              <w:snapToGrid w:val="0"/>
+            </w:pPr>
+            <w:r>
               <w:t>CONTÊINER(es) / lote(s):  {numerolote}</w:t>
             </w:r>
           </w:p>
@@ -497,32 +403,26 @@
         <w:tc>
           <w:tcPr>
             <w:tcW w:w="4202" w:type="dxa"/>
-            <w:vMerge w:val="continue"/>
+            <w:vMerge/>
             <w:tcBorders>
               <w:top w:val="single" w:sz="2" w:space="0" w:color="000001"/>
               <w:left w:val="single" w:sz="2" w:space="0" w:color="000001"/>
               <w:bottom w:val="single" w:sz="2" w:space="0" w:color="000001"/>
               <w:right w:val="single" w:sz="2" w:space="0" w:color="000001"/>
             </w:tcBorders>
-            <w:shd w:color="auto" w:fill="auto" w:val="clear"/>
+            <w:shd w:val="clear" w:color="auto" w:fill="auto"/>
           </w:tcPr>
           <w:p>
             <w:pPr>
               <w:pStyle w:val="Contedodatabela"/>
-              <w:rPr/>
-            </w:pPr>
-            <w:r>
-              <w:rPr/>
-            </w:r>
+            </w:pPr>
           </w:p>
         </w:tc>
       </w:tr>
     </w:tbl>
     <w:p>
       <w:pPr>
-        <w:pStyle w:val="Normal"/>
         <w:jc w:val="center"/>
-        <w:rPr/>
       </w:pPr>
       <w:r>
         <w:rPr>
@@ -530,15 +430,7 @@
           <w:bCs/>
           <w:sz w:val="28"/>
         </w:rPr>
-        <w:t xml:space="preserve">           </w:t>
-      </w:r>
-      <w:r>
-        <w:rPr>
-          <w:b/>
-          <w:bCs/>
-          <w:sz w:val="28"/>
-        </w:rPr>
-        <w:t>CONFERÊNCIA FÍSICA</w:t>
+        <w:t xml:space="preserve">           CONFERÊNCIA FÍSICA</w:t>
       </w:r>
     </w:p>
     <w:p>
@@ -548,65 +440,67 @@
           <w:ilvl w:val="0"/>
           <w:numId w:val="2"/>
         </w:numPr>
-        <w:ind w:left="0" w:right="-712" w:hanging="0"/>
+        <w:ind w:left="0" w:right="-712" w:firstLine="0"/>
         <w:jc w:val="both"/>
-        <w:rPr/>
       </w:pPr>
       <w:r>
         <w:rPr>
-          <w:rFonts w:cs="Arial" w:ascii="Arial" w:hAnsi="Arial"/>
+          <w:rFonts w:ascii="Arial" w:hAnsi="Arial" w:cs="Arial"/>
           <w:sz w:val="18"/>
         </w:rPr>
-        <w:t>No exercício das funções de servidor de carreira de Auditoria da Receita Federal do Brasil, sob a supervisão do AFRFB responsável, no uso</w:t>
+        <w:t xml:space="preserve">No exercício das funções de servidor de carreira de Auditoria da Receita Federal do Brasil, sob a supervisão do AFRFB </w:t>
       </w:r>
       <w:r>
-        <w:rPr/>
+        <w:rPr>
+          <w:rFonts w:ascii="Arial" w:hAnsi="Arial" w:cs="Arial"/>
+          <w:sz w:val="18"/>
+        </w:rPr>
+        <w:t>responsável, no uso</w:t>
+      </w:r>
+      <w:r>
         <w:t xml:space="preserve"> </w:t>
       </w:r>
       <w:r>
         <w:rPr>
-          <w:rFonts w:cs="Arial" w:ascii="Arial" w:hAnsi="Arial"/>
+          <w:rFonts w:ascii="Arial" w:hAnsi="Arial" w:cs="Arial"/>
           <w:sz w:val="18"/>
         </w:rPr>
-        <w:t xml:space="preserve">das atribuições que nos são conferidas pela legislação vigente, procedemos à abertura da unidade de carga acima indicada para a verificação qualitativa por amostragem das mercadorias nela contidas. A unidade de carga foi relacrada pelo recinto. Obs.: Verificação sumária - mercadorias sujeitas a ulterior conferência física no curso do respectivo despacho aduaneiro. </w:t>
+        <w:t xml:space="preserve">das atribuições que nos são conferidas pela legislação vigente, procedemos à abertura da unidade de carga acima indicada para a verificação qualitativa por amostragem das mercadorias nela contidas. A unidade de carga foi relacrada pelo </w:t>
+      </w:r>
+      <w:r>
+        <w:rPr>
+          <w:rFonts w:ascii="Arial" w:hAnsi="Arial" w:cs="Arial"/>
+          <w:sz w:val="18"/>
+        </w:rPr>
+        <w:t xml:space="preserve">recinto. Obs.: Verificação sumária - mercadorias sujeitas a ulterior conferência física no curso do respectivo despacho aduaneiro. </w:t>
       </w:r>
     </w:p>
     <w:p>
       <w:pPr>
-        <w:pStyle w:val="Normal"/>
-        <w:ind w:right="-712" w:hanging="0"/>
+        <w:ind w:right="-712"/>
         <w:jc w:val="both"/>
         <w:rPr>
           <w:rFonts w:ascii="Arial" w:hAnsi="Arial" w:cs="Arial"/>
           <w:sz w:val="18"/>
         </w:rPr>
       </w:pPr>
-      <w:r>
-        <w:rPr>
-          <w:rFonts w:cs="Arial" w:ascii="Arial" w:hAnsi="Arial"/>
-          <w:sz w:val="18"/>
-        </w:rPr>
-      </w:r>
     </w:p>
     <w:tbl>
       <w:tblPr>
         <w:tblW w:w="9409" w:type="dxa"/>
-        <w:jc w:val="left"/>
-        <w:tblInd w:w="0" w:type="dxa"/>
         <w:tblCellMar>
           <w:top w:w="55" w:type="dxa"/>
           <w:left w:w="52" w:type="dxa"/>
           <w:bottom w:w="55" w:type="dxa"/>
           <w:right w:w="55" w:type="dxa"/>
         </w:tblCellMar>
-        <w:tblLook w:val="0000" w:noVBand="0" w:noHBand="0" w:lastColumn="0" w:firstColumn="0" w:lastRow="0" w:firstRow="0"/>
+        <w:tblLook w:val="0000" w:firstRow="0" w:lastRow="0" w:firstColumn="0" w:lastColumn="0" w:noHBand="0" w:noVBand="0"/>
       </w:tblPr>
       <w:tblGrid>
-        <w:gridCol w:w="5097"/>
+        <w:gridCol w:w="5098"/>
         <w:gridCol w:w="4311"/>
       </w:tblGrid>
       <w:tr>
-        <w:trPr/>
         <w:tc>
           <w:tcPr>
             <w:tcW w:w="5097" w:type="dxa"/>
@@ -615,13 +509,11 @@
               <w:left w:val="single" w:sz="2" w:space="0" w:color="000001"/>
               <w:bottom w:val="single" w:sz="2" w:space="0" w:color="000001"/>
             </w:tcBorders>
-            <w:shd w:color="auto" w:fill="auto" w:val="clear"/>
+            <w:shd w:val="clear" w:color="auto" w:fill="auto"/>
           </w:tcPr>
           <w:p>
             <w:pPr>
-              <w:pStyle w:val="Normal"/>
-              <w:snapToGrid w:val="false"/>
-              <w:rPr/>
+              <w:snapToGrid w:val="0"/>
             </w:pPr>
             <w:r>
               <w:rPr>
@@ -632,23 +524,15 @@
           </w:p>
           <w:p>
             <w:pPr>
-              <w:pStyle w:val="Normal"/>
-              <w:snapToGrid w:val="false"/>
-              <w:rPr>
-                <w:sz w:val="20"/>
-              </w:rPr>
-            </w:pPr>
-            <w:r>
-              <w:rPr>
-                <w:sz w:val="20"/>
-              </w:rPr>
-            </w:r>
-          </w:p>
-          <w:p>
-            <w:pPr>
-              <w:pStyle w:val="Normal"/>
-              <w:snapToGrid w:val="false"/>
-              <w:rPr/>
+              <w:snapToGrid w:val="0"/>
+              <w:rPr>
+                <w:sz w:val="20"/>
+              </w:rPr>
+            </w:pPr>
+          </w:p>
+          <w:p>
+            <w:pPr>
+              <w:snapToGrid w:val="0"/>
             </w:pPr>
             <w:r>
               <w:rPr>
@@ -668,33 +552,23 @@
               <w:bottom w:val="single" w:sz="2" w:space="0" w:color="000001"/>
               <w:right w:val="single" w:sz="2" w:space="0" w:color="000001"/>
             </w:tcBorders>
-            <w:shd w:color="auto" w:fill="auto" w:val="clear"/>
+            <w:shd w:val="clear" w:color="auto" w:fill="auto"/>
           </w:tcPr>
           <w:p>
             <w:pPr>
-              <w:pStyle w:val="Normal"/>
-              <w:snapToGrid w:val="false"/>
-              <w:rPr/>
-            </w:pPr>
-            <w:r>
-              <w:rPr>
-                <w:sz w:val="20"/>
-              </w:rPr>
-              <w:t xml:space="preserve">                           </w:t>
-            </w:r>
-            <w:r>
-              <w:rPr>
-                <w:sz w:val="20"/>
-              </w:rPr>
-              <w:t>LACRE</w:t>
-            </w:r>
-          </w:p>
-          <w:p>
-            <w:pPr>
-              <w:pStyle w:val="Normal"/>
-              <w:snapToGrid w:val="false"/>
-              <w:spacing w:before="57" w:after="0"/>
-              <w:rPr/>
+              <w:snapToGrid w:val="0"/>
+            </w:pPr>
+            <w:r>
+              <w:rPr>
+                <w:sz w:val="20"/>
+              </w:rPr>
+              <w:t xml:space="preserve">                           LACRE</w:t>
+            </w:r>
+          </w:p>
+          <w:p>
+            <w:pPr>
+              <w:snapToGrid w:val="0"/>
+              <w:spacing w:before="57"/>
             </w:pPr>
             <w:r>
               <w:rPr>
@@ -705,10 +579,8 @@
           </w:p>
           <w:p>
             <w:pPr>
-              <w:pStyle w:val="Normal"/>
-              <w:snapToGrid w:val="false"/>
-              <w:spacing w:before="113" w:after="0"/>
-              <w:rPr/>
+              <w:snapToGrid w:val="0"/>
+              <w:spacing w:before="113"/>
             </w:pPr>
             <w:r>
               <w:rPr>
@@ -724,22 +596,12 @@
             </w:r>
           </w:p>
           <w:p>
-            <w:pPr>
-              <w:pStyle w:val="Normal"/>
-              <w:rPr/>
-            </w:pPr>
-            <w:r>
-              <w:rPr/>
+            <w:r>
               <w:t xml:space="preserve">                </w:t>
             </w:r>
           </w:p>
           <w:p>
-            <w:pPr>
-              <w:pStyle w:val="Normal"/>
-              <w:rPr/>
-            </w:pPr>
-            <w:r>
-              <w:rPr/>
+            <w:r>
               <w:t xml:space="preserve">       </w:t>
             </w:r>
             <w:r>
@@ -750,14 +612,12 @@
               <w:t>NÃO</w:t>
             </w:r>
             <w:r>
-              <w:rPr/>
               <w:t xml:space="preserve">             </w:t>
             </w:r>
           </w:p>
         </w:tc>
       </w:tr>
       <w:tr>
-        <w:trPr/>
         <w:tc>
           <w:tcPr>
             <w:tcW w:w="5097" w:type="dxa"/>
@@ -766,13 +626,11 @@
               <w:left w:val="single" w:sz="2" w:space="0" w:color="000001"/>
               <w:bottom w:val="single" w:sz="2" w:space="0" w:color="000001"/>
             </w:tcBorders>
-            <w:shd w:color="auto" w:fill="auto" w:val="clear"/>
+            <w:shd w:val="clear" w:color="auto" w:fill="auto"/>
           </w:tcPr>
           <w:p>
             <w:pPr>
-              <w:pStyle w:val="Normal"/>
-              <w:snapToGrid w:val="false"/>
-              <w:rPr/>
+              <w:snapToGrid w:val="0"/>
             </w:pPr>
             <w:r>
               <w:rPr>
@@ -783,24 +641,13 @@
           </w:p>
           <w:p>
             <w:pPr>
-              <w:pStyle w:val="Normal"/>
               <w:rPr>
                 <w:sz w:val="20"/>
                 <w:szCs w:val="20"/>
               </w:rPr>
             </w:pPr>
-            <w:r>
-              <w:rPr>
-                <w:sz w:val="20"/>
-                <w:szCs w:val="20"/>
-              </w:rPr>
-            </w:r>
-          </w:p>
-          <w:p>
-            <w:pPr>
-              <w:pStyle w:val="Normal"/>
-              <w:rPr/>
-            </w:pPr>
+          </w:p>
+          <w:p>
             <w:r>
               <w:rPr>
                 <w:sz w:val="20"/>
@@ -813,28 +660,23 @@
         <w:tc>
           <w:tcPr>
             <w:tcW w:w="4311" w:type="dxa"/>
-            <w:vMerge w:val="continue"/>
+            <w:vMerge/>
             <w:tcBorders>
               <w:top w:val="single" w:sz="2" w:space="0" w:color="000001"/>
               <w:left w:val="single" w:sz="2" w:space="0" w:color="000001"/>
               <w:bottom w:val="single" w:sz="2" w:space="0" w:color="000001"/>
               <w:right w:val="single" w:sz="2" w:space="0" w:color="000001"/>
             </w:tcBorders>
-            <w:shd w:color="auto" w:fill="auto" w:val="clear"/>
+            <w:shd w:val="clear" w:color="auto" w:fill="auto"/>
           </w:tcPr>
           <w:p>
             <w:pPr>
               <w:pStyle w:val="Contedodatabela"/>
-              <w:rPr/>
-            </w:pPr>
-            <w:r>
-              <w:rPr/>
-            </w:r>
+            </w:pPr>
           </w:p>
         </w:tc>
       </w:tr>
       <w:tr>
-        <w:trPr/>
         <w:tc>
           <w:tcPr>
             <w:tcW w:w="5097" w:type="dxa"/>
@@ -843,34 +685,24 @@
               <w:left w:val="single" w:sz="2" w:space="0" w:color="000001"/>
               <w:bottom w:val="single" w:sz="2" w:space="0" w:color="000001"/>
             </w:tcBorders>
-            <w:shd w:color="auto" w:fill="auto" w:val="clear"/>
+            <w:shd w:val="clear" w:color="auto" w:fill="auto"/>
           </w:tcPr>
           <w:p>
             <w:pPr>
-              <w:pStyle w:val="BodyText2"/>
-              <w:snapToGrid w:val="false"/>
-              <w:rPr/>
-            </w:pPr>
-            <w:r>
-              <w:rPr/>
+              <w:pStyle w:val="Corpodetexto2"/>
+              <w:snapToGrid w:val="0"/>
+            </w:pPr>
+            <w:r>
               <w:t>ITENS VERIFICADOS / QUANTIDADE DE VOLUMES VISTORIADOS</w:t>
             </w:r>
           </w:p>
           <w:p>
             <w:pPr>
-              <w:pStyle w:val="BodyText2"/>
-              <w:snapToGrid w:val="false"/>
-              <w:rPr/>
-            </w:pPr>
-            <w:r>
-              <w:rPr/>
-            </w:r>
-          </w:p>
-          <w:p>
-            <w:pPr>
-              <w:pStyle w:val="Normal"/>
-              <w:rPr/>
-            </w:pPr>
+              <w:pStyle w:val="Corpodetexto2"/>
+              <w:snapToGrid w:val="0"/>
+            </w:pPr>
+          </w:p>
+          <w:p>
             <w:r>
               <w:rPr>
                 <w:sz w:val="20"/>
@@ -880,55 +712,31 @@
           </w:p>
           <w:p>
             <w:pPr>
-              <w:pStyle w:val="Normal"/>
-              <w:rPr>
-                <w:sz w:val="20"/>
-              </w:rPr>
-            </w:pPr>
-            <w:r>
-              <w:rPr>
-                <w:sz w:val="20"/>
-              </w:rPr>
-            </w:r>
-          </w:p>
-          <w:p>
-            <w:pPr>
-              <w:pStyle w:val="Normal"/>
-              <w:rPr>
-                <w:sz w:val="20"/>
-              </w:rPr>
-            </w:pPr>
-            <w:r>
-              <w:rPr>
-                <w:sz w:val="20"/>
-              </w:rPr>
-            </w:r>
-          </w:p>
-          <w:p>
-            <w:pPr>
-              <w:pStyle w:val="Normal"/>
-              <w:rPr>
-                <w:sz w:val="20"/>
-              </w:rPr>
-            </w:pPr>
-            <w:r>
-              <w:rPr>
-                <w:sz w:val="20"/>
-              </w:rPr>
-            </w:r>
-          </w:p>
-          <w:p>
-            <w:pPr>
-              <w:pStyle w:val="Normal"/>
-              <w:rPr>
-                <w:sz w:val="20"/>
-              </w:rPr>
-            </w:pPr>
-            <w:r>
-              <w:rPr>
-                <w:sz w:val="20"/>
-              </w:rPr>
-            </w:r>
+              <w:rPr>
+                <w:sz w:val="20"/>
+              </w:rPr>
+            </w:pPr>
+          </w:p>
+          <w:p>
+            <w:pPr>
+              <w:rPr>
+                <w:sz w:val="20"/>
+              </w:rPr>
+            </w:pPr>
+          </w:p>
+          <w:p>
+            <w:pPr>
+              <w:rPr>
+                <w:sz w:val="20"/>
+              </w:rPr>
+            </w:pPr>
+          </w:p>
+          <w:p>
+            <w:pPr>
+              <w:rPr>
+                <w:sz w:val="20"/>
+              </w:rPr>
+            </w:pPr>
           </w:p>
         </w:tc>
         <w:tc>
@@ -940,15 +748,13 @@
               <w:bottom w:val="single" w:sz="2" w:space="0" w:color="000001"/>
               <w:right w:val="single" w:sz="2" w:space="0" w:color="000001"/>
             </w:tcBorders>
-            <w:shd w:color="auto" w:fill="auto" w:val="clear"/>
+            <w:shd w:val="clear" w:color="auto" w:fill="auto"/>
           </w:tcPr>
           <w:p>
             <w:pPr>
-              <w:pStyle w:val="Normal"/>
-              <w:snapToGrid w:val="false"/>
-              <w:ind w:left="57" w:right="57" w:hanging="0"/>
+              <w:snapToGrid w:val="0"/>
+              <w:ind w:left="57" w:right="57"/>
               <w:jc w:val="center"/>
-              <w:rPr/>
             </w:pPr>
             <w:r>
               <w:rPr>
@@ -959,10 +765,8 @@
           </w:p>
           <w:p>
             <w:pPr>
-              <w:pStyle w:val="Normal"/>
-              <w:ind w:left="57" w:right="57" w:hanging="0"/>
+              <w:ind w:left="57" w:right="57"/>
               <w:jc w:val="both"/>
-              <w:rPr/>
             </w:pPr>
             <w:r>
               <w:rPr>
@@ -973,10 +777,8 @@
           </w:p>
           <w:p>
             <w:pPr>
-              <w:pStyle w:val="Normal"/>
-              <w:ind w:left="57" w:right="57" w:hanging="0"/>
+              <w:ind w:left="57" w:right="57"/>
               <w:jc w:val="both"/>
-              <w:rPr/>
             </w:pPr>
             <w:r>
               <w:rPr>
@@ -993,111 +795,76 @@
           </w:p>
           <w:p>
             <w:pPr>
-              <w:pStyle w:val="Normal"/>
-              <w:ind w:left="57" w:right="57" w:hanging="0"/>
+              <w:ind w:left="57" w:right="57"/>
               <w:jc w:val="both"/>
               <w:rPr>
                 <w:sz w:val="22"/>
               </w:rPr>
             </w:pPr>
-            <w:r>
+          </w:p>
+          <w:p>
+            <w:pPr>
+              <w:ind w:left="57" w:right="57"/>
+              <w:jc w:val="both"/>
               <w:rPr>
                 <w:sz w:val="22"/>
               </w:rPr>
-            </w:r>
-          </w:p>
-          <w:p>
-            <w:pPr>
-              <w:pStyle w:val="Normal"/>
-              <w:ind w:left="57" w:right="57" w:hanging="0"/>
+            </w:pPr>
+          </w:p>
+          <w:p>
+            <w:pPr>
+              <w:ind w:left="57" w:right="57"/>
               <w:jc w:val="both"/>
               <w:rPr>
                 <w:sz w:val="22"/>
               </w:rPr>
             </w:pPr>
-            <w:r>
+          </w:p>
+          <w:p>
+            <w:pPr>
+              <w:ind w:left="57" w:right="57"/>
+              <w:jc w:val="both"/>
               <w:rPr>
                 <w:sz w:val="22"/>
               </w:rPr>
-            </w:r>
-          </w:p>
-          <w:p>
-            <w:pPr>
-              <w:pStyle w:val="Normal"/>
-              <w:ind w:left="57" w:right="57" w:hanging="0"/>
+            </w:pPr>
+          </w:p>
+          <w:p>
+            <w:pPr>
+              <w:ind w:left="57" w:right="57"/>
+              <w:jc w:val="center"/>
+            </w:pPr>
+            <w:r>
+              <w:rPr>
+                <w:sz w:val="22"/>
+              </w:rPr>
+              <w:t>MARCAS ENCONTRADAS</w:t>
+            </w:r>
+          </w:p>
+          <w:p>
+            <w:pPr>
+              <w:ind w:left="57" w:right="57"/>
               <w:jc w:val="both"/>
+            </w:pPr>
+            <w:r>
               <w:rPr>
                 <w:sz w:val="22"/>
               </w:rPr>
-            </w:pPr>
-            <w:r>
+              <w:t>{marcasencontradas}</w:t>
+            </w:r>
+          </w:p>
+          <w:p>
+            <w:pPr>
+              <w:ind w:left="57" w:right="57"/>
+              <w:jc w:val="both"/>
               <w:rPr>
                 <w:sz w:val="22"/>
               </w:rPr>
-            </w:r>
-          </w:p>
-          <w:p>
-            <w:pPr>
-              <w:pStyle w:val="Normal"/>
-              <w:ind w:left="57" w:right="57" w:hanging="0"/>
-              <w:jc w:val="both"/>
-              <w:rPr>
-                <w:sz w:val="22"/>
-              </w:rPr>
-            </w:pPr>
-            <w:r>
-              <w:rPr>
-                <w:sz w:val="22"/>
-              </w:rPr>
-            </w:r>
-          </w:p>
-          <w:p>
-            <w:pPr>
-              <w:pStyle w:val="Normal"/>
-              <w:ind w:left="57" w:right="57" w:hanging="0"/>
-              <w:jc w:val="center"/>
-              <w:rPr/>
-            </w:pPr>
-            <w:r>
-              <w:rPr>
-                <w:sz w:val="22"/>
-              </w:rPr>
-              <w:t>MARCAS ENCONTRADAS</w:t>
-            </w:r>
-          </w:p>
-          <w:p>
-            <w:pPr>
-              <w:pStyle w:val="Normal"/>
-              <w:ind w:left="57" w:right="57" w:hanging="0"/>
-              <w:jc w:val="both"/>
-              <w:rPr/>
-            </w:pPr>
-            <w:r>
-              <w:rPr>
-                <w:sz w:val="22"/>
-              </w:rPr>
-              <w:t>{marcasencontradas}</w:t>
-            </w:r>
-          </w:p>
-          <w:p>
-            <w:pPr>
-              <w:pStyle w:val="Normal"/>
-              <w:ind w:left="57" w:right="57" w:hanging="0"/>
-              <w:jc w:val="both"/>
-              <w:rPr>
-                <w:sz w:val="22"/>
-              </w:rPr>
-            </w:pPr>
-            <w:r>
-              <w:rPr>
-                <w:sz w:val="22"/>
-              </w:rPr>
-            </w:r>
+            </w:pPr>
           </w:p>
         </w:tc>
       </w:tr>
       <w:tr>
-        <w:trPr/>
         <w:tc>
           <w:tcPr>
             <w:tcW w:w="5097" w:type="dxa"/>
@@ -1106,13 +873,11 @@
               <w:left w:val="single" w:sz="2" w:space="0" w:color="000001"/>
               <w:bottom w:val="single" w:sz="2" w:space="0" w:color="000001"/>
             </w:tcBorders>
-            <w:shd w:color="auto" w:fill="auto" w:val="clear"/>
+            <w:shd w:val="clear" w:color="auto" w:fill="auto"/>
           </w:tcPr>
           <w:p>
             <w:pPr>
-              <w:pStyle w:val="Normal"/>
-              <w:snapToGrid w:val="false"/>
-              <w:rPr/>
+              <w:snapToGrid w:val="0"/>
             </w:pPr>
             <w:r>
               <w:rPr>
@@ -1123,24 +888,16 @@
           </w:p>
           <w:p>
             <w:pPr>
-              <w:pStyle w:val="Normal"/>
-              <w:snapToGrid w:val="false"/>
-              <w:rPr>
-                <w:sz w:val="20"/>
-              </w:rPr>
-            </w:pPr>
-            <w:r>
-              <w:rPr>
-                <w:sz w:val="20"/>
-              </w:rPr>
-            </w:r>
-          </w:p>
-          <w:p>
-            <w:pPr>
-              <w:pStyle w:val="Normal"/>
-              <w:snapToGrid w:val="false"/>
+              <w:snapToGrid w:val="0"/>
+              <w:rPr>
+                <w:sz w:val="20"/>
+              </w:rPr>
+            </w:pPr>
+          </w:p>
+          <w:p>
+            <w:pPr>
+              <w:snapToGrid w:val="0"/>
               <w:jc w:val="center"/>
-              <w:rPr/>
             </w:pPr>
             <w:r>
               <w:rPr>
@@ -1151,25 +908,17 @@
           </w:p>
           <w:p>
             <w:pPr>
-              <w:pStyle w:val="Normal"/>
-              <w:snapToGrid w:val="false"/>
+              <w:snapToGrid w:val="0"/>
               <w:jc w:val="center"/>
               <w:rPr>
                 <w:sz w:val="20"/>
               </w:rPr>
             </w:pPr>
-            <w:r>
-              <w:rPr>
-                <w:sz w:val="20"/>
-              </w:rPr>
-            </w:r>
-          </w:p>
-          <w:p>
-            <w:pPr>
-              <w:pStyle w:val="Normal"/>
-              <w:snapToGrid w:val="false"/>
+          </w:p>
+          <w:p>
+            <w:pPr>
+              <w:snapToGrid w:val="0"/>
               <w:jc w:val="center"/>
-              <w:rPr/>
             </w:pPr>
             <w:r>
               <w:rPr>
@@ -1188,14 +937,12 @@
               <w:bottom w:val="single" w:sz="2" w:space="0" w:color="000001"/>
               <w:right w:val="single" w:sz="2" w:space="0" w:color="000001"/>
             </w:tcBorders>
-            <w:shd w:color="auto" w:fill="auto" w:val="clear"/>
+            <w:shd w:val="clear" w:color="auto" w:fill="auto"/>
           </w:tcPr>
           <w:p>
             <w:pPr>
-              <w:pStyle w:val="Normal"/>
-              <w:snapToGrid w:val="false"/>
+              <w:snapToGrid w:val="0"/>
               <w:jc w:val="center"/>
-              <w:rPr/>
             </w:pPr>
             <w:r>
               <w:rPr>
@@ -1206,25 +953,17 @@
           </w:p>
           <w:p>
             <w:pPr>
-              <w:pStyle w:val="Normal"/>
-              <w:snapToGrid w:val="false"/>
+              <w:snapToGrid w:val="0"/>
               <w:jc w:val="center"/>
               <w:rPr>
                 <w:sz w:val="20"/>
               </w:rPr>
             </w:pPr>
-            <w:r>
-              <w:rPr>
-                <w:sz w:val="20"/>
-              </w:rPr>
-            </w:r>
-          </w:p>
-          <w:p>
-            <w:pPr>
-              <w:pStyle w:val="Normal"/>
-              <w:snapToGrid w:val="false"/>
+          </w:p>
+          <w:p>
+            <w:pPr>
+              <w:snapToGrid w:val="0"/>
               <w:jc w:val="center"/>
-              <w:rPr/>
             </w:pPr>
             <w:r>
               <w:rPr>
@@ -1235,83 +974,71 @@
           </w:p>
           <w:p>
             <w:pPr>
-              <w:pStyle w:val="Normal"/>
-              <w:snapToGrid w:val="false"/>
+              <w:snapToGrid w:val="0"/>
               <w:jc w:val="center"/>
               <w:rPr>
                 <w:sz w:val="20"/>
               </w:rPr>
             </w:pPr>
-            <w:r>
-              <w:rPr>
-                <w:sz w:val="20"/>
-              </w:rPr>
-            </w:r>
-          </w:p>
-          <w:p>
-            <w:pPr>
-              <w:pStyle w:val="Normal"/>
-              <w:snapToGrid w:val="false"/>
+          </w:p>
+          <w:p>
+            <w:pPr>
+              <w:snapToGrid w:val="0"/>
               <w:jc w:val="center"/>
               <w:rPr>
                 <w:sz w:val="20"/>
               </w:rPr>
             </w:pPr>
-            <w:r>
-              <w:rPr>
-                <w:sz w:val="20"/>
-              </w:rPr>
-            </w:r>
           </w:p>
         </w:tc>
       </w:tr>
     </w:tbl>
     <w:p>
       <w:pPr>
-        <w:pStyle w:val="Corpodotexto"/>
-        <w:ind w:right="-482" w:hanging="0"/>
+        <w:pStyle w:val="Corpodetexto"/>
+        <w:ind w:right="-482"/>
         <w:rPr>
           <w:sz w:val="18"/>
         </w:rPr>
+      </w:pPr>
+    </w:p>
+    <w:p>
+      <w:pPr>
+        <w:pStyle w:val="Corpodetexto"/>
+        <w:ind w:right="-482"/>
       </w:pPr>
       <w:r>
         <w:rPr>
           <w:sz w:val="18"/>
         </w:rPr>
+        <w:t xml:space="preserve">Cópia deste </w:t>
       </w:r>
-    </w:p>
-    <w:p>
-      <w:pPr>
-        <w:pStyle w:val="Corpodotexto"/>
-        <w:ind w:right="-482" w:hanging="0"/>
-        <w:rPr/>
-      </w:pPr>
       <w:r>
         <w:rPr>
           <w:sz w:val="18"/>
         </w:rPr>
-        <w:t>Cópia deste Termo é disponibilizada ao Fiel Depositário. Conforme art.6º da Portaria ALFSTS 230/2012, as imagens desta desunitização deverão estar registradas e disponíveis à RFB.</w:t>
+        <w:t>Termo é disponibilizada ao Fiel Depositário. Conforme art.6º da Portaria ALFSTS 230/2012, as imagens desta desunitização deverão estar registradas e disponíveis à RFB.</w:t>
       </w:r>
     </w:p>
     <w:sectPr>
-      <w:type w:val="nextPage"/>
       <w:pgSz w:w="12240" w:h="16838"/>
-      <w:pgMar w:left="1797" w:right="1797" w:header="0" w:top="357" w:footer="0" w:bottom="567" w:gutter="0"/>
-      <w:pgNumType w:fmt="decimal"/>
-      <w:formProt w:val="false"/>
-      <w:textDirection w:val="lrTb"/>
-      <w:docGrid w:type="default" w:linePitch="360" w:charSpace="0"/>
+      <w:pgMar w:top="357" w:right="1797" w:bottom="567" w:left="1797" w:header="0" w:footer="0" w:gutter="0"/>
+      <w:cols w:space="720"/>
+      <w:formProt w:val="0"/>
+      <w:docGrid w:linePitch="360"/>
     </w:sectPr>
   </w:body>
 </w:document>
 </file>
 
 <file path=word/numbering.xml><?xml version="1.0" encoding="utf-8"?>
-<w:numbering xmlns:w="http://schemas.openxmlformats.org/wordprocessingml/2006/main" xmlns:o="urn:schemas-microsoft-com:office:office" xmlns:r="http://schemas.openxmlformats.org/officeDocument/2006/relationships" xmlns:v="urn:schemas-microsoft-com:vml">
-  <w:abstractNum w:abstractNumId="1">
+<w:numbering xmlns:wpc="http://schemas.microsoft.com/office/word/2010/wordprocessingCanvas" xmlns:cx="http://schemas.microsoft.com/office/drawing/2014/chartex" xmlns:cx1="http://schemas.microsoft.com/office/drawing/2015/9/8/chartex" xmlns:cx2="http://schemas.microsoft.com/office/drawing/2015/10/21/chartex" xmlns:cx3="http://schemas.microsoft.com/office/drawing/2016/5/9/chartex" xmlns:cx4="http://schemas.microsoft.com/office/drawing/2016/5/10/chartex" xmlns:cx5="http://schemas.microsoft.com/office/drawing/2016/5/11/chartex" xmlns:cx6="http://schemas.microsoft.com/office/drawing/2016/5/12/chartex" xmlns:cx7="http://schemas.microsoft.com/office/drawing/2016/5/13/chartex" xmlns:cx8="http://schemas.microsoft.com/office/drawing/2016/5/14/chartex" xmlns:mc="http://schemas.openxmlformats.org/markup-compatibility/2006" xmlns:aink="http://schemas.microsoft.com/office/drawing/2016/ink" xmlns:am3d="http://schemas.microsoft.com/office/drawing/2017/model3d" xmlns:o="urn:schemas-microsoft-com:office:office" xmlns:r="http://schemas.openxmlformats.org/officeDocument/2006/relationships" xmlns:m="http://schemas.openxmlformats.org/officeDocument/2006/math" xmlns:v="urn:schemas-microsoft-com:vml" xmlns:wp14="http://schemas.microsoft.com/office/word/2010/wordprocessingDrawing" xmlns:wp="http://schemas.openxmlformats.org/drawingml/2006/wordprocessingDrawing" xmlns:w10="urn:schemas-microsoft-com:office:word" xmlns:w="http://schemas.openxmlformats.org/wordprocessingml/2006/main" xmlns:w14="http://schemas.microsoft.com/office/word/2010/wordml" xmlns:w15="http://schemas.microsoft.com/office/word/2012/wordml" xmlns:w16cex="http://schemas.microsoft.com/office/word/2018/wordml/cex" xmlns:w16cid="http://schemas.microsoft.com/office/word/2016/wordml/cid" xmlns:w16="http://schemas.microsoft.com/office/word/2018/wordml" xmlns:w16se="http://schemas.microsoft.com/office/word/2015/wordml/symex" xmlns:wpg="http://schemas.microsoft.com/office/word/2010/wordprocessingGroup" xmlns:wpi="http://schemas.microsoft.com/office/word/2010/wordprocessingInk" xmlns:wne="http://schemas.microsoft.com/office/word/2006/wordml" xmlns:wps="http://schemas.microsoft.com/office/word/2010/wordprocessingShape" mc:Ignorable="w14 w15 w16se w16cid w16 w16cex wp14">
+  <w:abstractNum w:abstractNumId="0" w15:restartNumberingAfterBreak="0">
+    <w:nsid w:val="376F651D"/>
+    <w:multiLevelType w:val="multilevel"/>
+    <w:tmpl w:val="A5D2DF00"/>
     <w:lvl w:ilvl="0">
       <w:start w:val="1"/>
-      <w:pStyle w:val="Ttulo1"/>
       <w:numFmt w:val="none"/>
       <w:suff w:val="nothing"/>
       <w:lvlText w:val=""/>
@@ -1322,7 +1049,6 @@
     </w:lvl>
     <w:lvl w:ilvl="1">
       <w:start w:val="1"/>
-      <w:pStyle w:val="Ttulo2"/>
       <w:numFmt w:val="none"/>
       <w:suff w:val="nothing"/>
       <w:lvlText w:val=""/>
@@ -1333,7 +1059,6 @@
     </w:lvl>
     <w:lvl w:ilvl="2">
       <w:start w:val="1"/>
-      <w:pStyle w:val="Ttulo3"/>
       <w:numFmt w:val="none"/>
       <w:suff w:val="nothing"/>
       <w:lvlText w:val=""/>
@@ -1344,7 +1069,6 @@
     </w:lvl>
     <w:lvl w:ilvl="3">
       <w:start w:val="1"/>
-      <w:pStyle w:val="Ttulo4"/>
       <w:numFmt w:val="none"/>
       <w:suff w:val="nothing"/>
       <w:lvlText w:val=""/>
@@ -1355,7 +1079,6 @@
     </w:lvl>
     <w:lvl w:ilvl="4">
       <w:start w:val="1"/>
-      <w:pStyle w:val="Ttulo5"/>
       <w:numFmt w:val="none"/>
       <w:suff w:val="nothing"/>
       <w:lvlText w:val=""/>
@@ -1371,7 +1094,7 @@
       <w:lvlText w:val=""/>
       <w:lvlJc w:val="left"/>
       <w:pPr>
-        <w:ind w:left="0" w:hanging="0"/>
+        <w:ind w:left="1152" w:hanging="1152"/>
       </w:pPr>
     </w:lvl>
     <w:lvl w:ilvl="6">
@@ -1381,7 +1104,7 @@
       <w:lvlText w:val=""/>
       <w:lvlJc w:val="left"/>
       <w:pPr>
-        <w:ind w:left="0" w:hanging="0"/>
+        <w:ind w:left="1296" w:hanging="1296"/>
       </w:pPr>
     </w:lvl>
     <w:lvl w:ilvl="7">
@@ -1391,7 +1114,7 @@
       <w:lvlText w:val=""/>
       <w:lvlJc w:val="left"/>
       <w:pPr>
-        <w:ind w:left="0" w:hanging="0"/>
+        <w:ind w:left="1440" w:hanging="1440"/>
       </w:pPr>
     </w:lvl>
     <w:lvl w:ilvl="8">
@@ -1401,14 +1124,18 @@
       <w:lvlText w:val=""/>
       <w:lvlJc w:val="left"/>
       <w:pPr>
-        <w:ind w:left="0" w:hanging="0"/>
+        <w:ind w:left="1584" w:hanging="1584"/>
       </w:pPr>
     </w:lvl>
   </w:abstractNum>
-  <w:abstractNum w:abstractNumId="2">
+  <w:abstractNum w:abstractNumId="1" w15:restartNumberingAfterBreak="0">
+    <w:nsid w:val="655C56F9"/>
+    <w:multiLevelType w:val="multilevel"/>
+    <w:tmpl w:val="94A63BFA"/>
     <w:lvl w:ilvl="0">
       <w:start w:val="1"/>
       <w:numFmt w:val="none"/>
+      <w:pStyle w:val="Ttulo1"/>
       <w:suff w:val="nothing"/>
       <w:lvlText w:val=""/>
       <w:lvlJc w:val="left"/>
@@ -1419,6 +1146,7 @@
     <w:lvl w:ilvl="1">
       <w:start w:val="1"/>
       <w:numFmt w:val="none"/>
+      <w:pStyle w:val="Ttulo2"/>
       <w:suff w:val="nothing"/>
       <w:lvlText w:val=""/>
       <w:lvlJc w:val="left"/>
@@ -1429,6 +1157,7 @@
     <w:lvl w:ilvl="2">
       <w:start w:val="1"/>
       <w:numFmt w:val="none"/>
+      <w:pStyle w:val="Ttulo3"/>
       <w:suff w:val="nothing"/>
       <w:lvlText w:val=""/>
       <w:lvlJc w:val="left"/>
@@ -1439,6 +1168,7 @@
     <w:lvl w:ilvl="3">
       <w:start w:val="1"/>
       <w:numFmt w:val="none"/>
+      <w:pStyle w:val="Ttulo4"/>
       <w:suff w:val="nothing"/>
       <w:lvlText w:val=""/>
       <w:lvlJc w:val="left"/>
@@ -1449,6 +1179,7 @@
     <w:lvl w:ilvl="4">
       <w:start w:val="1"/>
       <w:numFmt w:val="none"/>
+      <w:pStyle w:val="Ttulo5"/>
       <w:suff w:val="nothing"/>
       <w:lvlText w:val=""/>
       <w:lvlJc w:val="left"/>
@@ -1463,7 +1194,7 @@
       <w:lvlText w:val=""/>
       <w:lvlJc w:val="left"/>
       <w:pPr>
-        <w:ind w:left="1152" w:hanging="1152"/>
+        <w:ind w:left="0" w:firstLine="0"/>
       </w:pPr>
     </w:lvl>
     <w:lvl w:ilvl="6">
@@ -1473,7 +1204,7 @@
       <w:lvlText w:val=""/>
       <w:lvlJc w:val="left"/>
       <w:pPr>
-        <w:ind w:left="1296" w:hanging="1296"/>
+        <w:ind w:left="0" w:firstLine="0"/>
       </w:pPr>
     </w:lvl>
     <w:lvl w:ilvl="7">
@@ -1483,7 +1214,7 @@
       <w:lvlText w:val=""/>
       <w:lvlJc w:val="left"/>
       <w:pPr>
-        <w:ind w:left="1440" w:hanging="1440"/>
+        <w:ind w:left="0" w:firstLine="0"/>
       </w:pPr>
     </w:lvl>
     <w:lvl w:ilvl="8">
@@ -1493,7 +1224,7 @@
       <w:lvlText w:val=""/>
       <w:lvlJc w:val="left"/>
       <w:pPr>
-        <w:ind w:left="1584" w:hanging="1584"/>
+        <w:ind w:left="0" w:firstLine="0"/>
       </w:pPr>
     </w:lvl>
   </w:abstractNum>
@@ -1501,36 +1232,34 @@
     <w:abstractNumId w:val="1"/>
   </w:num>
   <w:num w:numId="2">
-    <w:abstractNumId w:val="2"/>
+    <w:abstractNumId w:val="0"/>
   </w:num>
 </w:numbering>
 </file>
 
 <file path=word/styles.xml><?xml version="1.0" encoding="utf-8"?>
-<w:styles xmlns:w="http://schemas.openxmlformats.org/wordprocessingml/2006/main" xmlns:w14="http://schemas.microsoft.com/office/word/2010/wordml" xmlns:mc="http://schemas.openxmlformats.org/markup-compatibility/2006" mc:Ignorable="w14">
+<w:styles xmlns:mc="http://schemas.openxmlformats.org/markup-compatibility/2006" xmlns:r="http://schemas.openxmlformats.org/officeDocument/2006/relationships" xmlns:w="http://schemas.openxmlformats.org/wordprocessingml/2006/main" xmlns:w14="http://schemas.microsoft.com/office/word/2010/wordml" xmlns:w15="http://schemas.microsoft.com/office/word/2012/wordml" xmlns:w16cex="http://schemas.microsoft.com/office/word/2018/wordml/cex" xmlns:w16cid="http://schemas.microsoft.com/office/word/2016/wordml/cid" xmlns:w16="http://schemas.microsoft.com/office/word/2018/wordml" xmlns:w16se="http://schemas.microsoft.com/office/word/2015/wordml/symex" mc:Ignorable="w14 w15 w16se w16cid w16 w16cex">
   <w:docDefaults>
     <w:rPrDefault>
       <w:rPr>
-        <w:rFonts w:ascii="Times New Roman" w:hAnsi="Times New Roman" w:eastAsia="Lucida Sans Unicode" w:cs="Mangal"/>
+        <w:rFonts w:ascii="Times New Roman" w:eastAsia="Lucida Sans Unicode" w:hAnsi="Times New Roman" w:cs="Mangal"/>
         <w:szCs w:val="24"/>
         <w:lang w:val="pt-BR" w:eastAsia="zh-CN" w:bidi="hi-IN"/>
       </w:rPr>
     </w:rPrDefault>
-    <w:pPrDefault>
-      <w:pPr/>
-    </w:pPrDefault>
+    <w:pPrDefault/>
   </w:docDefaults>
   <w:latentStyles w:defLockedState="0" w:defUIPriority="99" w:defSemiHidden="0" w:defUnhideWhenUsed="0" w:defQFormat="0" w:count="376">
     <w:lsdException w:name="Normal" w:uiPriority="0" w:qFormat="1"/>
     <w:lsdException w:name="heading 1" w:uiPriority="9" w:qFormat="1"/>
-    <w:lsdException w:name="heading 2" w:uiPriority="9" w:semiHidden="1" w:unhideWhenUsed="1" w:qFormat="1"/>
-    <w:lsdException w:name="heading 3" w:uiPriority="9" w:semiHidden="1" w:unhideWhenUsed="1" w:qFormat="1"/>
-    <w:lsdException w:name="heading 4" w:uiPriority="9" w:semiHidden="1" w:unhideWhenUsed="1" w:qFormat="1"/>
-    <w:lsdException w:name="heading 5" w:uiPriority="9" w:semiHidden="1" w:unhideWhenUsed="1" w:qFormat="1"/>
-    <w:lsdException w:name="heading 6" w:uiPriority="9" w:semiHidden="1" w:unhideWhenUsed="1" w:qFormat="1"/>
-    <w:lsdException w:name="heading 7" w:uiPriority="9" w:semiHidden="1" w:unhideWhenUsed="1" w:qFormat="1"/>
-    <w:lsdException w:name="heading 8" w:uiPriority="9" w:semiHidden="1" w:unhideWhenUsed="1" w:qFormat="1"/>
-    <w:lsdException w:name="heading 9" w:uiPriority="9" w:semiHidden="1" w:unhideWhenUsed="1" w:qFormat="1"/>
+    <w:lsdException w:name="heading 2" w:semiHidden="1" w:uiPriority="9" w:unhideWhenUsed="1" w:qFormat="1"/>
+    <w:lsdException w:name="heading 3" w:semiHidden="1" w:uiPriority="9" w:unhideWhenUsed="1" w:qFormat="1"/>
+    <w:lsdException w:name="heading 4" w:semiHidden="1" w:uiPriority="9" w:unhideWhenUsed="1" w:qFormat="1"/>
+    <w:lsdException w:name="heading 5" w:semiHidden="1" w:uiPriority="9" w:unhideWhenUsed="1" w:qFormat="1"/>
+    <w:lsdException w:name="heading 6" w:semiHidden="1" w:uiPriority="9" w:unhideWhenUsed="1" w:qFormat="1"/>
+    <w:lsdException w:name="heading 7" w:semiHidden="1" w:uiPriority="9" w:unhideWhenUsed="1" w:qFormat="1"/>
+    <w:lsdException w:name="heading 8" w:semiHidden="1" w:uiPriority="9" w:unhideWhenUsed="1" w:qFormat="1"/>
+    <w:lsdException w:name="heading 9" w:semiHidden="1" w:uiPriority="9" w:unhideWhenUsed="1" w:qFormat="1"/>
     <w:lsdException w:name="index 1" w:semiHidden="1" w:unhideWhenUsed="1"/>
     <w:lsdException w:name="index 2" w:semiHidden="1" w:unhideWhenUsed="1"/>
     <w:lsdException w:name="index 3" w:semiHidden="1" w:unhideWhenUsed="1"/>
@@ -1540,22 +1269,22 @@
     <w:lsdException w:name="index 7" w:semiHidden="1" w:unhideWhenUsed="1"/>
     <w:lsdException w:name="index 8" w:semiHidden="1" w:unhideWhenUsed="1"/>
     <w:lsdException w:name="index 9" w:semiHidden="1" w:unhideWhenUsed="1"/>
-    <w:lsdException w:name="toc 1" w:uiPriority="39" w:semiHidden="1" w:unhideWhenUsed="1"/>
-    <w:lsdException w:name="toc 2" w:uiPriority="39" w:semiHidden="1" w:unhideWhenUsed="1"/>
-    <w:lsdException w:name="toc 3" w:uiPriority="39" w:semiHidden="1" w:unhideWhenUsed="1"/>
-    <w:lsdException w:name="toc 4" w:uiPriority="39" w:semiHidden="1" w:unhideWhenUsed="1"/>
-    <w:lsdException w:name="toc 5" w:uiPriority="39" w:semiHidden="1" w:unhideWhenUsed="1"/>
-    <w:lsdException w:name="toc 6" w:uiPriority="39" w:semiHidden="1" w:unhideWhenUsed="1"/>
-    <w:lsdException w:name="toc 7" w:uiPriority="39" w:semiHidden="1" w:unhideWhenUsed="1"/>
-    <w:lsdException w:name="toc 8" w:uiPriority="39" w:semiHidden="1" w:unhideWhenUsed="1"/>
-    <w:lsdException w:name="toc 9" w:uiPriority="39" w:semiHidden="1" w:unhideWhenUsed="1"/>
+    <w:lsdException w:name="toc 1" w:semiHidden="1" w:uiPriority="39" w:unhideWhenUsed="1"/>
+    <w:lsdException w:name="toc 2" w:semiHidden="1" w:uiPriority="39" w:unhideWhenUsed="1"/>
+    <w:lsdException w:name="toc 3" w:semiHidden="1" w:uiPriority="39" w:unhideWhenUsed="1"/>
+    <w:lsdException w:name="toc 4" w:semiHidden="1" w:uiPriority="39" w:unhideWhenUsed="1"/>
+    <w:lsdException w:name="toc 5" w:semiHidden="1" w:uiPriority="39" w:unhideWhenUsed="1"/>
+    <w:lsdException w:name="toc 6" w:semiHidden="1" w:uiPriority="39" w:unhideWhenUsed="1"/>
+    <w:lsdException w:name="toc 7" w:semiHidden="1" w:uiPriority="39" w:unhideWhenUsed="1"/>
+    <w:lsdException w:name="toc 8" w:semiHidden="1" w:uiPriority="39" w:unhideWhenUsed="1"/>
+    <w:lsdException w:name="toc 9" w:semiHidden="1" w:uiPriority="39" w:unhideWhenUsed="1"/>
     <w:lsdException w:name="Normal Indent" w:semiHidden="1" w:unhideWhenUsed="1"/>
     <w:lsdException w:name="footnote text" w:semiHidden="1" w:unhideWhenUsed="1"/>
     <w:lsdException w:name="annotation text" w:semiHidden="1" w:unhideWhenUsed="1"/>
     <w:lsdException w:name="header" w:semiHidden="1" w:unhideWhenUsed="1"/>
     <w:lsdException w:name="footer" w:semiHidden="1" w:unhideWhenUsed="1"/>
     <w:lsdException w:name="index heading" w:semiHidden="1" w:unhideWhenUsed="1"/>
-    <w:lsdException w:name="caption" w:uiPriority="35" w:semiHidden="1" w:unhideWhenUsed="1" w:qFormat="1"/>
+    <w:lsdException w:name="caption" w:semiHidden="1" w:uiPriority="35" w:unhideWhenUsed="1" w:qFormat="1"/>
     <w:lsdException w:name="table of figures" w:semiHidden="1" w:unhideWhenUsed="1"/>
     <w:lsdException w:name="envelope address" w:semiHidden="1" w:unhideWhenUsed="1"/>
     <w:lsdException w:name="envelope return" w:semiHidden="1" w:unhideWhenUsed="1"/>
@@ -1586,7 +1315,7 @@
     <w:lsdException w:name="Title" w:uiPriority="10" w:qFormat="1"/>
     <w:lsdException w:name="Closing" w:semiHidden="1" w:unhideWhenUsed="1"/>
     <w:lsdException w:name="Signature" w:semiHidden="1" w:unhideWhenUsed="1"/>
-    <w:lsdException w:name="Default Paragraph Font" w:uiPriority="1" w:semiHidden="1" w:unhideWhenUsed="1"/>
+    <w:lsdException w:name="Default Paragraph Font" w:semiHidden="1" w:uiPriority="1" w:unhideWhenUsed="1"/>
     <w:lsdException w:name="Body Text" w:semiHidden="1" w:unhideWhenUsed="1"/>
     <w:lsdException w:name="Body Text Indent" w:semiHidden="1" w:unhideWhenUsed="1"/>
     <w:lsdException w:name="List Continue" w:semiHidden="1" w:unhideWhenUsed="1"/>
@@ -1786,8 +1515,8 @@
     <w:lsdException w:name="Subtle Reference" w:uiPriority="31" w:qFormat="1"/>
     <w:lsdException w:name="Intense Reference" w:uiPriority="32" w:qFormat="1"/>
     <w:lsdException w:name="Book Title" w:uiPriority="33" w:qFormat="1"/>
-    <w:lsdException w:name="Bibliography" w:uiPriority="37" w:semiHidden="1" w:unhideWhenUsed="1"/>
-    <w:lsdException w:name="TOC Heading" w:uiPriority="39" w:semiHidden="1" w:unhideWhenUsed="1" w:qFormat="1"/>
+    <w:lsdException w:name="Bibliography" w:semiHidden="1" w:uiPriority="37" w:unhideWhenUsed="1"/>
+    <w:lsdException w:name="TOC Heading" w:semiHidden="1" w:uiPriority="39" w:unhideWhenUsed="1" w:qFormat="1"/>
     <w:lsdException w:name="Plain Table 1" w:uiPriority="41"/>
     <w:lsdException w:name="Plain Table 2" w:uiPriority="42"/>
     <w:lsdException w:name="Plain Table 3" w:uiPriority="43"/>
@@ -1898,34 +1627,28 @@
     <w:lsdException w:name="Unresolved Mention" w:semiHidden="1" w:unhideWhenUsed="1"/>
     <w:lsdException w:name="Smart Link" w:semiHidden="1" w:unhideWhenUsed="1"/>
   </w:latentStyles>
-  <w:style w:type="paragraph" w:styleId="Normal" w:default="1">
+  <w:style w:type="paragraph" w:default="1" w:styleId="Normal">
     <w:name w:val="Normal"/>
     <w:qFormat/>
     <w:pPr>
-      <w:widowControl/>
-      <w:suppressAutoHyphens w:val="true"/>
-      <w:bidi w:val="0"/>
-      <w:jc w:val="left"/>
+      <w:suppressAutoHyphens/>
     </w:pPr>
     <w:rPr>
-      <w:rFonts w:ascii="Times New Roman" w:hAnsi="Times New Roman" w:eastAsia="Times New Roman" w:cs="Times New Roman"/>
+      <w:rFonts w:eastAsia="Times New Roman" w:cs="Times New Roman"/>
       <w:color w:val="00000A"/>
-      <w:kern w:val="0"/>
       <w:sz w:val="24"/>
-      <w:szCs w:val="24"/>
-      <w:lang w:val="pt-BR" w:eastAsia="zh-CN" w:bidi="ar-SA"/>
+      <w:lang w:bidi="ar-SA"/>
     </w:rPr>
   </w:style>
   <w:style w:type="paragraph" w:styleId="Ttulo1">
-    <w:name w:val="Heading 1"/>
+    <w:name w:val="heading 1"/>
     <w:basedOn w:val="Normal"/>
     <w:next w:val="Normal"/>
     <w:uiPriority w:val="9"/>
     <w:qFormat/>
     <w:pPr>
-      <w:keepNext w:val="true"/>
+      <w:keepNext/>
       <w:numPr>
-        <w:ilvl w:val="0"/>
         <w:numId w:val="1"/>
       </w:numPr>
       <w:outlineLvl w:val="0"/>
@@ -1936,19 +1659,19 @@
     </w:rPr>
   </w:style>
   <w:style w:type="paragraph" w:styleId="Ttulo2">
-    <w:name w:val="Heading 2"/>
+    <w:name w:val="heading 2"/>
     <w:basedOn w:val="Normal"/>
     <w:next w:val="Normal"/>
     <w:uiPriority w:val="9"/>
     <w:unhideWhenUsed/>
     <w:qFormat/>
     <w:pPr>
-      <w:keepNext w:val="true"/>
+      <w:keepNext/>
       <w:numPr>
         <w:ilvl w:val="1"/>
         <w:numId w:val="1"/>
       </w:numPr>
-      <w:spacing w:lineRule="exact" w:line="280"/>
+      <w:spacing w:line="280" w:lineRule="exact"/>
       <w:jc w:val="both"/>
       <w:outlineLvl w:val="1"/>
     </w:pPr>
@@ -1959,19 +1682,19 @@
     </w:rPr>
   </w:style>
   <w:style w:type="paragraph" w:styleId="Ttulo3">
-    <w:name w:val="Heading 3"/>
+    <w:name w:val="heading 3"/>
     <w:basedOn w:val="Normal"/>
     <w:next w:val="Normal"/>
     <w:uiPriority w:val="9"/>
     <w:unhideWhenUsed/>
     <w:qFormat/>
     <w:pPr>
-      <w:keepNext w:val="true"/>
+      <w:keepNext/>
       <w:numPr>
         <w:ilvl w:val="2"/>
         <w:numId w:val="1"/>
       </w:numPr>
-      <w:spacing w:lineRule="exact" w:line="280"/>
+      <w:spacing w:line="280" w:lineRule="exact"/>
       <w:jc w:val="both"/>
       <w:outlineLvl w:val="2"/>
     </w:pPr>
@@ -1984,14 +1707,14 @@
     </w:rPr>
   </w:style>
   <w:style w:type="paragraph" w:styleId="Ttulo4">
-    <w:name w:val="Heading 4"/>
+    <w:name w:val="heading 4"/>
     <w:basedOn w:val="Normal"/>
     <w:next w:val="Normal"/>
     <w:uiPriority w:val="9"/>
     <w:unhideWhenUsed/>
     <w:qFormat/>
     <w:pPr>
-      <w:keepNext w:val="true"/>
+      <w:keepNext/>
       <w:numPr>
         <w:ilvl w:val="3"/>
         <w:numId w:val="1"/>
@@ -2004,19 +1727,19 @@
     </w:rPr>
   </w:style>
   <w:style w:type="paragraph" w:styleId="Ttulo5">
-    <w:name w:val="Heading 5"/>
+    <w:name w:val="heading 5"/>
     <w:basedOn w:val="Normal"/>
     <w:next w:val="Normal"/>
     <w:uiPriority w:val="9"/>
     <w:unhideWhenUsed/>
     <w:qFormat/>
     <w:pPr>
-      <w:keepNext w:val="true"/>
+      <w:keepNext/>
       <w:numPr>
         <w:ilvl w:val="4"/>
         <w:numId w:val="1"/>
       </w:numPr>
-      <w:spacing w:lineRule="exact" w:line="280"/>
+      <w:spacing w:line="280" w:lineRule="exact"/>
       <w:jc w:val="both"/>
       <w:outlineLvl w:val="4"/>
     </w:pPr>
@@ -2028,19 +1751,18 @@
     </w:rPr>
   </w:style>
   <w:style w:type="paragraph" w:styleId="Ttulo6">
-    <w:name w:val="Heading 6"/>
+    <w:name w:val="heading 6"/>
     <w:basedOn w:val="Normal"/>
     <w:next w:val="Normal"/>
     <w:uiPriority w:val="9"/>
     <w:unhideWhenUsed/>
     <w:qFormat/>
     <w:pPr>
-      <w:keepNext w:val="true"/>
+      <w:keepNext/>
       <w:tabs>
-        <w:tab w:val="clear" w:pos="708"/>
-        <w:tab w:val="left" w:pos="0" w:leader="none"/>
+        <w:tab w:val="left" w:pos="0"/>
       </w:tabs>
-      <w:spacing w:lineRule="exact" w:line="280"/>
+      <w:spacing w:line="280" w:lineRule="exact"/>
       <w:jc w:val="both"/>
       <w:outlineLvl w:val="5"/>
     </w:pPr>
@@ -2050,234 +1772,11 @@
       <w:color w:val="000000"/>
     </w:rPr>
   </w:style>
-  <w:style w:type="character" w:styleId="DefaultParagraphFont" w:default="1">
+  <w:style w:type="character" w:default="1" w:styleId="Fontepargpadro">
     <w:name w:val="Default Paragraph Font"/>
     <w:uiPriority w:val="1"/>
     <w:semiHidden/>
     <w:unhideWhenUsed/>
-    <w:qFormat/>
-    <w:rPr/>
-  </w:style>
-  <w:style w:type="character" w:styleId="AbsatzStandardschriftart" w:customStyle="1">
-    <w:name w:val="Absatz-Standardschriftart"/>
-    <w:qFormat/>
-    <w:rPr/>
-  </w:style>
-  <w:style w:type="character" w:styleId="WWAbsatzStandardschriftart" w:customStyle="1">
-    <w:name w:val="WW-Absatz-Standardschriftart"/>
-    <w:qFormat/>
-    <w:rPr/>
-  </w:style>
-  <w:style w:type="character" w:styleId="WWAbsatzStandardschriftart1" w:customStyle="1">
-    <w:name w:val="WW-Absatz-Standardschriftart1"/>
-    <w:qFormat/>
-    <w:rPr/>
-  </w:style>
-  <w:style w:type="character" w:styleId="WWAbsatzStandardschriftart11" w:customStyle="1">
-    <w:name w:val="WW-Absatz-Standardschriftart11"/>
-    <w:qFormat/>
-    <w:rPr/>
-  </w:style>
-  <w:style w:type="character" w:styleId="WW8Num2z0" w:customStyle="1">
-    <w:name w:val="WW8Num2z0"/>
-    <w:qFormat/>
-    <w:rPr>
-      <w:rFonts w:ascii="Wingdings" w:hAnsi="Wingdings" w:cs="Wingdings"/>
-    </w:rPr>
-  </w:style>
-  <w:style w:type="character" w:styleId="WW8Num2z1" w:customStyle="1">
-    <w:name w:val="WW8Num2z1"/>
-    <w:qFormat/>
-    <w:rPr>
-      <w:rFonts w:ascii="Courier New" w:hAnsi="Courier New" w:cs="Courier New"/>
-    </w:rPr>
-  </w:style>
-  <w:style w:type="character" w:styleId="WW8Num2z3" w:customStyle="1">
-    <w:name w:val="WW8Num2z3"/>
-    <w:qFormat/>
-    <w:rPr>
-      <w:rFonts w:ascii="Symbol" w:hAnsi="Symbol" w:cs="Symbol"/>
-    </w:rPr>
-  </w:style>
-  <w:style w:type="character" w:styleId="WWFontepargpadro" w:customStyle="1">
-    <w:name w:val="WW-Fonte parág. padrão"/>
-    <w:qFormat/>
-    <w:rPr/>
-  </w:style>
-  <w:style w:type="paragraph" w:styleId="Ttulo">
-    <w:name w:val="Título"/>
-    <w:basedOn w:val="Normal"/>
-    <w:next w:val="Corpodotexto"/>
-    <w:qFormat/>
-    <w:pPr>
-      <w:keepNext w:val="true"/>
-      <w:spacing w:before="240" w:after="120"/>
-    </w:pPr>
-    <w:rPr>
-      <w:rFonts w:ascii="Liberation Sans" w:hAnsi="Liberation Sans" w:eastAsia="Noto Sans CJK SC Regular" w:cs="FreeSans"/>
-      <w:sz w:val="28"/>
-      <w:szCs w:val="28"/>
-    </w:rPr>
-  </w:style>
-  <w:style w:type="paragraph" w:styleId="Corpodotexto">
-    <w:name w:val="Body Text"/>
-    <w:basedOn w:val="Normal"/>
-    <w:pPr>
-      <w:jc w:val="center"/>
-    </w:pPr>
-    <w:rPr>
-      <w:rFonts w:ascii="Arial" w:hAnsi="Arial" w:cs="Arial"/>
-      <w:b/>
-      <w:bCs/>
-      <w:sz w:val="16"/>
-    </w:rPr>
-  </w:style>
-  <w:style w:type="paragraph" w:styleId="Lista">
-    <w:name w:val="List"/>
-    <w:basedOn w:val="Corpodotexto"/>
-    <w:pPr/>
-    <w:rPr>
-      <w:rFonts w:cs="Tahoma"/>
-    </w:rPr>
-  </w:style>
-  <w:style w:type="paragraph" w:styleId="Legenda">
-    <w:name w:val="Caption"/>
-    <w:basedOn w:val="Normal"/>
-    <w:qFormat/>
-    <w:pPr>
-      <w:suppressLineNumbers/>
-      <w:spacing w:before="120" w:after="120"/>
-    </w:pPr>
-    <w:rPr>
-      <w:rFonts w:cs="FreeSans"/>
-      <w:i/>
-      <w:iCs/>
-      <w:sz w:val="24"/>
-      <w:szCs w:val="24"/>
-    </w:rPr>
-  </w:style>
-  <w:style w:type="paragraph" w:styleId="Ndice" w:customStyle="1">
-    <w:name w:val="Índice"/>
-    <w:basedOn w:val="Normal"/>
-    <w:qFormat/>
-    <w:pPr>
-      <w:suppressLineNumbers/>
-    </w:pPr>
-    <w:rPr>
-      <w:rFonts w:cs="Tahoma"/>
-    </w:rPr>
-  </w:style>
-  <w:style w:type="paragraph" w:styleId="Ttulododocumento">
-    <w:name w:val="Title"/>
-    <w:basedOn w:val="Normal"/>
-    <w:next w:val="Corpodotexto"/>
-    <w:uiPriority w:val="10"/>
-    <w:qFormat/>
-    <w:pPr>
-      <w:keepNext w:val="true"/>
-      <w:spacing w:before="240" w:after="120"/>
-    </w:pPr>
-    <w:rPr>
-      <w:rFonts w:ascii="Arial" w:hAnsi="Arial" w:eastAsia="MS Mincho;ＭＳ 明朝" w:cs="Tahoma"/>
-      <w:sz w:val="28"/>
-      <w:szCs w:val="28"/>
-    </w:rPr>
-  </w:style>
-  <w:style w:type="paragraph" w:styleId="Caption">
-    <w:name w:val="caption"/>
-    <w:basedOn w:val="Normal"/>
-    <w:next w:val="Normal"/>
-    <w:qFormat/>
-    <w:pPr>
-      <w:jc w:val="center"/>
-    </w:pPr>
-    <w:rPr>
-      <w:b/>
-      <w:i/>
-      <w:sz w:val="40"/>
-      <w:szCs w:val="20"/>
-    </w:rPr>
-  </w:style>
-  <w:style w:type="paragraph" w:styleId="Subttulo">
-    <w:name w:val="Subtitle"/>
-    <w:basedOn w:val="Ttulododocumento"/>
-    <w:uiPriority w:val="11"/>
-    <w:qFormat/>
-    <w:pPr>
-      <w:jc w:val="center"/>
-    </w:pPr>
-    <w:rPr>
-      <w:i/>
-      <w:iCs/>
-    </w:rPr>
-  </w:style>
-  <w:style w:type="paragraph" w:styleId="BodyText2">
-    <w:name w:val="Body Text 2"/>
-    <w:basedOn w:val="Normal"/>
-    <w:qFormat/>
-    <w:pPr/>
-    <w:rPr>
-      <w:sz w:val="20"/>
-    </w:rPr>
-  </w:style>
-  <w:style w:type="paragraph" w:styleId="Contedodatabela" w:customStyle="1">
-    <w:name w:val="Conteúdo da tabela"/>
-    <w:basedOn w:val="Normal"/>
-    <w:qFormat/>
-    <w:pPr>
-      <w:suppressLineNumbers/>
-    </w:pPr>
-    <w:rPr/>
-  </w:style>
-  <w:style w:type="paragraph" w:styleId="Ttulodetabela" w:customStyle="1">
-    <w:name w:val="Título de tabela"/>
-    <w:basedOn w:val="Contedodatabela"/>
-    <w:qFormat/>
-    <w:pPr>
-      <w:jc w:val="center"/>
-    </w:pPr>
-    <w:rPr>
-      <w:b/>
-      <w:bCs/>
-    </w:rPr>
-  </w:style>
-  <w:style w:type="paragraph" w:styleId="Contedodoquadro" w:customStyle="1">
-    <w:name w:val="Conteúdo do quadro"/>
-    <w:basedOn w:val="Corpodotexto"/>
-    <w:qFormat/>
-    <w:pPr/>
-    <w:rPr/>
-  </w:style>
-  <w:style w:type="paragraph" w:styleId="Cabealho">
-    <w:name w:val="Header"/>
-    <w:basedOn w:val="Normal"/>
-    <w:pPr>
-      <w:suppressLineNumbers/>
-      <w:tabs>
-        <w:tab w:val="clear" w:pos="708"/>
-        <w:tab w:val="center" w:pos="4323" w:leader="none"/>
-        <w:tab w:val="right" w:pos="8646" w:leader="none"/>
-      </w:tabs>
-    </w:pPr>
-    <w:rPr/>
-  </w:style>
-  <w:style w:type="paragraph" w:styleId="Tabela" w:customStyle="1">
-    <w:name w:val="Tabela"/>
-    <w:basedOn w:val="Caption"/>
-    <w:qFormat/>
-    <w:pPr/>
-    <w:rPr/>
-  </w:style>
-  <w:style w:type="numbering" w:styleId="NoList" w:default="1">
-    <w:name w:val="No List"/>
-    <w:uiPriority w:val="99"/>
-    <w:semiHidden/>
-    <w:unhideWhenUsed/>
-    <w:qFormat/>
-  </w:style>
-  <w:style w:type="numbering" w:styleId="WW8Num1" w:customStyle="1">
-    <w:name w:val="WW8Num1"/>
-    <w:qFormat/>
   </w:style>
   <w:style w:type="table" w:default="1" w:styleId="Tabelanormal">
     <w:name w:val="Normal Table"/>
@@ -2293,6 +1792,181 @@
         <w:right w:w="108" w:type="dxa"/>
       </w:tblCellMar>
     </w:tblPr>
+  </w:style>
+  <w:style w:type="numbering" w:default="1" w:styleId="Semlista">
+    <w:name w:val="No List"/>
+    <w:uiPriority w:val="99"/>
+    <w:semiHidden/>
+    <w:unhideWhenUsed/>
+  </w:style>
+  <w:style w:type="character" w:customStyle="1" w:styleId="Absatz-Standardschriftart">
+    <w:name w:val="Absatz-Standardschriftart"/>
+    <w:qFormat/>
+  </w:style>
+  <w:style w:type="character" w:customStyle="1" w:styleId="WW-Absatz-Standardschriftart">
+    <w:name w:val="WW-Absatz-Standardschriftart"/>
+    <w:qFormat/>
+  </w:style>
+  <w:style w:type="character" w:customStyle="1" w:styleId="WW-Absatz-Standardschriftart1">
+    <w:name w:val="WW-Absatz-Standardschriftart1"/>
+    <w:qFormat/>
+  </w:style>
+  <w:style w:type="character" w:customStyle="1" w:styleId="WW-Absatz-Standardschriftart11">
+    <w:name w:val="WW-Absatz-Standardschriftart11"/>
+    <w:qFormat/>
+  </w:style>
+  <w:style w:type="character" w:customStyle="1" w:styleId="WW8Num2z0">
+    <w:name w:val="WW8Num2z0"/>
+    <w:qFormat/>
+    <w:rPr>
+      <w:rFonts w:ascii="Wingdings" w:hAnsi="Wingdings" w:cs="Wingdings"/>
+    </w:rPr>
+  </w:style>
+  <w:style w:type="character" w:customStyle="1" w:styleId="WW8Num2z1">
+    <w:name w:val="WW8Num2z1"/>
+    <w:qFormat/>
+    <w:rPr>
+      <w:rFonts w:ascii="Courier New" w:hAnsi="Courier New" w:cs="Courier New"/>
+    </w:rPr>
+  </w:style>
+  <w:style w:type="character" w:customStyle="1" w:styleId="WW8Num2z3">
+    <w:name w:val="WW8Num2z3"/>
+    <w:qFormat/>
+    <w:rPr>
+      <w:rFonts w:ascii="Symbol" w:hAnsi="Symbol" w:cs="Symbol"/>
+    </w:rPr>
+  </w:style>
+  <w:style w:type="character" w:customStyle="1" w:styleId="WW-Fontepargpadro">
+    <w:name w:val="WW-Fonte parág. padrão"/>
+    <w:qFormat/>
+  </w:style>
+  <w:style w:type="paragraph" w:styleId="Ttulo">
+    <w:name w:val="Title"/>
+    <w:basedOn w:val="Normal"/>
+    <w:next w:val="Corpodetexto"/>
+    <w:uiPriority w:val="10"/>
+    <w:qFormat/>
+    <w:pPr>
+      <w:keepNext/>
+      <w:spacing w:before="240" w:after="120"/>
+    </w:pPr>
+    <w:rPr>
+      <w:rFonts w:ascii="Arial" w:eastAsia="MS Mincho;ＭＳ 明朝" w:hAnsi="Arial" w:cs="Tahoma"/>
+      <w:sz w:val="28"/>
+      <w:szCs w:val="28"/>
+    </w:rPr>
+  </w:style>
+  <w:style w:type="paragraph" w:styleId="Corpodetexto">
+    <w:name w:val="Body Text"/>
+    <w:basedOn w:val="Normal"/>
+    <w:pPr>
+      <w:jc w:val="center"/>
+    </w:pPr>
+    <w:rPr>
+      <w:rFonts w:ascii="Arial" w:hAnsi="Arial" w:cs="Arial"/>
+      <w:b/>
+      <w:bCs/>
+      <w:sz w:val="16"/>
+    </w:rPr>
+  </w:style>
+  <w:style w:type="paragraph" w:styleId="Lista">
+    <w:name w:val="List"/>
+    <w:basedOn w:val="Corpodetexto"/>
+    <w:rPr>
+      <w:rFonts w:cs="Tahoma"/>
+    </w:rPr>
+  </w:style>
+  <w:style w:type="paragraph" w:styleId="Legenda">
+    <w:name w:val="caption"/>
+    <w:basedOn w:val="Normal"/>
+    <w:next w:val="Normal"/>
+    <w:qFormat/>
+    <w:pPr>
+      <w:jc w:val="center"/>
+    </w:pPr>
+    <w:rPr>
+      <w:b/>
+      <w:i/>
+      <w:sz w:val="40"/>
+      <w:szCs w:val="20"/>
+    </w:rPr>
+  </w:style>
+  <w:style w:type="paragraph" w:customStyle="1" w:styleId="ndice">
+    <w:name w:val="Índice"/>
+    <w:basedOn w:val="Normal"/>
+    <w:qFormat/>
+    <w:pPr>
+      <w:suppressLineNumbers/>
+    </w:pPr>
+    <w:rPr>
+      <w:rFonts w:cs="Tahoma"/>
+    </w:rPr>
+  </w:style>
+  <w:style w:type="paragraph" w:styleId="Subttulo">
+    <w:name w:val="Subtitle"/>
+    <w:basedOn w:val="Ttulo"/>
+    <w:uiPriority w:val="11"/>
+    <w:qFormat/>
+    <w:pPr>
+      <w:jc w:val="center"/>
+    </w:pPr>
+    <w:rPr>
+      <w:i/>
+      <w:iCs/>
+    </w:rPr>
+  </w:style>
+  <w:style w:type="paragraph" w:styleId="Corpodetexto2">
+    <w:name w:val="Body Text 2"/>
+    <w:basedOn w:val="Normal"/>
+    <w:qFormat/>
+    <w:rPr>
+      <w:sz w:val="20"/>
+    </w:rPr>
+  </w:style>
+  <w:style w:type="paragraph" w:customStyle="1" w:styleId="Contedodatabela">
+    <w:name w:val="Conteúdo da tabela"/>
+    <w:basedOn w:val="Normal"/>
+    <w:qFormat/>
+    <w:pPr>
+      <w:suppressLineNumbers/>
+    </w:pPr>
+  </w:style>
+  <w:style w:type="paragraph" w:customStyle="1" w:styleId="Ttulodetabela">
+    <w:name w:val="Título de tabela"/>
+    <w:basedOn w:val="Contedodatabela"/>
+    <w:qFormat/>
+    <w:pPr>
+      <w:jc w:val="center"/>
+    </w:pPr>
+    <w:rPr>
+      <w:b/>
+      <w:bCs/>
+    </w:rPr>
+  </w:style>
+  <w:style w:type="paragraph" w:customStyle="1" w:styleId="Contedodoquadro">
+    <w:name w:val="Conteúdo do quadro"/>
+    <w:basedOn w:val="Corpodetexto"/>
+    <w:qFormat/>
+  </w:style>
+  <w:style w:type="paragraph" w:styleId="Cabealho">
+    <w:name w:val="header"/>
+    <w:basedOn w:val="Normal"/>
+    <w:pPr>
+      <w:suppressLineNumbers/>
+      <w:tabs>
+        <w:tab w:val="center" w:pos="4323"/>
+        <w:tab w:val="right" w:pos="8646"/>
+      </w:tabs>
+    </w:pPr>
+  </w:style>
+  <w:style w:type="paragraph" w:customStyle="1" w:styleId="Tabela">
+    <w:name w:val="Tabela"/>
+    <w:basedOn w:val="Legenda"/>
+    <w:qFormat/>
+  </w:style>
+  <w:style w:type="numbering" w:customStyle="1" w:styleId="WW8Num1">
+    <w:name w:val="WW8Num1"/>
+    <w:qFormat/>
   </w:style>
 </w:styles>
 </file>
@@ -2593,6 +2267,21 @@
 </file>
 
 <file path=customXml/item1.xml><?xml version="1.0" encoding="utf-8"?>
+<p:properties xmlns:p="http://schemas.microsoft.com/office/2006/metadata/properties" xmlns:xsi="http://www.w3.org/2001/XMLSchema-instance" xmlns:pc="http://schemas.microsoft.com/office/infopath/2007/PartnerControls">
+  <documentManagement/>
+</p:properties>
+</file>
+
+<file path=customXml/item2.xml><?xml version="1.0" encoding="utf-8"?>
+<?mso-contentType ?>
+<FormTemplates xmlns="http://schemas.microsoft.com/sharepoint/v3/contenttype/forms">
+  <Display>DocumentLibraryForm</Display>
+  <Edit>DocumentLibraryForm</Edit>
+  <New>DocumentLibraryForm</New>
+</FormTemplates>
+</file>
+
+<file path=customXml/item3.xml><?xml version="1.0" encoding="utf-8"?>
 <ct:contentTypeSchema xmlns:ct="http://schemas.microsoft.com/office/2006/metadata/contentType" xmlns:ma="http://schemas.microsoft.com/office/2006/metadata/properties/metaAttributes" ct:_="" ma:_="" ma:contentTypeName="Document" ma:contentTypeID="0x010100A42AB269BD3CE843BA2A9001D4D9D8E8" ma:contentTypeVersion="11" ma:contentTypeDescription="Create a new document." ma:contentTypeScope="" ma:versionID="153151532c87562581d187d14242221c">
   <xsd:schema xmlns:xsd="http://www.w3.org/2001/XMLSchema" xmlns:xs="http://www.w3.org/2001/XMLSchema" xmlns:p="http://schemas.microsoft.com/office/2006/metadata/properties" xmlns:ns3="f780a6a0-5f7b-47fd-86e1-e92c237e5fba" xmlns:ns4="a65b64c7-63d3-4a09-b116-3058c20e9c11" targetNamespace="http://schemas.microsoft.com/office/2006/metadata/properties" ma:root="true" ma:fieldsID="7fd9e26f48dfd79cf285f4f83489d4a8" ns3:_="" ns4:_="">
     <xsd:import namespace="f780a6a0-5f7b-47fd-86e1-e92c237e5fba"/>
@@ -2803,22 +2492,24 @@
 </ct:contentTypeSchema>
 </file>
 
-<file path=customXml/item2.xml><?xml version="1.0" encoding="utf-8"?>
-<?mso-contentType ?>
-<FormTemplates xmlns="http://schemas.microsoft.com/sharepoint/v3/contenttype/forms">
-  <Display>DocumentLibraryForm</Display>
-  <Edit>DocumentLibraryForm</Edit>
-  <New>DocumentLibraryForm</New>
-</FormTemplates>
+<file path=customXml/itemProps1.xml><?xml version="1.0" encoding="utf-8"?>
+<ds:datastoreItem xmlns:ds="http://schemas.openxmlformats.org/officeDocument/2006/customXml" ds:itemID="{6404D5A9-10E9-4FA8-BB6B-6281D66EB53D}">
+  <ds:schemaRefs>
+    <ds:schemaRef ds:uri="http://schemas.microsoft.com/office/2006/metadata/properties"/>
+    <ds:schemaRef ds:uri="http://schemas.microsoft.com/office/infopath/2007/PartnerControls"/>
+  </ds:schemaRefs>
+</ds:datastoreItem>
 </file>
 
-<file path=customXml/item3.xml><?xml version="1.0" encoding="utf-8"?>
-<p:properties xmlns:p="http://schemas.microsoft.com/office/2006/metadata/properties" xmlns:xsi="http://www.w3.org/2001/XMLSchema-instance" xmlns:pc="http://schemas.microsoft.com/office/infopath/2007/PartnerControls">
-  <documentManagement/>
-</p:properties>
+<file path=customXml/itemProps2.xml><?xml version="1.0" encoding="utf-8"?>
+<ds:datastoreItem xmlns:ds="http://schemas.openxmlformats.org/officeDocument/2006/customXml" ds:itemID="{E3F8C456-D1AA-4071-AB75-352FD177B280}">
+  <ds:schemaRefs>
+    <ds:schemaRef ds:uri="http://schemas.microsoft.com/sharepoint/v3/contenttype/forms"/>
+  </ds:schemaRefs>
+</ds:datastoreItem>
 </file>
 
-<file path=customXml/itemProps1.xml><?xml version="1.0" encoding="utf-8"?>
+<file path=customXml/itemProps3.xml><?xml version="1.0" encoding="utf-8"?>
 <ds:datastoreItem xmlns:ds="http://schemas.openxmlformats.org/officeDocument/2006/customXml" ds:itemID="{30148492-F516-4B4C-8D3A-5C114D3D6798}">
   <ds:schemaRefs>
     <ds:schemaRef ds:uri="http://schemas.microsoft.com/office/2006/metadata/contentType"/>
@@ -2835,21 +2526,4 @@
     <ds:schemaRef ds:uri="http://schemas.microsoft.com/internal/obd"/>
   </ds:schemaRefs>
 </ds:datastoreItem>
-</file>
-
-<file path=customXml/itemProps2.xml><?xml version="1.0" encoding="utf-8"?>
-<ds:datastoreItem xmlns:ds="http://schemas.openxmlformats.org/officeDocument/2006/customXml" ds:itemID="{E3F8C456-D1AA-4071-AB75-352FD177B280}">
-  <ds:schemaRefs>
-    <ds:schemaRef ds:uri="http://schemas.microsoft.com/sharepoint/v3/contenttype/forms"/>
-  </ds:schemaRefs>
-</ds:datastoreItem>
-</file>
-
-<file path=customXml/itemProps3.xml><?xml version="1.0" encoding="utf-8"?>
-<ds:datastoreItem xmlns:ds="http://schemas.openxmlformats.org/officeDocument/2006/customXml" ds:itemID="{6404D5A9-10E9-4FA8-BB6B-6281D66EB53D}">
-  <ds:schemaRefs>
-    <ds:schemaRef ds:uri="http://schemas.microsoft.com/office/2006/metadata/properties"/>
-    <ds:schemaRef ds:uri="http://schemas.microsoft.com/office/infopath/2007/PartnerControls"/>
-  </ds:schemaRefs>
-</ds:datastoreItem>
 </file>
</xml_diff>

<commit_message>
Atualiza template: Termo de Verificação.docx
</commit_message>
<xml_diff>
--- a/bhadrasana/docx/Termo de Verificação.docx
+++ b/bhadrasana/docx/Termo de Verificação.docx
@@ -1,17 +1,21 @@
 
 <file path=word/document.xml><?xml version="1.0" encoding="utf-8"?>
-<w:document xmlns:wpc="http://schemas.microsoft.com/office/word/2010/wordprocessingCanvas" xmlns:cx="http://schemas.microsoft.com/office/drawing/2014/chartex" xmlns:cx1="http://schemas.microsoft.com/office/drawing/2015/9/8/chartex" xmlns:cx2="http://schemas.microsoft.com/office/drawing/2015/10/21/chartex" xmlns:cx3="http://schemas.microsoft.com/office/drawing/2016/5/9/chartex" xmlns:cx4="http://schemas.microsoft.com/office/drawing/2016/5/10/chartex" xmlns:cx5="http://schemas.microsoft.com/office/drawing/2016/5/11/chartex" xmlns:cx6="http://schemas.microsoft.com/office/drawing/2016/5/12/chartex" xmlns:cx7="http://schemas.microsoft.com/office/drawing/2016/5/13/chartex" xmlns:cx8="http://schemas.microsoft.com/office/drawing/2016/5/14/chartex" xmlns:mc="http://schemas.openxmlformats.org/markup-compatibility/2006" xmlns:aink="http://schemas.microsoft.com/office/drawing/2016/ink" xmlns:am3d="http://schemas.microsoft.com/office/drawing/2017/model3d" xmlns:o="urn:schemas-microsoft-com:office:office" xmlns:r="http://schemas.openxmlformats.org/officeDocument/2006/relationships" xmlns:m="http://schemas.openxmlformats.org/officeDocument/2006/math" xmlns:v="urn:schemas-microsoft-com:vml" xmlns:wp14="http://schemas.microsoft.com/office/word/2010/wordprocessingDrawing" xmlns:wp="http://schemas.openxmlformats.org/drawingml/2006/wordprocessingDrawing" xmlns:w10="urn:schemas-microsoft-com:office:word" xmlns:w="http://schemas.openxmlformats.org/wordprocessingml/2006/main" xmlns:w14="http://schemas.microsoft.com/office/word/2010/wordml" xmlns:w15="http://schemas.microsoft.com/office/word/2012/wordml" xmlns:w16cex="http://schemas.microsoft.com/office/word/2018/wordml/cex" xmlns:w16cid="http://schemas.microsoft.com/office/word/2016/wordml/cid" xmlns:w16="http://schemas.microsoft.com/office/word/2018/wordml" xmlns:w16se="http://schemas.microsoft.com/office/word/2015/wordml/symex" xmlns:wpg="http://schemas.microsoft.com/office/word/2010/wordprocessingGroup" xmlns:wpi="http://schemas.microsoft.com/office/word/2010/wordprocessingInk" xmlns:wne="http://schemas.microsoft.com/office/word/2006/wordml" xmlns:wps="http://schemas.microsoft.com/office/word/2010/wordprocessingShape" mc:Ignorable="w14 w15 w16se w16cid w16 w16cex wp14">
+<w:document xmlns:o="urn:schemas-microsoft-com:office:office" xmlns:r="http://schemas.openxmlformats.org/officeDocument/2006/relationships" xmlns:v="urn:schemas-microsoft-com:vml" xmlns:w="http://schemas.openxmlformats.org/wordprocessingml/2006/main" xmlns:w10="urn:schemas-microsoft-com:office:word" xmlns:wp="http://schemas.openxmlformats.org/drawingml/2006/wordprocessingDrawing" xmlns:wps="http://schemas.microsoft.com/office/word/2010/wordprocessingShape" xmlns:wpg="http://schemas.microsoft.com/office/word/2010/wordprocessingGroup" xmlns:mc="http://schemas.openxmlformats.org/markup-compatibility/2006" xmlns:wp14="http://schemas.microsoft.com/office/word/2010/wordprocessingDrawing" xmlns:w14="http://schemas.microsoft.com/office/word/2010/wordml" mc:Ignorable="w14 wp14">
   <w:background w:color="FFFFFF"/>
   <w:body>
     <w:tbl>
       <w:tblPr>
         <w:tblW w:w="9498" w:type="dxa"/>
+        <w:jc w:val="left"/>
         <w:tblInd w:w="-142" w:type="dxa"/>
+        <w:tblBorders/>
         <w:tblCellMar>
+          <w:top w:w="0" w:type="dxa"/>
           <w:left w:w="71" w:type="dxa"/>
+          <w:bottom w:w="0" w:type="dxa"/>
           <w:right w:w="71" w:type="dxa"/>
         </w:tblCellMar>
-        <w:tblLook w:val="0000" w:firstRow="0" w:lastRow="0" w:firstColumn="0" w:lastColumn="0" w:noHBand="0" w:noVBand="0"/>
+        <w:tblLook w:firstRow="0" w:noVBand="0" w:lastRow="0" w:firstColumn="0" w:lastColumn="0" w:noHBand="0" w:val="0000"/>
       </w:tblPr>
       <w:tblGrid>
         <w:gridCol w:w="2119"/>
@@ -19,29 +23,30 @@
         <w:gridCol w:w="1438"/>
       </w:tblGrid>
       <w:tr>
+        <w:trPr/>
         <w:tc>
           <w:tcPr>
             <w:tcW w:w="2119" w:type="dxa"/>
-            <w:shd w:val="clear" w:color="auto" w:fill="auto"/>
+            <w:tcBorders/>
+            <w:shd w:color="auto" w:fill="auto" w:val="clear"/>
           </w:tcPr>
           <w:p>
             <w:pPr>
+              <w:pStyle w:val="Normal"/>
               <w:tabs>
-                <w:tab w:val="left" w:pos="179"/>
+                <w:tab w:val="left" w:pos="179" w:leader="none"/>
               </w:tabs>
-              <w:snapToGrid w:val="0"/>
+              <w:snapToGrid w:val="false"/>
               <w:jc w:val="both"/>
-            </w:pPr>
-            <w:bookmarkStart w:id="0" w:name="_Hlk57958282"/>
-            <w:r>
-              <w:rPr>
-                <w:noProof/>
-              </w:rPr>
+              <w:rPr/>
+            </w:pPr>
+            <w:r>
+              <w:rPr/>
               <w:drawing>
-                <wp:inline distT="0" distB="0" distL="0" distR="0" wp14:anchorId="33D140C7" wp14:editId="00DA4751">
-                  <wp:extent cx="1200150" cy="742849"/>
+                <wp:inline distT="0" distB="0" distL="0" distR="0">
+                  <wp:extent cx="1200150" cy="742950"/>
                   <wp:effectExtent l="0" t="0" r="0" b="0"/>
-                  <wp:docPr id="1" name="ole_rId2"/>
+                  <wp:docPr id="1" name="ole_rId2" descr=""/>
                   <wp:cNvGraphicFramePr>
                     <a:graphicFrameLocks xmlns:a="http://schemas.openxmlformats.org/drawingml/2006/main" noChangeAspect="1"/>
                   </wp:cNvGraphicFramePr>
@@ -49,13 +54,13 @@
                     <a:graphicData uri="http://schemas.openxmlformats.org/drawingml/2006/picture">
                       <pic:pic xmlns:pic="http://schemas.openxmlformats.org/drawingml/2006/picture">
                         <pic:nvPicPr>
-                          <pic:cNvPr id="1" name="ole_rId2"/>
+                          <pic:cNvPr id="1" name="ole_rId2" descr=""/>
                           <pic:cNvPicPr>
                             <a:picLocks noChangeAspect="1" noChangeArrowheads="1"/>
                           </pic:cNvPicPr>
                         </pic:nvPicPr>
                         <pic:blipFill>
-                          <a:blip r:embed="rId8"/>
+                          <a:blip r:embed="rId2"/>
                           <a:stretch>
                             <a:fillRect/>
                           </a:stretch>
@@ -63,7 +68,7 @@
                         <pic:spPr bwMode="auto">
                           <a:xfrm>
                             <a:off x="0" y="0"/>
-                            <a:ext cx="1226452" cy="759129"/>
+                            <a:ext cx="1200150" cy="742950"/>
                           </a:xfrm>
                           <a:prstGeom prst="rect">
                             <a:avLst/>
@@ -76,6 +81,7 @@
               </w:drawing>
             </w:r>
             <w:r>
+              <w:rPr/>
               <w:t xml:space="preserve"> </w:t>
             </w:r>
           </w:p>
@@ -83,7 +89,8 @@
         <w:tc>
           <w:tcPr>
             <w:tcW w:w="5941" w:type="dxa"/>
-            <w:shd w:val="clear" w:color="auto" w:fill="auto"/>
+            <w:tcBorders/>
+            <w:shd w:color="auto" w:fill="auto" w:val="clear"/>
           </w:tcPr>
           <w:p>
             <w:pPr>
@@ -93,16 +100,22 @@
                 <w:numId w:val="2"/>
               </w:numPr>
               <w:tabs>
-                <w:tab w:val="left" w:pos="0"/>
+                <w:tab w:val="left" w:pos="0" w:leader="none"/>
               </w:tabs>
-              <w:snapToGrid w:val="0"/>
-              <w:ind w:left="0" w:firstLine="0"/>
+              <w:snapToGrid w:val="false"/>
+              <w:ind w:left="0" w:hanging="0"/>
               <w:jc w:val="center"/>
               <w:rPr>
                 <w:color w:val="000000"/>
                 <w:sz w:val="22"/>
               </w:rPr>
             </w:pPr>
+            <w:r>
+              <w:rPr>
+                <w:color w:val="000000"/>
+                <w:sz w:val="22"/>
+              </w:rPr>
+            </w:r>
           </w:p>
           <w:p>
             <w:pPr>
@@ -112,11 +125,12 @@
                 <w:numId w:val="2"/>
               </w:numPr>
               <w:tabs>
-                <w:tab w:val="left" w:pos="0"/>
+                <w:tab w:val="left" w:pos="0" w:leader="none"/>
               </w:tabs>
-              <w:snapToGrid w:val="0"/>
-              <w:ind w:left="0" w:firstLine="0"/>
+              <w:snapToGrid w:val="false"/>
+              <w:ind w:left="0" w:hanging="0"/>
               <w:jc w:val="center"/>
+              <w:rPr/>
             </w:pPr>
             <w:r>
               <w:rPr>
@@ -128,13 +142,15 @@
           </w:p>
           <w:p>
             <w:pPr>
+              <w:pStyle w:val="Normal"/>
               <w:tabs>
-                <w:tab w:val="left" w:pos="0"/>
+                <w:tab w:val="left" w:pos="0" w:leader="none"/>
               </w:tabs>
-              <w:spacing w:line="280" w:lineRule="exact"/>
+              <w:spacing w:lineRule="exact" w:line="280"/>
               <w:jc w:val="center"/>
               <w:rPr>
                 <w:rFonts w:ascii="Arial" w:hAnsi="Arial" w:cs="Arial"/>
+                <w:b/>
                 <w:b/>
                 <w:color w:val="000000"/>
                 <w:sz w:val="22"/>
@@ -142,7 +158,7 @@
             </w:pPr>
             <w:r>
               <w:rPr>
-                <w:rFonts w:ascii="Arial" w:hAnsi="Arial" w:cs="Arial"/>
+                <w:rFonts w:cs="Arial" w:ascii="Arial" w:hAnsi="Arial"/>
                 <w:b/>
                 <w:color w:val="000000"/>
                 <w:sz w:val="22"/>
@@ -154,16 +170,21 @@
             <w:pPr>
               <w:pStyle w:val="Ttulo6"/>
               <w:jc w:val="center"/>
-            </w:pPr>
-            <w:r>
+              <w:rPr/>
+            </w:pPr>
+            <w:r>
+              <w:rPr/>
               <w:t>{unidade}</w:t>
             </w:r>
           </w:p>
           <w:p>
             <w:pPr>
+              <w:pStyle w:val="Normal"/>
               <w:jc w:val="center"/>
-            </w:pPr>
-            <w:r>
+              <w:rPr/>
+            </w:pPr>
+            <w:r>
+              <w:rPr/>
               <w:t>{setor}</w:t>
             </w:r>
           </w:p>
@@ -178,92 +199,134 @@
                 <w:color w:val="000000"/>
               </w:rPr>
             </w:pPr>
+            <w:r>
+              <w:rPr>
+                <w:color w:val="000000"/>
+              </w:rPr>
+            </w:r>
           </w:p>
         </w:tc>
         <w:tc>
           <w:tcPr>
             <w:tcW w:w="1438" w:type="dxa"/>
-            <w:shd w:val="clear" w:color="auto" w:fill="auto"/>
+            <w:tcBorders/>
+            <w:shd w:color="auto" w:fill="auto" w:val="clear"/>
             <w:vAlign w:val="center"/>
           </w:tcPr>
           <w:p>
             <w:pPr>
-              <w:snapToGrid w:val="0"/>
-              <w:spacing w:before="960" w:line="280" w:lineRule="exact"/>
+              <w:pStyle w:val="Normal"/>
+              <w:snapToGrid w:val="false"/>
+              <w:spacing w:lineRule="exact" w:line="280" w:before="960" w:after="0"/>
               <w:jc w:val="both"/>
-            </w:pPr>
-            <w:r>
-              <w:object w:dxaOrig="1200" w:dyaOrig="1185" w14:anchorId="3B469EC8">
-                <v:shape id="ole_rId3" o:spid="_x0000_i1025" style="width:60pt;height:59.25pt" coordsize="" o:spt="100" adj="0,,0" path="" stroked="f">
-                  <v:stroke joinstyle="miter"/>
-                  <v:imagedata r:id="rId9" o:title=""/>
-                  <v:formulas/>
-                  <v:path o:connecttype="segments"/>
+              <w:rPr/>
+            </w:pPr>
+            <w:bookmarkStart w:id="0" w:name="_Hlk57958282"/>
+            <w:bookmarkEnd w:id="0"/>
+            <w:r>
+              <w:rPr/>
+              <w:object>
+                <v:shape id="ole_rId3" style="width:28.35pt;height:28.35pt" o:ole="">
+                  <v:imagedata r:id="rId4" o:title=""/>
                 </v:shape>
-                <o:OLEObject Type="Embed" ProgID="PBrush" ShapeID="ole_rId3" DrawAspect="Content" ObjectID="_1668571468" r:id="rId10"/>
+                <o:OLEObject Type="Embed" ProgID="PBrush" ShapeID="ole_rId3" DrawAspect="Content" ObjectID="_832150515" r:id="rId3"/>
               </w:object>
             </w:r>
           </w:p>
         </w:tc>
       </w:tr>
-      <w:bookmarkEnd w:id="0"/>
     </w:tbl>
     <w:p>
       <w:pPr>
-        <w:pStyle w:val="Legenda"/>
-      </w:pPr>
-    </w:p>
-    <w:p>
-      <w:pPr>
-        <w:pStyle w:val="Legenda"/>
-        <w:rPr>
-          <w:i w:val="0"/>
-          <w:iCs/>
-          <w:sz w:val="28"/>
-        </w:rPr>
+        <w:pStyle w:val="Caption"/>
+        <w:rPr/>
       </w:pPr>
       <w:r>
-        <w:rPr>
-          <w:i w:val="0"/>
-          <w:iCs/>
-          <w:sz w:val="28"/>
-        </w:rPr>
-        <w:t xml:space="preserve">          TERMO DE VERIFICAÇÃO  </w:t>
+        <w:rPr/>
       </w:r>
     </w:p>
     <w:p>
       <w:pPr>
-        <w:pStyle w:val="Legenda"/>
+        <w:pStyle w:val="Caption"/>
+        <w:rPr/>
       </w:pPr>
       <w:r>
-        <w:t xml:space="preserve">        OVR - Operação nº  {ovr_id}</w:t>
+        <w:rPr>
+          <w:i w:val="false"/>
+          <w:iCs/>
+          <w:sz w:val="28"/>
+        </w:rPr>
+        <w:t xml:space="preserve">          </w:t>
+      </w:r>
+      <w:r>
+        <w:rPr>
+          <w:i w:val="false"/>
+          <w:iCs/>
+          <w:sz w:val="28"/>
+        </w:rPr>
+        <w:t xml:space="preserve">TERMO DE VERIFICAÇÃO  </w:t>
       </w:r>
     </w:p>
     <w:p>
       <w:pPr>
-        <w:snapToGrid w:val="0"/>
+        <w:pStyle w:val="Caption"/>
+        <w:rPr/>
+      </w:pPr>
+      <w:r>
+        <w:rPr>
+          <w:sz w:val="38"/>
+          <w:szCs w:val="38"/>
+        </w:rPr>
+        <w:t>Ficha de Carga {ovr_id} – Verificação Física/RVF nº {rvf_id}</w:t>
+      </w:r>
+      <w:r>
+        <w:rPr/>
+        <w:t xml:space="preserve"> </w:t>
+        <w:tab/>
+        <w:t xml:space="preserve">  </w:t>
+      </w:r>
+    </w:p>
+    <w:p>
+      <w:pPr>
+        <w:pStyle w:val="Normal"/>
+        <w:snapToGrid w:val="false"/>
         <w:rPr>
           <w:iCs/>
           <w:sz w:val="20"/>
         </w:rPr>
       </w:pPr>
+      <w:r>
+        <w:rPr>
+          <w:iCs/>
+          <w:sz w:val="20"/>
+        </w:rPr>
+      </w:r>
     </w:p>
     <w:tbl>
       <w:tblPr>
         <w:tblW w:w="9409" w:type="dxa"/>
+        <w:jc w:val="left"/>
+        <w:tblInd w:w="-2" w:type="dxa"/>
+        <w:tblBorders>
+          <w:top w:val="single" w:sz="2" w:space="0" w:color="000001"/>
+          <w:left w:val="single" w:sz="2" w:space="0" w:color="000001"/>
+          <w:bottom w:val="single" w:sz="2" w:space="0" w:color="000001"/>
+          <w:insideH w:val="single" w:sz="2" w:space="0" w:color="000001"/>
+        </w:tblBorders>
         <w:tblCellMar>
           <w:top w:w="55" w:type="dxa"/>
-          <w:left w:w="52" w:type="dxa"/>
+          <w:left w:w="46" w:type="dxa"/>
           <w:bottom w:w="55" w:type="dxa"/>
           <w:right w:w="55" w:type="dxa"/>
         </w:tblCellMar>
-        <w:tblLook w:val="0000" w:firstRow="0" w:lastRow="0" w:firstColumn="0" w:lastColumn="0" w:noHBand="0" w:noVBand="0"/>
+        <w:tblLook w:firstRow="0" w:noVBand="0" w:lastRow="0" w:firstColumn="0" w:lastColumn="0" w:noHBand="0" w:val="0000"/>
       </w:tblPr>
       <w:tblGrid>
-        <w:gridCol w:w="5207"/>
+        <w:gridCol w:w="5206"/>
         <w:gridCol w:w="4202"/>
       </w:tblGrid>
       <w:tr>
+        <w:trPr/>
         <w:tc>
           <w:tcPr>
             <w:tcW w:w="5206" w:type="dxa"/>
@@ -271,14 +334,21 @@
               <w:top w:val="single" w:sz="2" w:space="0" w:color="000001"/>
               <w:left w:val="single" w:sz="2" w:space="0" w:color="000001"/>
               <w:bottom w:val="single" w:sz="2" w:space="0" w:color="000001"/>
+              <w:insideH w:val="single" w:sz="2" w:space="0" w:color="000001"/>
             </w:tcBorders>
-            <w:shd w:val="clear" w:color="auto" w:fill="auto"/>
+            <w:shd w:color="auto" w:fill="auto" w:val="clear"/>
+            <w:tcMar>
+              <w:left w:w="46" w:type="dxa"/>
+            </w:tcMar>
           </w:tcPr>
           <w:p>
             <w:pPr>
-              <w:snapToGrid w:val="0"/>
-            </w:pPr>
-            <w:r>
+              <w:pStyle w:val="Normal"/>
+              <w:snapToGrid w:val="false"/>
+              <w:rPr/>
+            </w:pPr>
+            <w:r>
+              <w:rPr/>
               <w:t>CE MERCANTE: {numeroCEmercante}</w:t>
             </w:r>
           </w:p>
@@ -292,14 +362,21 @@
               <w:left w:val="single" w:sz="2" w:space="0" w:color="000001"/>
               <w:bottom w:val="single" w:sz="2" w:space="0" w:color="000001"/>
               <w:right w:val="single" w:sz="2" w:space="0" w:color="000001"/>
+              <w:insideH w:val="single" w:sz="2" w:space="0" w:color="000001"/>
+              <w:insideV w:val="single" w:sz="2" w:space="0" w:color="000001"/>
             </w:tcBorders>
-            <w:shd w:val="clear" w:color="auto" w:fill="auto"/>
+            <w:shd w:color="auto" w:fill="auto" w:val="clear"/>
+            <w:tcMar>
+              <w:left w:w="46" w:type="dxa"/>
+            </w:tcMar>
           </w:tcPr>
           <w:p>
             <w:pPr>
-              <w:snapToGrid w:val="0"/>
-              <w:spacing w:before="57"/>
+              <w:pStyle w:val="Normal"/>
+              <w:snapToGrid w:val="false"/>
+              <w:spacing w:before="57" w:after="0"/>
               <w:jc w:val="center"/>
+              <w:rPr/>
             </w:pPr>
             <w:r>
               <w:rPr>
@@ -311,22 +388,34 @@
           </w:p>
           <w:p>
             <w:pPr>
-              <w:snapToGrid w:val="0"/>
-              <w:spacing w:before="57"/>
+              <w:pStyle w:val="Normal"/>
+              <w:snapToGrid w:val="false"/>
+              <w:spacing w:before="57" w:after="0"/>
               <w:jc w:val="center"/>
               <w:rPr>
+                <w:b/>
                 <w:b/>
                 <w:bCs/>
                 <w:sz w:val="20"/>
                 <w:lang w:val="en-US"/>
               </w:rPr>
             </w:pPr>
-          </w:p>
-          <w:p>
-            <w:pPr>
-              <w:snapToGrid w:val="0"/>
-              <w:spacing w:before="57"/>
+            <w:r>
+              <w:rPr>
+                <w:b/>
+                <w:bCs/>
+                <w:sz w:val="20"/>
+                <w:lang w:val="en-US"/>
+              </w:rPr>
+            </w:r>
+          </w:p>
+          <w:p>
+            <w:pPr>
+              <w:pStyle w:val="Normal"/>
+              <w:snapToGrid w:val="false"/>
+              <w:spacing w:before="57" w:after="0"/>
               <w:jc w:val="center"/>
+              <w:rPr/>
             </w:pPr>
             <w:r>
               <w:rPr>
@@ -341,6 +430,7 @@
         </w:tc>
       </w:tr>
       <w:tr>
+        <w:trPr/>
         <w:tc>
           <w:tcPr>
             <w:tcW w:w="5206" w:type="dxa"/>
@@ -348,15 +438,22 @@
               <w:top w:val="single" w:sz="2" w:space="0" w:color="000001"/>
               <w:left w:val="single" w:sz="2" w:space="0" w:color="000001"/>
               <w:bottom w:val="single" w:sz="2" w:space="0" w:color="000001"/>
+              <w:insideH w:val="single" w:sz="2" w:space="0" w:color="000001"/>
             </w:tcBorders>
-            <w:shd w:val="clear" w:color="auto" w:fill="auto"/>
+            <w:shd w:color="auto" w:fill="auto" w:val="clear"/>
+            <w:tcMar>
+              <w:left w:w="46" w:type="dxa"/>
+            </w:tcMar>
           </w:tcPr>
           <w:p>
             <w:pPr>
-              <w:snapToGrid w:val="0"/>
-              <w:ind w:left="12"/>
-            </w:pPr>
-            <w:r>
+              <w:pStyle w:val="Normal"/>
+              <w:snapToGrid w:val="false"/>
+              <w:ind w:left="12" w:hanging="0"/>
+              <w:rPr/>
+            </w:pPr>
+            <w:r>
+              <w:rPr/>
               <w:t>RECINTO ALFANDEGADO: {recinto}</w:t>
             </w:r>
           </w:p>
@@ -364,23 +461,33 @@
         <w:tc>
           <w:tcPr>
             <w:tcW w:w="4202" w:type="dxa"/>
-            <w:vMerge/>
+            <w:vMerge w:val="continue"/>
             <w:tcBorders>
               <w:top w:val="single" w:sz="2" w:space="0" w:color="000001"/>
               <w:left w:val="single" w:sz="2" w:space="0" w:color="000001"/>
               <w:bottom w:val="single" w:sz="2" w:space="0" w:color="000001"/>
               <w:right w:val="single" w:sz="2" w:space="0" w:color="000001"/>
+              <w:insideH w:val="single" w:sz="2" w:space="0" w:color="000001"/>
+              <w:insideV w:val="single" w:sz="2" w:space="0" w:color="000001"/>
             </w:tcBorders>
-            <w:shd w:val="clear" w:color="auto" w:fill="auto"/>
+            <w:shd w:color="auto" w:fill="auto" w:val="clear"/>
+            <w:tcMar>
+              <w:left w:w="46" w:type="dxa"/>
+            </w:tcMar>
           </w:tcPr>
           <w:p>
             <w:pPr>
               <w:pStyle w:val="Contedodatabela"/>
-            </w:pPr>
+              <w:rPr/>
+            </w:pPr>
+            <w:r>
+              <w:rPr/>
+            </w:r>
           </w:p>
         </w:tc>
       </w:tr>
       <w:tr>
+        <w:trPr/>
         <w:tc>
           <w:tcPr>
             <w:tcW w:w="5206" w:type="dxa"/>
@@ -388,14 +495,21 @@
               <w:top w:val="single" w:sz="2" w:space="0" w:color="000001"/>
               <w:left w:val="single" w:sz="2" w:space="0" w:color="000001"/>
               <w:bottom w:val="single" w:sz="2" w:space="0" w:color="000001"/>
+              <w:insideH w:val="single" w:sz="2" w:space="0" w:color="000001"/>
             </w:tcBorders>
-            <w:shd w:val="clear" w:color="auto" w:fill="auto"/>
+            <w:shd w:color="auto" w:fill="auto" w:val="clear"/>
+            <w:tcMar>
+              <w:left w:w="46" w:type="dxa"/>
+            </w:tcMar>
           </w:tcPr>
           <w:p>
             <w:pPr>
-              <w:snapToGrid w:val="0"/>
-            </w:pPr>
-            <w:r>
+              <w:pStyle w:val="Normal"/>
+              <w:snapToGrid w:val="false"/>
+              <w:rPr/>
+            </w:pPr>
+            <w:r>
+              <w:rPr/>
               <w:t>CONTÊINER(es) / lote(s):  {numerolote}</w:t>
             </w:r>
           </w:p>
@@ -403,26 +517,37 @@
         <w:tc>
           <w:tcPr>
             <w:tcW w:w="4202" w:type="dxa"/>
-            <w:vMerge/>
+            <w:vMerge w:val="continue"/>
             <w:tcBorders>
               <w:top w:val="single" w:sz="2" w:space="0" w:color="000001"/>
               <w:left w:val="single" w:sz="2" w:space="0" w:color="000001"/>
               <w:bottom w:val="single" w:sz="2" w:space="0" w:color="000001"/>
               <w:right w:val="single" w:sz="2" w:space="0" w:color="000001"/>
+              <w:insideH w:val="single" w:sz="2" w:space="0" w:color="000001"/>
+              <w:insideV w:val="single" w:sz="2" w:space="0" w:color="000001"/>
             </w:tcBorders>
-            <w:shd w:val="clear" w:color="auto" w:fill="auto"/>
+            <w:shd w:color="auto" w:fill="auto" w:val="clear"/>
+            <w:tcMar>
+              <w:left w:w="46" w:type="dxa"/>
+            </w:tcMar>
           </w:tcPr>
           <w:p>
             <w:pPr>
               <w:pStyle w:val="Contedodatabela"/>
-            </w:pPr>
+              <w:rPr/>
+            </w:pPr>
+            <w:r>
+              <w:rPr/>
+            </w:r>
           </w:p>
         </w:tc>
       </w:tr>
     </w:tbl>
     <w:p>
       <w:pPr>
+        <w:pStyle w:val="Normal"/>
         <w:jc w:val="center"/>
+        <w:rPr/>
       </w:pPr>
       <w:r>
         <w:rPr>
@@ -430,7 +555,15 @@
           <w:bCs/>
           <w:sz w:val="28"/>
         </w:rPr>
-        <w:t xml:space="preserve">           CONFERÊNCIA FÍSICA</w:t>
+        <w:t xml:space="preserve">           </w:t>
+      </w:r>
+      <w:r>
+        <w:rPr>
+          <w:b/>
+          <w:bCs/>
+          <w:sz w:val="28"/>
+        </w:rPr>
+        <w:t>CONFERÊNCIA FÍSICA</w:t>
       </w:r>
     </w:p>
     <w:p>
@@ -440,67 +573,71 @@
           <w:ilvl w:val="0"/>
           <w:numId w:val="2"/>
         </w:numPr>
-        <w:ind w:left="0" w:right="-712" w:firstLine="0"/>
+        <w:ind w:left="0" w:right="-712" w:hanging="0"/>
         <w:jc w:val="both"/>
+        <w:rPr/>
       </w:pPr>
       <w:r>
         <w:rPr>
-          <w:rFonts w:ascii="Arial" w:hAnsi="Arial" w:cs="Arial"/>
+          <w:rFonts w:cs="Arial" w:ascii="Arial" w:hAnsi="Arial"/>
           <w:sz w:val="18"/>
         </w:rPr>
-        <w:t xml:space="preserve">No exercício das funções de servidor de carreira de Auditoria da Receita Federal do Brasil, sob a supervisão do AFRFB </w:t>
+        <w:t>No exercício das funções de servidor de carreira de Auditoria da Receita Federal do Brasil, sob a supervisão do AFRFB responsável, no uso</w:t>
       </w:r>
       <w:r>
-        <w:rPr>
-          <w:rFonts w:ascii="Arial" w:hAnsi="Arial" w:cs="Arial"/>
-          <w:sz w:val="18"/>
-        </w:rPr>
-        <w:t>responsável, no uso</w:t>
-      </w:r>
-      <w:r>
+        <w:rPr/>
         <w:t xml:space="preserve"> </w:t>
       </w:r>
       <w:r>
         <w:rPr>
-          <w:rFonts w:ascii="Arial" w:hAnsi="Arial" w:cs="Arial"/>
+          <w:rFonts w:cs="Arial" w:ascii="Arial" w:hAnsi="Arial"/>
           <w:sz w:val="18"/>
         </w:rPr>
-        <w:t xml:space="preserve">das atribuições que nos são conferidas pela legislação vigente, procedemos à abertura da unidade de carga acima indicada para a verificação qualitativa por amostragem das mercadorias nela contidas. A unidade de carga foi relacrada pelo </w:t>
-      </w:r>
-      <w:r>
-        <w:rPr>
-          <w:rFonts w:ascii="Arial" w:hAnsi="Arial" w:cs="Arial"/>
-          <w:sz w:val="18"/>
-        </w:rPr>
-        <w:t xml:space="preserve">recinto. Obs.: Verificação sumária - mercadorias sujeitas a ulterior conferência física no curso do respectivo despacho aduaneiro. </w:t>
+        <w:t xml:space="preserve">das atribuições que nos são conferidas pela legislação vigente, procedemos à abertura da unidade de carga acima indicada para a verificação qualitativa por amostragem das mercadorias nela contidas. A unidade de carga foi relacrada pelo recinto. Obs.: Verificação sumária - mercadorias sujeitas a ulterior conferência física no curso do respectivo despacho aduaneiro. </w:t>
       </w:r>
     </w:p>
     <w:p>
       <w:pPr>
-        <w:ind w:right="-712"/>
+        <w:pStyle w:val="Normal"/>
+        <w:ind w:right="-712" w:hanging="0"/>
         <w:jc w:val="both"/>
         <w:rPr>
           <w:rFonts w:ascii="Arial" w:hAnsi="Arial" w:cs="Arial"/>
           <w:sz w:val="18"/>
         </w:rPr>
       </w:pPr>
+      <w:r>
+        <w:rPr>
+          <w:rFonts w:cs="Arial" w:ascii="Arial" w:hAnsi="Arial"/>
+          <w:sz w:val="18"/>
+        </w:rPr>
+      </w:r>
     </w:p>
     <w:tbl>
       <w:tblPr>
         <w:tblW w:w="9409" w:type="dxa"/>
+        <w:jc w:val="left"/>
+        <w:tblInd w:w="-2" w:type="dxa"/>
+        <w:tblBorders>
+          <w:top w:val="single" w:sz="2" w:space="0" w:color="000001"/>
+          <w:left w:val="single" w:sz="2" w:space="0" w:color="000001"/>
+          <w:bottom w:val="single" w:sz="2" w:space="0" w:color="000001"/>
+          <w:insideH w:val="single" w:sz="2" w:space="0" w:color="000001"/>
+        </w:tblBorders>
         <w:tblCellMar>
           <w:top w:w="55" w:type="dxa"/>
-          <w:left w:w="52" w:type="dxa"/>
+          <w:left w:w="46" w:type="dxa"/>
           <w:bottom w:w="55" w:type="dxa"/>
           <w:right w:w="55" w:type="dxa"/>
         </w:tblCellMar>
-        <w:tblLook w:val="0000" w:firstRow="0" w:lastRow="0" w:firstColumn="0" w:lastColumn="0" w:noHBand="0" w:noVBand="0"/>
+        <w:tblLook w:firstRow="0" w:noVBand="0" w:lastRow="0" w:firstColumn="0" w:lastColumn="0" w:noHBand="0" w:val="0000"/>
       </w:tblPr>
       <w:tblGrid>
-        <w:gridCol w:w="5098"/>
+        <w:gridCol w:w="5097"/>
         <w:gridCol w:w="4311"/>
       </w:tblGrid>
       <w:tr>
+        <w:trPr/>
         <w:tc>
           <w:tcPr>
             <w:tcW w:w="5097" w:type="dxa"/>
@@ -508,12 +645,18 @@
               <w:top w:val="single" w:sz="2" w:space="0" w:color="000001"/>
               <w:left w:val="single" w:sz="2" w:space="0" w:color="000001"/>
               <w:bottom w:val="single" w:sz="2" w:space="0" w:color="000001"/>
+              <w:insideH w:val="single" w:sz="2" w:space="0" w:color="000001"/>
             </w:tcBorders>
-            <w:shd w:val="clear" w:color="auto" w:fill="auto"/>
+            <w:shd w:color="auto" w:fill="auto" w:val="clear"/>
+            <w:tcMar>
+              <w:left w:w="46" w:type="dxa"/>
+            </w:tcMar>
           </w:tcPr>
           <w:p>
             <w:pPr>
-              <w:snapToGrid w:val="0"/>
+              <w:pStyle w:val="Normal"/>
+              <w:snapToGrid w:val="false"/>
+              <w:rPr/>
             </w:pPr>
             <w:r>
               <w:rPr>
@@ -524,15 +667,23 @@
           </w:p>
           <w:p>
             <w:pPr>
-              <w:snapToGrid w:val="0"/>
-              <w:rPr>
-                <w:sz w:val="20"/>
-              </w:rPr>
-            </w:pPr>
-          </w:p>
-          <w:p>
-            <w:pPr>
-              <w:snapToGrid w:val="0"/>
+              <w:pStyle w:val="Normal"/>
+              <w:snapToGrid w:val="false"/>
+              <w:rPr>
+                <w:sz w:val="20"/>
+              </w:rPr>
+            </w:pPr>
+            <w:r>
+              <w:rPr>
+                <w:sz w:val="20"/>
+              </w:rPr>
+            </w:r>
+          </w:p>
+          <w:p>
+            <w:pPr>
+              <w:pStyle w:val="Normal"/>
+              <w:snapToGrid w:val="false"/>
+              <w:rPr/>
             </w:pPr>
             <w:r>
               <w:rPr>
@@ -551,24 +702,39 @@
               <w:left w:val="single" w:sz="2" w:space="0" w:color="000001"/>
               <w:bottom w:val="single" w:sz="2" w:space="0" w:color="000001"/>
               <w:right w:val="single" w:sz="2" w:space="0" w:color="000001"/>
+              <w:insideH w:val="single" w:sz="2" w:space="0" w:color="000001"/>
+              <w:insideV w:val="single" w:sz="2" w:space="0" w:color="000001"/>
             </w:tcBorders>
-            <w:shd w:val="clear" w:color="auto" w:fill="auto"/>
+            <w:shd w:color="auto" w:fill="auto" w:val="clear"/>
+            <w:tcMar>
+              <w:left w:w="46" w:type="dxa"/>
+            </w:tcMar>
           </w:tcPr>
           <w:p>
             <w:pPr>
-              <w:snapToGrid w:val="0"/>
-            </w:pPr>
-            <w:r>
-              <w:rPr>
-                <w:sz w:val="20"/>
-              </w:rPr>
-              <w:t xml:space="preserve">                           LACRE</w:t>
-            </w:r>
-          </w:p>
-          <w:p>
-            <w:pPr>
-              <w:snapToGrid w:val="0"/>
-              <w:spacing w:before="57"/>
+              <w:pStyle w:val="Normal"/>
+              <w:snapToGrid w:val="false"/>
+              <w:rPr/>
+            </w:pPr>
+            <w:r>
+              <w:rPr>
+                <w:sz w:val="20"/>
+              </w:rPr>
+              <w:t xml:space="preserve">                           </w:t>
+            </w:r>
+            <w:r>
+              <w:rPr>
+                <w:sz w:val="20"/>
+              </w:rPr>
+              <w:t>LACRE</w:t>
+            </w:r>
+          </w:p>
+          <w:p>
+            <w:pPr>
+              <w:pStyle w:val="Normal"/>
+              <w:snapToGrid w:val="false"/>
+              <w:spacing w:before="57" w:after="0"/>
+              <w:rPr/>
             </w:pPr>
             <w:r>
               <w:rPr>
@@ -579,8 +745,10 @@
           </w:p>
           <w:p>
             <w:pPr>
-              <w:snapToGrid w:val="0"/>
-              <w:spacing w:before="113"/>
+              <w:pStyle w:val="Normal"/>
+              <w:snapToGrid w:val="false"/>
+              <w:spacing w:before="113" w:after="0"/>
+              <w:rPr/>
             </w:pPr>
             <w:r>
               <w:rPr>
@@ -596,12 +764,22 @@
             </w:r>
           </w:p>
           <w:p>
-            <w:r>
+            <w:pPr>
+              <w:pStyle w:val="Normal"/>
+              <w:rPr/>
+            </w:pPr>
+            <w:r>
+              <w:rPr/>
               <w:t xml:space="preserve">                </w:t>
             </w:r>
           </w:p>
           <w:p>
-            <w:r>
+            <w:pPr>
+              <w:pStyle w:val="Normal"/>
+              <w:rPr/>
+            </w:pPr>
+            <w:r>
+              <w:rPr/>
               <w:t xml:space="preserve">       </w:t>
             </w:r>
             <w:r>
@@ -612,12 +790,14 @@
               <w:t>NÃO</w:t>
             </w:r>
             <w:r>
+              <w:rPr/>
               <w:t xml:space="preserve">             </w:t>
             </w:r>
           </w:p>
         </w:tc>
       </w:tr>
       <w:tr>
+        <w:trPr/>
         <w:tc>
           <w:tcPr>
             <w:tcW w:w="5097" w:type="dxa"/>
@@ -625,12 +805,18 @@
               <w:top w:val="single" w:sz="2" w:space="0" w:color="000001"/>
               <w:left w:val="single" w:sz="2" w:space="0" w:color="000001"/>
               <w:bottom w:val="single" w:sz="2" w:space="0" w:color="000001"/>
+              <w:insideH w:val="single" w:sz="2" w:space="0" w:color="000001"/>
             </w:tcBorders>
-            <w:shd w:val="clear" w:color="auto" w:fill="auto"/>
+            <w:shd w:color="auto" w:fill="auto" w:val="clear"/>
+            <w:tcMar>
+              <w:left w:w="46" w:type="dxa"/>
+            </w:tcMar>
           </w:tcPr>
           <w:p>
             <w:pPr>
-              <w:snapToGrid w:val="0"/>
+              <w:pStyle w:val="Normal"/>
+              <w:snapToGrid w:val="false"/>
+              <w:rPr/>
             </w:pPr>
             <w:r>
               <w:rPr>
@@ -641,13 +827,24 @@
           </w:p>
           <w:p>
             <w:pPr>
+              <w:pStyle w:val="Normal"/>
               <w:rPr>
                 <w:sz w:val="20"/>
                 <w:szCs w:val="20"/>
               </w:rPr>
             </w:pPr>
-          </w:p>
-          <w:p>
+            <w:r>
+              <w:rPr>
+                <w:sz w:val="20"/>
+                <w:szCs w:val="20"/>
+              </w:rPr>
+            </w:r>
+          </w:p>
+          <w:p>
+            <w:pPr>
+              <w:pStyle w:val="Normal"/>
+              <w:rPr/>
+            </w:pPr>
             <w:r>
               <w:rPr>
                 <w:sz w:val="20"/>
@@ -660,23 +857,33 @@
         <w:tc>
           <w:tcPr>
             <w:tcW w:w="4311" w:type="dxa"/>
-            <w:vMerge/>
+            <w:vMerge w:val="continue"/>
             <w:tcBorders>
               <w:top w:val="single" w:sz="2" w:space="0" w:color="000001"/>
               <w:left w:val="single" w:sz="2" w:space="0" w:color="000001"/>
               <w:bottom w:val="single" w:sz="2" w:space="0" w:color="000001"/>
               <w:right w:val="single" w:sz="2" w:space="0" w:color="000001"/>
+              <w:insideH w:val="single" w:sz="2" w:space="0" w:color="000001"/>
+              <w:insideV w:val="single" w:sz="2" w:space="0" w:color="000001"/>
             </w:tcBorders>
-            <w:shd w:val="clear" w:color="auto" w:fill="auto"/>
+            <w:shd w:color="auto" w:fill="auto" w:val="clear"/>
+            <w:tcMar>
+              <w:left w:w="46" w:type="dxa"/>
+            </w:tcMar>
           </w:tcPr>
           <w:p>
             <w:pPr>
               <w:pStyle w:val="Contedodatabela"/>
-            </w:pPr>
+              <w:rPr/>
+            </w:pPr>
+            <w:r>
+              <w:rPr/>
+            </w:r>
           </w:p>
         </w:tc>
       </w:tr>
       <w:tr>
+        <w:trPr/>
         <w:tc>
           <w:tcPr>
             <w:tcW w:w="5097" w:type="dxa"/>
@@ -684,25 +891,39 @@
               <w:top w:val="single" w:sz="2" w:space="0" w:color="000001"/>
               <w:left w:val="single" w:sz="2" w:space="0" w:color="000001"/>
               <w:bottom w:val="single" w:sz="2" w:space="0" w:color="000001"/>
+              <w:insideH w:val="single" w:sz="2" w:space="0" w:color="000001"/>
             </w:tcBorders>
-            <w:shd w:val="clear" w:color="auto" w:fill="auto"/>
+            <w:shd w:color="auto" w:fill="auto" w:val="clear"/>
+            <w:tcMar>
+              <w:left w:w="46" w:type="dxa"/>
+            </w:tcMar>
           </w:tcPr>
           <w:p>
             <w:pPr>
-              <w:pStyle w:val="Corpodetexto2"/>
-              <w:snapToGrid w:val="0"/>
-            </w:pPr>
-            <w:r>
+              <w:pStyle w:val="BodyText2"/>
+              <w:snapToGrid w:val="false"/>
+              <w:rPr/>
+            </w:pPr>
+            <w:r>
+              <w:rPr/>
               <w:t>ITENS VERIFICADOS / QUANTIDADE DE VOLUMES VISTORIADOS</w:t>
             </w:r>
           </w:p>
           <w:p>
             <w:pPr>
-              <w:pStyle w:val="Corpodetexto2"/>
-              <w:snapToGrid w:val="0"/>
-            </w:pPr>
-          </w:p>
-          <w:p>
+              <w:pStyle w:val="BodyText2"/>
+              <w:snapToGrid w:val="false"/>
+              <w:rPr/>
+            </w:pPr>
+            <w:r>
+              <w:rPr/>
+            </w:r>
+          </w:p>
+          <w:p>
+            <w:pPr>
+              <w:pStyle w:val="Normal"/>
+              <w:rPr/>
+            </w:pPr>
             <w:r>
               <w:rPr>
                 <w:sz w:val="20"/>
@@ -712,31 +933,55 @@
           </w:p>
           <w:p>
             <w:pPr>
-              <w:rPr>
-                <w:sz w:val="20"/>
-              </w:rPr>
-            </w:pPr>
-          </w:p>
-          <w:p>
-            <w:pPr>
-              <w:rPr>
-                <w:sz w:val="20"/>
-              </w:rPr>
-            </w:pPr>
-          </w:p>
-          <w:p>
-            <w:pPr>
-              <w:rPr>
-                <w:sz w:val="20"/>
-              </w:rPr>
-            </w:pPr>
-          </w:p>
-          <w:p>
-            <w:pPr>
-              <w:rPr>
-                <w:sz w:val="20"/>
-              </w:rPr>
-            </w:pPr>
+              <w:pStyle w:val="Normal"/>
+              <w:rPr>
+                <w:sz w:val="20"/>
+              </w:rPr>
+            </w:pPr>
+            <w:r>
+              <w:rPr>
+                <w:sz w:val="20"/>
+              </w:rPr>
+            </w:r>
+          </w:p>
+          <w:p>
+            <w:pPr>
+              <w:pStyle w:val="Normal"/>
+              <w:rPr>
+                <w:sz w:val="20"/>
+              </w:rPr>
+            </w:pPr>
+            <w:r>
+              <w:rPr>
+                <w:sz w:val="20"/>
+              </w:rPr>
+            </w:r>
+          </w:p>
+          <w:p>
+            <w:pPr>
+              <w:pStyle w:val="Normal"/>
+              <w:rPr>
+                <w:sz w:val="20"/>
+              </w:rPr>
+            </w:pPr>
+            <w:r>
+              <w:rPr>
+                <w:sz w:val="20"/>
+              </w:rPr>
+            </w:r>
+          </w:p>
+          <w:p>
+            <w:pPr>
+              <w:pStyle w:val="Normal"/>
+              <w:rPr>
+                <w:sz w:val="20"/>
+              </w:rPr>
+            </w:pPr>
+            <w:r>
+              <w:rPr>
+                <w:sz w:val="20"/>
+              </w:rPr>
+            </w:r>
           </w:p>
         </w:tc>
         <w:tc>
@@ -747,14 +992,21 @@
               <w:left w:val="single" w:sz="2" w:space="0" w:color="000001"/>
               <w:bottom w:val="single" w:sz="2" w:space="0" w:color="000001"/>
               <w:right w:val="single" w:sz="2" w:space="0" w:color="000001"/>
+              <w:insideH w:val="single" w:sz="2" w:space="0" w:color="000001"/>
+              <w:insideV w:val="single" w:sz="2" w:space="0" w:color="000001"/>
             </w:tcBorders>
-            <w:shd w:val="clear" w:color="auto" w:fill="auto"/>
+            <w:shd w:color="auto" w:fill="auto" w:val="clear"/>
+            <w:tcMar>
+              <w:left w:w="46" w:type="dxa"/>
+            </w:tcMar>
           </w:tcPr>
           <w:p>
             <w:pPr>
-              <w:snapToGrid w:val="0"/>
-              <w:ind w:left="57" w:right="57"/>
+              <w:pStyle w:val="Normal"/>
+              <w:snapToGrid w:val="false"/>
+              <w:ind w:left="57" w:right="57" w:hanging="0"/>
               <w:jc w:val="center"/>
+              <w:rPr/>
             </w:pPr>
             <w:r>
               <w:rPr>
@@ -765,8 +1017,10 @@
           </w:p>
           <w:p>
             <w:pPr>
-              <w:ind w:left="57" w:right="57"/>
+              <w:pStyle w:val="Normal"/>
+              <w:ind w:left="57" w:right="57" w:hanging="0"/>
               <w:jc w:val="both"/>
+              <w:rPr/>
             </w:pPr>
             <w:r>
               <w:rPr>
@@ -777,8 +1031,10 @@
           </w:p>
           <w:p>
             <w:pPr>
-              <w:ind w:left="57" w:right="57"/>
+              <w:pStyle w:val="Normal"/>
+              <w:ind w:left="57" w:right="57" w:hanging="0"/>
               <w:jc w:val="both"/>
+              <w:rPr/>
             </w:pPr>
             <w:r>
               <w:rPr>
@@ -795,44 +1051,70 @@
           </w:p>
           <w:p>
             <w:pPr>
-              <w:ind w:left="57" w:right="57"/>
+              <w:pStyle w:val="Normal"/>
+              <w:ind w:left="57" w:right="57" w:hanging="0"/>
               <w:jc w:val="both"/>
               <w:rPr>
                 <w:sz w:val="22"/>
               </w:rPr>
             </w:pPr>
-          </w:p>
-          <w:p>
-            <w:pPr>
-              <w:ind w:left="57" w:right="57"/>
+            <w:r>
+              <w:rPr>
+                <w:sz w:val="22"/>
+              </w:rPr>
+            </w:r>
+          </w:p>
+          <w:p>
+            <w:pPr>
+              <w:pStyle w:val="Normal"/>
+              <w:ind w:left="57" w:right="57" w:hanging="0"/>
               <w:jc w:val="both"/>
               <w:rPr>
                 <w:sz w:val="22"/>
               </w:rPr>
             </w:pPr>
-          </w:p>
-          <w:p>
-            <w:pPr>
-              <w:ind w:left="57" w:right="57"/>
+            <w:r>
+              <w:rPr>
+                <w:sz w:val="22"/>
+              </w:rPr>
+            </w:r>
+          </w:p>
+          <w:p>
+            <w:pPr>
+              <w:pStyle w:val="Normal"/>
+              <w:ind w:left="57" w:right="57" w:hanging="0"/>
               <w:jc w:val="both"/>
               <w:rPr>
                 <w:sz w:val="22"/>
               </w:rPr>
             </w:pPr>
-          </w:p>
-          <w:p>
-            <w:pPr>
-              <w:ind w:left="57" w:right="57"/>
+            <w:r>
+              <w:rPr>
+                <w:sz w:val="22"/>
+              </w:rPr>
+            </w:r>
+          </w:p>
+          <w:p>
+            <w:pPr>
+              <w:pStyle w:val="Normal"/>
+              <w:ind w:left="57" w:right="57" w:hanging="0"/>
               <w:jc w:val="both"/>
               <w:rPr>
                 <w:sz w:val="22"/>
               </w:rPr>
             </w:pPr>
-          </w:p>
-          <w:p>
-            <w:pPr>
-              <w:ind w:left="57" w:right="57"/>
+            <w:r>
+              <w:rPr>
+                <w:sz w:val="22"/>
+              </w:rPr>
+            </w:r>
+          </w:p>
+          <w:p>
+            <w:pPr>
+              <w:pStyle w:val="Normal"/>
+              <w:ind w:left="57" w:right="57" w:hanging="0"/>
               <w:jc w:val="center"/>
+              <w:rPr/>
             </w:pPr>
             <w:r>
               <w:rPr>
@@ -843,8 +1125,10 @@
           </w:p>
           <w:p>
             <w:pPr>
-              <w:ind w:left="57" w:right="57"/>
+              <w:pStyle w:val="Normal"/>
+              <w:ind w:left="57" w:right="57" w:hanging="0"/>
               <w:jc w:val="both"/>
+              <w:rPr/>
             </w:pPr>
             <w:r>
               <w:rPr>
@@ -855,16 +1139,23 @@
           </w:p>
           <w:p>
             <w:pPr>
-              <w:ind w:left="57" w:right="57"/>
+              <w:pStyle w:val="Normal"/>
+              <w:ind w:left="57" w:right="57" w:hanging="0"/>
               <w:jc w:val="both"/>
               <w:rPr>
                 <w:sz w:val="22"/>
               </w:rPr>
             </w:pPr>
+            <w:r>
+              <w:rPr>
+                <w:sz w:val="22"/>
+              </w:rPr>
+            </w:r>
           </w:p>
         </w:tc>
       </w:tr>
       <w:tr>
+        <w:trPr/>
         <w:tc>
           <w:tcPr>
             <w:tcW w:w="5097" w:type="dxa"/>
@@ -872,12 +1163,18 @@
               <w:top w:val="single" w:sz="2" w:space="0" w:color="000001"/>
               <w:left w:val="single" w:sz="2" w:space="0" w:color="000001"/>
               <w:bottom w:val="single" w:sz="2" w:space="0" w:color="000001"/>
+              <w:insideH w:val="single" w:sz="2" w:space="0" w:color="000001"/>
             </w:tcBorders>
-            <w:shd w:val="clear" w:color="auto" w:fill="auto"/>
+            <w:shd w:color="auto" w:fill="auto" w:val="clear"/>
+            <w:tcMar>
+              <w:left w:w="46" w:type="dxa"/>
+            </w:tcMar>
           </w:tcPr>
           <w:p>
             <w:pPr>
-              <w:snapToGrid w:val="0"/>
+              <w:pStyle w:val="Normal"/>
+              <w:snapToGrid w:val="false"/>
+              <w:rPr/>
             </w:pPr>
             <w:r>
               <w:rPr>
@@ -888,16 +1185,24 @@
           </w:p>
           <w:p>
             <w:pPr>
-              <w:snapToGrid w:val="0"/>
-              <w:rPr>
-                <w:sz w:val="20"/>
-              </w:rPr>
-            </w:pPr>
-          </w:p>
-          <w:p>
-            <w:pPr>
-              <w:snapToGrid w:val="0"/>
+              <w:pStyle w:val="Normal"/>
+              <w:snapToGrid w:val="false"/>
+              <w:rPr>
+                <w:sz w:val="20"/>
+              </w:rPr>
+            </w:pPr>
+            <w:r>
+              <w:rPr>
+                <w:sz w:val="20"/>
+              </w:rPr>
+            </w:r>
+          </w:p>
+          <w:p>
+            <w:pPr>
+              <w:pStyle w:val="Normal"/>
+              <w:snapToGrid w:val="false"/>
               <w:jc w:val="center"/>
+              <w:rPr/>
             </w:pPr>
             <w:r>
               <w:rPr>
@@ -908,17 +1213,25 @@
           </w:p>
           <w:p>
             <w:pPr>
-              <w:snapToGrid w:val="0"/>
+              <w:pStyle w:val="Normal"/>
+              <w:snapToGrid w:val="false"/>
               <w:jc w:val="center"/>
               <w:rPr>
                 <w:sz w:val="20"/>
               </w:rPr>
             </w:pPr>
-          </w:p>
-          <w:p>
-            <w:pPr>
-              <w:snapToGrid w:val="0"/>
+            <w:r>
+              <w:rPr>
+                <w:sz w:val="20"/>
+              </w:rPr>
+            </w:r>
+          </w:p>
+          <w:p>
+            <w:pPr>
+              <w:pStyle w:val="Normal"/>
+              <w:snapToGrid w:val="false"/>
               <w:jc w:val="center"/>
+              <w:rPr/>
             </w:pPr>
             <w:r>
               <w:rPr>
@@ -936,13 +1249,20 @@
               <w:left w:val="single" w:sz="2" w:space="0" w:color="000001"/>
               <w:bottom w:val="single" w:sz="2" w:space="0" w:color="000001"/>
               <w:right w:val="single" w:sz="2" w:space="0" w:color="000001"/>
+              <w:insideH w:val="single" w:sz="2" w:space="0" w:color="000001"/>
+              <w:insideV w:val="single" w:sz="2" w:space="0" w:color="000001"/>
             </w:tcBorders>
-            <w:shd w:val="clear" w:color="auto" w:fill="auto"/>
+            <w:shd w:color="auto" w:fill="auto" w:val="clear"/>
+            <w:tcMar>
+              <w:left w:w="46" w:type="dxa"/>
+            </w:tcMar>
           </w:tcPr>
           <w:p>
             <w:pPr>
-              <w:snapToGrid w:val="0"/>
+              <w:pStyle w:val="Normal"/>
+              <w:snapToGrid w:val="false"/>
               <w:jc w:val="center"/>
+              <w:rPr/>
             </w:pPr>
             <w:r>
               <w:rPr>
@@ -953,17 +1273,25 @@
           </w:p>
           <w:p>
             <w:pPr>
-              <w:snapToGrid w:val="0"/>
+              <w:pStyle w:val="Normal"/>
+              <w:snapToGrid w:val="false"/>
               <w:jc w:val="center"/>
               <w:rPr>
                 <w:sz w:val="20"/>
               </w:rPr>
             </w:pPr>
-          </w:p>
-          <w:p>
-            <w:pPr>
-              <w:snapToGrid w:val="0"/>
+            <w:r>
+              <w:rPr>
+                <w:sz w:val="20"/>
+              </w:rPr>
+            </w:r>
+          </w:p>
+          <w:p>
+            <w:pPr>
+              <w:pStyle w:val="Normal"/>
+              <w:snapToGrid w:val="false"/>
               <w:jc w:val="center"/>
+              <w:rPr/>
             </w:pPr>
             <w:r>
               <w:rPr>
@@ -974,21 +1302,33 @@
           </w:p>
           <w:p>
             <w:pPr>
-              <w:snapToGrid w:val="0"/>
+              <w:pStyle w:val="Normal"/>
+              <w:snapToGrid w:val="false"/>
               <w:jc w:val="center"/>
               <w:rPr>
                 <w:sz w:val="20"/>
               </w:rPr>
             </w:pPr>
-          </w:p>
-          <w:p>
-            <w:pPr>
-              <w:snapToGrid w:val="0"/>
+            <w:r>
+              <w:rPr>
+                <w:sz w:val="20"/>
+              </w:rPr>
+            </w:r>
+          </w:p>
+          <w:p>
+            <w:pPr>
+              <w:pStyle w:val="Normal"/>
+              <w:snapToGrid w:val="false"/>
               <w:jc w:val="center"/>
               <w:rPr>
                 <w:sz w:val="20"/>
               </w:rPr>
             </w:pPr>
+            <w:r>
+              <w:rPr>
+                <w:sz w:val="20"/>
+              </w:rPr>
+            </w:r>
           </w:p>
         </w:tc>
       </w:tr>
@@ -996,47 +1336,143 @@
     <w:p>
       <w:pPr>
         <w:pStyle w:val="Corpodetexto"/>
-        <w:ind w:right="-482"/>
+        <w:ind w:right="-482" w:hanging="0"/>
         <w:rPr>
           <w:sz w:val="18"/>
         </w:rPr>
-      </w:pPr>
-    </w:p>
-    <w:p>
-      <w:pPr>
-        <w:pStyle w:val="Corpodetexto"/>
-        <w:ind w:right="-482"/>
       </w:pPr>
       <w:r>
         <w:rPr>
           <w:sz w:val="18"/>
         </w:rPr>
-        <w:t xml:space="preserve">Cópia deste </w:t>
       </w:r>
+    </w:p>
+    <w:p>
+      <w:pPr>
+        <w:pStyle w:val="Corpodetexto"/>
+        <w:ind w:right="-482" w:hanging="0"/>
+        <w:rPr/>
+      </w:pPr>
       <w:r>
         <w:rPr>
           <w:sz w:val="18"/>
         </w:rPr>
-        <w:t>Termo é disponibilizada ao Fiel Depositário. Conforme art.6º da Portaria ALFSTS 230/2012, as imagens desta desunitização deverão estar registradas e disponíveis à RFB.</w:t>
+        <w:t>Cópia deste Termo é disponibilizada ao Fiel Depositário. Conforme art.6º da Portaria ALFSTS 230/2012, as imagens desta desunitização deverão estar registradas e disponíveis à RFB.</w:t>
       </w:r>
     </w:p>
     <w:sectPr>
+      <w:type w:val="nextPage"/>
       <w:pgSz w:w="12240" w:h="16838"/>
-      <w:pgMar w:top="357" w:right="1797" w:bottom="567" w:left="1797" w:header="0" w:footer="0" w:gutter="0"/>
-      <w:cols w:space="720"/>
-      <w:formProt w:val="0"/>
-      <w:docGrid w:linePitch="360"/>
+      <w:pgMar w:left="1797" w:right="1797" w:header="0" w:top="357" w:footer="0" w:bottom="567" w:gutter="0"/>
+      <w:pgNumType w:fmt="decimal"/>
+      <w:formProt w:val="false"/>
+      <w:textDirection w:val="lrTb"/>
+      <w:docGrid w:type="default" w:linePitch="360" w:charSpace="4294961151"/>
     </w:sectPr>
   </w:body>
 </w:document>
 </file>
 
 <file path=word/numbering.xml><?xml version="1.0" encoding="utf-8"?>
-<w:numbering xmlns:wpc="http://schemas.microsoft.com/office/word/2010/wordprocessingCanvas" xmlns:cx="http://schemas.microsoft.com/office/drawing/2014/chartex" xmlns:cx1="http://schemas.microsoft.com/office/drawing/2015/9/8/chartex" xmlns:cx2="http://schemas.microsoft.com/office/drawing/2015/10/21/chartex" xmlns:cx3="http://schemas.microsoft.com/office/drawing/2016/5/9/chartex" xmlns:cx4="http://schemas.microsoft.com/office/drawing/2016/5/10/chartex" xmlns:cx5="http://schemas.microsoft.com/office/drawing/2016/5/11/chartex" xmlns:cx6="http://schemas.microsoft.com/office/drawing/2016/5/12/chartex" xmlns:cx7="http://schemas.microsoft.com/office/drawing/2016/5/13/chartex" xmlns:cx8="http://schemas.microsoft.com/office/drawing/2016/5/14/chartex" xmlns:mc="http://schemas.openxmlformats.org/markup-compatibility/2006" xmlns:aink="http://schemas.microsoft.com/office/drawing/2016/ink" xmlns:am3d="http://schemas.microsoft.com/office/drawing/2017/model3d" xmlns:o="urn:schemas-microsoft-com:office:office" xmlns:r="http://schemas.openxmlformats.org/officeDocument/2006/relationships" xmlns:m="http://schemas.openxmlformats.org/officeDocument/2006/math" xmlns:v="urn:schemas-microsoft-com:vml" xmlns:wp14="http://schemas.microsoft.com/office/word/2010/wordprocessingDrawing" xmlns:wp="http://schemas.openxmlformats.org/drawingml/2006/wordprocessingDrawing" xmlns:w10="urn:schemas-microsoft-com:office:word" xmlns:w="http://schemas.openxmlformats.org/wordprocessingml/2006/main" xmlns:w14="http://schemas.microsoft.com/office/word/2010/wordml" xmlns:w15="http://schemas.microsoft.com/office/word/2012/wordml" xmlns:w16cex="http://schemas.microsoft.com/office/word/2018/wordml/cex" xmlns:w16cid="http://schemas.microsoft.com/office/word/2016/wordml/cid" xmlns:w16="http://schemas.microsoft.com/office/word/2018/wordml" xmlns:w16se="http://schemas.microsoft.com/office/word/2015/wordml/symex" xmlns:wpg="http://schemas.microsoft.com/office/word/2010/wordprocessingGroup" xmlns:wpi="http://schemas.microsoft.com/office/word/2010/wordprocessingInk" xmlns:wne="http://schemas.microsoft.com/office/word/2006/wordml" xmlns:wps="http://schemas.microsoft.com/office/word/2010/wordprocessingShape" mc:Ignorable="w14 w15 w16se w16cid w16 w16cex wp14">
-  <w:abstractNum w:abstractNumId="0" w15:restartNumberingAfterBreak="0">
-    <w:nsid w:val="376F651D"/>
-    <w:multiLevelType w:val="multilevel"/>
-    <w:tmpl w:val="A5D2DF00"/>
+<w:numbering xmlns:w="http://schemas.openxmlformats.org/wordprocessingml/2006/main" xmlns:o="urn:schemas-microsoft-com:office:office" xmlns:r="http://schemas.openxmlformats.org/officeDocument/2006/relationships" xmlns:v="urn:schemas-microsoft-com:vml">
+  <w:abstractNum w:abstractNumId="1">
+    <w:lvl w:ilvl="0">
+      <w:start w:val="1"/>
+      <w:pStyle w:val="Ttulo1"/>
+      <w:numFmt w:val="none"/>
+      <w:suff w:val="nothing"/>
+      <w:lvlText w:val=""/>
+      <w:lvlJc w:val="left"/>
+      <w:pPr>
+        <w:ind w:left="432" w:hanging="432"/>
+      </w:pPr>
+    </w:lvl>
+    <w:lvl w:ilvl="1">
+      <w:start w:val="1"/>
+      <w:pStyle w:val="Ttulo2"/>
+      <w:numFmt w:val="none"/>
+      <w:suff w:val="nothing"/>
+      <w:lvlText w:val=""/>
+      <w:lvlJc w:val="left"/>
+      <w:pPr>
+        <w:ind w:left="576" w:hanging="576"/>
+      </w:pPr>
+    </w:lvl>
+    <w:lvl w:ilvl="2">
+      <w:start w:val="1"/>
+      <w:pStyle w:val="Ttulo3"/>
+      <w:numFmt w:val="none"/>
+      <w:suff w:val="nothing"/>
+      <w:lvlText w:val=""/>
+      <w:lvlJc w:val="left"/>
+      <w:pPr>
+        <w:ind w:left="720" w:hanging="720"/>
+      </w:pPr>
+    </w:lvl>
+    <w:lvl w:ilvl="3">
+      <w:start w:val="1"/>
+      <w:pStyle w:val="Ttulo4"/>
+      <w:numFmt w:val="none"/>
+      <w:suff w:val="nothing"/>
+      <w:lvlText w:val=""/>
+      <w:lvlJc w:val="left"/>
+      <w:pPr>
+        <w:ind w:left="864" w:hanging="864"/>
+      </w:pPr>
+    </w:lvl>
+    <w:lvl w:ilvl="4">
+      <w:start w:val="1"/>
+      <w:pStyle w:val="Ttulo5"/>
+      <w:numFmt w:val="none"/>
+      <w:suff w:val="nothing"/>
+      <w:lvlText w:val=""/>
+      <w:lvlJc w:val="left"/>
+      <w:pPr>
+        <w:ind w:left="1008" w:hanging="1008"/>
+      </w:pPr>
+    </w:lvl>
+    <w:lvl w:ilvl="5">
+      <w:start w:val="1"/>
+      <w:numFmt w:val="none"/>
+      <w:suff w:val="nothing"/>
+      <w:lvlText w:val=""/>
+      <w:lvlJc w:val="left"/>
+      <w:pPr>
+        <w:ind w:left="0" w:hanging="0"/>
+      </w:pPr>
+    </w:lvl>
+    <w:lvl w:ilvl="6">
+      <w:start w:val="1"/>
+      <w:numFmt w:val="none"/>
+      <w:suff w:val="nothing"/>
+      <w:lvlText w:val=""/>
+      <w:lvlJc w:val="left"/>
+      <w:pPr>
+        <w:ind w:left="0" w:hanging="0"/>
+      </w:pPr>
+    </w:lvl>
+    <w:lvl w:ilvl="7">
+      <w:start w:val="1"/>
+      <w:numFmt w:val="none"/>
+      <w:suff w:val="nothing"/>
+      <w:lvlText w:val=""/>
+      <w:lvlJc w:val="left"/>
+      <w:pPr>
+        <w:ind w:left="0" w:hanging="0"/>
+      </w:pPr>
+    </w:lvl>
+    <w:lvl w:ilvl="8">
+      <w:start w:val="1"/>
+      <w:numFmt w:val="none"/>
+      <w:suff w:val="nothing"/>
+      <w:lvlText w:val=""/>
+      <w:lvlJc w:val="left"/>
+      <w:pPr>
+        <w:ind w:left="0" w:hanging="0"/>
+      </w:pPr>
+    </w:lvl>
+  </w:abstractNum>
+  <w:abstractNum w:abstractNumId="2">
     <w:lvl w:ilvl="0">
       <w:start w:val="1"/>
       <w:numFmt w:val="none"/>
@@ -1128,138 +1564,40 @@
       </w:pPr>
     </w:lvl>
   </w:abstractNum>
-  <w:abstractNum w:abstractNumId="1" w15:restartNumberingAfterBreak="0">
-    <w:nsid w:val="655C56F9"/>
-    <w:multiLevelType w:val="multilevel"/>
-    <w:tmpl w:val="94A63BFA"/>
-    <w:lvl w:ilvl="0">
-      <w:start w:val="1"/>
-      <w:numFmt w:val="none"/>
-      <w:pStyle w:val="Ttulo1"/>
-      <w:suff w:val="nothing"/>
-      <w:lvlText w:val=""/>
-      <w:lvlJc w:val="left"/>
-      <w:pPr>
-        <w:ind w:left="432" w:hanging="432"/>
-      </w:pPr>
-    </w:lvl>
-    <w:lvl w:ilvl="1">
-      <w:start w:val="1"/>
-      <w:numFmt w:val="none"/>
-      <w:pStyle w:val="Ttulo2"/>
-      <w:suff w:val="nothing"/>
-      <w:lvlText w:val=""/>
-      <w:lvlJc w:val="left"/>
-      <w:pPr>
-        <w:ind w:left="576" w:hanging="576"/>
-      </w:pPr>
-    </w:lvl>
-    <w:lvl w:ilvl="2">
-      <w:start w:val="1"/>
-      <w:numFmt w:val="none"/>
-      <w:pStyle w:val="Ttulo3"/>
-      <w:suff w:val="nothing"/>
-      <w:lvlText w:val=""/>
-      <w:lvlJc w:val="left"/>
-      <w:pPr>
-        <w:ind w:left="720" w:hanging="720"/>
-      </w:pPr>
-    </w:lvl>
-    <w:lvl w:ilvl="3">
-      <w:start w:val="1"/>
-      <w:numFmt w:val="none"/>
-      <w:pStyle w:val="Ttulo4"/>
-      <w:suff w:val="nothing"/>
-      <w:lvlText w:val=""/>
-      <w:lvlJc w:val="left"/>
-      <w:pPr>
-        <w:ind w:left="864" w:hanging="864"/>
-      </w:pPr>
-    </w:lvl>
-    <w:lvl w:ilvl="4">
-      <w:start w:val="1"/>
-      <w:numFmt w:val="none"/>
-      <w:pStyle w:val="Ttulo5"/>
-      <w:suff w:val="nothing"/>
-      <w:lvlText w:val=""/>
-      <w:lvlJc w:val="left"/>
-      <w:pPr>
-        <w:ind w:left="1008" w:hanging="1008"/>
-      </w:pPr>
-    </w:lvl>
-    <w:lvl w:ilvl="5">
-      <w:start w:val="1"/>
-      <w:numFmt w:val="none"/>
-      <w:suff w:val="nothing"/>
-      <w:lvlText w:val=""/>
-      <w:lvlJc w:val="left"/>
-      <w:pPr>
-        <w:ind w:left="0" w:firstLine="0"/>
-      </w:pPr>
-    </w:lvl>
-    <w:lvl w:ilvl="6">
-      <w:start w:val="1"/>
-      <w:numFmt w:val="none"/>
-      <w:suff w:val="nothing"/>
-      <w:lvlText w:val=""/>
-      <w:lvlJc w:val="left"/>
-      <w:pPr>
-        <w:ind w:left="0" w:firstLine="0"/>
-      </w:pPr>
-    </w:lvl>
-    <w:lvl w:ilvl="7">
-      <w:start w:val="1"/>
-      <w:numFmt w:val="none"/>
-      <w:suff w:val="nothing"/>
-      <w:lvlText w:val=""/>
-      <w:lvlJc w:val="left"/>
-      <w:pPr>
-        <w:ind w:left="0" w:firstLine="0"/>
-      </w:pPr>
-    </w:lvl>
-    <w:lvl w:ilvl="8">
-      <w:start w:val="1"/>
-      <w:numFmt w:val="none"/>
-      <w:suff w:val="nothing"/>
-      <w:lvlText w:val=""/>
-      <w:lvlJc w:val="left"/>
-      <w:pPr>
-        <w:ind w:left="0" w:firstLine="0"/>
-      </w:pPr>
-    </w:lvl>
-  </w:abstractNum>
   <w:num w:numId="1">
     <w:abstractNumId w:val="1"/>
   </w:num>
   <w:num w:numId="2">
-    <w:abstractNumId w:val="0"/>
+    <w:abstractNumId w:val="2"/>
   </w:num>
 </w:numbering>
 </file>
 
 <file path=word/styles.xml><?xml version="1.0" encoding="utf-8"?>
-<w:styles xmlns:mc="http://schemas.openxmlformats.org/markup-compatibility/2006" xmlns:r="http://schemas.openxmlformats.org/officeDocument/2006/relationships" xmlns:w="http://schemas.openxmlformats.org/wordprocessingml/2006/main" xmlns:w14="http://schemas.microsoft.com/office/word/2010/wordml" xmlns:w15="http://schemas.microsoft.com/office/word/2012/wordml" xmlns:w16cex="http://schemas.microsoft.com/office/word/2018/wordml/cex" xmlns:w16cid="http://schemas.microsoft.com/office/word/2016/wordml/cid" xmlns:w16="http://schemas.microsoft.com/office/word/2018/wordml" xmlns:w16se="http://schemas.microsoft.com/office/word/2015/wordml/symex" mc:Ignorable="w14 w15 w16se w16cid w16 w16cex">
+<w:styles xmlns:w="http://schemas.openxmlformats.org/wordprocessingml/2006/main" xmlns:w14="http://schemas.microsoft.com/office/word/2010/wordml" xmlns:mc="http://schemas.openxmlformats.org/markup-compatibility/2006" mc:Ignorable="w14">
   <w:docDefaults>
     <w:rPrDefault>
       <w:rPr>
-        <w:rFonts w:ascii="Times New Roman" w:eastAsia="Lucida Sans Unicode" w:hAnsi="Times New Roman" w:cs="Mangal"/>
+        <w:rFonts w:ascii="Times New Roman" w:hAnsi="Times New Roman" w:eastAsia="Lucida Sans Unicode" w:cs="Mangal"/>
         <w:szCs w:val="24"/>
         <w:lang w:val="pt-BR" w:eastAsia="zh-CN" w:bidi="hi-IN"/>
       </w:rPr>
     </w:rPrDefault>
-    <w:pPrDefault/>
+    <w:pPrDefault>
+      <w:pPr/>
+    </w:pPrDefault>
   </w:docDefaults>
   <w:latentStyles w:defLockedState="0" w:defUIPriority="99" w:defSemiHidden="0" w:defUnhideWhenUsed="0" w:defQFormat="0" w:count="376">
     <w:lsdException w:name="Normal" w:uiPriority="0" w:qFormat="1"/>
     <w:lsdException w:name="heading 1" w:uiPriority="9" w:qFormat="1"/>
-    <w:lsdException w:name="heading 2" w:semiHidden="1" w:uiPriority="9" w:unhideWhenUsed="1" w:qFormat="1"/>
-    <w:lsdException w:name="heading 3" w:semiHidden="1" w:uiPriority="9" w:unhideWhenUsed="1" w:qFormat="1"/>
-    <w:lsdException w:name="heading 4" w:semiHidden="1" w:uiPriority="9" w:unhideWhenUsed="1" w:qFormat="1"/>
-    <w:lsdException w:name="heading 5" w:semiHidden="1" w:uiPriority="9" w:unhideWhenUsed="1" w:qFormat="1"/>
-    <w:lsdException w:name="heading 6" w:semiHidden="1" w:uiPriority="9" w:unhideWhenUsed="1" w:qFormat="1"/>
-    <w:lsdException w:name="heading 7" w:semiHidden="1" w:uiPriority="9" w:unhideWhenUsed="1" w:qFormat="1"/>
-    <w:lsdException w:name="heading 8" w:semiHidden="1" w:uiPriority="9" w:unhideWhenUsed="1" w:qFormat="1"/>
-    <w:lsdException w:name="heading 9" w:semiHidden="1" w:uiPriority="9" w:unhideWhenUsed="1" w:qFormat="1"/>
+    <w:lsdException w:name="heading 2" w:uiPriority="9" w:semiHidden="1" w:unhideWhenUsed="1" w:qFormat="1"/>
+    <w:lsdException w:name="heading 3" w:uiPriority="9" w:semiHidden="1" w:unhideWhenUsed="1" w:qFormat="1"/>
+    <w:lsdException w:name="heading 4" w:uiPriority="9" w:semiHidden="1" w:unhideWhenUsed="1" w:qFormat="1"/>
+    <w:lsdException w:name="heading 5" w:uiPriority="9" w:semiHidden="1" w:unhideWhenUsed="1" w:qFormat="1"/>
+    <w:lsdException w:name="heading 6" w:uiPriority="9" w:semiHidden="1" w:unhideWhenUsed="1" w:qFormat="1"/>
+    <w:lsdException w:name="heading 7" w:uiPriority="9" w:semiHidden="1" w:unhideWhenUsed="1" w:qFormat="1"/>
+    <w:lsdException w:name="heading 8" w:uiPriority="9" w:semiHidden="1" w:unhideWhenUsed="1" w:qFormat="1"/>
+    <w:lsdException w:name="heading 9" w:uiPriority="9" w:semiHidden="1" w:unhideWhenUsed="1" w:qFormat="1"/>
     <w:lsdException w:name="index 1" w:semiHidden="1" w:unhideWhenUsed="1"/>
     <w:lsdException w:name="index 2" w:semiHidden="1" w:unhideWhenUsed="1"/>
     <w:lsdException w:name="index 3" w:semiHidden="1" w:unhideWhenUsed="1"/>
@@ -1269,22 +1607,22 @@
     <w:lsdException w:name="index 7" w:semiHidden="1" w:unhideWhenUsed="1"/>
     <w:lsdException w:name="index 8" w:semiHidden="1" w:unhideWhenUsed="1"/>
     <w:lsdException w:name="index 9" w:semiHidden="1" w:unhideWhenUsed="1"/>
-    <w:lsdException w:name="toc 1" w:semiHidden="1" w:uiPriority="39" w:unhideWhenUsed="1"/>
-    <w:lsdException w:name="toc 2" w:semiHidden="1" w:uiPriority="39" w:unhideWhenUsed="1"/>
-    <w:lsdException w:name="toc 3" w:semiHidden="1" w:uiPriority="39" w:unhideWhenUsed="1"/>
-    <w:lsdException w:name="toc 4" w:semiHidden="1" w:uiPriority="39" w:unhideWhenUsed="1"/>
-    <w:lsdException w:name="toc 5" w:semiHidden="1" w:uiPriority="39" w:unhideWhenUsed="1"/>
-    <w:lsdException w:name="toc 6" w:semiHidden="1" w:uiPriority="39" w:unhideWhenUsed="1"/>
-    <w:lsdException w:name="toc 7" w:semiHidden="1" w:uiPriority="39" w:unhideWhenUsed="1"/>
-    <w:lsdException w:name="toc 8" w:semiHidden="1" w:uiPriority="39" w:unhideWhenUsed="1"/>
-    <w:lsdException w:name="toc 9" w:semiHidden="1" w:uiPriority="39" w:unhideWhenUsed="1"/>
+    <w:lsdException w:name="toc 1" w:uiPriority="39" w:semiHidden="1" w:unhideWhenUsed="1"/>
+    <w:lsdException w:name="toc 2" w:uiPriority="39" w:semiHidden="1" w:unhideWhenUsed="1"/>
+    <w:lsdException w:name="toc 3" w:uiPriority="39" w:semiHidden="1" w:unhideWhenUsed="1"/>
+    <w:lsdException w:name="toc 4" w:uiPriority="39" w:semiHidden="1" w:unhideWhenUsed="1"/>
+    <w:lsdException w:name="toc 5" w:uiPriority="39" w:semiHidden="1" w:unhideWhenUsed="1"/>
+    <w:lsdException w:name="toc 6" w:uiPriority="39" w:semiHidden="1" w:unhideWhenUsed="1"/>
+    <w:lsdException w:name="toc 7" w:uiPriority="39" w:semiHidden="1" w:unhideWhenUsed="1"/>
+    <w:lsdException w:name="toc 8" w:uiPriority="39" w:semiHidden="1" w:unhideWhenUsed="1"/>
+    <w:lsdException w:name="toc 9" w:uiPriority="39" w:semiHidden="1" w:unhideWhenUsed="1"/>
     <w:lsdException w:name="Normal Indent" w:semiHidden="1" w:unhideWhenUsed="1"/>
     <w:lsdException w:name="footnote text" w:semiHidden="1" w:unhideWhenUsed="1"/>
     <w:lsdException w:name="annotation text" w:semiHidden="1" w:unhideWhenUsed="1"/>
     <w:lsdException w:name="header" w:semiHidden="1" w:unhideWhenUsed="1"/>
     <w:lsdException w:name="footer" w:semiHidden="1" w:unhideWhenUsed="1"/>
     <w:lsdException w:name="index heading" w:semiHidden="1" w:unhideWhenUsed="1"/>
-    <w:lsdException w:name="caption" w:semiHidden="1" w:uiPriority="35" w:unhideWhenUsed="1" w:qFormat="1"/>
+    <w:lsdException w:name="caption" w:uiPriority="35" w:semiHidden="1" w:unhideWhenUsed="1" w:qFormat="1"/>
     <w:lsdException w:name="table of figures" w:semiHidden="1" w:unhideWhenUsed="1"/>
     <w:lsdException w:name="envelope address" w:semiHidden="1" w:unhideWhenUsed="1"/>
     <w:lsdException w:name="envelope return" w:semiHidden="1" w:unhideWhenUsed="1"/>
@@ -1315,7 +1653,7 @@
     <w:lsdException w:name="Title" w:uiPriority="10" w:qFormat="1"/>
     <w:lsdException w:name="Closing" w:semiHidden="1" w:unhideWhenUsed="1"/>
     <w:lsdException w:name="Signature" w:semiHidden="1" w:unhideWhenUsed="1"/>
-    <w:lsdException w:name="Default Paragraph Font" w:semiHidden="1" w:uiPriority="1" w:unhideWhenUsed="1"/>
+    <w:lsdException w:name="Default Paragraph Font" w:uiPriority="1" w:semiHidden="1" w:unhideWhenUsed="1"/>
     <w:lsdException w:name="Body Text" w:semiHidden="1" w:unhideWhenUsed="1"/>
     <w:lsdException w:name="Body Text Indent" w:semiHidden="1" w:unhideWhenUsed="1"/>
     <w:lsdException w:name="List Continue" w:semiHidden="1" w:unhideWhenUsed="1"/>
@@ -1515,8 +1853,8 @@
     <w:lsdException w:name="Subtle Reference" w:uiPriority="31" w:qFormat="1"/>
     <w:lsdException w:name="Intense Reference" w:uiPriority="32" w:qFormat="1"/>
     <w:lsdException w:name="Book Title" w:uiPriority="33" w:qFormat="1"/>
-    <w:lsdException w:name="Bibliography" w:semiHidden="1" w:uiPriority="37" w:unhideWhenUsed="1"/>
-    <w:lsdException w:name="TOC Heading" w:semiHidden="1" w:uiPriority="39" w:unhideWhenUsed="1" w:qFormat="1"/>
+    <w:lsdException w:name="Bibliography" w:uiPriority="37" w:semiHidden="1" w:unhideWhenUsed="1"/>
+    <w:lsdException w:name="TOC Heading" w:uiPriority="39" w:semiHidden="1" w:unhideWhenUsed="1" w:qFormat="1"/>
     <w:lsdException w:name="Plain Table 1" w:uiPriority="41"/>
     <w:lsdException w:name="Plain Table 2" w:uiPriority="42"/>
     <w:lsdException w:name="Plain Table 3" w:uiPriority="43"/>
@@ -1627,21 +1965,25 @@
     <w:lsdException w:name="Unresolved Mention" w:semiHidden="1" w:unhideWhenUsed="1"/>
     <w:lsdException w:name="Smart Link" w:semiHidden="1" w:unhideWhenUsed="1"/>
   </w:latentStyles>
-  <w:style w:type="paragraph" w:default="1" w:styleId="Normal">
+  <w:style w:type="paragraph" w:styleId="Normal" w:default="1">
     <w:name w:val="Normal"/>
     <w:qFormat/>
     <w:pPr>
-      <w:suppressAutoHyphens/>
+      <w:widowControl/>
+      <w:suppressAutoHyphens w:val="true"/>
+      <w:bidi w:val="0"/>
+      <w:jc w:val="left"/>
     </w:pPr>
     <w:rPr>
-      <w:rFonts w:eastAsia="Times New Roman" w:cs="Times New Roman"/>
+      <w:rFonts w:ascii="Times New Roman" w:hAnsi="Times New Roman" w:eastAsia="Times New Roman" w:cs="Times New Roman"/>
       <w:color w:val="00000A"/>
       <w:sz w:val="24"/>
-      <w:lang w:bidi="ar-SA"/>
+      <w:szCs w:val="24"/>
+      <w:lang w:val="pt-BR" w:eastAsia="zh-CN" w:bidi="ar-SA"/>
     </w:rPr>
   </w:style>
   <w:style w:type="paragraph" w:styleId="Ttulo1">
-    <w:name w:val="heading 1"/>
+    <w:name w:val="Heading 1"/>
     <w:basedOn w:val="Normal"/>
     <w:next w:val="Normal"/>
     <w:uiPriority w:val="9"/>
@@ -1649,8 +1991,10 @@
     <w:pPr>
       <w:keepNext/>
       <w:numPr>
+        <w:ilvl w:val="0"/>
         <w:numId w:val="1"/>
       </w:numPr>
+      <w:outlineLvl w:val="0"/>
       <w:outlineLvl w:val="0"/>
     </w:pPr>
     <w:rPr>
@@ -1659,7 +2003,7 @@
     </w:rPr>
   </w:style>
   <w:style w:type="paragraph" w:styleId="Ttulo2">
-    <w:name w:val="heading 2"/>
+    <w:name w:val="Heading 2"/>
     <w:basedOn w:val="Normal"/>
     <w:next w:val="Normal"/>
     <w:uiPriority w:val="9"/>
@@ -1671,8 +2015,9 @@
         <w:ilvl w:val="1"/>
         <w:numId w:val="1"/>
       </w:numPr>
-      <w:spacing w:line="280" w:lineRule="exact"/>
+      <w:spacing w:lineRule="exact" w:line="280"/>
       <w:jc w:val="both"/>
+      <w:outlineLvl w:val="1"/>
       <w:outlineLvl w:val="1"/>
     </w:pPr>
     <w:rPr>
@@ -1682,7 +2027,7 @@
     </w:rPr>
   </w:style>
   <w:style w:type="paragraph" w:styleId="Ttulo3">
-    <w:name w:val="heading 3"/>
+    <w:name w:val="Heading 3"/>
     <w:basedOn w:val="Normal"/>
     <w:next w:val="Normal"/>
     <w:uiPriority w:val="9"/>
@@ -1694,8 +2039,9 @@
         <w:ilvl w:val="2"/>
         <w:numId w:val="1"/>
       </w:numPr>
-      <w:spacing w:line="280" w:lineRule="exact"/>
+      <w:spacing w:lineRule="exact" w:line="280"/>
       <w:jc w:val="both"/>
+      <w:outlineLvl w:val="2"/>
       <w:outlineLvl w:val="2"/>
     </w:pPr>
     <w:rPr>
@@ -1707,7 +2053,7 @@
     </w:rPr>
   </w:style>
   <w:style w:type="paragraph" w:styleId="Ttulo4">
-    <w:name w:val="heading 4"/>
+    <w:name w:val="Heading 4"/>
     <w:basedOn w:val="Normal"/>
     <w:next w:val="Normal"/>
     <w:uiPriority w:val="9"/>
@@ -1720,6 +2066,7 @@
         <w:numId w:val="1"/>
       </w:numPr>
       <w:outlineLvl w:val="3"/>
+      <w:outlineLvl w:val="3"/>
     </w:pPr>
     <w:rPr>
       <w:b/>
@@ -1727,7 +2074,7 @@
     </w:rPr>
   </w:style>
   <w:style w:type="paragraph" w:styleId="Ttulo5">
-    <w:name w:val="heading 5"/>
+    <w:name w:val="Heading 5"/>
     <w:basedOn w:val="Normal"/>
     <w:next w:val="Normal"/>
     <w:uiPriority w:val="9"/>
@@ -1739,8 +2086,9 @@
         <w:ilvl w:val="4"/>
         <w:numId w:val="1"/>
       </w:numPr>
-      <w:spacing w:line="280" w:lineRule="exact"/>
+      <w:spacing w:lineRule="exact" w:line="280"/>
       <w:jc w:val="both"/>
+      <w:outlineLvl w:val="4"/>
       <w:outlineLvl w:val="4"/>
     </w:pPr>
     <w:rPr>
@@ -1751,7 +2099,7 @@
     </w:rPr>
   </w:style>
   <w:style w:type="paragraph" w:styleId="Ttulo6">
-    <w:name w:val="heading 6"/>
+    <w:name w:val="Heading 6"/>
     <w:basedOn w:val="Normal"/>
     <w:next w:val="Normal"/>
     <w:uiPriority w:val="9"/>
@@ -1760,9 +2108,9 @@
     <w:pPr>
       <w:keepNext/>
       <w:tabs>
-        <w:tab w:val="left" w:pos="0"/>
+        <w:tab w:val="left" w:pos="0" w:leader="none"/>
       </w:tabs>
-      <w:spacing w:line="280" w:lineRule="exact"/>
+      <w:spacing w:lineRule="exact" w:line="280"/>
       <w:jc w:val="both"/>
       <w:outlineLvl w:val="5"/>
     </w:pPr>
@@ -1772,11 +2120,232 @@
       <w:color w:val="000000"/>
     </w:rPr>
   </w:style>
-  <w:style w:type="character" w:default="1" w:styleId="Fontepargpadro">
+  <w:style w:type="character" w:styleId="DefaultParagraphFont" w:default="1">
     <w:name w:val="Default Paragraph Font"/>
     <w:uiPriority w:val="1"/>
     <w:semiHidden/>
     <w:unhideWhenUsed/>
+    <w:qFormat/>
+    <w:rPr/>
+  </w:style>
+  <w:style w:type="character" w:styleId="AbsatzStandardschriftart" w:customStyle="1">
+    <w:name w:val="Absatz-Standardschriftart"/>
+    <w:qFormat/>
+    <w:rPr/>
+  </w:style>
+  <w:style w:type="character" w:styleId="WWAbsatzStandardschriftart" w:customStyle="1">
+    <w:name w:val="WW-Absatz-Standardschriftart"/>
+    <w:qFormat/>
+    <w:rPr/>
+  </w:style>
+  <w:style w:type="character" w:styleId="WWAbsatzStandardschriftart1" w:customStyle="1">
+    <w:name w:val="WW-Absatz-Standardschriftart1"/>
+    <w:qFormat/>
+    <w:rPr/>
+  </w:style>
+  <w:style w:type="character" w:styleId="WWAbsatzStandardschriftart11" w:customStyle="1">
+    <w:name w:val="WW-Absatz-Standardschriftart11"/>
+    <w:qFormat/>
+    <w:rPr/>
+  </w:style>
+  <w:style w:type="character" w:styleId="WW8Num2z0" w:customStyle="1">
+    <w:name w:val="WW8Num2z0"/>
+    <w:qFormat/>
+    <w:rPr>
+      <w:rFonts w:ascii="Wingdings" w:hAnsi="Wingdings" w:cs="Wingdings"/>
+    </w:rPr>
+  </w:style>
+  <w:style w:type="character" w:styleId="WW8Num2z1" w:customStyle="1">
+    <w:name w:val="WW8Num2z1"/>
+    <w:qFormat/>
+    <w:rPr>
+      <w:rFonts w:ascii="Courier New" w:hAnsi="Courier New" w:cs="Courier New"/>
+    </w:rPr>
+  </w:style>
+  <w:style w:type="character" w:styleId="WW8Num2z3" w:customStyle="1">
+    <w:name w:val="WW8Num2z3"/>
+    <w:qFormat/>
+    <w:rPr>
+      <w:rFonts w:ascii="Symbol" w:hAnsi="Symbol" w:cs="Symbol"/>
+    </w:rPr>
+  </w:style>
+  <w:style w:type="character" w:styleId="WWFontepargpadro" w:customStyle="1">
+    <w:name w:val="WW-Fonte parág. padrão"/>
+    <w:qFormat/>
+    <w:rPr/>
+  </w:style>
+  <w:style w:type="paragraph" w:styleId="Ttulo">
+    <w:name w:val="Título"/>
+    <w:basedOn w:val="Normal"/>
+    <w:next w:val="Corpodetexto"/>
+    <w:qFormat/>
+    <w:pPr>
+      <w:keepNext/>
+      <w:spacing w:before="240" w:after="120"/>
+    </w:pPr>
+    <w:rPr>
+      <w:rFonts w:ascii="Liberation Sans" w:hAnsi="Liberation Sans" w:eastAsia="Microsoft YaHei" w:cs="Lucida Sans"/>
+      <w:sz w:val="28"/>
+      <w:szCs w:val="28"/>
+    </w:rPr>
+  </w:style>
+  <w:style w:type="paragraph" w:styleId="Corpodetexto">
+    <w:name w:val="Body Text"/>
+    <w:basedOn w:val="Normal"/>
+    <w:pPr>
+      <w:jc w:val="center"/>
+    </w:pPr>
+    <w:rPr>
+      <w:rFonts w:ascii="Arial" w:hAnsi="Arial" w:cs="Arial"/>
+      <w:b/>
+      <w:bCs/>
+      <w:sz w:val="16"/>
+    </w:rPr>
+  </w:style>
+  <w:style w:type="paragraph" w:styleId="Lista">
+    <w:name w:val="List"/>
+    <w:basedOn w:val="Corpodetexto"/>
+    <w:pPr/>
+    <w:rPr>
+      <w:rFonts w:cs="Tahoma"/>
+    </w:rPr>
+  </w:style>
+  <w:style w:type="paragraph" w:styleId="Legenda">
+    <w:name w:val="Caption"/>
+    <w:basedOn w:val="Normal"/>
+    <w:qFormat/>
+    <w:pPr>
+      <w:suppressLineNumbers/>
+      <w:spacing w:before="120" w:after="120"/>
+    </w:pPr>
+    <w:rPr>
+      <w:rFonts w:cs="Lucida Sans"/>
+      <w:i/>
+      <w:iCs/>
+      <w:sz w:val="24"/>
+      <w:szCs w:val="24"/>
+    </w:rPr>
+  </w:style>
+  <w:style w:type="paragraph" w:styleId="Ndice" w:customStyle="1">
+    <w:name w:val="Índice"/>
+    <w:basedOn w:val="Normal"/>
+    <w:qFormat/>
+    <w:pPr>
+      <w:suppressLineNumbers/>
+    </w:pPr>
+    <w:rPr>
+      <w:rFonts w:cs="Tahoma"/>
+    </w:rPr>
+  </w:style>
+  <w:style w:type="paragraph" w:styleId="Ttulododocumento">
+    <w:name w:val="Title"/>
+    <w:basedOn w:val="Normal"/>
+    <w:uiPriority w:val="10"/>
+    <w:qFormat/>
+    <w:pPr>
+      <w:keepNext/>
+      <w:spacing w:before="240" w:after="120"/>
+    </w:pPr>
+    <w:rPr>
+      <w:rFonts w:ascii="Arial" w:hAnsi="Arial" w:eastAsia="MS Mincho;ＭＳ 明朝" w:cs="Tahoma"/>
+      <w:sz w:val="28"/>
+      <w:szCs w:val="28"/>
+    </w:rPr>
+  </w:style>
+  <w:style w:type="paragraph" w:styleId="Caption">
+    <w:name w:val="caption"/>
+    <w:basedOn w:val="Normal"/>
+    <w:next w:val="Normal"/>
+    <w:qFormat/>
+    <w:pPr>
+      <w:jc w:val="center"/>
+    </w:pPr>
+    <w:rPr>
+      <w:b/>
+      <w:i/>
+      <w:sz w:val="40"/>
+      <w:szCs w:val="20"/>
+    </w:rPr>
+  </w:style>
+  <w:style w:type="paragraph" w:styleId="Subttulo">
+    <w:name w:val="Subtitle"/>
+    <w:basedOn w:val="Ttulododocumento"/>
+    <w:uiPriority w:val="11"/>
+    <w:qFormat/>
+    <w:pPr>
+      <w:jc w:val="center"/>
+    </w:pPr>
+    <w:rPr>
+      <w:i/>
+      <w:iCs/>
+    </w:rPr>
+  </w:style>
+  <w:style w:type="paragraph" w:styleId="BodyText2">
+    <w:name w:val="Body Text 2"/>
+    <w:basedOn w:val="Normal"/>
+    <w:qFormat/>
+    <w:pPr/>
+    <w:rPr>
+      <w:sz w:val="20"/>
+    </w:rPr>
+  </w:style>
+  <w:style w:type="paragraph" w:styleId="Contedodatabela" w:customStyle="1">
+    <w:name w:val="Conteúdo da tabela"/>
+    <w:basedOn w:val="Normal"/>
+    <w:qFormat/>
+    <w:pPr>
+      <w:suppressLineNumbers/>
+    </w:pPr>
+    <w:rPr/>
+  </w:style>
+  <w:style w:type="paragraph" w:styleId="Ttulodetabela" w:customStyle="1">
+    <w:name w:val="Título de tabela"/>
+    <w:basedOn w:val="Contedodatabela"/>
+    <w:qFormat/>
+    <w:pPr>
+      <w:jc w:val="center"/>
+    </w:pPr>
+    <w:rPr>
+      <w:b/>
+      <w:bCs/>
+    </w:rPr>
+  </w:style>
+  <w:style w:type="paragraph" w:styleId="Contedodoquadro" w:customStyle="1">
+    <w:name w:val="Conteúdo do quadro"/>
+    <w:basedOn w:val="Corpodetexto"/>
+    <w:qFormat/>
+    <w:pPr/>
+    <w:rPr/>
+  </w:style>
+  <w:style w:type="paragraph" w:styleId="Cabealho">
+    <w:name w:val="Header"/>
+    <w:basedOn w:val="Normal"/>
+    <w:pPr>
+      <w:suppressLineNumbers/>
+      <w:tabs>
+        <w:tab w:val="center" w:pos="4323" w:leader="none"/>
+        <w:tab w:val="right" w:pos="8646" w:leader="none"/>
+      </w:tabs>
+    </w:pPr>
+    <w:rPr/>
+  </w:style>
+  <w:style w:type="paragraph" w:styleId="Tabela" w:customStyle="1">
+    <w:name w:val="Tabela"/>
+    <w:basedOn w:val="Caption"/>
+    <w:qFormat/>
+    <w:pPr/>
+    <w:rPr/>
+  </w:style>
+  <w:style w:type="numbering" w:styleId="NoList" w:default="1">
+    <w:name w:val="No List"/>
+    <w:uiPriority w:val="99"/>
+    <w:semiHidden/>
+    <w:unhideWhenUsed/>
+    <w:qFormat/>
+  </w:style>
+  <w:style w:type="numbering" w:styleId="WW8Num1" w:customStyle="1">
+    <w:name w:val="WW8Num1"/>
+    <w:qFormat/>
   </w:style>
   <w:style w:type="table" w:default="1" w:styleId="Tabelanormal">
     <w:name w:val="Normal Table"/>
@@ -1792,181 +2361,6 @@
         <w:right w:w="108" w:type="dxa"/>
       </w:tblCellMar>
     </w:tblPr>
-  </w:style>
-  <w:style w:type="numbering" w:default="1" w:styleId="Semlista">
-    <w:name w:val="No List"/>
-    <w:uiPriority w:val="99"/>
-    <w:semiHidden/>
-    <w:unhideWhenUsed/>
-  </w:style>
-  <w:style w:type="character" w:customStyle="1" w:styleId="Absatz-Standardschriftart">
-    <w:name w:val="Absatz-Standardschriftart"/>
-    <w:qFormat/>
-  </w:style>
-  <w:style w:type="character" w:customStyle="1" w:styleId="WW-Absatz-Standardschriftart">
-    <w:name w:val="WW-Absatz-Standardschriftart"/>
-    <w:qFormat/>
-  </w:style>
-  <w:style w:type="character" w:customStyle="1" w:styleId="WW-Absatz-Standardschriftart1">
-    <w:name w:val="WW-Absatz-Standardschriftart1"/>
-    <w:qFormat/>
-  </w:style>
-  <w:style w:type="character" w:customStyle="1" w:styleId="WW-Absatz-Standardschriftart11">
-    <w:name w:val="WW-Absatz-Standardschriftart11"/>
-    <w:qFormat/>
-  </w:style>
-  <w:style w:type="character" w:customStyle="1" w:styleId="WW8Num2z0">
-    <w:name w:val="WW8Num2z0"/>
-    <w:qFormat/>
-    <w:rPr>
-      <w:rFonts w:ascii="Wingdings" w:hAnsi="Wingdings" w:cs="Wingdings"/>
-    </w:rPr>
-  </w:style>
-  <w:style w:type="character" w:customStyle="1" w:styleId="WW8Num2z1">
-    <w:name w:val="WW8Num2z1"/>
-    <w:qFormat/>
-    <w:rPr>
-      <w:rFonts w:ascii="Courier New" w:hAnsi="Courier New" w:cs="Courier New"/>
-    </w:rPr>
-  </w:style>
-  <w:style w:type="character" w:customStyle="1" w:styleId="WW8Num2z3">
-    <w:name w:val="WW8Num2z3"/>
-    <w:qFormat/>
-    <w:rPr>
-      <w:rFonts w:ascii="Symbol" w:hAnsi="Symbol" w:cs="Symbol"/>
-    </w:rPr>
-  </w:style>
-  <w:style w:type="character" w:customStyle="1" w:styleId="WW-Fontepargpadro">
-    <w:name w:val="WW-Fonte parág. padrão"/>
-    <w:qFormat/>
-  </w:style>
-  <w:style w:type="paragraph" w:styleId="Ttulo">
-    <w:name w:val="Title"/>
-    <w:basedOn w:val="Normal"/>
-    <w:next w:val="Corpodetexto"/>
-    <w:uiPriority w:val="10"/>
-    <w:qFormat/>
-    <w:pPr>
-      <w:keepNext/>
-      <w:spacing w:before="240" w:after="120"/>
-    </w:pPr>
-    <w:rPr>
-      <w:rFonts w:ascii="Arial" w:eastAsia="MS Mincho;ＭＳ 明朝" w:hAnsi="Arial" w:cs="Tahoma"/>
-      <w:sz w:val="28"/>
-      <w:szCs w:val="28"/>
-    </w:rPr>
-  </w:style>
-  <w:style w:type="paragraph" w:styleId="Corpodetexto">
-    <w:name w:val="Body Text"/>
-    <w:basedOn w:val="Normal"/>
-    <w:pPr>
-      <w:jc w:val="center"/>
-    </w:pPr>
-    <w:rPr>
-      <w:rFonts w:ascii="Arial" w:hAnsi="Arial" w:cs="Arial"/>
-      <w:b/>
-      <w:bCs/>
-      <w:sz w:val="16"/>
-    </w:rPr>
-  </w:style>
-  <w:style w:type="paragraph" w:styleId="Lista">
-    <w:name w:val="List"/>
-    <w:basedOn w:val="Corpodetexto"/>
-    <w:rPr>
-      <w:rFonts w:cs="Tahoma"/>
-    </w:rPr>
-  </w:style>
-  <w:style w:type="paragraph" w:styleId="Legenda">
-    <w:name w:val="caption"/>
-    <w:basedOn w:val="Normal"/>
-    <w:next w:val="Normal"/>
-    <w:qFormat/>
-    <w:pPr>
-      <w:jc w:val="center"/>
-    </w:pPr>
-    <w:rPr>
-      <w:b/>
-      <w:i/>
-      <w:sz w:val="40"/>
-      <w:szCs w:val="20"/>
-    </w:rPr>
-  </w:style>
-  <w:style w:type="paragraph" w:customStyle="1" w:styleId="ndice">
-    <w:name w:val="Índice"/>
-    <w:basedOn w:val="Normal"/>
-    <w:qFormat/>
-    <w:pPr>
-      <w:suppressLineNumbers/>
-    </w:pPr>
-    <w:rPr>
-      <w:rFonts w:cs="Tahoma"/>
-    </w:rPr>
-  </w:style>
-  <w:style w:type="paragraph" w:styleId="Subttulo">
-    <w:name w:val="Subtitle"/>
-    <w:basedOn w:val="Ttulo"/>
-    <w:uiPriority w:val="11"/>
-    <w:qFormat/>
-    <w:pPr>
-      <w:jc w:val="center"/>
-    </w:pPr>
-    <w:rPr>
-      <w:i/>
-      <w:iCs/>
-    </w:rPr>
-  </w:style>
-  <w:style w:type="paragraph" w:styleId="Corpodetexto2">
-    <w:name w:val="Body Text 2"/>
-    <w:basedOn w:val="Normal"/>
-    <w:qFormat/>
-    <w:rPr>
-      <w:sz w:val="20"/>
-    </w:rPr>
-  </w:style>
-  <w:style w:type="paragraph" w:customStyle="1" w:styleId="Contedodatabela">
-    <w:name w:val="Conteúdo da tabela"/>
-    <w:basedOn w:val="Normal"/>
-    <w:qFormat/>
-    <w:pPr>
-      <w:suppressLineNumbers/>
-    </w:pPr>
-  </w:style>
-  <w:style w:type="paragraph" w:customStyle="1" w:styleId="Ttulodetabela">
-    <w:name w:val="Título de tabela"/>
-    <w:basedOn w:val="Contedodatabela"/>
-    <w:qFormat/>
-    <w:pPr>
-      <w:jc w:val="center"/>
-    </w:pPr>
-    <w:rPr>
-      <w:b/>
-      <w:bCs/>
-    </w:rPr>
-  </w:style>
-  <w:style w:type="paragraph" w:customStyle="1" w:styleId="Contedodoquadro">
-    <w:name w:val="Conteúdo do quadro"/>
-    <w:basedOn w:val="Corpodetexto"/>
-    <w:qFormat/>
-  </w:style>
-  <w:style w:type="paragraph" w:styleId="Cabealho">
-    <w:name w:val="header"/>
-    <w:basedOn w:val="Normal"/>
-    <w:pPr>
-      <w:suppressLineNumbers/>
-      <w:tabs>
-        <w:tab w:val="center" w:pos="4323"/>
-        <w:tab w:val="right" w:pos="8646"/>
-      </w:tabs>
-    </w:pPr>
-  </w:style>
-  <w:style w:type="paragraph" w:customStyle="1" w:styleId="Tabela">
-    <w:name w:val="Tabela"/>
-    <w:basedOn w:val="Legenda"/>
-    <w:qFormat/>
-  </w:style>
-  <w:style w:type="numbering" w:customStyle="1" w:styleId="WW8Num1">
-    <w:name w:val="WW8Num1"/>
-    <w:qFormat/>
   </w:style>
 </w:styles>
 </file>
@@ -2267,21 +2661,6 @@
 </file>
 
 <file path=customXml/item1.xml><?xml version="1.0" encoding="utf-8"?>
-<p:properties xmlns:p="http://schemas.microsoft.com/office/2006/metadata/properties" xmlns:xsi="http://www.w3.org/2001/XMLSchema-instance" xmlns:pc="http://schemas.microsoft.com/office/infopath/2007/PartnerControls">
-  <documentManagement/>
-</p:properties>
-</file>
-
-<file path=customXml/item2.xml><?xml version="1.0" encoding="utf-8"?>
-<?mso-contentType ?>
-<FormTemplates xmlns="http://schemas.microsoft.com/sharepoint/v3/contenttype/forms">
-  <Display>DocumentLibraryForm</Display>
-  <Edit>DocumentLibraryForm</Edit>
-  <New>DocumentLibraryForm</New>
-</FormTemplates>
-</file>
-
-<file path=customXml/item3.xml><?xml version="1.0" encoding="utf-8"?>
 <ct:contentTypeSchema xmlns:ct="http://schemas.microsoft.com/office/2006/metadata/contentType" xmlns:ma="http://schemas.microsoft.com/office/2006/metadata/properties/metaAttributes" ct:_="" ma:_="" ma:contentTypeName="Document" ma:contentTypeID="0x010100A42AB269BD3CE843BA2A9001D4D9D8E8" ma:contentTypeVersion="11" ma:contentTypeDescription="Create a new document." ma:contentTypeScope="" ma:versionID="153151532c87562581d187d14242221c">
   <xsd:schema xmlns:xsd="http://www.w3.org/2001/XMLSchema" xmlns:xs="http://www.w3.org/2001/XMLSchema" xmlns:p="http://schemas.microsoft.com/office/2006/metadata/properties" xmlns:ns3="f780a6a0-5f7b-47fd-86e1-e92c237e5fba" xmlns:ns4="a65b64c7-63d3-4a09-b116-3058c20e9c11" targetNamespace="http://schemas.microsoft.com/office/2006/metadata/properties" ma:root="true" ma:fieldsID="7fd9e26f48dfd79cf285f4f83489d4a8" ns3:_="" ns4:_="">
     <xsd:import namespace="f780a6a0-5f7b-47fd-86e1-e92c237e5fba"/>
@@ -2492,24 +2871,22 @@
 </ct:contentTypeSchema>
 </file>
 
-<file path=customXml/itemProps1.xml><?xml version="1.0" encoding="utf-8"?>
-<ds:datastoreItem xmlns:ds="http://schemas.openxmlformats.org/officeDocument/2006/customXml" ds:itemID="{6404D5A9-10E9-4FA8-BB6B-6281D66EB53D}">
-  <ds:schemaRefs>
-    <ds:schemaRef ds:uri="http://schemas.microsoft.com/office/2006/metadata/properties"/>
-    <ds:schemaRef ds:uri="http://schemas.microsoft.com/office/infopath/2007/PartnerControls"/>
-  </ds:schemaRefs>
-</ds:datastoreItem>
+<file path=customXml/item2.xml><?xml version="1.0" encoding="utf-8"?>
+<?mso-contentType ?>
+<FormTemplates xmlns="http://schemas.microsoft.com/sharepoint/v3/contenttype/forms">
+  <Display>DocumentLibraryForm</Display>
+  <Edit>DocumentLibraryForm</Edit>
+  <New>DocumentLibraryForm</New>
+</FormTemplates>
 </file>
 
-<file path=customXml/itemProps2.xml><?xml version="1.0" encoding="utf-8"?>
-<ds:datastoreItem xmlns:ds="http://schemas.openxmlformats.org/officeDocument/2006/customXml" ds:itemID="{E3F8C456-D1AA-4071-AB75-352FD177B280}">
-  <ds:schemaRefs>
-    <ds:schemaRef ds:uri="http://schemas.microsoft.com/sharepoint/v3/contenttype/forms"/>
-  </ds:schemaRefs>
-</ds:datastoreItem>
+<file path=customXml/item3.xml><?xml version="1.0" encoding="utf-8"?>
+<p:properties xmlns:p="http://schemas.microsoft.com/office/2006/metadata/properties" xmlns:xsi="http://www.w3.org/2001/XMLSchema-instance" xmlns:pc="http://schemas.microsoft.com/office/infopath/2007/PartnerControls">
+  <documentManagement/>
+</p:properties>
 </file>
 
-<file path=customXml/itemProps3.xml><?xml version="1.0" encoding="utf-8"?>
+<file path=customXml/itemProps1.xml><?xml version="1.0" encoding="utf-8"?>
 <ds:datastoreItem xmlns:ds="http://schemas.openxmlformats.org/officeDocument/2006/customXml" ds:itemID="{30148492-F516-4B4C-8D3A-5C114D3D6798}">
   <ds:schemaRefs>
     <ds:schemaRef ds:uri="http://schemas.microsoft.com/office/2006/metadata/contentType"/>
@@ -2526,4 +2903,21 @@
     <ds:schemaRef ds:uri="http://schemas.microsoft.com/internal/obd"/>
   </ds:schemaRefs>
 </ds:datastoreItem>
+</file>
+
+<file path=customXml/itemProps2.xml><?xml version="1.0" encoding="utf-8"?>
+<ds:datastoreItem xmlns:ds="http://schemas.openxmlformats.org/officeDocument/2006/customXml" ds:itemID="{E3F8C456-D1AA-4071-AB75-352FD177B280}">
+  <ds:schemaRefs>
+    <ds:schemaRef ds:uri="http://schemas.microsoft.com/sharepoint/v3/contenttype/forms"/>
+  </ds:schemaRefs>
+</ds:datastoreItem>
+</file>
+
+<file path=customXml/itemProps3.xml><?xml version="1.0" encoding="utf-8"?>
+<ds:datastoreItem xmlns:ds="http://schemas.openxmlformats.org/officeDocument/2006/customXml" ds:itemID="{6404D5A9-10E9-4FA8-BB6B-6281D66EB53D}">
+  <ds:schemaRefs>
+    <ds:schemaRef ds:uri="http://schemas.microsoft.com/office/2006/metadata/properties"/>
+    <ds:schemaRef ds:uri="http://schemas.microsoft.com/office/infopath/2007/PartnerControls"/>
+  </ds:schemaRefs>
+</ds:datastoreItem>
 </file>
</xml_diff>

<commit_message>
Correção modelo docx RVF
</commit_message>
<xml_diff>
--- a/bhadrasana/docx/Termo de Verificação.docx
+++ b/bhadrasana/docx/Termo de Verificação.docx
@@ -1,21 +1,17 @@
 
 <file path=word/document.xml><?xml version="1.0" encoding="utf-8"?>
-<w:document xmlns:o="urn:schemas-microsoft-com:office:office" xmlns:r="http://schemas.openxmlformats.org/officeDocument/2006/relationships" xmlns:v="urn:schemas-microsoft-com:vml" xmlns:w="http://schemas.openxmlformats.org/wordprocessingml/2006/main" xmlns:w10="urn:schemas-microsoft-com:office:word" xmlns:wp="http://schemas.openxmlformats.org/drawingml/2006/wordprocessingDrawing" xmlns:wps="http://schemas.microsoft.com/office/word/2010/wordprocessingShape" xmlns:wpg="http://schemas.microsoft.com/office/word/2010/wordprocessingGroup" xmlns:mc="http://schemas.openxmlformats.org/markup-compatibility/2006" xmlns:wp14="http://schemas.microsoft.com/office/word/2010/wordprocessingDrawing" xmlns:w14="http://schemas.microsoft.com/office/word/2010/wordml" mc:Ignorable="w14 wp14">
+<w:document xmlns:wpc="http://schemas.microsoft.com/office/word/2010/wordprocessingCanvas" xmlns:cx="http://schemas.microsoft.com/office/drawing/2014/chartex" xmlns:cx1="http://schemas.microsoft.com/office/drawing/2015/9/8/chartex" xmlns:cx2="http://schemas.microsoft.com/office/drawing/2015/10/21/chartex" xmlns:cx3="http://schemas.microsoft.com/office/drawing/2016/5/9/chartex" xmlns:cx4="http://schemas.microsoft.com/office/drawing/2016/5/10/chartex" xmlns:cx5="http://schemas.microsoft.com/office/drawing/2016/5/11/chartex" xmlns:cx6="http://schemas.microsoft.com/office/drawing/2016/5/12/chartex" xmlns:cx7="http://schemas.microsoft.com/office/drawing/2016/5/13/chartex" xmlns:cx8="http://schemas.microsoft.com/office/drawing/2016/5/14/chartex" xmlns:mc="http://schemas.openxmlformats.org/markup-compatibility/2006" xmlns:aink="http://schemas.microsoft.com/office/drawing/2016/ink" xmlns:am3d="http://schemas.microsoft.com/office/drawing/2017/model3d" xmlns:o="urn:schemas-microsoft-com:office:office" xmlns:oel="http://schemas.microsoft.com/office/2019/extlst" xmlns:r="http://schemas.openxmlformats.org/officeDocument/2006/relationships" xmlns:m="http://schemas.openxmlformats.org/officeDocument/2006/math" xmlns:v="urn:schemas-microsoft-com:vml" xmlns:wp14="http://schemas.microsoft.com/office/word/2010/wordprocessingDrawing" xmlns:wp="http://schemas.openxmlformats.org/drawingml/2006/wordprocessingDrawing" xmlns:w10="urn:schemas-microsoft-com:office:word" xmlns:w="http://schemas.openxmlformats.org/wordprocessingml/2006/main" xmlns:w14="http://schemas.microsoft.com/office/word/2010/wordml" xmlns:w15="http://schemas.microsoft.com/office/word/2012/wordml" xmlns:w16cex="http://schemas.microsoft.com/office/word/2018/wordml/cex" xmlns:w16cid="http://schemas.microsoft.com/office/word/2016/wordml/cid" xmlns:w16="http://schemas.microsoft.com/office/word/2018/wordml" xmlns:w16sdtdh="http://schemas.microsoft.com/office/word/2020/wordml/sdtdatahash" xmlns:w16se="http://schemas.microsoft.com/office/word/2015/wordml/symex" xmlns:wpg="http://schemas.microsoft.com/office/word/2010/wordprocessingGroup" xmlns:wpi="http://schemas.microsoft.com/office/word/2010/wordprocessingInk" xmlns:wne="http://schemas.microsoft.com/office/word/2006/wordml" xmlns:wps="http://schemas.microsoft.com/office/word/2010/wordprocessingShape" mc:Ignorable="w14 w15 w16se w16cid w16 w16cex w16sdtdh wp14">
   <w:background w:color="FFFFFF"/>
   <w:body>
     <w:tbl>
       <w:tblPr>
         <w:tblW w:w="9498" w:type="dxa"/>
-        <w:jc w:val="left"/>
         <w:tblInd w:w="-142" w:type="dxa"/>
-        <w:tblBorders/>
         <w:tblCellMar>
-          <w:top w:w="0" w:type="dxa"/>
           <w:left w:w="71" w:type="dxa"/>
-          <w:bottom w:w="0" w:type="dxa"/>
           <w:right w:w="71" w:type="dxa"/>
         </w:tblCellMar>
-        <w:tblLook w:firstRow="0" w:noVBand="0" w:lastRow="0" w:firstColumn="0" w:lastColumn="0" w:noHBand="0" w:val="0000"/>
+        <w:tblLook w:val="0000" w:firstRow="0" w:lastRow="0" w:firstColumn="0" w:lastColumn="0" w:noHBand="0" w:noVBand="0"/>
       </w:tblPr>
       <w:tblGrid>
         <w:gridCol w:w="2119"/>
@@ -23,30 +19,28 @@
         <w:gridCol w:w="1438"/>
       </w:tblGrid>
       <w:tr>
-        <w:trPr/>
         <w:tc>
           <w:tcPr>
             <w:tcW w:w="2119" w:type="dxa"/>
-            <w:tcBorders/>
-            <w:shd w:color="auto" w:fill="auto" w:val="clear"/>
+            <w:shd w:val="clear" w:color="auto" w:fill="auto"/>
           </w:tcPr>
           <w:p>
             <w:pPr>
-              <w:pStyle w:val="Normal"/>
               <w:tabs>
-                <w:tab w:val="left" w:pos="179" w:leader="none"/>
+                <w:tab w:val="left" w:pos="179"/>
               </w:tabs>
-              <w:snapToGrid w:val="false"/>
+              <w:snapToGrid w:val="0"/>
               <w:jc w:val="both"/>
-              <w:rPr/>
-            </w:pPr>
-            <w:r>
-              <w:rPr/>
+            </w:pPr>
+            <w:r>
+              <w:rPr>
+                <w:noProof/>
+              </w:rPr>
               <w:drawing>
-                <wp:inline distT="0" distB="0" distL="0" distR="0">
+                <wp:inline distT="0" distB="0" distL="0" distR="0" wp14:anchorId="3D051A90" wp14:editId="07D8E673">
                   <wp:extent cx="1200150" cy="742950"/>
                   <wp:effectExtent l="0" t="0" r="0" b="0"/>
-                  <wp:docPr id="1" name="ole_rId2" descr=""/>
+                  <wp:docPr id="1" name="ole_rId2"/>
                   <wp:cNvGraphicFramePr>
                     <a:graphicFrameLocks xmlns:a="http://schemas.openxmlformats.org/drawingml/2006/main" noChangeAspect="1"/>
                   </wp:cNvGraphicFramePr>
@@ -54,13 +48,13 @@
                     <a:graphicData uri="http://schemas.openxmlformats.org/drawingml/2006/picture">
                       <pic:pic xmlns:pic="http://schemas.openxmlformats.org/drawingml/2006/picture">
                         <pic:nvPicPr>
-                          <pic:cNvPr id="1" name="ole_rId2" descr=""/>
+                          <pic:cNvPr id="1" name="ole_rId2"/>
                           <pic:cNvPicPr>
                             <a:picLocks noChangeAspect="1" noChangeArrowheads="1"/>
                           </pic:cNvPicPr>
                         </pic:nvPicPr>
                         <pic:blipFill>
-                          <a:blip r:embed="rId2"/>
+                          <a:blip r:embed="rId8"/>
                           <a:stretch>
                             <a:fillRect/>
                           </a:stretch>
@@ -81,7 +75,6 @@
               </w:drawing>
             </w:r>
             <w:r>
-              <w:rPr/>
               <w:t xml:space="preserve"> </w:t>
             </w:r>
           </w:p>
@@ -89,8 +82,7 @@
         <w:tc>
           <w:tcPr>
             <w:tcW w:w="5941" w:type="dxa"/>
-            <w:tcBorders/>
-            <w:shd w:color="auto" w:fill="auto" w:val="clear"/>
+            <w:shd w:val="clear" w:color="auto" w:fill="auto"/>
           </w:tcPr>
           <w:p>
             <w:pPr>
@@ -100,22 +92,16 @@
                 <w:numId w:val="2"/>
               </w:numPr>
               <w:tabs>
-                <w:tab w:val="left" w:pos="0" w:leader="none"/>
+                <w:tab w:val="left" w:pos="0"/>
               </w:tabs>
-              <w:snapToGrid w:val="false"/>
-              <w:ind w:left="0" w:hanging="0"/>
+              <w:snapToGrid w:val="0"/>
+              <w:ind w:left="0" w:firstLine="0"/>
               <w:jc w:val="center"/>
               <w:rPr>
                 <w:color w:val="000000"/>
                 <w:sz w:val="22"/>
               </w:rPr>
             </w:pPr>
-            <w:r>
-              <w:rPr>
-                <w:color w:val="000000"/>
-                <w:sz w:val="22"/>
-              </w:rPr>
-            </w:r>
           </w:p>
           <w:p>
             <w:pPr>
@@ -125,12 +111,11 @@
                 <w:numId w:val="2"/>
               </w:numPr>
               <w:tabs>
-                <w:tab w:val="left" w:pos="0" w:leader="none"/>
+                <w:tab w:val="left" w:pos="0"/>
               </w:tabs>
-              <w:snapToGrid w:val="false"/>
-              <w:ind w:left="0" w:hanging="0"/>
+              <w:snapToGrid w:val="0"/>
+              <w:ind w:left="0" w:firstLine="0"/>
               <w:jc w:val="center"/>
-              <w:rPr/>
             </w:pPr>
             <w:r>
               <w:rPr>
@@ -142,15 +127,13 @@
           </w:p>
           <w:p>
             <w:pPr>
-              <w:pStyle w:val="Normal"/>
               <w:tabs>
-                <w:tab w:val="left" w:pos="0" w:leader="none"/>
+                <w:tab w:val="left" w:pos="0"/>
               </w:tabs>
-              <w:spacing w:lineRule="exact" w:line="280"/>
+              <w:spacing w:line="280" w:lineRule="exact"/>
               <w:jc w:val="center"/>
               <w:rPr>
                 <w:rFonts w:ascii="Arial" w:hAnsi="Arial" w:cs="Arial"/>
-                <w:b/>
                 <w:b/>
                 <w:color w:val="000000"/>
                 <w:sz w:val="22"/>
@@ -158,7 +141,7 @@
             </w:pPr>
             <w:r>
               <w:rPr>
-                <w:rFonts w:cs="Arial" w:ascii="Arial" w:hAnsi="Arial"/>
+                <w:rFonts w:ascii="Arial" w:hAnsi="Arial" w:cs="Arial"/>
                 <w:b/>
                 <w:color w:val="000000"/>
                 <w:sz w:val="22"/>
@@ -170,21 +153,16 @@
             <w:pPr>
               <w:pStyle w:val="Ttulo6"/>
               <w:jc w:val="center"/>
-              <w:rPr/>
-            </w:pPr>
-            <w:r>
-              <w:rPr/>
+            </w:pPr>
+            <w:r>
               <w:t>{unidade}</w:t>
             </w:r>
           </w:p>
           <w:p>
             <w:pPr>
-              <w:pStyle w:val="Normal"/>
               <w:jc w:val="center"/>
-              <w:rPr/>
-            </w:pPr>
-            <w:r>
-              <w:rPr/>
+            </w:pPr>
+            <w:r>
               <w:t>{setor}</w:t>
             </w:r>
           </w:p>
@@ -199,37 +177,31 @@
                 <w:color w:val="000000"/>
               </w:rPr>
             </w:pPr>
-            <w:r>
-              <w:rPr>
-                <w:color w:val="000000"/>
-              </w:rPr>
-            </w:r>
           </w:p>
         </w:tc>
+        <w:bookmarkStart w:id="0" w:name="_Hlk57958282"/>
+        <w:bookmarkEnd w:id="0"/>
         <w:tc>
           <w:tcPr>
             <w:tcW w:w="1438" w:type="dxa"/>
-            <w:tcBorders/>
-            <w:shd w:color="auto" w:fill="auto" w:val="clear"/>
+            <w:shd w:val="clear" w:color="auto" w:fill="auto"/>
             <w:vAlign w:val="center"/>
           </w:tcPr>
           <w:p>
             <w:pPr>
-              <w:pStyle w:val="Normal"/>
-              <w:snapToGrid w:val="false"/>
-              <w:spacing w:lineRule="exact" w:line="280" w:before="960" w:after="0"/>
+              <w:snapToGrid w:val="0"/>
+              <w:spacing w:before="960" w:line="280" w:lineRule="exact"/>
               <w:jc w:val="both"/>
-              <w:rPr/>
-            </w:pPr>
-            <w:bookmarkStart w:id="0" w:name="_Hlk57958282"/>
-            <w:bookmarkEnd w:id="0"/>
-            <w:r>
-              <w:rPr/>
-              <w:object>
-                <v:shape id="ole_rId3" style="width:28.35pt;height:28.35pt" o:ole="">
-                  <v:imagedata r:id="rId4" o:title=""/>
+            </w:pPr>
+            <w:r>
+              <w:object w:dxaOrig="567" w:dyaOrig="567" w14:anchorId="270D7EFA">
+                <v:shape id="ole_rId3" o:spid="_x0000_i1025" style="width:28.5pt;height:28.5pt" coordsize="" o:spt="100" adj="0,,0" path="" stroked="f">
+                  <v:stroke joinstyle="miter"/>
+                  <v:imagedata r:id="rId9" o:title=""/>
+                  <v:formulas/>
+                  <v:path o:connecttype="segments"/>
                 </v:shape>
-                <o:OLEObject Type="Embed" ProgID="PBrush" ShapeID="ole_rId3" DrawAspect="Content" ObjectID="_832150515" r:id="rId3"/>
+                <o:OLEObject Type="Embed" ProgID="PBrush" ShapeID="ole_rId3" DrawAspect="Content" ObjectID="_1723463681" r:id="rId10"/>
               </w:object>
             </w:r>
           </w:p>
@@ -238,74 +210,85 @@
     </w:tbl>
     <w:p>
       <w:pPr>
-        <w:pStyle w:val="Caption"/>
-        <w:rPr/>
+        <w:pStyle w:val="Legenda"/>
+      </w:pPr>
+    </w:p>
+    <w:p>
+      <w:pPr>
+        <w:pStyle w:val="Legenda"/>
       </w:pPr>
       <w:r>
-        <w:rPr/>
+        <w:rPr>
+          <w:i w:val="0"/>
+          <w:iCs/>
+          <w:sz w:val="28"/>
+        </w:rPr>
+        <w:t>TERMO DE VERIFICAÇÃO</w:t>
       </w:r>
     </w:p>
     <w:p>
       <w:pPr>
-        <w:pStyle w:val="Caption"/>
-        <w:rPr/>
-      </w:pPr>
-      <w:r>
-        <w:rPr>
-          <w:i w:val="false"/>
-          <w:iCs/>
-          <w:sz w:val="28"/>
-        </w:rPr>
-        <w:t xml:space="preserve">          </w:t>
-      </w:r>
-      <w:r>
-        <w:rPr>
-          <w:i w:val="false"/>
-          <w:iCs/>
-          <w:sz w:val="28"/>
-        </w:rPr>
-        <w:t xml:space="preserve">TERMO DE VERIFICAÇÃO  </w:t>
-      </w:r>
-    </w:p>
-    <w:p>
-      <w:pPr>
-        <w:pStyle w:val="Caption"/>
-        <w:rPr/>
+        <w:pStyle w:val="Legenda"/>
       </w:pPr>
       <w:r>
         <w:rPr>
           <w:sz w:val="38"/>
           <w:szCs w:val="38"/>
         </w:rPr>
-        <w:t>Ficha de Carga {ovr_id} – Verificação Física/RVF nº {rvf_id}</w:t>
+        <w:t>Ficha de Carga {</w:t>
+      </w:r>
+      <w:proofErr w:type="spellStart"/>
+      <w:r>
+        <w:rPr>
+          <w:sz w:val="38"/>
+          <w:szCs w:val="38"/>
+        </w:rPr>
+        <w:t>ovr_id</w:t>
+      </w:r>
+      <w:proofErr w:type="spellEnd"/>
+      <w:r>
+        <w:rPr>
+          <w:sz w:val="38"/>
+          <w:szCs w:val="38"/>
+        </w:rPr>
+        <w:t>} – Verificação Física/RVF nº {</w:t>
+      </w:r>
+      <w:proofErr w:type="spellStart"/>
+      <w:r>
+        <w:rPr>
+          <w:sz w:val="38"/>
+          <w:szCs w:val="38"/>
+        </w:rPr>
+        <w:t>rvf_id</w:t>
+      </w:r>
+      <w:proofErr w:type="spellEnd"/>
+      <w:r>
+        <w:rPr>
+          <w:sz w:val="38"/>
+          <w:szCs w:val="38"/>
+        </w:rPr>
+        <w:t>}</w:t>
       </w:r>
       <w:r>
-        <w:rPr/>
         <w:t xml:space="preserve"> </w:t>
+      </w:r>
+      <w:r>
         <w:tab/>
         <w:t xml:space="preserve">  </w:t>
       </w:r>
     </w:p>
     <w:p>
       <w:pPr>
-        <w:pStyle w:val="Normal"/>
-        <w:snapToGrid w:val="false"/>
+        <w:snapToGrid w:val="0"/>
         <w:rPr>
           <w:iCs/>
           <w:sz w:val="20"/>
         </w:rPr>
       </w:pPr>
-      <w:r>
-        <w:rPr>
-          <w:iCs/>
-          <w:sz w:val="20"/>
-        </w:rPr>
-      </w:r>
     </w:p>
     <w:tbl>
       <w:tblPr>
-        <w:tblW w:w="9409" w:type="dxa"/>
-        <w:jc w:val="left"/>
+        <w:tblW w:w="9780" w:type="dxa"/>
         <w:tblInd w:w="-2" w:type="dxa"/>
         <w:tblBorders>
           <w:top w:val="single" w:sz="2" w:space="0" w:color="000001"/>
@@ -319,64 +302,63 @@
           <w:bottom w:w="55" w:type="dxa"/>
           <w:right w:w="55" w:type="dxa"/>
         </w:tblCellMar>
-        <w:tblLook w:firstRow="0" w:noVBand="0" w:lastRow="0" w:firstColumn="0" w:lastColumn="0" w:noHBand="0" w:val="0000"/>
+        <w:tblLook w:val="0000" w:firstRow="0" w:lastRow="0" w:firstColumn="0" w:lastColumn="0" w:noHBand="0" w:noVBand="0"/>
       </w:tblPr>
       <w:tblGrid>
-        <w:gridCol w:w="5206"/>
-        <w:gridCol w:w="4202"/>
+        <w:gridCol w:w="5386"/>
+        <w:gridCol w:w="4394"/>
       </w:tblGrid>
       <w:tr>
-        <w:trPr/>
         <w:tc>
           <w:tcPr>
-            <w:tcW w:w="5206" w:type="dxa"/>
+            <w:tcW w:w="5386" w:type="dxa"/>
             <w:tcBorders>
               <w:top w:val="single" w:sz="2" w:space="0" w:color="000001"/>
               <w:left w:val="single" w:sz="2" w:space="0" w:color="000001"/>
               <w:bottom w:val="single" w:sz="2" w:space="0" w:color="000001"/>
-              <w:insideH w:val="single" w:sz="2" w:space="0" w:color="000001"/>
             </w:tcBorders>
-            <w:shd w:color="auto" w:fill="auto" w:val="clear"/>
+            <w:shd w:val="clear" w:color="auto" w:fill="auto"/>
             <w:tcMar>
               <w:left w:w="46" w:type="dxa"/>
             </w:tcMar>
           </w:tcPr>
           <w:p>
             <w:pPr>
-              <w:pStyle w:val="Normal"/>
-              <w:snapToGrid w:val="false"/>
-              <w:rPr/>
-            </w:pPr>
-            <w:r>
-              <w:rPr/>
-              <w:t>CE MERCANTE: {numeroCEmercante}</w:t>
+              <w:snapToGrid w:val="0"/>
+            </w:pPr>
+            <w:r>
+              <w:t>CE MERCANTE: {</w:t>
+            </w:r>
+            <w:proofErr w:type="spellStart"/>
+            <w:r>
+              <w:t>numeroCEmercante</w:t>
+            </w:r>
+            <w:proofErr w:type="spellEnd"/>
+            <w:r>
+              <w:t>}</w:t>
             </w:r>
           </w:p>
         </w:tc>
         <w:tc>
           <w:tcPr>
-            <w:tcW w:w="4202" w:type="dxa"/>
+            <w:tcW w:w="4394" w:type="dxa"/>
             <w:vMerge w:val="restart"/>
             <w:tcBorders>
               <w:top w:val="single" w:sz="2" w:space="0" w:color="000001"/>
               <w:left w:val="single" w:sz="2" w:space="0" w:color="000001"/>
               <w:bottom w:val="single" w:sz="2" w:space="0" w:color="000001"/>
               <w:right w:val="single" w:sz="2" w:space="0" w:color="000001"/>
-              <w:insideH w:val="single" w:sz="2" w:space="0" w:color="000001"/>
-              <w:insideV w:val="single" w:sz="2" w:space="0" w:color="000001"/>
             </w:tcBorders>
-            <w:shd w:color="auto" w:fill="auto" w:val="clear"/>
+            <w:shd w:val="clear" w:color="auto" w:fill="auto"/>
             <w:tcMar>
               <w:left w:w="46" w:type="dxa"/>
             </w:tcMar>
           </w:tcPr>
           <w:p>
             <w:pPr>
-              <w:pStyle w:val="Normal"/>
-              <w:snapToGrid w:val="false"/>
-              <w:spacing w:before="57" w:after="0"/>
+              <w:snapToGrid w:val="0"/>
+              <w:spacing w:before="57"/>
               <w:jc w:val="center"/>
-              <w:rPr/>
             </w:pPr>
             <w:r>
               <w:rPr>
@@ -388,18 +370,23 @@
           </w:p>
           <w:p>
             <w:pPr>
-              <w:pStyle w:val="Normal"/>
-              <w:snapToGrid w:val="false"/>
-              <w:spacing w:before="57" w:after="0"/>
+              <w:snapToGrid w:val="0"/>
+              <w:spacing w:before="57"/>
               <w:jc w:val="center"/>
               <w:rPr>
-                <w:b/>
                 <w:b/>
                 <w:bCs/>
                 <w:sz w:val="20"/>
                 <w:lang w:val="en-US"/>
               </w:rPr>
             </w:pPr>
+          </w:p>
+          <w:p>
+            <w:pPr>
+              <w:snapToGrid w:val="0"/>
+              <w:spacing w:before="57"/>
+              <w:jc w:val="center"/>
+            </w:pPr>
             <w:r>
               <w:rPr>
                 <w:b/>
@@ -407,16 +394,9 @@
                 <w:sz w:val="20"/>
                 <w:lang w:val="en-US"/>
               </w:rPr>
-            </w:r>
-          </w:p>
-          <w:p>
-            <w:pPr>
-              <w:pStyle w:val="Normal"/>
-              <w:snapToGrid w:val="false"/>
-              <w:spacing w:before="57" w:after="0"/>
-              <w:jc w:val="center"/>
-              <w:rPr/>
-            </w:pPr>
+              <w:t>{</w:t>
+            </w:r>
+            <w:proofErr w:type="spellStart"/>
             <w:r>
               <w:rPr>
                 <w:b/>
@@ -424,53 +404,55 @@
                 <w:sz w:val="20"/>
                 <w:lang w:val="en-US"/>
               </w:rPr>
-              <w:t>{auditor_responsavel}</w:t>
+              <w:t>auditor_responsavel</w:t>
+            </w:r>
+            <w:proofErr w:type="spellEnd"/>
+            <w:r>
+              <w:rPr>
+                <w:b/>
+                <w:bCs/>
+                <w:sz w:val="20"/>
+                <w:lang w:val="en-US"/>
+              </w:rPr>
+              <w:t>}</w:t>
             </w:r>
           </w:p>
         </w:tc>
       </w:tr>
       <w:tr>
-        <w:trPr/>
         <w:tc>
           <w:tcPr>
-            <w:tcW w:w="5206" w:type="dxa"/>
+            <w:tcW w:w="5386" w:type="dxa"/>
             <w:tcBorders>
               <w:top w:val="single" w:sz="2" w:space="0" w:color="000001"/>
               <w:left w:val="single" w:sz="2" w:space="0" w:color="000001"/>
               <w:bottom w:val="single" w:sz="2" w:space="0" w:color="000001"/>
-              <w:insideH w:val="single" w:sz="2" w:space="0" w:color="000001"/>
             </w:tcBorders>
-            <w:shd w:color="auto" w:fill="auto" w:val="clear"/>
+            <w:shd w:val="clear" w:color="auto" w:fill="auto"/>
             <w:tcMar>
               <w:left w:w="46" w:type="dxa"/>
             </w:tcMar>
           </w:tcPr>
           <w:p>
             <w:pPr>
-              <w:pStyle w:val="Normal"/>
-              <w:snapToGrid w:val="false"/>
-              <w:ind w:left="12" w:hanging="0"/>
-              <w:rPr/>
-            </w:pPr>
-            <w:r>
-              <w:rPr/>
+              <w:snapToGrid w:val="0"/>
+            </w:pPr>
+            <w:r>
               <w:t>RECINTO ALFANDEGADO: {recinto}</w:t>
             </w:r>
           </w:p>
         </w:tc>
         <w:tc>
           <w:tcPr>
-            <w:tcW w:w="4202" w:type="dxa"/>
-            <w:vMerge w:val="continue"/>
+            <w:tcW w:w="4394" w:type="dxa"/>
+            <w:vMerge/>
             <w:tcBorders>
               <w:top w:val="single" w:sz="2" w:space="0" w:color="000001"/>
               <w:left w:val="single" w:sz="2" w:space="0" w:color="000001"/>
               <w:bottom w:val="single" w:sz="2" w:space="0" w:color="000001"/>
               <w:right w:val="single" w:sz="2" w:space="0" w:color="000001"/>
-              <w:insideH w:val="single" w:sz="2" w:space="0" w:color="000001"/>
-              <w:insideV w:val="single" w:sz="2" w:space="0" w:color="000001"/>
             </w:tcBorders>
-            <w:shd w:color="auto" w:fill="auto" w:val="clear"/>
+            <w:shd w:val="clear" w:color="auto" w:fill="auto"/>
             <w:tcMar>
               <w:left w:w="46" w:type="dxa"/>
             </w:tcMar>
@@ -478,55 +460,57 @@
           <w:p>
             <w:pPr>
               <w:pStyle w:val="Contedodatabela"/>
-              <w:rPr/>
-            </w:pPr>
-            <w:r>
-              <w:rPr/>
-            </w:r>
+            </w:pPr>
           </w:p>
         </w:tc>
       </w:tr>
       <w:tr>
-        <w:trPr/>
         <w:tc>
           <w:tcPr>
-            <w:tcW w:w="5206" w:type="dxa"/>
+            <w:tcW w:w="5386" w:type="dxa"/>
             <w:tcBorders>
               <w:top w:val="single" w:sz="2" w:space="0" w:color="000001"/>
               <w:left w:val="single" w:sz="2" w:space="0" w:color="000001"/>
               <w:bottom w:val="single" w:sz="2" w:space="0" w:color="000001"/>
-              <w:insideH w:val="single" w:sz="2" w:space="0" w:color="000001"/>
             </w:tcBorders>
-            <w:shd w:color="auto" w:fill="auto" w:val="clear"/>
+            <w:shd w:val="clear" w:color="auto" w:fill="auto"/>
             <w:tcMar>
               <w:left w:w="46" w:type="dxa"/>
             </w:tcMar>
           </w:tcPr>
           <w:p>
             <w:pPr>
-              <w:pStyle w:val="Normal"/>
-              <w:snapToGrid w:val="false"/>
-              <w:rPr/>
-            </w:pPr>
-            <w:r>
-              <w:rPr/>
-              <w:t>CONTÊINER(es) / lote(s):  {numerolote}</w:t>
+              <w:snapToGrid w:val="0"/>
+            </w:pPr>
+            <w:proofErr w:type="gramStart"/>
+            <w:r>
+              <w:t>CONTÊINER(</w:t>
+            </w:r>
+            <w:proofErr w:type="gramEnd"/>
+            <w:r>
+              <w:t>es) / lote(s):  {</w:t>
+            </w:r>
+            <w:proofErr w:type="spellStart"/>
+            <w:r>
+              <w:t>numerolote</w:t>
+            </w:r>
+            <w:proofErr w:type="spellEnd"/>
+            <w:r>
+              <w:t>}</w:t>
             </w:r>
           </w:p>
         </w:tc>
         <w:tc>
           <w:tcPr>
-            <w:tcW w:w="4202" w:type="dxa"/>
-            <w:vMerge w:val="continue"/>
+            <w:tcW w:w="4394" w:type="dxa"/>
+            <w:vMerge/>
             <w:tcBorders>
               <w:top w:val="single" w:sz="2" w:space="0" w:color="000001"/>
               <w:left w:val="single" w:sz="2" w:space="0" w:color="000001"/>
               <w:bottom w:val="single" w:sz="2" w:space="0" w:color="000001"/>
               <w:right w:val="single" w:sz="2" w:space="0" w:color="000001"/>
-              <w:insideH w:val="single" w:sz="2" w:space="0" w:color="000001"/>
-              <w:insideV w:val="single" w:sz="2" w:space="0" w:color="000001"/>
             </w:tcBorders>
-            <w:shd w:color="auto" w:fill="auto" w:val="clear"/>
+            <w:shd w:val="clear" w:color="auto" w:fill="auto"/>
             <w:tcMar>
               <w:left w:w="46" w:type="dxa"/>
             </w:tcMar>
@@ -534,29 +518,15 @@
           <w:p>
             <w:pPr>
               <w:pStyle w:val="Contedodatabela"/>
-              <w:rPr/>
-            </w:pPr>
-            <w:r>
-              <w:rPr/>
-            </w:r>
+            </w:pPr>
           </w:p>
         </w:tc>
       </w:tr>
     </w:tbl>
     <w:p>
       <w:pPr>
-        <w:pStyle w:val="Normal"/>
         <w:jc w:val="center"/>
-        <w:rPr/>
       </w:pPr>
-      <w:r>
-        <w:rPr>
-          <w:b/>
-          <w:bCs/>
-          <w:sz w:val="28"/>
-        </w:rPr>
-        <w:t xml:space="preserve">           </w:t>
-      </w:r>
       <w:r>
         <w:rPr>
           <w:b/>
@@ -573,24 +543,22 @@
           <w:ilvl w:val="0"/>
           <w:numId w:val="2"/>
         </w:numPr>
-        <w:ind w:left="0" w:right="-712" w:hanging="0"/>
+        <w:ind w:left="0" w:firstLine="0"/>
         <w:jc w:val="both"/>
-        <w:rPr/>
       </w:pPr>
       <w:r>
         <w:rPr>
-          <w:rFonts w:cs="Arial" w:ascii="Arial" w:hAnsi="Arial"/>
+          <w:rFonts w:ascii="Arial" w:hAnsi="Arial" w:cs="Arial"/>
           <w:sz w:val="18"/>
         </w:rPr>
         <w:t>No exercício das funções de servidor de carreira de Auditoria da Receita Federal do Brasil, sob a supervisão do AFRFB responsável, no uso</w:t>
       </w:r>
       <w:r>
-        <w:rPr/>
         <w:t xml:space="preserve"> </w:t>
       </w:r>
       <w:r>
         <w:rPr>
-          <w:rFonts w:cs="Arial" w:ascii="Arial" w:hAnsi="Arial"/>
+          <w:rFonts w:ascii="Arial" w:hAnsi="Arial" w:cs="Arial"/>
           <w:sz w:val="18"/>
         </w:rPr>
         <w:t xml:space="preserve">das atribuições que nos são conferidas pela legislação vigente, procedemos à abertura da unidade de carga acima indicada para a verificação qualitativa por amostragem das mercadorias nela contidas. A unidade de carga foi relacrada pelo recinto. Obs.: Verificação sumária - mercadorias sujeitas a ulterior conferência física no curso do respectivo despacho aduaneiro. </w:t>
@@ -598,25 +566,16 @@
     </w:p>
     <w:p>
       <w:pPr>
-        <w:pStyle w:val="Normal"/>
-        <w:ind w:right="-712" w:hanging="0"/>
         <w:jc w:val="both"/>
         <w:rPr>
           <w:rFonts w:ascii="Arial" w:hAnsi="Arial" w:cs="Arial"/>
           <w:sz w:val="18"/>
         </w:rPr>
       </w:pPr>
-      <w:r>
-        <w:rPr>
-          <w:rFonts w:cs="Arial" w:ascii="Arial" w:hAnsi="Arial"/>
-          <w:sz w:val="18"/>
-        </w:rPr>
-      </w:r>
     </w:p>
     <w:tbl>
       <w:tblPr>
-        <w:tblW w:w="9409" w:type="dxa"/>
-        <w:jc w:val="left"/>
+        <w:tblW w:w="9922" w:type="dxa"/>
         <w:tblInd w:w="-2" w:type="dxa"/>
         <w:tblBorders>
           <w:top w:val="single" w:sz="2" w:space="0" w:color="000001"/>
@@ -630,33 +589,29 @@
           <w:bottom w:w="55" w:type="dxa"/>
           <w:right w:w="55" w:type="dxa"/>
         </w:tblCellMar>
-        <w:tblLook w:firstRow="0" w:noVBand="0" w:lastRow="0" w:firstColumn="0" w:lastColumn="0" w:noHBand="0" w:val="0000"/>
+        <w:tblLook w:val="0000" w:firstRow="0" w:lastRow="0" w:firstColumn="0" w:lastColumn="0" w:noHBand="0" w:noVBand="0"/>
       </w:tblPr>
       <w:tblGrid>
-        <w:gridCol w:w="5097"/>
-        <w:gridCol w:w="4311"/>
+        <w:gridCol w:w="5669"/>
+        <w:gridCol w:w="4253"/>
       </w:tblGrid>
       <w:tr>
-        <w:trPr/>
         <w:tc>
           <w:tcPr>
-            <w:tcW w:w="5097" w:type="dxa"/>
+            <w:tcW w:w="5669" w:type="dxa"/>
             <w:tcBorders>
               <w:top w:val="single" w:sz="2" w:space="0" w:color="000001"/>
               <w:left w:val="single" w:sz="2" w:space="0" w:color="000001"/>
               <w:bottom w:val="single" w:sz="2" w:space="0" w:color="000001"/>
-              <w:insideH w:val="single" w:sz="2" w:space="0" w:color="000001"/>
             </w:tcBorders>
-            <w:shd w:color="auto" w:fill="auto" w:val="clear"/>
+            <w:shd w:val="clear" w:color="auto" w:fill="auto"/>
             <w:tcMar>
               <w:left w:w="46" w:type="dxa"/>
             </w:tcMar>
           </w:tcPr>
           <w:p>
             <w:pPr>
-              <w:pStyle w:val="Normal"/>
-              <w:snapToGrid w:val="false"/>
-              <w:rPr/>
+              <w:snapToGrid w:val="0"/>
             </w:pPr>
             <w:r>
               <w:rPr>
@@ -667,74 +622,68 @@
           </w:p>
           <w:p>
             <w:pPr>
-              <w:pStyle w:val="Normal"/>
-              <w:snapToGrid w:val="false"/>
-              <w:rPr>
-                <w:sz w:val="20"/>
-              </w:rPr>
-            </w:pPr>
-            <w:r>
-              <w:rPr>
-                <w:sz w:val="20"/>
-              </w:rPr>
-            </w:r>
-          </w:p>
-          <w:p>
-            <w:pPr>
-              <w:pStyle w:val="Normal"/>
-              <w:snapToGrid w:val="false"/>
-              <w:rPr/>
-            </w:pPr>
-            <w:r>
-              <w:rPr>
-                <w:sz w:val="20"/>
-              </w:rPr>
-              <w:t>{datahora}</w:t>
+              <w:snapToGrid w:val="0"/>
+              <w:rPr>
+                <w:sz w:val="20"/>
+              </w:rPr>
+            </w:pPr>
+          </w:p>
+          <w:p>
+            <w:pPr>
+              <w:snapToGrid w:val="0"/>
+            </w:pPr>
+            <w:r>
+              <w:rPr>
+                <w:sz w:val="20"/>
+              </w:rPr>
+              <w:t>{</w:t>
+            </w:r>
+            <w:proofErr w:type="spellStart"/>
+            <w:r>
+              <w:rPr>
+                <w:sz w:val="20"/>
+              </w:rPr>
+              <w:t>datahora</w:t>
+            </w:r>
+            <w:proofErr w:type="spellEnd"/>
+            <w:r>
+              <w:rPr>
+                <w:sz w:val="20"/>
+              </w:rPr>
+              <w:t>}</w:t>
             </w:r>
           </w:p>
         </w:tc>
         <w:tc>
           <w:tcPr>
-            <w:tcW w:w="4311" w:type="dxa"/>
+            <w:tcW w:w="4253" w:type="dxa"/>
             <w:vMerge w:val="restart"/>
             <w:tcBorders>
               <w:top w:val="single" w:sz="2" w:space="0" w:color="000001"/>
               <w:left w:val="single" w:sz="2" w:space="0" w:color="000001"/>
               <w:bottom w:val="single" w:sz="2" w:space="0" w:color="000001"/>
               <w:right w:val="single" w:sz="2" w:space="0" w:color="000001"/>
-              <w:insideH w:val="single" w:sz="2" w:space="0" w:color="000001"/>
-              <w:insideV w:val="single" w:sz="2" w:space="0" w:color="000001"/>
             </w:tcBorders>
-            <w:shd w:color="auto" w:fill="auto" w:val="clear"/>
+            <w:shd w:val="clear" w:color="auto" w:fill="auto"/>
             <w:tcMar>
               <w:left w:w="46" w:type="dxa"/>
             </w:tcMar>
           </w:tcPr>
           <w:p>
             <w:pPr>
-              <w:pStyle w:val="Normal"/>
-              <w:snapToGrid w:val="false"/>
-              <w:rPr/>
-            </w:pPr>
-            <w:r>
-              <w:rPr>
-                <w:sz w:val="20"/>
-              </w:rPr>
-              <w:t xml:space="preserve">                           </w:t>
-            </w:r>
-            <w:r>
-              <w:rPr>
-                <w:sz w:val="20"/>
-              </w:rPr>
-              <w:t>LACRE</w:t>
-            </w:r>
-          </w:p>
-          <w:p>
-            <w:pPr>
-              <w:pStyle w:val="Normal"/>
-              <w:snapToGrid w:val="false"/>
-              <w:spacing w:before="57" w:after="0"/>
-              <w:rPr/>
+              <w:snapToGrid w:val="0"/>
+            </w:pPr>
+            <w:r>
+              <w:rPr>
+                <w:sz w:val="20"/>
+              </w:rPr>
+              <w:t xml:space="preserve">                           LACRE</w:t>
+            </w:r>
+          </w:p>
+          <w:p>
+            <w:pPr>
+              <w:snapToGrid w:val="0"/>
+              <w:spacing w:before="57"/>
             </w:pPr>
             <w:r>
               <w:rPr>
@@ -745,41 +694,23 @@
           </w:p>
           <w:p>
             <w:pPr>
-              <w:pStyle w:val="Normal"/>
-              <w:snapToGrid w:val="false"/>
-              <w:spacing w:before="113" w:after="0"/>
-              <w:rPr/>
-            </w:pPr>
-            <w:r>
-              <w:rPr>
-                <w:sz w:val="20"/>
-              </w:rPr>
-              <w:t xml:space="preserve">        </w:t>
-            </w:r>
-            <w:r>
-              <w:rPr>
-                <w:sz w:val="20"/>
-              </w:rPr>
-              <w:t xml:space="preserve">SIM               </w:t>
-            </w:r>
-          </w:p>
-          <w:p>
-            <w:pPr>
-              <w:pStyle w:val="Normal"/>
-              <w:rPr/>
-            </w:pPr>
-            <w:r>
-              <w:rPr/>
+              <w:snapToGrid w:val="0"/>
+              <w:spacing w:before="113"/>
+            </w:pPr>
+            <w:r>
+              <w:rPr>
+                <w:sz w:val="20"/>
+              </w:rPr>
+              <w:t xml:space="preserve">        SIM               </w:t>
+            </w:r>
+          </w:p>
+          <w:p>
+            <w:r>
               <w:t xml:space="preserve">                </w:t>
             </w:r>
           </w:p>
           <w:p>
-            <w:pPr>
-              <w:pStyle w:val="Normal"/>
-              <w:rPr/>
-            </w:pPr>
-            <w:r>
-              <w:rPr/>
+            <w:r>
               <w:t xml:space="preserve">       </w:t>
             </w:r>
             <w:r>
@@ -790,33 +721,28 @@
               <w:t>NÃO</w:t>
             </w:r>
             <w:r>
-              <w:rPr/>
               <w:t xml:space="preserve">             </w:t>
             </w:r>
           </w:p>
         </w:tc>
       </w:tr>
       <w:tr>
-        <w:trPr/>
         <w:tc>
           <w:tcPr>
-            <w:tcW w:w="5097" w:type="dxa"/>
+            <w:tcW w:w="5669" w:type="dxa"/>
             <w:tcBorders>
               <w:top w:val="single" w:sz="2" w:space="0" w:color="000001"/>
               <w:left w:val="single" w:sz="2" w:space="0" w:color="000001"/>
               <w:bottom w:val="single" w:sz="2" w:space="0" w:color="000001"/>
-              <w:insideH w:val="single" w:sz="2" w:space="0" w:color="000001"/>
             </w:tcBorders>
-            <w:shd w:color="auto" w:fill="auto" w:val="clear"/>
+            <w:shd w:val="clear" w:color="auto" w:fill="auto"/>
             <w:tcMar>
               <w:left w:w="46" w:type="dxa"/>
             </w:tcMar>
           </w:tcPr>
           <w:p>
             <w:pPr>
-              <w:pStyle w:val="Normal"/>
-              <w:snapToGrid w:val="false"/>
-              <w:rPr/>
+              <w:snapToGrid w:val="0"/>
             </w:pPr>
             <w:r>
               <w:rPr>
@@ -827,46 +753,49 @@
           </w:p>
           <w:p>
             <w:pPr>
-              <w:pStyle w:val="Normal"/>
               <w:rPr>
                 <w:sz w:val="20"/>
                 <w:szCs w:val="20"/>
               </w:rPr>
             </w:pPr>
+          </w:p>
+          <w:p>
             <w:r>
               <w:rPr>
                 <w:sz w:val="20"/>
                 <w:szCs w:val="20"/>
               </w:rPr>
-            </w:r>
-          </w:p>
-          <w:p>
-            <w:pPr>
-              <w:pStyle w:val="Normal"/>
-              <w:rPr/>
-            </w:pPr>
+              <w:t>{</w:t>
+            </w:r>
+            <w:proofErr w:type="spellStart"/>
             <w:r>
               <w:rPr>
                 <w:sz w:val="20"/>
                 <w:szCs w:val="20"/>
               </w:rPr>
-              <w:t>{lacresverificados}</w:t>
+              <w:t>lacresverificados</w:t>
+            </w:r>
+            <w:proofErr w:type="spellEnd"/>
+            <w:r>
+              <w:rPr>
+                <w:sz w:val="20"/>
+                <w:szCs w:val="20"/>
+              </w:rPr>
+              <w:t>}</w:t>
             </w:r>
           </w:p>
         </w:tc>
         <w:tc>
           <w:tcPr>
-            <w:tcW w:w="4311" w:type="dxa"/>
-            <w:vMerge w:val="continue"/>
+            <w:tcW w:w="4253" w:type="dxa"/>
+            <w:vMerge/>
             <w:tcBorders>
               <w:top w:val="single" w:sz="2" w:space="0" w:color="000001"/>
               <w:left w:val="single" w:sz="2" w:space="0" w:color="000001"/>
               <w:bottom w:val="single" w:sz="2" w:space="0" w:color="000001"/>
               <w:right w:val="single" w:sz="2" w:space="0" w:color="000001"/>
-              <w:insideH w:val="single" w:sz="2" w:space="0" w:color="000001"/>
-              <w:insideV w:val="single" w:sz="2" w:space="0" w:color="000001"/>
             </w:tcBorders>
-            <w:shd w:color="auto" w:fill="auto" w:val="clear"/>
+            <w:shd w:val="clear" w:color="auto" w:fill="auto"/>
             <w:tcMar>
               <w:left w:w="46" w:type="dxa"/>
             </w:tcMar>
@@ -874,139 +803,108 @@
           <w:p>
             <w:pPr>
               <w:pStyle w:val="Contedodatabela"/>
-              <w:rPr/>
-            </w:pPr>
-            <w:r>
-              <w:rPr/>
-            </w:r>
+            </w:pPr>
           </w:p>
         </w:tc>
       </w:tr>
       <w:tr>
-        <w:trPr/>
         <w:tc>
           <w:tcPr>
-            <w:tcW w:w="5097" w:type="dxa"/>
+            <w:tcW w:w="5669" w:type="dxa"/>
             <w:tcBorders>
               <w:top w:val="single" w:sz="2" w:space="0" w:color="000001"/>
               <w:left w:val="single" w:sz="2" w:space="0" w:color="000001"/>
               <w:bottom w:val="single" w:sz="2" w:space="0" w:color="000001"/>
-              <w:insideH w:val="single" w:sz="2" w:space="0" w:color="000001"/>
             </w:tcBorders>
-            <w:shd w:color="auto" w:fill="auto" w:val="clear"/>
+            <w:shd w:val="clear" w:color="auto" w:fill="auto"/>
             <w:tcMar>
               <w:left w:w="46" w:type="dxa"/>
             </w:tcMar>
           </w:tcPr>
           <w:p>
             <w:pPr>
-              <w:pStyle w:val="BodyText2"/>
-              <w:snapToGrid w:val="false"/>
-              <w:rPr/>
-            </w:pPr>
-            <w:r>
-              <w:rPr/>
+              <w:pStyle w:val="Corpodetexto2"/>
+              <w:snapToGrid w:val="0"/>
+            </w:pPr>
+            <w:r>
               <w:t>ITENS VERIFICADOS / QUANTIDADE DE VOLUMES VISTORIADOS</w:t>
             </w:r>
           </w:p>
           <w:p>
             <w:pPr>
-              <w:pStyle w:val="BodyText2"/>
-              <w:snapToGrid w:val="false"/>
-              <w:rPr/>
-            </w:pPr>
-            <w:r>
-              <w:rPr/>
-            </w:r>
-          </w:p>
-          <w:p>
-            <w:pPr>
-              <w:pStyle w:val="Normal"/>
-              <w:rPr/>
-            </w:pPr>
-            <w:r>
-              <w:rPr>
-                <w:sz w:val="20"/>
-              </w:rPr>
-              <w:t>{descricao}</w:t>
-            </w:r>
-          </w:p>
-          <w:p>
-            <w:pPr>
-              <w:pStyle w:val="Normal"/>
-              <w:rPr>
-                <w:sz w:val="20"/>
-              </w:rPr>
-            </w:pPr>
-            <w:r>
-              <w:rPr>
-                <w:sz w:val="20"/>
-              </w:rPr>
-            </w:r>
-          </w:p>
-          <w:p>
-            <w:pPr>
-              <w:pStyle w:val="Normal"/>
-              <w:rPr>
-                <w:sz w:val="20"/>
-              </w:rPr>
-            </w:pPr>
-            <w:r>
-              <w:rPr>
-                <w:sz w:val="20"/>
-              </w:rPr>
-            </w:r>
-          </w:p>
-          <w:p>
-            <w:pPr>
-              <w:pStyle w:val="Normal"/>
-              <w:rPr>
-                <w:sz w:val="20"/>
-              </w:rPr>
-            </w:pPr>
-            <w:r>
-              <w:rPr>
-                <w:sz w:val="20"/>
-              </w:rPr>
-            </w:r>
-          </w:p>
-          <w:p>
-            <w:pPr>
-              <w:pStyle w:val="Normal"/>
-              <w:rPr>
-                <w:sz w:val="20"/>
-              </w:rPr>
-            </w:pPr>
-            <w:r>
-              <w:rPr>
-                <w:sz w:val="20"/>
-              </w:rPr>
-            </w:r>
+              <w:pStyle w:val="Corpodetexto2"/>
+              <w:snapToGrid w:val="0"/>
+            </w:pPr>
+          </w:p>
+          <w:p>
+            <w:r>
+              <w:rPr>
+                <w:sz w:val="20"/>
+              </w:rPr>
+              <w:t>{</w:t>
+            </w:r>
+            <w:proofErr w:type="spellStart"/>
+            <w:r>
+              <w:rPr>
+                <w:sz w:val="20"/>
+              </w:rPr>
+              <w:t>descricao</w:t>
+            </w:r>
+            <w:proofErr w:type="spellEnd"/>
+            <w:r>
+              <w:rPr>
+                <w:sz w:val="20"/>
+              </w:rPr>
+              <w:t>}</w:t>
+            </w:r>
+          </w:p>
+          <w:p>
+            <w:pPr>
+              <w:rPr>
+                <w:sz w:val="20"/>
+              </w:rPr>
+            </w:pPr>
+          </w:p>
+          <w:p>
+            <w:pPr>
+              <w:rPr>
+                <w:sz w:val="20"/>
+              </w:rPr>
+            </w:pPr>
+          </w:p>
+          <w:p>
+            <w:pPr>
+              <w:rPr>
+                <w:sz w:val="20"/>
+              </w:rPr>
+            </w:pPr>
+          </w:p>
+          <w:p>
+            <w:pPr>
+              <w:rPr>
+                <w:sz w:val="20"/>
+              </w:rPr>
+            </w:pPr>
           </w:p>
         </w:tc>
         <w:tc>
           <w:tcPr>
-            <w:tcW w:w="4311" w:type="dxa"/>
+            <w:tcW w:w="4253" w:type="dxa"/>
             <w:tcBorders>
               <w:top w:val="single" w:sz="2" w:space="0" w:color="000001"/>
               <w:left w:val="single" w:sz="2" w:space="0" w:color="000001"/>
               <w:bottom w:val="single" w:sz="2" w:space="0" w:color="000001"/>
               <w:right w:val="single" w:sz="2" w:space="0" w:color="000001"/>
-              <w:insideH w:val="single" w:sz="2" w:space="0" w:color="000001"/>
-              <w:insideV w:val="single" w:sz="2" w:space="0" w:color="000001"/>
             </w:tcBorders>
-            <w:shd w:color="auto" w:fill="auto" w:val="clear"/>
+            <w:shd w:val="clear" w:color="auto" w:fill="auto"/>
             <w:tcMar>
               <w:left w:w="46" w:type="dxa"/>
             </w:tcMar>
           </w:tcPr>
           <w:p>
             <w:pPr>
-              <w:pStyle w:val="Normal"/>
-              <w:snapToGrid w:val="false"/>
-              <w:ind w:left="57" w:right="57" w:hanging="0"/>
+              <w:snapToGrid w:val="0"/>
               <w:jc w:val="center"/>
-              <w:rPr/>
             </w:pPr>
             <w:r>
               <w:rPr>
@@ -1017,164 +915,121 @@
           </w:p>
           <w:p>
             <w:pPr>
-              <w:pStyle w:val="Normal"/>
-              <w:ind w:left="57" w:right="57" w:hanging="0"/>
               <w:jc w:val="both"/>
-              <w:rPr/>
+            </w:pPr>
+          </w:p>
+          <w:p>
+            <w:pPr>
+              <w:jc w:val="both"/>
             </w:pPr>
             <w:r>
               <w:rPr>
                 <w:sz w:val="16"/>
               </w:rPr>
-              <w:t xml:space="preserve">        </w:t>
-            </w:r>
-          </w:p>
-          <w:p>
-            <w:pPr>
-              <w:pStyle w:val="Normal"/>
-              <w:ind w:left="57" w:right="57" w:hanging="0"/>
+              <w:t xml:space="preserve">                            </w:t>
+            </w:r>
+            <w:r>
+              <w:rPr>
+                <w:sz w:val="22"/>
+              </w:rPr>
+              <w:t>SIM                    NÃO</w:t>
+            </w:r>
+          </w:p>
+          <w:p>
+            <w:pPr>
               <w:jc w:val="both"/>
-              <w:rPr/>
-            </w:pPr>
-            <w:r>
-              <w:rPr>
-                <w:sz w:val="16"/>
-              </w:rPr>
-              <w:t xml:space="preserve">                            </w:t>
-            </w:r>
-            <w:r>
               <w:rPr>
                 <w:sz w:val="22"/>
               </w:rPr>
-              <w:t>SIM                    NÃO</w:t>
-            </w:r>
-          </w:p>
-          <w:p>
-            <w:pPr>
-              <w:pStyle w:val="Normal"/>
-              <w:ind w:left="57" w:right="57" w:hanging="0"/>
+            </w:pPr>
+          </w:p>
+          <w:p>
+            <w:pPr>
               <w:jc w:val="both"/>
               <w:rPr>
                 <w:sz w:val="22"/>
               </w:rPr>
             </w:pPr>
-            <w:r>
+          </w:p>
+          <w:p>
+            <w:pPr>
+              <w:jc w:val="both"/>
               <w:rPr>
                 <w:sz w:val="22"/>
               </w:rPr>
-            </w:r>
-          </w:p>
-          <w:p>
-            <w:pPr>
-              <w:pStyle w:val="Normal"/>
-              <w:ind w:left="57" w:right="57" w:hanging="0"/>
+            </w:pPr>
+          </w:p>
+          <w:p>
+            <w:pPr>
               <w:jc w:val="both"/>
               <w:rPr>
                 <w:sz w:val="22"/>
               </w:rPr>
             </w:pPr>
+          </w:p>
+          <w:p>
+            <w:pPr>
+              <w:jc w:val="center"/>
+            </w:pPr>
             <w:r>
               <w:rPr>
                 <w:sz w:val="22"/>
               </w:rPr>
-            </w:r>
-          </w:p>
-          <w:p>
-            <w:pPr>
-              <w:pStyle w:val="Normal"/>
-              <w:ind w:left="57" w:right="57" w:hanging="0"/>
+              <w:t>MARCAS ENCONTRADAS</w:t>
+            </w:r>
+          </w:p>
+          <w:p>
+            <w:pPr>
               <w:jc w:val="both"/>
+            </w:pPr>
+            <w:r>
               <w:rPr>
                 <w:sz w:val="22"/>
               </w:rPr>
-            </w:pPr>
+              <w:t>{</w:t>
+            </w:r>
+            <w:proofErr w:type="spellStart"/>
             <w:r>
               <w:rPr>
                 <w:sz w:val="22"/>
               </w:rPr>
-            </w:r>
-          </w:p>
-          <w:p>
-            <w:pPr>
-              <w:pStyle w:val="Normal"/>
-              <w:ind w:left="57" w:right="57" w:hanging="0"/>
+              <w:t>marcasencontradas</w:t>
+            </w:r>
+            <w:proofErr w:type="spellEnd"/>
+            <w:r>
+              <w:rPr>
+                <w:sz w:val="22"/>
+              </w:rPr>
+              <w:t>}</w:t>
+            </w:r>
+          </w:p>
+          <w:p>
+            <w:pPr>
               <w:jc w:val="both"/>
               <w:rPr>
                 <w:sz w:val="22"/>
               </w:rPr>
             </w:pPr>
-            <w:r>
-              <w:rPr>
-                <w:sz w:val="22"/>
-              </w:rPr>
-            </w:r>
-          </w:p>
-          <w:p>
-            <w:pPr>
-              <w:pStyle w:val="Normal"/>
-              <w:ind w:left="57" w:right="57" w:hanging="0"/>
-              <w:jc w:val="center"/>
-              <w:rPr/>
-            </w:pPr>
-            <w:r>
-              <w:rPr>
-                <w:sz w:val="22"/>
-              </w:rPr>
-              <w:t>MARCAS ENCONTRADAS</w:t>
-            </w:r>
-          </w:p>
-          <w:p>
-            <w:pPr>
-              <w:pStyle w:val="Normal"/>
-              <w:ind w:left="57" w:right="57" w:hanging="0"/>
-              <w:jc w:val="both"/>
-              <w:rPr/>
-            </w:pPr>
-            <w:r>
-              <w:rPr>
-                <w:sz w:val="22"/>
-              </w:rPr>
-              <w:t>{marcasencontradas}</w:t>
-            </w:r>
-          </w:p>
-          <w:p>
-            <w:pPr>
-              <w:pStyle w:val="Normal"/>
-              <w:ind w:left="57" w:right="57" w:hanging="0"/>
-              <w:jc w:val="both"/>
-              <w:rPr>
-                <w:sz w:val="22"/>
-              </w:rPr>
-            </w:pPr>
-            <w:r>
-              <w:rPr>
-                <w:sz w:val="22"/>
-              </w:rPr>
-            </w:r>
           </w:p>
         </w:tc>
       </w:tr>
       <w:tr>
-        <w:trPr/>
         <w:tc>
           <w:tcPr>
-            <w:tcW w:w="5097" w:type="dxa"/>
+            <w:tcW w:w="5669" w:type="dxa"/>
             <w:tcBorders>
               <w:top w:val="single" w:sz="2" w:space="0" w:color="000001"/>
               <w:left w:val="single" w:sz="2" w:space="0" w:color="000001"/>
               <w:bottom w:val="single" w:sz="2" w:space="0" w:color="000001"/>
-              <w:insideH w:val="single" w:sz="2" w:space="0" w:color="000001"/>
             </w:tcBorders>
-            <w:shd w:color="auto" w:fill="auto" w:val="clear"/>
+            <w:shd w:val="clear" w:color="auto" w:fill="auto"/>
             <w:tcMar>
               <w:left w:w="46" w:type="dxa"/>
             </w:tcMar>
           </w:tcPr>
           <w:p>
             <w:pPr>
-              <w:pStyle w:val="Normal"/>
-              <w:snapToGrid w:val="false"/>
-              <w:rPr/>
+              <w:snapToGrid w:val="0"/>
             </w:pPr>
             <w:r>
               <w:rPr>
@@ -1185,24 +1040,16 @@
           </w:p>
           <w:p>
             <w:pPr>
-              <w:pStyle w:val="Normal"/>
-              <w:snapToGrid w:val="false"/>
-              <w:rPr>
-                <w:sz w:val="20"/>
-              </w:rPr>
-            </w:pPr>
-            <w:r>
-              <w:rPr>
-                <w:sz w:val="20"/>
-              </w:rPr>
-            </w:r>
-          </w:p>
-          <w:p>
-            <w:pPr>
-              <w:pStyle w:val="Normal"/>
-              <w:snapToGrid w:val="false"/>
+              <w:snapToGrid w:val="0"/>
+              <w:rPr>
+                <w:sz w:val="20"/>
+              </w:rPr>
+            </w:pPr>
+          </w:p>
+          <w:p>
+            <w:pPr>
+              <w:snapToGrid w:val="0"/>
               <w:jc w:val="center"/>
-              <w:rPr/>
             </w:pPr>
             <w:r>
               <w:rPr>
@@ -1213,56 +1060,58 @@
           </w:p>
           <w:p>
             <w:pPr>
-              <w:pStyle w:val="Normal"/>
-              <w:snapToGrid w:val="false"/>
+              <w:snapToGrid w:val="0"/>
               <w:jc w:val="center"/>
               <w:rPr>
                 <w:sz w:val="20"/>
               </w:rPr>
             </w:pPr>
-            <w:r>
-              <w:rPr>
-                <w:sz w:val="20"/>
-              </w:rPr>
-            </w:r>
-          </w:p>
-          <w:p>
-            <w:pPr>
-              <w:pStyle w:val="Normal"/>
-              <w:snapToGrid w:val="false"/>
+          </w:p>
+          <w:p>
+            <w:pPr>
+              <w:snapToGrid w:val="0"/>
               <w:jc w:val="center"/>
-              <w:rPr/>
-            </w:pPr>
-            <w:r>
-              <w:rPr>
-                <w:sz w:val="20"/>
-              </w:rPr>
-              <w:t>{responsavel}</w:t>
+            </w:pPr>
+            <w:r>
+              <w:rPr>
+                <w:sz w:val="20"/>
+              </w:rPr>
+              <w:t>{</w:t>
+            </w:r>
+            <w:proofErr w:type="spellStart"/>
+            <w:r>
+              <w:rPr>
+                <w:sz w:val="20"/>
+              </w:rPr>
+              <w:t>responsavel</w:t>
+            </w:r>
+            <w:proofErr w:type="spellEnd"/>
+            <w:r>
+              <w:rPr>
+                <w:sz w:val="20"/>
+              </w:rPr>
+              <w:t>}</w:t>
             </w:r>
           </w:p>
         </w:tc>
         <w:tc>
           <w:tcPr>
-            <w:tcW w:w="4311" w:type="dxa"/>
+            <w:tcW w:w="4253" w:type="dxa"/>
             <w:tcBorders>
               <w:top w:val="single" w:sz="2" w:space="0" w:color="000001"/>
               <w:left w:val="single" w:sz="2" w:space="0" w:color="000001"/>
               <w:bottom w:val="single" w:sz="2" w:space="0" w:color="000001"/>
               <w:right w:val="single" w:sz="2" w:space="0" w:color="000001"/>
-              <w:insideH w:val="single" w:sz="2" w:space="0" w:color="000001"/>
-              <w:insideV w:val="single" w:sz="2" w:space="0" w:color="000001"/>
             </w:tcBorders>
-            <w:shd w:color="auto" w:fill="auto" w:val="clear"/>
+            <w:shd w:val="clear" w:color="auto" w:fill="auto"/>
             <w:tcMar>
               <w:left w:w="46" w:type="dxa"/>
             </w:tcMar>
           </w:tcPr>
           <w:p>
             <w:pPr>
-              <w:pStyle w:val="Normal"/>
-              <w:snapToGrid w:val="false"/>
+              <w:snapToGrid w:val="0"/>
               <w:jc w:val="center"/>
-              <w:rPr/>
             </w:pPr>
             <w:r>
               <w:rPr>
@@ -1273,25 +1122,17 @@
           </w:p>
           <w:p>
             <w:pPr>
-              <w:pStyle w:val="Normal"/>
-              <w:snapToGrid w:val="false"/>
+              <w:snapToGrid w:val="0"/>
               <w:jc w:val="center"/>
               <w:rPr>
                 <w:sz w:val="20"/>
               </w:rPr>
             </w:pPr>
-            <w:r>
-              <w:rPr>
-                <w:sz w:val="20"/>
-              </w:rPr>
-            </w:r>
-          </w:p>
-          <w:p>
-            <w:pPr>
-              <w:pStyle w:val="Normal"/>
-              <w:snapToGrid w:val="false"/>
+          </w:p>
+          <w:p>
+            <w:pPr>
+              <w:snapToGrid w:val="0"/>
               <w:jc w:val="center"/>
-              <w:rPr/>
             </w:pPr>
             <w:r>
               <w:rPr>
@@ -1302,33 +1143,21 @@
           </w:p>
           <w:p>
             <w:pPr>
-              <w:pStyle w:val="Normal"/>
-              <w:snapToGrid w:val="false"/>
+              <w:snapToGrid w:val="0"/>
               <w:jc w:val="center"/>
               <w:rPr>
                 <w:sz w:val="20"/>
               </w:rPr>
             </w:pPr>
-            <w:r>
-              <w:rPr>
-                <w:sz w:val="20"/>
-              </w:rPr>
-            </w:r>
-          </w:p>
-          <w:p>
-            <w:pPr>
-              <w:pStyle w:val="Normal"/>
-              <w:snapToGrid w:val="false"/>
+          </w:p>
+          <w:p>
+            <w:pPr>
+              <w:snapToGrid w:val="0"/>
               <w:jc w:val="center"/>
               <w:rPr>
                 <w:sz w:val="20"/>
               </w:rPr>
             </w:pPr>
-            <w:r>
-              <w:rPr>
-                <w:sz w:val="20"/>
-              </w:rPr>
-            </w:r>
           </w:p>
         </w:tc>
       </w:tr>
@@ -1336,50 +1165,57 @@
     <w:p>
       <w:pPr>
         <w:pStyle w:val="Corpodetexto"/>
-        <w:ind w:right="-482" w:hanging="0"/>
         <w:rPr>
           <w:sz w:val="18"/>
         </w:rPr>
+      </w:pPr>
+    </w:p>
+    <w:p>
+      <w:pPr>
+        <w:pStyle w:val="Corpodetexto"/>
       </w:pPr>
       <w:r>
         <w:rPr>
           <w:sz w:val="18"/>
         </w:rPr>
+        <w:t xml:space="preserve">Cópia deste Termo é disponibilizada ao Fiel Depositário. Conforme art.6º da Portaria ALFSTS 230/2012, as imagens desta </w:t>
       </w:r>
-    </w:p>
-    <w:p>
-      <w:pPr>
-        <w:pStyle w:val="Corpodetexto"/>
-        <w:ind w:right="-482" w:hanging="0"/>
-        <w:rPr/>
-      </w:pPr>
+      <w:proofErr w:type="spellStart"/>
       <w:r>
         <w:rPr>
           <w:sz w:val="18"/>
         </w:rPr>
-        <w:t>Cópia deste Termo é disponibilizada ao Fiel Depositário. Conforme art.6º da Portaria ALFSTS 230/2012, as imagens desta desunitização deverão estar registradas e disponíveis à RFB.</w:t>
+        <w:t>desunitização</w:t>
+      </w:r>
+      <w:proofErr w:type="spellEnd"/>
+      <w:r>
+        <w:rPr>
+          <w:sz w:val="18"/>
+        </w:rPr>
+        <w:t xml:space="preserve"> deverão estar registradas e disponíveis à RFB.</w:t>
       </w:r>
     </w:p>
     <w:sectPr>
-      <w:type w:val="nextPage"/>
-      <w:pgSz w:w="12240" w:h="16838"/>
-      <w:pgMar w:left="1797" w:right="1797" w:header="0" w:top="357" w:footer="0" w:bottom="567" w:gutter="0"/>
-      <w:pgNumType w:fmt="decimal"/>
-      <w:formProt w:val="false"/>
-      <w:textDirection w:val="lrTb"/>
-      <w:docGrid w:type="default" w:linePitch="360" w:charSpace="4294961151"/>
+      <w:pgSz w:w="11907" w:h="16840" w:code="9"/>
+      <w:pgMar w:top="1440" w:right="1080" w:bottom="1440" w:left="1080" w:header="0" w:footer="0" w:gutter="0"/>
+      <w:cols w:space="720"/>
+      <w:formProt w:val="0"/>
+      <w:docGrid w:linePitch="360" w:charSpace="-6145"/>
     </w:sectPr>
   </w:body>
 </w:document>
 </file>
 
 <file path=word/numbering.xml><?xml version="1.0" encoding="utf-8"?>
-<w:numbering xmlns:w="http://schemas.openxmlformats.org/wordprocessingml/2006/main" xmlns:o="urn:schemas-microsoft-com:office:office" xmlns:r="http://schemas.openxmlformats.org/officeDocument/2006/relationships" xmlns:v="urn:schemas-microsoft-com:vml">
-  <w:abstractNum w:abstractNumId="1">
+<w:numbering xmlns:wpc="http://schemas.microsoft.com/office/word/2010/wordprocessingCanvas" xmlns:cx="http://schemas.microsoft.com/office/drawing/2014/chartex" xmlns:cx1="http://schemas.microsoft.com/office/drawing/2015/9/8/chartex" xmlns:cx2="http://schemas.microsoft.com/office/drawing/2015/10/21/chartex" xmlns:cx3="http://schemas.microsoft.com/office/drawing/2016/5/9/chartex" xmlns:cx4="http://schemas.microsoft.com/office/drawing/2016/5/10/chartex" xmlns:cx5="http://schemas.microsoft.com/office/drawing/2016/5/11/chartex" xmlns:cx6="http://schemas.microsoft.com/office/drawing/2016/5/12/chartex" xmlns:cx7="http://schemas.microsoft.com/office/drawing/2016/5/13/chartex" xmlns:cx8="http://schemas.microsoft.com/office/drawing/2016/5/14/chartex" xmlns:mc="http://schemas.openxmlformats.org/markup-compatibility/2006" xmlns:aink="http://schemas.microsoft.com/office/drawing/2016/ink" xmlns:am3d="http://schemas.microsoft.com/office/drawing/2017/model3d" xmlns:o="urn:schemas-microsoft-com:office:office" xmlns:oel="http://schemas.microsoft.com/office/2019/extlst" xmlns:r="http://schemas.openxmlformats.org/officeDocument/2006/relationships" xmlns:m="http://schemas.openxmlformats.org/officeDocument/2006/math" xmlns:v="urn:schemas-microsoft-com:vml" xmlns:wp14="http://schemas.microsoft.com/office/word/2010/wordprocessingDrawing" xmlns:wp="http://schemas.openxmlformats.org/drawingml/2006/wordprocessingDrawing" xmlns:w10="urn:schemas-microsoft-com:office:word" xmlns:w="http://schemas.openxmlformats.org/wordprocessingml/2006/main" xmlns:w14="http://schemas.microsoft.com/office/word/2010/wordml" xmlns:w15="http://schemas.microsoft.com/office/word/2012/wordml" xmlns:w16cex="http://schemas.microsoft.com/office/word/2018/wordml/cex" xmlns:w16cid="http://schemas.microsoft.com/office/word/2016/wordml/cid" xmlns:w16="http://schemas.microsoft.com/office/word/2018/wordml" xmlns:w16sdtdh="http://schemas.microsoft.com/office/word/2020/wordml/sdtdatahash" xmlns:w16se="http://schemas.microsoft.com/office/word/2015/wordml/symex" xmlns:wpg="http://schemas.microsoft.com/office/word/2010/wordprocessingGroup" xmlns:wpi="http://schemas.microsoft.com/office/word/2010/wordprocessingInk" xmlns:wne="http://schemas.microsoft.com/office/word/2006/wordml" xmlns:wps="http://schemas.microsoft.com/office/word/2010/wordprocessingShape" mc:Ignorable="w14 w15 w16se w16cid w16 w16cex w16sdtdh wp14">
+  <w:abstractNum w:abstractNumId="0" w15:restartNumberingAfterBreak="0">
+    <w:nsid w:val="228332D6"/>
+    <w:multiLevelType w:val="multilevel"/>
+    <w:tmpl w:val="10E47F28"/>
     <w:lvl w:ilvl="0">
       <w:start w:val="1"/>
+      <w:numFmt w:val="none"/>
       <w:pStyle w:val="Ttulo1"/>
-      <w:numFmt w:val="none"/>
       <w:suff w:val="nothing"/>
       <w:lvlText w:val=""/>
       <w:lvlJc w:val="left"/>
@@ -1389,8 +1225,8 @@
     </w:lvl>
     <w:lvl w:ilvl="1">
       <w:start w:val="1"/>
+      <w:numFmt w:val="none"/>
       <w:pStyle w:val="Ttulo2"/>
-      <w:numFmt w:val="none"/>
       <w:suff w:val="nothing"/>
       <w:lvlText w:val=""/>
       <w:lvlJc w:val="left"/>
@@ -1400,8 +1236,8 @@
     </w:lvl>
     <w:lvl w:ilvl="2">
       <w:start w:val="1"/>
+      <w:numFmt w:val="none"/>
       <w:pStyle w:val="Ttulo3"/>
-      <w:numFmt w:val="none"/>
       <w:suff w:val="nothing"/>
       <w:lvlText w:val=""/>
       <w:lvlJc w:val="left"/>
@@ -1411,8 +1247,8 @@
     </w:lvl>
     <w:lvl w:ilvl="3">
       <w:start w:val="1"/>
+      <w:numFmt w:val="none"/>
       <w:pStyle w:val="Ttulo4"/>
-      <w:numFmt w:val="none"/>
       <w:suff w:val="nothing"/>
       <w:lvlText w:val=""/>
       <w:lvlJc w:val="left"/>
@@ -1422,8 +1258,8 @@
     </w:lvl>
     <w:lvl w:ilvl="4">
       <w:start w:val="1"/>
+      <w:numFmt w:val="none"/>
       <w:pStyle w:val="Ttulo5"/>
-      <w:numFmt w:val="none"/>
       <w:suff w:val="nothing"/>
       <w:lvlText w:val=""/>
       <w:lvlJc w:val="left"/>
@@ -1438,7 +1274,7 @@
       <w:lvlText w:val=""/>
       <w:lvlJc w:val="left"/>
       <w:pPr>
-        <w:ind w:left="0" w:hanging="0"/>
+        <w:ind w:left="0" w:firstLine="0"/>
       </w:pPr>
     </w:lvl>
     <w:lvl w:ilvl="6">
@@ -1448,7 +1284,7 @@
       <w:lvlText w:val=""/>
       <w:lvlJc w:val="left"/>
       <w:pPr>
-        <w:ind w:left="0" w:hanging="0"/>
+        <w:ind w:left="0" w:firstLine="0"/>
       </w:pPr>
     </w:lvl>
     <w:lvl w:ilvl="7">
@@ -1458,7 +1294,7 @@
       <w:lvlText w:val=""/>
       <w:lvlJc w:val="left"/>
       <w:pPr>
-        <w:ind w:left="0" w:hanging="0"/>
+        <w:ind w:left="0" w:firstLine="0"/>
       </w:pPr>
     </w:lvl>
     <w:lvl w:ilvl="8">
@@ -1468,11 +1304,14 @@
       <w:lvlText w:val=""/>
       <w:lvlJc w:val="left"/>
       <w:pPr>
-        <w:ind w:left="0" w:hanging="0"/>
+        <w:ind w:left="0" w:firstLine="0"/>
       </w:pPr>
     </w:lvl>
   </w:abstractNum>
-  <w:abstractNum w:abstractNumId="2">
+  <w:abstractNum w:abstractNumId="1" w15:restartNumberingAfterBreak="0">
+    <w:nsid w:val="748D13C3"/>
+    <w:multiLevelType w:val="multilevel"/>
+    <w:tmpl w:val="BA98D03A"/>
     <w:lvl w:ilvl="0">
       <w:start w:val="1"/>
       <w:numFmt w:val="none"/>
@@ -1564,40 +1403,38 @@
       </w:pPr>
     </w:lvl>
   </w:abstractNum>
-  <w:num w:numId="1">
+  <w:num w:numId="1" w16cid:durableId="933394357">
+    <w:abstractNumId w:val="0"/>
+  </w:num>
+  <w:num w:numId="2" w16cid:durableId="1673029766">
     <w:abstractNumId w:val="1"/>
-  </w:num>
-  <w:num w:numId="2">
-    <w:abstractNumId w:val="2"/>
   </w:num>
 </w:numbering>
 </file>
 
 <file path=word/styles.xml><?xml version="1.0" encoding="utf-8"?>
-<w:styles xmlns:w="http://schemas.openxmlformats.org/wordprocessingml/2006/main" xmlns:w14="http://schemas.microsoft.com/office/word/2010/wordml" xmlns:mc="http://schemas.openxmlformats.org/markup-compatibility/2006" mc:Ignorable="w14">
+<w:styles xmlns:mc="http://schemas.openxmlformats.org/markup-compatibility/2006" xmlns:r="http://schemas.openxmlformats.org/officeDocument/2006/relationships" xmlns:w="http://schemas.openxmlformats.org/wordprocessingml/2006/main" xmlns:w14="http://schemas.microsoft.com/office/word/2010/wordml" xmlns:w15="http://schemas.microsoft.com/office/word/2012/wordml" xmlns:w16cex="http://schemas.microsoft.com/office/word/2018/wordml/cex" xmlns:w16cid="http://schemas.microsoft.com/office/word/2016/wordml/cid" xmlns:w16="http://schemas.microsoft.com/office/word/2018/wordml" xmlns:w16sdtdh="http://schemas.microsoft.com/office/word/2020/wordml/sdtdatahash" xmlns:w16se="http://schemas.microsoft.com/office/word/2015/wordml/symex" mc:Ignorable="w14 w15 w16se w16cid w16 w16cex w16sdtdh">
   <w:docDefaults>
     <w:rPrDefault>
       <w:rPr>
-        <w:rFonts w:ascii="Times New Roman" w:hAnsi="Times New Roman" w:eastAsia="Lucida Sans Unicode" w:cs="Mangal"/>
+        <w:rFonts w:ascii="Times New Roman" w:eastAsia="Lucida Sans Unicode" w:hAnsi="Times New Roman" w:cs="Mangal"/>
         <w:szCs w:val="24"/>
         <w:lang w:val="pt-BR" w:eastAsia="zh-CN" w:bidi="hi-IN"/>
       </w:rPr>
     </w:rPrDefault>
-    <w:pPrDefault>
-      <w:pPr/>
-    </w:pPrDefault>
+    <w:pPrDefault/>
   </w:docDefaults>
   <w:latentStyles w:defLockedState="0" w:defUIPriority="99" w:defSemiHidden="0" w:defUnhideWhenUsed="0" w:defQFormat="0" w:count="376">
     <w:lsdException w:name="Normal" w:uiPriority="0" w:qFormat="1"/>
     <w:lsdException w:name="heading 1" w:uiPriority="9" w:qFormat="1"/>
-    <w:lsdException w:name="heading 2" w:uiPriority="9" w:semiHidden="1" w:unhideWhenUsed="1" w:qFormat="1"/>
-    <w:lsdException w:name="heading 3" w:uiPriority="9" w:semiHidden="1" w:unhideWhenUsed="1" w:qFormat="1"/>
-    <w:lsdException w:name="heading 4" w:uiPriority="9" w:semiHidden="1" w:unhideWhenUsed="1" w:qFormat="1"/>
-    <w:lsdException w:name="heading 5" w:uiPriority="9" w:semiHidden="1" w:unhideWhenUsed="1" w:qFormat="1"/>
-    <w:lsdException w:name="heading 6" w:uiPriority="9" w:semiHidden="1" w:unhideWhenUsed="1" w:qFormat="1"/>
-    <w:lsdException w:name="heading 7" w:uiPriority="9" w:semiHidden="1" w:unhideWhenUsed="1" w:qFormat="1"/>
-    <w:lsdException w:name="heading 8" w:uiPriority="9" w:semiHidden="1" w:unhideWhenUsed="1" w:qFormat="1"/>
-    <w:lsdException w:name="heading 9" w:uiPriority="9" w:semiHidden="1" w:unhideWhenUsed="1" w:qFormat="1"/>
+    <w:lsdException w:name="heading 2" w:semiHidden="1" w:uiPriority="9" w:unhideWhenUsed="1" w:qFormat="1"/>
+    <w:lsdException w:name="heading 3" w:semiHidden="1" w:uiPriority="9" w:unhideWhenUsed="1" w:qFormat="1"/>
+    <w:lsdException w:name="heading 4" w:semiHidden="1" w:uiPriority="9" w:unhideWhenUsed="1" w:qFormat="1"/>
+    <w:lsdException w:name="heading 5" w:semiHidden="1" w:uiPriority="9" w:unhideWhenUsed="1" w:qFormat="1"/>
+    <w:lsdException w:name="heading 6" w:semiHidden="1" w:uiPriority="9" w:unhideWhenUsed="1" w:qFormat="1"/>
+    <w:lsdException w:name="heading 7" w:semiHidden="1" w:uiPriority="9" w:unhideWhenUsed="1" w:qFormat="1"/>
+    <w:lsdException w:name="heading 8" w:semiHidden="1" w:uiPriority="9" w:unhideWhenUsed="1" w:qFormat="1"/>
+    <w:lsdException w:name="heading 9" w:semiHidden="1" w:uiPriority="9" w:unhideWhenUsed="1" w:qFormat="1"/>
     <w:lsdException w:name="index 1" w:semiHidden="1" w:unhideWhenUsed="1"/>
     <w:lsdException w:name="index 2" w:semiHidden="1" w:unhideWhenUsed="1"/>
     <w:lsdException w:name="index 3" w:semiHidden="1" w:unhideWhenUsed="1"/>
@@ -1607,22 +1444,22 @@
     <w:lsdException w:name="index 7" w:semiHidden="1" w:unhideWhenUsed="1"/>
     <w:lsdException w:name="index 8" w:semiHidden="1" w:unhideWhenUsed="1"/>
     <w:lsdException w:name="index 9" w:semiHidden="1" w:unhideWhenUsed="1"/>
-    <w:lsdException w:name="toc 1" w:uiPriority="39" w:semiHidden="1" w:unhideWhenUsed="1"/>
-    <w:lsdException w:name="toc 2" w:uiPriority="39" w:semiHidden="1" w:unhideWhenUsed="1"/>
-    <w:lsdException w:name="toc 3" w:uiPriority="39" w:semiHidden="1" w:unhideWhenUsed="1"/>
-    <w:lsdException w:name="toc 4" w:uiPriority="39" w:semiHidden="1" w:unhideWhenUsed="1"/>
-    <w:lsdException w:name="toc 5" w:uiPriority="39" w:semiHidden="1" w:unhideWhenUsed="1"/>
-    <w:lsdException w:name="toc 6" w:uiPriority="39" w:semiHidden="1" w:unhideWhenUsed="1"/>
-    <w:lsdException w:name="toc 7" w:uiPriority="39" w:semiHidden="1" w:unhideWhenUsed="1"/>
-    <w:lsdException w:name="toc 8" w:uiPriority="39" w:semiHidden="1" w:unhideWhenUsed="1"/>
-    <w:lsdException w:name="toc 9" w:uiPriority="39" w:semiHidden="1" w:unhideWhenUsed="1"/>
+    <w:lsdException w:name="toc 1" w:semiHidden="1" w:uiPriority="39" w:unhideWhenUsed="1"/>
+    <w:lsdException w:name="toc 2" w:semiHidden="1" w:uiPriority="39" w:unhideWhenUsed="1"/>
+    <w:lsdException w:name="toc 3" w:semiHidden="1" w:uiPriority="39" w:unhideWhenUsed="1"/>
+    <w:lsdException w:name="toc 4" w:semiHidden="1" w:uiPriority="39" w:unhideWhenUsed="1"/>
+    <w:lsdException w:name="toc 5" w:semiHidden="1" w:uiPriority="39" w:unhideWhenUsed="1"/>
+    <w:lsdException w:name="toc 6" w:semiHidden="1" w:uiPriority="39" w:unhideWhenUsed="1"/>
+    <w:lsdException w:name="toc 7" w:semiHidden="1" w:uiPriority="39" w:unhideWhenUsed="1"/>
+    <w:lsdException w:name="toc 8" w:semiHidden="1" w:uiPriority="39" w:unhideWhenUsed="1"/>
+    <w:lsdException w:name="toc 9" w:semiHidden="1" w:uiPriority="39" w:unhideWhenUsed="1"/>
     <w:lsdException w:name="Normal Indent" w:semiHidden="1" w:unhideWhenUsed="1"/>
     <w:lsdException w:name="footnote text" w:semiHidden="1" w:unhideWhenUsed="1"/>
     <w:lsdException w:name="annotation text" w:semiHidden="1" w:unhideWhenUsed="1"/>
     <w:lsdException w:name="header" w:semiHidden="1" w:unhideWhenUsed="1"/>
     <w:lsdException w:name="footer" w:semiHidden="1" w:unhideWhenUsed="1"/>
     <w:lsdException w:name="index heading" w:semiHidden="1" w:unhideWhenUsed="1"/>
-    <w:lsdException w:name="caption" w:uiPriority="35" w:semiHidden="1" w:unhideWhenUsed="1" w:qFormat="1"/>
+    <w:lsdException w:name="caption" w:semiHidden="1" w:uiPriority="35" w:unhideWhenUsed="1" w:qFormat="1"/>
     <w:lsdException w:name="table of figures" w:semiHidden="1" w:unhideWhenUsed="1"/>
     <w:lsdException w:name="envelope address" w:semiHidden="1" w:unhideWhenUsed="1"/>
     <w:lsdException w:name="envelope return" w:semiHidden="1" w:unhideWhenUsed="1"/>
@@ -1653,7 +1490,7 @@
     <w:lsdException w:name="Title" w:uiPriority="10" w:qFormat="1"/>
     <w:lsdException w:name="Closing" w:semiHidden="1" w:unhideWhenUsed="1"/>
     <w:lsdException w:name="Signature" w:semiHidden="1" w:unhideWhenUsed="1"/>
-    <w:lsdException w:name="Default Paragraph Font" w:uiPriority="1" w:semiHidden="1" w:unhideWhenUsed="1"/>
+    <w:lsdException w:name="Default Paragraph Font" w:semiHidden="1" w:uiPriority="1" w:unhideWhenUsed="1"/>
     <w:lsdException w:name="Body Text" w:semiHidden="1" w:unhideWhenUsed="1"/>
     <w:lsdException w:name="Body Text Indent" w:semiHidden="1" w:unhideWhenUsed="1"/>
     <w:lsdException w:name="List Continue" w:semiHidden="1" w:unhideWhenUsed="1"/>
@@ -1853,8 +1690,8 @@
     <w:lsdException w:name="Subtle Reference" w:uiPriority="31" w:qFormat="1"/>
     <w:lsdException w:name="Intense Reference" w:uiPriority="32" w:qFormat="1"/>
     <w:lsdException w:name="Book Title" w:uiPriority="33" w:qFormat="1"/>
-    <w:lsdException w:name="Bibliography" w:uiPriority="37" w:semiHidden="1" w:unhideWhenUsed="1"/>
-    <w:lsdException w:name="TOC Heading" w:uiPriority="39" w:semiHidden="1" w:unhideWhenUsed="1" w:qFormat="1"/>
+    <w:lsdException w:name="Bibliography" w:semiHidden="1" w:uiPriority="37" w:unhideWhenUsed="1"/>
+    <w:lsdException w:name="TOC Heading" w:semiHidden="1" w:uiPriority="39" w:unhideWhenUsed="1" w:qFormat="1"/>
     <w:lsdException w:name="Plain Table 1" w:uiPriority="41"/>
     <w:lsdException w:name="Plain Table 2" w:uiPriority="42"/>
     <w:lsdException w:name="Plain Table 3" w:uiPriority="43"/>
@@ -1965,25 +1802,21 @@
     <w:lsdException w:name="Unresolved Mention" w:semiHidden="1" w:unhideWhenUsed="1"/>
     <w:lsdException w:name="Smart Link" w:semiHidden="1" w:unhideWhenUsed="1"/>
   </w:latentStyles>
-  <w:style w:type="paragraph" w:styleId="Normal" w:default="1">
+  <w:style w:type="paragraph" w:default="1" w:styleId="Normal">
     <w:name w:val="Normal"/>
     <w:qFormat/>
     <w:pPr>
-      <w:widowControl/>
-      <w:suppressAutoHyphens w:val="true"/>
-      <w:bidi w:val="0"/>
-      <w:jc w:val="left"/>
+      <w:suppressAutoHyphens/>
     </w:pPr>
     <w:rPr>
-      <w:rFonts w:ascii="Times New Roman" w:hAnsi="Times New Roman" w:eastAsia="Times New Roman" w:cs="Times New Roman"/>
+      <w:rFonts w:eastAsia="Times New Roman" w:cs="Times New Roman"/>
       <w:color w:val="00000A"/>
       <w:sz w:val="24"/>
-      <w:szCs w:val="24"/>
-      <w:lang w:val="pt-BR" w:eastAsia="zh-CN" w:bidi="ar-SA"/>
+      <w:lang w:bidi="ar-SA"/>
     </w:rPr>
   </w:style>
   <w:style w:type="paragraph" w:styleId="Ttulo1">
-    <w:name w:val="Heading 1"/>
+    <w:name w:val="heading 1"/>
     <w:basedOn w:val="Normal"/>
     <w:next w:val="Normal"/>
     <w:uiPriority w:val="9"/>
@@ -1991,10 +1824,8 @@
     <w:pPr>
       <w:keepNext/>
       <w:numPr>
-        <w:ilvl w:val="0"/>
         <w:numId w:val="1"/>
       </w:numPr>
-      <w:outlineLvl w:val="0"/>
       <w:outlineLvl w:val="0"/>
     </w:pPr>
     <w:rPr>
@@ -2003,7 +1834,7 @@
     </w:rPr>
   </w:style>
   <w:style w:type="paragraph" w:styleId="Ttulo2">
-    <w:name w:val="Heading 2"/>
+    <w:name w:val="heading 2"/>
     <w:basedOn w:val="Normal"/>
     <w:next w:val="Normal"/>
     <w:uiPriority w:val="9"/>
@@ -2015,9 +1846,8 @@
         <w:ilvl w:val="1"/>
         <w:numId w:val="1"/>
       </w:numPr>
-      <w:spacing w:lineRule="exact" w:line="280"/>
+      <w:spacing w:line="280" w:lineRule="exact"/>
       <w:jc w:val="both"/>
-      <w:outlineLvl w:val="1"/>
       <w:outlineLvl w:val="1"/>
     </w:pPr>
     <w:rPr>
@@ -2027,7 +1857,7 @@
     </w:rPr>
   </w:style>
   <w:style w:type="paragraph" w:styleId="Ttulo3">
-    <w:name w:val="Heading 3"/>
+    <w:name w:val="heading 3"/>
     <w:basedOn w:val="Normal"/>
     <w:next w:val="Normal"/>
     <w:uiPriority w:val="9"/>
@@ -2039,9 +1869,8 @@
         <w:ilvl w:val="2"/>
         <w:numId w:val="1"/>
       </w:numPr>
-      <w:spacing w:lineRule="exact" w:line="280"/>
+      <w:spacing w:line="280" w:lineRule="exact"/>
       <w:jc w:val="both"/>
-      <w:outlineLvl w:val="2"/>
       <w:outlineLvl w:val="2"/>
     </w:pPr>
     <w:rPr>
@@ -2053,7 +1882,7 @@
     </w:rPr>
   </w:style>
   <w:style w:type="paragraph" w:styleId="Ttulo4">
-    <w:name w:val="Heading 4"/>
+    <w:name w:val="heading 4"/>
     <w:basedOn w:val="Normal"/>
     <w:next w:val="Normal"/>
     <w:uiPriority w:val="9"/>
@@ -2066,7 +1895,6 @@
         <w:numId w:val="1"/>
       </w:numPr>
       <w:outlineLvl w:val="3"/>
-      <w:outlineLvl w:val="3"/>
     </w:pPr>
     <w:rPr>
       <w:b/>
@@ -2074,7 +1902,7 @@
     </w:rPr>
   </w:style>
   <w:style w:type="paragraph" w:styleId="Ttulo5">
-    <w:name w:val="Heading 5"/>
+    <w:name w:val="heading 5"/>
     <w:basedOn w:val="Normal"/>
     <w:next w:val="Normal"/>
     <w:uiPriority w:val="9"/>
@@ -2086,9 +1914,8 @@
         <w:ilvl w:val="4"/>
         <w:numId w:val="1"/>
       </w:numPr>
-      <w:spacing w:lineRule="exact" w:line="280"/>
+      <w:spacing w:line="280" w:lineRule="exact"/>
       <w:jc w:val="both"/>
-      <w:outlineLvl w:val="4"/>
       <w:outlineLvl w:val="4"/>
     </w:pPr>
     <w:rPr>
@@ -2099,7 +1926,7 @@
     </w:rPr>
   </w:style>
   <w:style w:type="paragraph" w:styleId="Ttulo6">
-    <w:name w:val="Heading 6"/>
+    <w:name w:val="heading 6"/>
     <w:basedOn w:val="Normal"/>
     <w:next w:val="Normal"/>
     <w:uiPriority w:val="9"/>
@@ -2108,9 +1935,9 @@
     <w:pPr>
       <w:keepNext/>
       <w:tabs>
-        <w:tab w:val="left" w:pos="0" w:leader="none"/>
+        <w:tab w:val="left" w:pos="0"/>
       </w:tabs>
-      <w:spacing w:lineRule="exact" w:line="280"/>
+      <w:spacing w:line="280" w:lineRule="exact"/>
       <w:jc w:val="both"/>
       <w:outlineLvl w:val="5"/>
     </w:pPr>
@@ -2120,232 +1947,11 @@
       <w:color w:val="000000"/>
     </w:rPr>
   </w:style>
-  <w:style w:type="character" w:styleId="DefaultParagraphFont" w:default="1">
+  <w:style w:type="character" w:default="1" w:styleId="Fontepargpadro">
     <w:name w:val="Default Paragraph Font"/>
     <w:uiPriority w:val="1"/>
     <w:semiHidden/>
     <w:unhideWhenUsed/>
-    <w:qFormat/>
-    <w:rPr/>
-  </w:style>
-  <w:style w:type="character" w:styleId="AbsatzStandardschriftart" w:customStyle="1">
-    <w:name w:val="Absatz-Standardschriftart"/>
-    <w:qFormat/>
-    <w:rPr/>
-  </w:style>
-  <w:style w:type="character" w:styleId="WWAbsatzStandardschriftart" w:customStyle="1">
-    <w:name w:val="WW-Absatz-Standardschriftart"/>
-    <w:qFormat/>
-    <w:rPr/>
-  </w:style>
-  <w:style w:type="character" w:styleId="WWAbsatzStandardschriftart1" w:customStyle="1">
-    <w:name w:val="WW-Absatz-Standardschriftart1"/>
-    <w:qFormat/>
-    <w:rPr/>
-  </w:style>
-  <w:style w:type="character" w:styleId="WWAbsatzStandardschriftart11" w:customStyle="1">
-    <w:name w:val="WW-Absatz-Standardschriftart11"/>
-    <w:qFormat/>
-    <w:rPr/>
-  </w:style>
-  <w:style w:type="character" w:styleId="WW8Num2z0" w:customStyle="1">
-    <w:name w:val="WW8Num2z0"/>
-    <w:qFormat/>
-    <w:rPr>
-      <w:rFonts w:ascii="Wingdings" w:hAnsi="Wingdings" w:cs="Wingdings"/>
-    </w:rPr>
-  </w:style>
-  <w:style w:type="character" w:styleId="WW8Num2z1" w:customStyle="1">
-    <w:name w:val="WW8Num2z1"/>
-    <w:qFormat/>
-    <w:rPr>
-      <w:rFonts w:ascii="Courier New" w:hAnsi="Courier New" w:cs="Courier New"/>
-    </w:rPr>
-  </w:style>
-  <w:style w:type="character" w:styleId="WW8Num2z3" w:customStyle="1">
-    <w:name w:val="WW8Num2z3"/>
-    <w:qFormat/>
-    <w:rPr>
-      <w:rFonts w:ascii="Symbol" w:hAnsi="Symbol" w:cs="Symbol"/>
-    </w:rPr>
-  </w:style>
-  <w:style w:type="character" w:styleId="WWFontepargpadro" w:customStyle="1">
-    <w:name w:val="WW-Fonte parág. padrão"/>
-    <w:qFormat/>
-    <w:rPr/>
-  </w:style>
-  <w:style w:type="paragraph" w:styleId="Ttulo">
-    <w:name w:val="Título"/>
-    <w:basedOn w:val="Normal"/>
-    <w:next w:val="Corpodetexto"/>
-    <w:qFormat/>
-    <w:pPr>
-      <w:keepNext/>
-      <w:spacing w:before="240" w:after="120"/>
-    </w:pPr>
-    <w:rPr>
-      <w:rFonts w:ascii="Liberation Sans" w:hAnsi="Liberation Sans" w:eastAsia="Microsoft YaHei" w:cs="Lucida Sans"/>
-      <w:sz w:val="28"/>
-      <w:szCs w:val="28"/>
-    </w:rPr>
-  </w:style>
-  <w:style w:type="paragraph" w:styleId="Corpodetexto">
-    <w:name w:val="Body Text"/>
-    <w:basedOn w:val="Normal"/>
-    <w:pPr>
-      <w:jc w:val="center"/>
-    </w:pPr>
-    <w:rPr>
-      <w:rFonts w:ascii="Arial" w:hAnsi="Arial" w:cs="Arial"/>
-      <w:b/>
-      <w:bCs/>
-      <w:sz w:val="16"/>
-    </w:rPr>
-  </w:style>
-  <w:style w:type="paragraph" w:styleId="Lista">
-    <w:name w:val="List"/>
-    <w:basedOn w:val="Corpodetexto"/>
-    <w:pPr/>
-    <w:rPr>
-      <w:rFonts w:cs="Tahoma"/>
-    </w:rPr>
-  </w:style>
-  <w:style w:type="paragraph" w:styleId="Legenda">
-    <w:name w:val="Caption"/>
-    <w:basedOn w:val="Normal"/>
-    <w:qFormat/>
-    <w:pPr>
-      <w:suppressLineNumbers/>
-      <w:spacing w:before="120" w:after="120"/>
-    </w:pPr>
-    <w:rPr>
-      <w:rFonts w:cs="Lucida Sans"/>
-      <w:i/>
-      <w:iCs/>
-      <w:sz w:val="24"/>
-      <w:szCs w:val="24"/>
-    </w:rPr>
-  </w:style>
-  <w:style w:type="paragraph" w:styleId="Ndice" w:customStyle="1">
-    <w:name w:val="Índice"/>
-    <w:basedOn w:val="Normal"/>
-    <w:qFormat/>
-    <w:pPr>
-      <w:suppressLineNumbers/>
-    </w:pPr>
-    <w:rPr>
-      <w:rFonts w:cs="Tahoma"/>
-    </w:rPr>
-  </w:style>
-  <w:style w:type="paragraph" w:styleId="Ttulododocumento">
-    <w:name w:val="Title"/>
-    <w:basedOn w:val="Normal"/>
-    <w:uiPriority w:val="10"/>
-    <w:qFormat/>
-    <w:pPr>
-      <w:keepNext/>
-      <w:spacing w:before="240" w:after="120"/>
-    </w:pPr>
-    <w:rPr>
-      <w:rFonts w:ascii="Arial" w:hAnsi="Arial" w:eastAsia="MS Mincho;ＭＳ 明朝" w:cs="Tahoma"/>
-      <w:sz w:val="28"/>
-      <w:szCs w:val="28"/>
-    </w:rPr>
-  </w:style>
-  <w:style w:type="paragraph" w:styleId="Caption">
-    <w:name w:val="caption"/>
-    <w:basedOn w:val="Normal"/>
-    <w:next w:val="Normal"/>
-    <w:qFormat/>
-    <w:pPr>
-      <w:jc w:val="center"/>
-    </w:pPr>
-    <w:rPr>
-      <w:b/>
-      <w:i/>
-      <w:sz w:val="40"/>
-      <w:szCs w:val="20"/>
-    </w:rPr>
-  </w:style>
-  <w:style w:type="paragraph" w:styleId="Subttulo">
-    <w:name w:val="Subtitle"/>
-    <w:basedOn w:val="Ttulododocumento"/>
-    <w:uiPriority w:val="11"/>
-    <w:qFormat/>
-    <w:pPr>
-      <w:jc w:val="center"/>
-    </w:pPr>
-    <w:rPr>
-      <w:i/>
-      <w:iCs/>
-    </w:rPr>
-  </w:style>
-  <w:style w:type="paragraph" w:styleId="BodyText2">
-    <w:name w:val="Body Text 2"/>
-    <w:basedOn w:val="Normal"/>
-    <w:qFormat/>
-    <w:pPr/>
-    <w:rPr>
-      <w:sz w:val="20"/>
-    </w:rPr>
-  </w:style>
-  <w:style w:type="paragraph" w:styleId="Contedodatabela" w:customStyle="1">
-    <w:name w:val="Conteúdo da tabela"/>
-    <w:basedOn w:val="Normal"/>
-    <w:qFormat/>
-    <w:pPr>
-      <w:suppressLineNumbers/>
-    </w:pPr>
-    <w:rPr/>
-  </w:style>
-  <w:style w:type="paragraph" w:styleId="Ttulodetabela" w:customStyle="1">
-    <w:name w:val="Título de tabela"/>
-    <w:basedOn w:val="Contedodatabela"/>
-    <w:qFormat/>
-    <w:pPr>
-      <w:jc w:val="center"/>
-    </w:pPr>
-    <w:rPr>
-      <w:b/>
-      <w:bCs/>
-    </w:rPr>
-  </w:style>
-  <w:style w:type="paragraph" w:styleId="Contedodoquadro" w:customStyle="1">
-    <w:name w:val="Conteúdo do quadro"/>
-    <w:basedOn w:val="Corpodetexto"/>
-    <w:qFormat/>
-    <w:pPr/>
-    <w:rPr/>
-  </w:style>
-  <w:style w:type="paragraph" w:styleId="Cabealho">
-    <w:name w:val="Header"/>
-    <w:basedOn w:val="Normal"/>
-    <w:pPr>
-      <w:suppressLineNumbers/>
-      <w:tabs>
-        <w:tab w:val="center" w:pos="4323" w:leader="none"/>
-        <w:tab w:val="right" w:pos="8646" w:leader="none"/>
-      </w:tabs>
-    </w:pPr>
-    <w:rPr/>
-  </w:style>
-  <w:style w:type="paragraph" w:styleId="Tabela" w:customStyle="1">
-    <w:name w:val="Tabela"/>
-    <w:basedOn w:val="Caption"/>
-    <w:qFormat/>
-    <w:pPr/>
-    <w:rPr/>
-  </w:style>
-  <w:style w:type="numbering" w:styleId="NoList" w:default="1">
-    <w:name w:val="No List"/>
-    <w:uiPriority w:val="99"/>
-    <w:semiHidden/>
-    <w:unhideWhenUsed/>
-    <w:qFormat/>
-  </w:style>
-  <w:style w:type="numbering" w:styleId="WW8Num1" w:customStyle="1">
-    <w:name w:val="WW8Num1"/>
-    <w:qFormat/>
   </w:style>
   <w:style w:type="table" w:default="1" w:styleId="Tabelanormal">
     <w:name w:val="Normal Table"/>
@@ -2361,6 +1967,181 @@
         <w:right w:w="108" w:type="dxa"/>
       </w:tblCellMar>
     </w:tblPr>
+  </w:style>
+  <w:style w:type="numbering" w:default="1" w:styleId="Semlista">
+    <w:name w:val="No List"/>
+    <w:uiPriority w:val="99"/>
+    <w:semiHidden/>
+    <w:unhideWhenUsed/>
+  </w:style>
+  <w:style w:type="character" w:customStyle="1" w:styleId="Absatz-Standardschriftart">
+    <w:name w:val="Absatz-Standardschriftart"/>
+    <w:qFormat/>
+  </w:style>
+  <w:style w:type="character" w:customStyle="1" w:styleId="WW-Absatz-Standardschriftart">
+    <w:name w:val="WW-Absatz-Standardschriftart"/>
+    <w:qFormat/>
+  </w:style>
+  <w:style w:type="character" w:customStyle="1" w:styleId="WW-Absatz-Standardschriftart1">
+    <w:name w:val="WW-Absatz-Standardschriftart1"/>
+    <w:qFormat/>
+  </w:style>
+  <w:style w:type="character" w:customStyle="1" w:styleId="WW-Absatz-Standardschriftart11">
+    <w:name w:val="WW-Absatz-Standardschriftart11"/>
+    <w:qFormat/>
+  </w:style>
+  <w:style w:type="character" w:customStyle="1" w:styleId="WW8Num2z0">
+    <w:name w:val="WW8Num2z0"/>
+    <w:qFormat/>
+    <w:rPr>
+      <w:rFonts w:ascii="Wingdings" w:hAnsi="Wingdings" w:cs="Wingdings"/>
+    </w:rPr>
+  </w:style>
+  <w:style w:type="character" w:customStyle="1" w:styleId="WW8Num2z1">
+    <w:name w:val="WW8Num2z1"/>
+    <w:qFormat/>
+    <w:rPr>
+      <w:rFonts w:ascii="Courier New" w:hAnsi="Courier New" w:cs="Courier New"/>
+    </w:rPr>
+  </w:style>
+  <w:style w:type="character" w:customStyle="1" w:styleId="WW8Num2z3">
+    <w:name w:val="WW8Num2z3"/>
+    <w:qFormat/>
+    <w:rPr>
+      <w:rFonts w:ascii="Symbol" w:hAnsi="Symbol" w:cs="Symbol"/>
+    </w:rPr>
+  </w:style>
+  <w:style w:type="character" w:customStyle="1" w:styleId="WW-Fontepargpadro">
+    <w:name w:val="WW-Fonte parág. padrão"/>
+    <w:qFormat/>
+  </w:style>
+  <w:style w:type="paragraph" w:styleId="Ttulo">
+    <w:name w:val="Title"/>
+    <w:basedOn w:val="Normal"/>
+    <w:next w:val="Corpodetexto"/>
+    <w:uiPriority w:val="10"/>
+    <w:qFormat/>
+    <w:pPr>
+      <w:keepNext/>
+      <w:spacing w:before="240" w:after="120"/>
+    </w:pPr>
+    <w:rPr>
+      <w:rFonts w:ascii="Arial" w:eastAsia="MS Mincho;ＭＳ 明朝" w:hAnsi="Arial" w:cs="Tahoma"/>
+      <w:sz w:val="28"/>
+      <w:szCs w:val="28"/>
+    </w:rPr>
+  </w:style>
+  <w:style w:type="paragraph" w:styleId="Corpodetexto">
+    <w:name w:val="Body Text"/>
+    <w:basedOn w:val="Normal"/>
+    <w:pPr>
+      <w:jc w:val="center"/>
+    </w:pPr>
+    <w:rPr>
+      <w:rFonts w:ascii="Arial" w:hAnsi="Arial" w:cs="Arial"/>
+      <w:b/>
+      <w:bCs/>
+      <w:sz w:val="16"/>
+    </w:rPr>
+  </w:style>
+  <w:style w:type="paragraph" w:styleId="Lista">
+    <w:name w:val="List"/>
+    <w:basedOn w:val="Corpodetexto"/>
+    <w:rPr>
+      <w:rFonts w:cs="Tahoma"/>
+    </w:rPr>
+  </w:style>
+  <w:style w:type="paragraph" w:styleId="Legenda">
+    <w:name w:val="caption"/>
+    <w:basedOn w:val="Normal"/>
+    <w:next w:val="Normal"/>
+    <w:qFormat/>
+    <w:pPr>
+      <w:jc w:val="center"/>
+    </w:pPr>
+    <w:rPr>
+      <w:b/>
+      <w:i/>
+      <w:sz w:val="40"/>
+      <w:szCs w:val="20"/>
+    </w:rPr>
+  </w:style>
+  <w:style w:type="paragraph" w:customStyle="1" w:styleId="ndice">
+    <w:name w:val="Índice"/>
+    <w:basedOn w:val="Normal"/>
+    <w:qFormat/>
+    <w:pPr>
+      <w:suppressLineNumbers/>
+    </w:pPr>
+    <w:rPr>
+      <w:rFonts w:cs="Tahoma"/>
+    </w:rPr>
+  </w:style>
+  <w:style w:type="paragraph" w:styleId="Subttulo">
+    <w:name w:val="Subtitle"/>
+    <w:basedOn w:val="Ttulo"/>
+    <w:uiPriority w:val="11"/>
+    <w:qFormat/>
+    <w:pPr>
+      <w:jc w:val="center"/>
+    </w:pPr>
+    <w:rPr>
+      <w:i/>
+      <w:iCs/>
+    </w:rPr>
+  </w:style>
+  <w:style w:type="paragraph" w:styleId="Corpodetexto2">
+    <w:name w:val="Body Text 2"/>
+    <w:basedOn w:val="Normal"/>
+    <w:qFormat/>
+    <w:rPr>
+      <w:sz w:val="20"/>
+    </w:rPr>
+  </w:style>
+  <w:style w:type="paragraph" w:customStyle="1" w:styleId="Contedodatabela">
+    <w:name w:val="Conteúdo da tabela"/>
+    <w:basedOn w:val="Normal"/>
+    <w:qFormat/>
+    <w:pPr>
+      <w:suppressLineNumbers/>
+    </w:pPr>
+  </w:style>
+  <w:style w:type="paragraph" w:customStyle="1" w:styleId="Ttulodetabela">
+    <w:name w:val="Título de tabela"/>
+    <w:basedOn w:val="Contedodatabela"/>
+    <w:qFormat/>
+    <w:pPr>
+      <w:jc w:val="center"/>
+    </w:pPr>
+    <w:rPr>
+      <w:b/>
+      <w:bCs/>
+    </w:rPr>
+  </w:style>
+  <w:style w:type="paragraph" w:customStyle="1" w:styleId="Contedodoquadro">
+    <w:name w:val="Conteúdo do quadro"/>
+    <w:basedOn w:val="Corpodetexto"/>
+    <w:qFormat/>
+  </w:style>
+  <w:style w:type="paragraph" w:styleId="Cabealho">
+    <w:name w:val="header"/>
+    <w:basedOn w:val="Normal"/>
+    <w:pPr>
+      <w:suppressLineNumbers/>
+      <w:tabs>
+        <w:tab w:val="center" w:pos="4323"/>
+        <w:tab w:val="right" w:pos="8646"/>
+      </w:tabs>
+    </w:pPr>
+  </w:style>
+  <w:style w:type="paragraph" w:customStyle="1" w:styleId="Tabela">
+    <w:name w:val="Tabela"/>
+    <w:basedOn w:val="Legenda"/>
+    <w:qFormat/>
+  </w:style>
+  <w:style w:type="numbering" w:customStyle="1" w:styleId="WW8Num1">
+    <w:name w:val="WW8Num1"/>
+    <w:qFormat/>
   </w:style>
 </w:styles>
 </file>
@@ -2661,6 +2442,21 @@
 </file>
 
 <file path=customXml/item1.xml><?xml version="1.0" encoding="utf-8"?>
+<p:properties xmlns:p="http://schemas.microsoft.com/office/2006/metadata/properties" xmlns:xsi="http://www.w3.org/2001/XMLSchema-instance" xmlns:pc="http://schemas.microsoft.com/office/infopath/2007/PartnerControls">
+  <documentManagement/>
+</p:properties>
+</file>
+
+<file path=customXml/item2.xml><?xml version="1.0" encoding="utf-8"?>
+<?mso-contentType ?>
+<FormTemplates xmlns="http://schemas.microsoft.com/sharepoint/v3/contenttype/forms">
+  <Display>DocumentLibraryForm</Display>
+  <Edit>DocumentLibraryForm</Edit>
+  <New>DocumentLibraryForm</New>
+</FormTemplates>
+</file>
+
+<file path=customXml/item3.xml><?xml version="1.0" encoding="utf-8"?>
 <ct:contentTypeSchema xmlns:ct="http://schemas.microsoft.com/office/2006/metadata/contentType" xmlns:ma="http://schemas.microsoft.com/office/2006/metadata/properties/metaAttributes" ct:_="" ma:_="" ma:contentTypeName="Document" ma:contentTypeID="0x010100A42AB269BD3CE843BA2A9001D4D9D8E8" ma:contentTypeVersion="11" ma:contentTypeDescription="Create a new document." ma:contentTypeScope="" ma:versionID="153151532c87562581d187d14242221c">
   <xsd:schema xmlns:xsd="http://www.w3.org/2001/XMLSchema" xmlns:xs="http://www.w3.org/2001/XMLSchema" xmlns:p="http://schemas.microsoft.com/office/2006/metadata/properties" xmlns:ns3="f780a6a0-5f7b-47fd-86e1-e92c237e5fba" xmlns:ns4="a65b64c7-63d3-4a09-b116-3058c20e9c11" targetNamespace="http://schemas.microsoft.com/office/2006/metadata/properties" ma:root="true" ma:fieldsID="7fd9e26f48dfd79cf285f4f83489d4a8" ns3:_="" ns4:_="">
     <xsd:import namespace="f780a6a0-5f7b-47fd-86e1-e92c237e5fba"/>
@@ -2871,22 +2667,24 @@
 </ct:contentTypeSchema>
 </file>
 
-<file path=customXml/item2.xml><?xml version="1.0" encoding="utf-8"?>
-<?mso-contentType ?>
-<FormTemplates xmlns="http://schemas.microsoft.com/sharepoint/v3/contenttype/forms">
-  <Display>DocumentLibraryForm</Display>
-  <Edit>DocumentLibraryForm</Edit>
-  <New>DocumentLibraryForm</New>
-</FormTemplates>
+<file path=customXml/itemProps1.xml><?xml version="1.0" encoding="utf-8"?>
+<ds:datastoreItem xmlns:ds="http://schemas.openxmlformats.org/officeDocument/2006/customXml" ds:itemID="{6404D5A9-10E9-4FA8-BB6B-6281D66EB53D}">
+  <ds:schemaRefs>
+    <ds:schemaRef ds:uri="http://schemas.microsoft.com/office/2006/metadata/properties"/>
+    <ds:schemaRef ds:uri="http://schemas.microsoft.com/office/infopath/2007/PartnerControls"/>
+  </ds:schemaRefs>
+</ds:datastoreItem>
 </file>
 
-<file path=customXml/item3.xml><?xml version="1.0" encoding="utf-8"?>
-<p:properties xmlns:p="http://schemas.microsoft.com/office/2006/metadata/properties" xmlns:xsi="http://www.w3.org/2001/XMLSchema-instance" xmlns:pc="http://schemas.microsoft.com/office/infopath/2007/PartnerControls">
-  <documentManagement/>
-</p:properties>
+<file path=customXml/itemProps2.xml><?xml version="1.0" encoding="utf-8"?>
+<ds:datastoreItem xmlns:ds="http://schemas.openxmlformats.org/officeDocument/2006/customXml" ds:itemID="{E3F8C456-D1AA-4071-AB75-352FD177B280}">
+  <ds:schemaRefs>
+    <ds:schemaRef ds:uri="http://schemas.microsoft.com/sharepoint/v3/contenttype/forms"/>
+  </ds:schemaRefs>
+</ds:datastoreItem>
 </file>
 
-<file path=customXml/itemProps1.xml><?xml version="1.0" encoding="utf-8"?>
+<file path=customXml/itemProps3.xml><?xml version="1.0" encoding="utf-8"?>
 <ds:datastoreItem xmlns:ds="http://schemas.openxmlformats.org/officeDocument/2006/customXml" ds:itemID="{30148492-F516-4B4C-8D3A-5C114D3D6798}">
   <ds:schemaRefs>
     <ds:schemaRef ds:uri="http://schemas.microsoft.com/office/2006/metadata/contentType"/>
@@ -2903,21 +2701,4 @@
     <ds:schemaRef ds:uri="http://schemas.microsoft.com/internal/obd"/>
   </ds:schemaRefs>
 </ds:datastoreItem>
-</file>
-
-<file path=customXml/itemProps2.xml><?xml version="1.0" encoding="utf-8"?>
-<ds:datastoreItem xmlns:ds="http://schemas.openxmlformats.org/officeDocument/2006/customXml" ds:itemID="{E3F8C456-D1AA-4071-AB75-352FD177B280}">
-  <ds:schemaRefs>
-    <ds:schemaRef ds:uri="http://schemas.microsoft.com/sharepoint/v3/contenttype/forms"/>
-  </ds:schemaRefs>
-</ds:datastoreItem>
-</file>
-
-<file path=customXml/itemProps3.xml><?xml version="1.0" encoding="utf-8"?>
-<ds:datastoreItem xmlns:ds="http://schemas.openxmlformats.org/officeDocument/2006/customXml" ds:itemID="{6404D5A9-10E9-4FA8-BB6B-6281D66EB53D}">
-  <ds:schemaRefs>
-    <ds:schemaRef ds:uri="http://schemas.microsoft.com/office/2006/metadata/properties"/>
-    <ds:schemaRef ds:uri="http://schemas.microsoft.com/office/infopath/2007/PartnerControls"/>
-  </ds:schemaRefs>
-</ds:datastoreItem>
 </file>
</xml_diff>

<commit_message>
Correções RVF (OVR) - peso e volume
</commit_message>
<xml_diff>
--- a/bhadrasana/docx/Termo de Verificação.docx
+++ b/bhadrasana/docx/Termo de Verificação.docx
@@ -194,14 +194,14 @@
               <w:jc w:val="both"/>
             </w:pPr>
             <w:r>
-              <w:object w:dxaOrig="567" w:dyaOrig="567" w14:anchorId="270D7EFA">
+              <w:object w:dxaOrig="321" w:dyaOrig="321" w14:anchorId="270D7EFA">
                 <v:shape id="ole_rId3" o:spid="_x0000_i1025" style="width:28.5pt;height:28.5pt" coordsize="" o:spt="100" adj="0,,0" path="" stroked="f">
                   <v:stroke joinstyle="miter"/>
                   <v:imagedata r:id="rId9" o:title=""/>
                   <v:formulas/>
                   <v:path o:connecttype="segments"/>
                 </v:shape>
-                <o:OLEObject Type="Embed" ProgID="PBrush" ShapeID="ole_rId3" DrawAspect="Content" ObjectID="_1723463681" r:id="rId10"/>
+                <o:OLEObject Type="Embed" ProgID="PBrush" ShapeID="ole_rId3" DrawAspect="Content" ObjectID="_1725870478" r:id="rId10"/>
               </w:object>
             </w:r>
           </w:p>
@@ -878,6 +878,51 @@
                 <w:sz w:val="20"/>
               </w:rPr>
             </w:pPr>
+          </w:p>
+          <w:p>
+            <w:pPr>
+              <w:rPr>
+                <w:sz w:val="20"/>
+              </w:rPr>
+            </w:pPr>
+            <w:r>
+              <w:rPr>
+                <w:sz w:val="20"/>
+              </w:rPr>
+              <w:t>QUANTIFICAÇÃO DA CARGA</w:t>
+            </w:r>
+          </w:p>
+          <w:p>
+            <w:pPr>
+              <w:rPr>
+                <w:sz w:val="20"/>
+              </w:rPr>
+            </w:pPr>
+            <w:r>
+              <w:rPr>
+                <w:sz w:val="20"/>
+              </w:rPr>
+              <w:t>P</w:t>
+            </w:r>
+            <w:r>
+              <w:rPr>
+                <w:sz w:val="20"/>
+              </w:rPr>
+              <w:t>eso verificado: {peso}kg</w:t>
+            </w:r>
+          </w:p>
+          <w:p>
+            <w:pPr>
+              <w:rPr>
+                <w:sz w:val="20"/>
+              </w:rPr>
+            </w:pPr>
+            <w:r>
+              <w:rPr>
+                <w:sz w:val="20"/>
+              </w:rPr>
+              <w:t>Volume estimado {volume}m³</w:t>
+            </w:r>
           </w:p>
           <w:p>
             <w:pPr>
@@ -2442,21 +2487,6 @@
 </file>
 
 <file path=customXml/item1.xml><?xml version="1.0" encoding="utf-8"?>
-<p:properties xmlns:p="http://schemas.microsoft.com/office/2006/metadata/properties" xmlns:xsi="http://www.w3.org/2001/XMLSchema-instance" xmlns:pc="http://schemas.microsoft.com/office/infopath/2007/PartnerControls">
-  <documentManagement/>
-</p:properties>
-</file>
-
-<file path=customXml/item2.xml><?xml version="1.0" encoding="utf-8"?>
-<?mso-contentType ?>
-<FormTemplates xmlns="http://schemas.microsoft.com/sharepoint/v3/contenttype/forms">
-  <Display>DocumentLibraryForm</Display>
-  <Edit>DocumentLibraryForm</Edit>
-  <New>DocumentLibraryForm</New>
-</FormTemplates>
-</file>
-
-<file path=customXml/item3.xml><?xml version="1.0" encoding="utf-8"?>
 <ct:contentTypeSchema xmlns:ct="http://schemas.microsoft.com/office/2006/metadata/contentType" xmlns:ma="http://schemas.microsoft.com/office/2006/metadata/properties/metaAttributes" ct:_="" ma:_="" ma:contentTypeName="Document" ma:contentTypeID="0x010100A42AB269BD3CE843BA2A9001D4D9D8E8" ma:contentTypeVersion="11" ma:contentTypeDescription="Create a new document." ma:contentTypeScope="" ma:versionID="153151532c87562581d187d14242221c">
   <xsd:schema xmlns:xsd="http://www.w3.org/2001/XMLSchema" xmlns:xs="http://www.w3.org/2001/XMLSchema" xmlns:p="http://schemas.microsoft.com/office/2006/metadata/properties" xmlns:ns3="f780a6a0-5f7b-47fd-86e1-e92c237e5fba" xmlns:ns4="a65b64c7-63d3-4a09-b116-3058c20e9c11" targetNamespace="http://schemas.microsoft.com/office/2006/metadata/properties" ma:root="true" ma:fieldsID="7fd9e26f48dfd79cf285f4f83489d4a8" ns3:_="" ns4:_="">
     <xsd:import namespace="f780a6a0-5f7b-47fd-86e1-e92c237e5fba"/>
@@ -2667,24 +2697,22 @@
 </ct:contentTypeSchema>
 </file>
 
-<file path=customXml/itemProps1.xml><?xml version="1.0" encoding="utf-8"?>
-<ds:datastoreItem xmlns:ds="http://schemas.openxmlformats.org/officeDocument/2006/customXml" ds:itemID="{6404D5A9-10E9-4FA8-BB6B-6281D66EB53D}">
-  <ds:schemaRefs>
-    <ds:schemaRef ds:uri="http://schemas.microsoft.com/office/2006/metadata/properties"/>
-    <ds:schemaRef ds:uri="http://schemas.microsoft.com/office/infopath/2007/PartnerControls"/>
-  </ds:schemaRefs>
-</ds:datastoreItem>
+<file path=customXml/item2.xml><?xml version="1.0" encoding="utf-8"?>
+<?mso-contentType ?>
+<FormTemplates xmlns="http://schemas.microsoft.com/sharepoint/v3/contenttype/forms">
+  <Display>DocumentLibraryForm</Display>
+  <Edit>DocumentLibraryForm</Edit>
+  <New>DocumentLibraryForm</New>
+</FormTemplates>
 </file>
 
-<file path=customXml/itemProps2.xml><?xml version="1.0" encoding="utf-8"?>
-<ds:datastoreItem xmlns:ds="http://schemas.openxmlformats.org/officeDocument/2006/customXml" ds:itemID="{E3F8C456-D1AA-4071-AB75-352FD177B280}">
-  <ds:schemaRefs>
-    <ds:schemaRef ds:uri="http://schemas.microsoft.com/sharepoint/v3/contenttype/forms"/>
-  </ds:schemaRefs>
-</ds:datastoreItem>
+<file path=customXml/item3.xml><?xml version="1.0" encoding="utf-8"?>
+<p:properties xmlns:p="http://schemas.microsoft.com/office/2006/metadata/properties" xmlns:xsi="http://www.w3.org/2001/XMLSchema-instance" xmlns:pc="http://schemas.microsoft.com/office/infopath/2007/PartnerControls">
+  <documentManagement/>
+</p:properties>
 </file>
 
-<file path=customXml/itemProps3.xml><?xml version="1.0" encoding="utf-8"?>
+<file path=customXml/itemProps1.xml><?xml version="1.0" encoding="utf-8"?>
 <ds:datastoreItem xmlns:ds="http://schemas.openxmlformats.org/officeDocument/2006/customXml" ds:itemID="{30148492-F516-4B4C-8D3A-5C114D3D6798}">
   <ds:schemaRefs>
     <ds:schemaRef ds:uri="http://schemas.microsoft.com/office/2006/metadata/contentType"/>
@@ -2701,4 +2729,21 @@
     <ds:schemaRef ds:uri="http://schemas.microsoft.com/internal/obd"/>
   </ds:schemaRefs>
 </ds:datastoreItem>
+</file>
+
+<file path=customXml/itemProps2.xml><?xml version="1.0" encoding="utf-8"?>
+<ds:datastoreItem xmlns:ds="http://schemas.openxmlformats.org/officeDocument/2006/customXml" ds:itemID="{E3F8C456-D1AA-4071-AB75-352FD177B280}">
+  <ds:schemaRefs>
+    <ds:schemaRef ds:uri="http://schemas.microsoft.com/sharepoint/v3/contenttype/forms"/>
+  </ds:schemaRefs>
+</ds:datastoreItem>
+</file>
+
+<file path=customXml/itemProps3.xml><?xml version="1.0" encoding="utf-8"?>
+<ds:datastoreItem xmlns:ds="http://schemas.openxmlformats.org/officeDocument/2006/customXml" ds:itemID="{6404D5A9-10E9-4FA8-BB6B-6281D66EB53D}">
+  <ds:schemaRefs>
+    <ds:schemaRef ds:uri="http://schemas.microsoft.com/office/2006/metadata/properties"/>
+    <ds:schemaRef ds:uri="http://schemas.microsoft.com/office/infopath/2007/PartnerControls"/>
+  </ds:schemaRefs>
+</ds:datastoreItem>
 </file>
</xml_diff>

<commit_message>
Aumentado campo descricao RVF para 5000 caracteres
</commit_message>
<xml_diff>
--- a/bhadrasana/docx/Termo de Verificação.docx
+++ b/bhadrasana/docx/Termo de Verificação.docx
@@ -1,46 +1,52 @@
 
 <file path=word/document.xml><?xml version="1.0" encoding="utf-8"?>
-<w:document xmlns:wpc="http://schemas.microsoft.com/office/word/2010/wordprocessingCanvas" xmlns:cx="http://schemas.microsoft.com/office/drawing/2014/chartex" xmlns:cx1="http://schemas.microsoft.com/office/drawing/2015/9/8/chartex" xmlns:cx2="http://schemas.microsoft.com/office/drawing/2015/10/21/chartex" xmlns:cx3="http://schemas.microsoft.com/office/drawing/2016/5/9/chartex" xmlns:cx4="http://schemas.microsoft.com/office/drawing/2016/5/10/chartex" xmlns:cx5="http://schemas.microsoft.com/office/drawing/2016/5/11/chartex" xmlns:cx6="http://schemas.microsoft.com/office/drawing/2016/5/12/chartex" xmlns:cx7="http://schemas.microsoft.com/office/drawing/2016/5/13/chartex" xmlns:cx8="http://schemas.microsoft.com/office/drawing/2016/5/14/chartex" xmlns:mc="http://schemas.openxmlformats.org/markup-compatibility/2006" xmlns:aink="http://schemas.microsoft.com/office/drawing/2016/ink" xmlns:am3d="http://schemas.microsoft.com/office/drawing/2017/model3d" xmlns:o="urn:schemas-microsoft-com:office:office" xmlns:oel="http://schemas.microsoft.com/office/2019/extlst" xmlns:r="http://schemas.openxmlformats.org/officeDocument/2006/relationships" xmlns:m="http://schemas.openxmlformats.org/officeDocument/2006/math" xmlns:v="urn:schemas-microsoft-com:vml" xmlns:wp14="http://schemas.microsoft.com/office/word/2010/wordprocessingDrawing" xmlns:wp="http://schemas.openxmlformats.org/drawingml/2006/wordprocessingDrawing" xmlns:w10="urn:schemas-microsoft-com:office:word" xmlns:w="http://schemas.openxmlformats.org/wordprocessingml/2006/main" xmlns:w14="http://schemas.microsoft.com/office/word/2010/wordml" xmlns:w15="http://schemas.microsoft.com/office/word/2012/wordml" xmlns:w16cex="http://schemas.microsoft.com/office/word/2018/wordml/cex" xmlns:w16cid="http://schemas.microsoft.com/office/word/2016/wordml/cid" xmlns:w16="http://schemas.microsoft.com/office/word/2018/wordml" xmlns:w16sdtdh="http://schemas.microsoft.com/office/word/2020/wordml/sdtdatahash" xmlns:w16se="http://schemas.microsoft.com/office/word/2015/wordml/symex" xmlns:wpg="http://schemas.microsoft.com/office/word/2010/wordprocessingGroup" xmlns:wpi="http://schemas.microsoft.com/office/word/2010/wordprocessingInk" xmlns:wne="http://schemas.microsoft.com/office/word/2006/wordml" xmlns:wps="http://schemas.microsoft.com/office/word/2010/wordprocessingShape" mc:Ignorable="w14 w15 w16se w16cid w16 w16cex w16sdtdh wp14">
+<w:document xmlns:o="urn:schemas-microsoft-com:office:office" xmlns:r="http://schemas.openxmlformats.org/officeDocument/2006/relationships" xmlns:v="urn:schemas-microsoft-com:vml" xmlns:w="http://schemas.openxmlformats.org/wordprocessingml/2006/main" xmlns:w10="urn:schemas-microsoft-com:office:word" xmlns:wp="http://schemas.openxmlformats.org/drawingml/2006/wordprocessingDrawing" xmlns:wps="http://schemas.microsoft.com/office/word/2010/wordprocessingShape" xmlns:wpg="http://schemas.microsoft.com/office/word/2010/wordprocessingGroup" xmlns:mc="http://schemas.openxmlformats.org/markup-compatibility/2006" xmlns:wp14="http://schemas.microsoft.com/office/word/2010/wordprocessingDrawing" xmlns:w14="http://schemas.microsoft.com/office/word/2010/wordml" mc:Ignorable="w14 wp14">
   <w:background w:color="FFFFFF"/>
   <w:body>
     <w:tbl>
       <w:tblPr>
         <w:tblW w:w="9498" w:type="dxa"/>
+        <w:jc w:val="left"/>
         <w:tblInd w:w="-142" w:type="dxa"/>
         <w:tblCellMar>
+          <w:top w:w="0" w:type="dxa"/>
           <w:left w:w="71" w:type="dxa"/>
+          <w:bottom w:w="0" w:type="dxa"/>
           <w:right w:w="71" w:type="dxa"/>
         </w:tblCellMar>
-        <w:tblLook w:val="0000" w:firstRow="0" w:lastRow="0" w:firstColumn="0" w:lastColumn="0" w:noHBand="0" w:noVBand="0"/>
+        <w:tblLook w:firstRow="0" w:noVBand="0" w:lastRow="0" w:firstColumn="0" w:lastColumn="0" w:noHBand="0" w:val="0000"/>
       </w:tblPr>
       <w:tblGrid>
         <w:gridCol w:w="2119"/>
-        <w:gridCol w:w="5941"/>
-        <w:gridCol w:w="1438"/>
+        <w:gridCol w:w="5940"/>
+        <w:gridCol w:w="1439"/>
       </w:tblGrid>
       <w:tr>
+        <w:trPr/>
         <w:tc>
           <w:tcPr>
             <w:tcW w:w="2119" w:type="dxa"/>
-            <w:shd w:val="clear" w:color="auto" w:fill="auto"/>
+            <w:tcBorders/>
+            <w:shd w:color="auto" w:fill="auto" w:val="clear"/>
           </w:tcPr>
           <w:p>
             <w:pPr>
+              <w:pStyle w:val="Normal"/>
               <w:tabs>
-                <w:tab w:val="left" w:pos="179"/>
+                <w:tab w:val="clear" w:pos="708"/>
+                <w:tab w:val="left" w:pos="179" w:leader="none"/>
               </w:tabs>
-              <w:snapToGrid w:val="0"/>
+              <w:snapToGrid w:val="false"/>
               <w:jc w:val="both"/>
-            </w:pPr>
-            <w:r>
-              <w:rPr>
-                <w:noProof/>
-              </w:rPr>
+              <w:rPr/>
+            </w:pPr>
+            <w:r>
+              <w:rPr/>
               <w:drawing>
-                <wp:inline distT="0" distB="0" distL="0" distR="0" wp14:anchorId="3D051A90" wp14:editId="07D8E673">
+                <wp:inline distT="0" distB="0" distL="0" distR="0">
                   <wp:extent cx="1200150" cy="742950"/>
                   <wp:effectExtent l="0" t="0" r="0" b="0"/>
-                  <wp:docPr id="1" name="ole_rId2"/>
+                  <wp:docPr id="1" name="ole_rId2" descr=""/>
                   <wp:cNvGraphicFramePr>
                     <a:graphicFrameLocks xmlns:a="http://schemas.openxmlformats.org/drawingml/2006/main" noChangeAspect="1"/>
                   </wp:cNvGraphicFramePr>
@@ -48,13 +54,13 @@
                     <a:graphicData uri="http://schemas.openxmlformats.org/drawingml/2006/picture">
                       <pic:pic xmlns:pic="http://schemas.openxmlformats.org/drawingml/2006/picture">
                         <pic:nvPicPr>
-                          <pic:cNvPr id="1" name="ole_rId2"/>
+                          <pic:cNvPr id="1" name="ole_rId2" descr=""/>
                           <pic:cNvPicPr>
                             <a:picLocks noChangeAspect="1" noChangeArrowheads="1"/>
                           </pic:cNvPicPr>
                         </pic:nvPicPr>
                         <pic:blipFill>
-                          <a:blip r:embed="rId8"/>
+                          <a:blip r:embed="rId2"/>
                           <a:stretch>
                             <a:fillRect/>
                           </a:stretch>
@@ -75,14 +81,16 @@
               </w:drawing>
             </w:r>
             <w:r>
+              <w:rPr/>
               <w:t xml:space="preserve"> </w:t>
             </w:r>
           </w:p>
         </w:tc>
         <w:tc>
           <w:tcPr>
-            <w:tcW w:w="5941" w:type="dxa"/>
-            <w:shd w:val="clear" w:color="auto" w:fill="auto"/>
+            <w:tcW w:w="5940" w:type="dxa"/>
+            <w:tcBorders/>
+            <w:shd w:color="auto" w:fill="auto" w:val="clear"/>
           </w:tcPr>
           <w:p>
             <w:pPr>
@@ -92,16 +100,23 @@
                 <w:numId w:val="2"/>
               </w:numPr>
               <w:tabs>
-                <w:tab w:val="left" w:pos="0"/>
+                <w:tab w:val="clear" w:pos="708"/>
+                <w:tab w:val="left" w:pos="0" w:leader="none"/>
               </w:tabs>
-              <w:snapToGrid w:val="0"/>
-              <w:ind w:left="0" w:firstLine="0"/>
+              <w:snapToGrid w:val="false"/>
+              <w:ind w:left="0" w:hanging="0"/>
               <w:jc w:val="center"/>
               <w:rPr>
                 <w:color w:val="000000"/>
                 <w:sz w:val="22"/>
               </w:rPr>
             </w:pPr>
+            <w:r>
+              <w:rPr>
+                <w:color w:val="000000"/>
+                <w:sz w:val="22"/>
+              </w:rPr>
+            </w:r>
           </w:p>
           <w:p>
             <w:pPr>
@@ -111,36 +126,34 @@
                 <w:numId w:val="2"/>
               </w:numPr>
               <w:tabs>
-                <w:tab w:val="left" w:pos="0"/>
+                <w:tab w:val="clear" w:pos="708"/>
+                <w:tab w:val="left" w:pos="0" w:leader="none"/>
               </w:tabs>
-              <w:snapToGrid w:val="0"/>
-              <w:ind w:left="0" w:firstLine="0"/>
+              <w:snapToGrid w:val="false"/>
+              <w:ind w:left="0" w:hanging="0"/>
               <w:jc w:val="center"/>
+              <w:rPr/>
             </w:pPr>
             <w:r>
               <w:rPr>
                 <w:color w:val="000000"/>
                 <w:sz w:val="22"/>
               </w:rPr>
-              <w:t xml:space="preserve">MINISTÉRIO DA </w:t>
-            </w:r>
-            <w:r>
-              <w:rPr>
-                <w:color w:val="000000"/>
-                <w:sz w:val="22"/>
-              </w:rPr>
-              <w:t>FAZENDA</w:t>
-            </w:r>
-          </w:p>
-          <w:p>
-            <w:pPr>
+              <w:t>MINISTÉRIO DA FAZENDA</w:t>
+            </w:r>
+          </w:p>
+          <w:p>
+            <w:pPr>
+              <w:pStyle w:val="Normal"/>
               <w:tabs>
-                <w:tab w:val="left" w:pos="0"/>
+                <w:tab w:val="clear" w:pos="708"/>
+                <w:tab w:val="left" w:pos="0" w:leader="none"/>
               </w:tabs>
-              <w:spacing w:line="280" w:lineRule="exact"/>
+              <w:spacing w:lineRule="exact" w:line="280"/>
               <w:jc w:val="center"/>
               <w:rPr>
                 <w:rFonts w:ascii="Arial" w:hAnsi="Arial" w:cs="Arial"/>
+                <w:b/>
                 <w:b/>
                 <w:color w:val="000000"/>
                 <w:sz w:val="22"/>
@@ -148,7 +161,7 @@
             </w:pPr>
             <w:r>
               <w:rPr>
-                <w:rFonts w:ascii="Arial" w:hAnsi="Arial" w:cs="Arial"/>
+                <w:rFonts w:cs="Arial" w:ascii="Arial" w:hAnsi="Arial"/>
                 <w:b/>
                 <w:color w:val="000000"/>
                 <w:sz w:val="22"/>
@@ -160,16 +173,21 @@
             <w:pPr>
               <w:pStyle w:val="Ttulo6"/>
               <w:jc w:val="center"/>
-            </w:pPr>
-            <w:r>
+              <w:rPr/>
+            </w:pPr>
+            <w:r>
+              <w:rPr/>
               <w:t>{unidade}</w:t>
             </w:r>
           </w:p>
           <w:p>
             <w:pPr>
+              <w:pStyle w:val="Normal"/>
               <w:jc w:val="center"/>
-            </w:pPr>
-            <w:r>
+              <w:rPr/>
+            </w:pPr>
+            <w:r>
+              <w:rPr/>
               <w:t>{setor}</w:t>
             </w:r>
           </w:p>
@@ -180,35 +198,38 @@
                 <w:ilvl w:val="2"/>
                 <w:numId w:val="2"/>
               </w:numPr>
-              <w:rPr>
-                <w:color w:val="000000"/>
-              </w:rPr>
-            </w:pPr>
+              <w:rPr/>
+            </w:pPr>
+            <w:r>
+              <w:rPr/>
+            </w:r>
+            <w:bookmarkStart w:id="0" w:name="_Hlk57958282"/>
+            <w:bookmarkStart w:id="1" w:name="_Hlk57958282"/>
+            <w:bookmarkEnd w:id="1"/>
           </w:p>
         </w:tc>
-        <w:bookmarkStart w:id="0" w:name="_Hlk57958282"/>
-        <w:bookmarkEnd w:id="0"/>
         <w:tc>
           <w:tcPr>
-            <w:tcW w:w="1438" w:type="dxa"/>
-            <w:shd w:val="clear" w:color="auto" w:fill="auto"/>
+            <w:tcW w:w="1439" w:type="dxa"/>
+            <w:tcBorders/>
+            <w:shd w:color="auto" w:fill="auto" w:val="clear"/>
             <w:vAlign w:val="center"/>
           </w:tcPr>
           <w:p>
             <w:pPr>
-              <w:snapToGrid w:val="0"/>
-              <w:spacing w:before="960" w:line="280" w:lineRule="exact"/>
+              <w:pStyle w:val="Normal"/>
+              <w:snapToGrid w:val="false"/>
+              <w:spacing w:lineRule="exact" w:line="280" w:before="960" w:after="0"/>
               <w:jc w:val="both"/>
-            </w:pPr>
-            <w:r>
-              <w:object w:dxaOrig="321" w:dyaOrig="321" w14:anchorId="270D7EFA">
-                <v:shape id="ole_rId3" o:spid="_x0000_i1025" style="width:28.5pt;height:28.5pt" coordsize="" o:spt="100" adj="0,,0" path="" stroked="f">
-                  <v:stroke joinstyle="miter"/>
-                  <v:imagedata r:id="rId9" o:title=""/>
-                  <v:formulas/>
-                  <v:path o:connecttype="segments"/>
+              <w:rPr/>
+            </w:pPr>
+            <w:r>
+              <w:rPr/>
+              <w:object w:dxaOrig="3120" w:dyaOrig="3230">
+                <v:shape id="ole_rId3" style="width:28.5pt;height:28.5pt" o:ole="">
+                  <v:imagedata r:id="rId4" o:title=""/>
                 </v:shape>
-                <o:OLEObject Type="Embed" ProgID="PBrush" ShapeID="ole_rId3" DrawAspect="Content" ObjectID="_1743337738" r:id="rId10"/>
+                <o:OLEObject Type="Embed" ProgID="PBrush" ShapeID="ole_rId3" DrawAspect="Content" ObjectID="_1134653392" r:id="rId3"/>
               </w:object>
             </w:r>
           </w:p>
@@ -217,16 +238,21 @@
     </w:tbl>
     <w:p>
       <w:pPr>
-        <w:pStyle w:val="Legenda"/>
+        <w:pStyle w:val="Caption"/>
+        <w:rPr/>
       </w:pPr>
+      <w:r>
+        <w:rPr/>
+      </w:r>
     </w:p>
     <w:p>
       <w:pPr>
-        <w:pStyle w:val="Legenda"/>
+        <w:pStyle w:val="Caption"/>
+        <w:rPr/>
       </w:pPr>
       <w:r>
         <w:rPr>
-          <w:i w:val="0"/>
+          <w:i w:val="false"/>
           <w:iCs/>
           <w:sz w:val="28"/>
         </w:rPr>
@@ -235,7 +261,8 @@
     </w:p>
     <w:p>
       <w:pPr>
-        <w:pStyle w:val="Legenda"/>
+        <w:pStyle w:val="Caption"/>
+        <w:rPr/>
       </w:pPr>
       <w:r>
         <w:rPr>
@@ -245,70 +272,72 @@
         <w:t>Ficha de Carga {ovr_id} – Verificação Física/RVF nº {rvf_id}</w:t>
       </w:r>
       <w:r>
+        <w:rPr/>
         <w:t xml:space="preserve"> </w:t>
-      </w:r>
-      <w:r>
         <w:tab/>
         <w:t xml:space="preserve">  </w:t>
       </w:r>
     </w:p>
     <w:p>
       <w:pPr>
-        <w:snapToGrid w:val="0"/>
+        <w:pStyle w:val="Normal"/>
+        <w:snapToGrid w:val="false"/>
         <w:rPr>
           <w:iCs/>
           <w:sz w:val="20"/>
         </w:rPr>
       </w:pPr>
+      <w:r>
+        <w:rPr>
+          <w:iCs/>
+          <w:sz w:val="20"/>
+        </w:rPr>
+      </w:r>
     </w:p>
     <w:tbl>
       <w:tblPr>
         <w:tblW w:w="9780" w:type="dxa"/>
+        <w:jc w:val="left"/>
         <w:tblInd w:w="-2" w:type="dxa"/>
-        <w:tblBorders>
-          <w:top w:val="single" w:sz="2" w:space="0" w:color="000001"/>
-          <w:left w:val="single" w:sz="2" w:space="0" w:color="000001"/>
-          <w:bottom w:val="single" w:sz="2" w:space="0" w:color="000001"/>
-          <w:insideH w:val="single" w:sz="2" w:space="0" w:color="000001"/>
-        </w:tblBorders>
         <w:tblCellMar>
           <w:top w:w="55" w:type="dxa"/>
           <w:left w:w="46" w:type="dxa"/>
           <w:bottom w:w="55" w:type="dxa"/>
           <w:right w:w="55" w:type="dxa"/>
         </w:tblCellMar>
-        <w:tblLook w:val="0000" w:firstRow="0" w:lastRow="0" w:firstColumn="0" w:lastColumn="0" w:noHBand="0" w:noVBand="0"/>
+        <w:tblLook w:firstRow="0" w:noVBand="0" w:lastRow="0" w:firstColumn="0" w:lastColumn="0" w:noHBand="0" w:val="0000"/>
       </w:tblPr>
       <w:tblGrid>
-        <w:gridCol w:w="5386"/>
-        <w:gridCol w:w="4394"/>
+        <w:gridCol w:w="5384"/>
+        <w:gridCol w:w="4395"/>
       </w:tblGrid>
       <w:tr>
+        <w:trPr/>
         <w:tc>
           <w:tcPr>
-            <w:tcW w:w="5386" w:type="dxa"/>
+            <w:tcW w:w="5384" w:type="dxa"/>
             <w:tcBorders>
               <w:top w:val="single" w:sz="2" w:space="0" w:color="000001"/>
               <w:left w:val="single" w:sz="2" w:space="0" w:color="000001"/>
               <w:bottom w:val="single" w:sz="2" w:space="0" w:color="000001"/>
             </w:tcBorders>
-            <w:shd w:val="clear" w:color="auto" w:fill="auto"/>
-            <w:tcMar>
-              <w:left w:w="46" w:type="dxa"/>
-            </w:tcMar>
+            <w:shd w:color="auto" w:fill="auto" w:val="clear"/>
           </w:tcPr>
           <w:p>
             <w:pPr>
-              <w:snapToGrid w:val="0"/>
-            </w:pPr>
-            <w:r>
+              <w:pStyle w:val="Normal"/>
+              <w:snapToGrid w:val="false"/>
+              <w:rPr/>
+            </w:pPr>
+            <w:r>
+              <w:rPr/>
               <w:t>CE MERCANTE: {numeroCEmercante}</w:t>
             </w:r>
           </w:p>
         </w:tc>
         <w:tc>
           <w:tcPr>
-            <w:tcW w:w="4394" w:type="dxa"/>
+            <w:tcW w:w="4395" w:type="dxa"/>
             <w:vMerge w:val="restart"/>
             <w:tcBorders>
               <w:top w:val="single" w:sz="2" w:space="0" w:color="000001"/>
@@ -316,16 +345,15 @@
               <w:bottom w:val="single" w:sz="2" w:space="0" w:color="000001"/>
               <w:right w:val="single" w:sz="2" w:space="0" w:color="000001"/>
             </w:tcBorders>
-            <w:shd w:val="clear" w:color="auto" w:fill="auto"/>
-            <w:tcMar>
-              <w:left w:w="46" w:type="dxa"/>
-            </w:tcMar>
+            <w:shd w:color="auto" w:fill="auto" w:val="clear"/>
           </w:tcPr>
           <w:p>
             <w:pPr>
-              <w:snapToGrid w:val="0"/>
-              <w:spacing w:before="57"/>
+              <w:pStyle w:val="Normal"/>
+              <w:snapToGrid w:val="false"/>
+              <w:spacing w:before="57" w:after="0"/>
               <w:jc w:val="center"/>
+              <w:rPr/>
             </w:pPr>
             <w:r>
               <w:rPr>
@@ -337,22 +365,34 @@
           </w:p>
           <w:p>
             <w:pPr>
-              <w:snapToGrid w:val="0"/>
-              <w:spacing w:before="57"/>
+              <w:pStyle w:val="Normal"/>
+              <w:snapToGrid w:val="false"/>
+              <w:spacing w:before="57" w:after="0"/>
               <w:jc w:val="center"/>
               <w:rPr>
+                <w:b/>
                 <w:b/>
                 <w:bCs/>
                 <w:sz w:val="20"/>
                 <w:lang w:val="en-US"/>
               </w:rPr>
             </w:pPr>
-          </w:p>
-          <w:p>
-            <w:pPr>
-              <w:snapToGrid w:val="0"/>
-              <w:spacing w:before="57"/>
+            <w:r>
+              <w:rPr>
+                <w:b/>
+                <w:bCs/>
+                <w:sz w:val="20"/>
+                <w:lang w:val="en-US"/>
+              </w:rPr>
+            </w:r>
+          </w:p>
+          <w:p>
+            <w:pPr>
+              <w:pStyle w:val="Normal"/>
+              <w:snapToGrid w:val="false"/>
+              <w:spacing w:before="57" w:after="0"/>
               <w:jc w:val="center"/>
+              <w:rPr/>
             </w:pPr>
             <w:r>
               <w:rPr>
@@ -367,99 +407,105 @@
         </w:tc>
       </w:tr>
       <w:tr>
+        <w:trPr/>
         <w:tc>
           <w:tcPr>
-            <w:tcW w:w="5386" w:type="dxa"/>
+            <w:tcW w:w="5384" w:type="dxa"/>
             <w:tcBorders>
               <w:top w:val="single" w:sz="2" w:space="0" w:color="000001"/>
               <w:left w:val="single" w:sz="2" w:space="0" w:color="000001"/>
               <w:bottom w:val="single" w:sz="2" w:space="0" w:color="000001"/>
             </w:tcBorders>
-            <w:shd w:val="clear" w:color="auto" w:fill="auto"/>
-            <w:tcMar>
-              <w:left w:w="46" w:type="dxa"/>
-            </w:tcMar>
+            <w:shd w:color="auto" w:fill="auto" w:val="clear"/>
           </w:tcPr>
           <w:p>
             <w:pPr>
-              <w:snapToGrid w:val="0"/>
-            </w:pPr>
-            <w:r>
+              <w:pStyle w:val="Normal"/>
+              <w:snapToGrid w:val="false"/>
+              <w:rPr/>
+            </w:pPr>
+            <w:r>
+              <w:rPr/>
               <w:t>RECINTO ALFANDEGADO: {recinto}</w:t>
             </w:r>
           </w:p>
         </w:tc>
         <w:tc>
           <w:tcPr>
-            <w:tcW w:w="4394" w:type="dxa"/>
-            <w:vMerge/>
+            <w:tcW w:w="4395" w:type="dxa"/>
+            <w:vMerge w:val="continue"/>
             <w:tcBorders>
               <w:top w:val="single" w:sz="2" w:space="0" w:color="000001"/>
               <w:left w:val="single" w:sz="2" w:space="0" w:color="000001"/>
               <w:bottom w:val="single" w:sz="2" w:space="0" w:color="000001"/>
               <w:right w:val="single" w:sz="2" w:space="0" w:color="000001"/>
             </w:tcBorders>
-            <w:shd w:val="clear" w:color="auto" w:fill="auto"/>
-            <w:tcMar>
-              <w:left w:w="46" w:type="dxa"/>
-            </w:tcMar>
+            <w:shd w:color="auto" w:fill="auto" w:val="clear"/>
           </w:tcPr>
           <w:p>
             <w:pPr>
               <w:pStyle w:val="Contedodatabela"/>
-            </w:pPr>
+              <w:rPr/>
+            </w:pPr>
+            <w:r>
+              <w:rPr/>
+            </w:r>
           </w:p>
         </w:tc>
       </w:tr>
       <w:tr>
+        <w:trPr/>
         <w:tc>
           <w:tcPr>
-            <w:tcW w:w="5386" w:type="dxa"/>
+            <w:tcW w:w="5384" w:type="dxa"/>
             <w:tcBorders>
               <w:top w:val="single" w:sz="2" w:space="0" w:color="000001"/>
               <w:left w:val="single" w:sz="2" w:space="0" w:color="000001"/>
               <w:bottom w:val="single" w:sz="2" w:space="0" w:color="000001"/>
             </w:tcBorders>
-            <w:shd w:val="clear" w:color="auto" w:fill="auto"/>
-            <w:tcMar>
-              <w:left w:w="46" w:type="dxa"/>
-            </w:tcMar>
+            <w:shd w:color="auto" w:fill="auto" w:val="clear"/>
           </w:tcPr>
           <w:p>
             <w:pPr>
-              <w:snapToGrid w:val="0"/>
-            </w:pPr>
-            <w:r>
+              <w:pStyle w:val="Normal"/>
+              <w:snapToGrid w:val="false"/>
+              <w:rPr/>
+            </w:pPr>
+            <w:r>
+              <w:rPr/>
               <w:t>CONTÊINER(es) / lote(s):  {numerolote}</w:t>
             </w:r>
           </w:p>
         </w:tc>
         <w:tc>
           <w:tcPr>
-            <w:tcW w:w="4394" w:type="dxa"/>
-            <w:vMerge/>
+            <w:tcW w:w="4395" w:type="dxa"/>
+            <w:vMerge w:val="continue"/>
             <w:tcBorders>
               <w:top w:val="single" w:sz="2" w:space="0" w:color="000001"/>
               <w:left w:val="single" w:sz="2" w:space="0" w:color="000001"/>
               <w:bottom w:val="single" w:sz="2" w:space="0" w:color="000001"/>
               <w:right w:val="single" w:sz="2" w:space="0" w:color="000001"/>
             </w:tcBorders>
-            <w:shd w:val="clear" w:color="auto" w:fill="auto"/>
-            <w:tcMar>
-              <w:left w:w="46" w:type="dxa"/>
-            </w:tcMar>
+            <w:shd w:color="auto" w:fill="auto" w:val="clear"/>
           </w:tcPr>
           <w:p>
             <w:pPr>
               <w:pStyle w:val="Contedodatabela"/>
-            </w:pPr>
+              <w:rPr/>
+            </w:pPr>
+            <w:r>
+              <w:rPr/>
+            </w:r>
           </w:p>
         </w:tc>
       </w:tr>
     </w:tbl>
     <w:p>
       <w:pPr>
+        <w:pStyle w:val="Normal"/>
         <w:jc w:val="center"/>
+        <w:rPr/>
       </w:pPr>
       <w:r>
         <w:rPr>
@@ -477,22 +523,24 @@
           <w:ilvl w:val="0"/>
           <w:numId w:val="2"/>
         </w:numPr>
-        <w:ind w:left="0" w:firstLine="0"/>
+        <w:ind w:left="0" w:hanging="0"/>
         <w:jc w:val="both"/>
+        <w:rPr/>
       </w:pPr>
       <w:r>
         <w:rPr>
-          <w:rFonts w:ascii="Arial" w:hAnsi="Arial" w:cs="Arial"/>
+          <w:rFonts w:cs="Arial" w:ascii="Arial" w:hAnsi="Arial"/>
           <w:sz w:val="18"/>
         </w:rPr>
         <w:t>No exercício das funções de servidor de carreira de Auditoria da Receita Federal do Brasil, sob a supervisão do AFRFB responsável, no uso</w:t>
       </w:r>
       <w:r>
+        <w:rPr/>
         <w:t xml:space="preserve"> </w:t>
       </w:r>
       <w:r>
         <w:rPr>
-          <w:rFonts w:ascii="Arial" w:hAnsi="Arial" w:cs="Arial"/>
+          <w:rFonts w:cs="Arial" w:ascii="Arial" w:hAnsi="Arial"/>
           <w:sz w:val="18"/>
         </w:rPr>
         <w:t xml:space="preserve">das atribuições que nos são conferidas pela legislação vigente, procedemos à abertura da unidade de carga acima indicada para a verificação qualitativa por amostragem das mercadorias nela contidas. A unidade de carga foi relacrada pelo recinto. Obs.: Verificação sumária - mercadorias sujeitas a ulterior conferência física no curso do respectivo despacho aduaneiro. </w:t>
@@ -500,52 +548,54 @@
     </w:p>
     <w:p>
       <w:pPr>
+        <w:pStyle w:val="Normal"/>
         <w:jc w:val="both"/>
         <w:rPr>
           <w:rFonts w:ascii="Arial" w:hAnsi="Arial" w:cs="Arial"/>
           <w:sz w:val="18"/>
         </w:rPr>
       </w:pPr>
+      <w:r>
+        <w:rPr>
+          <w:rFonts w:cs="Arial" w:ascii="Arial" w:hAnsi="Arial"/>
+          <w:sz w:val="18"/>
+        </w:rPr>
+      </w:r>
     </w:p>
     <w:tbl>
       <w:tblPr>
         <w:tblW w:w="9922" w:type="dxa"/>
+        <w:jc w:val="left"/>
         <w:tblInd w:w="-2" w:type="dxa"/>
-        <w:tblBorders>
-          <w:top w:val="single" w:sz="2" w:space="0" w:color="000001"/>
-          <w:left w:val="single" w:sz="2" w:space="0" w:color="000001"/>
-          <w:bottom w:val="single" w:sz="2" w:space="0" w:color="000001"/>
-          <w:insideH w:val="single" w:sz="2" w:space="0" w:color="000001"/>
-        </w:tblBorders>
         <w:tblCellMar>
           <w:top w:w="55" w:type="dxa"/>
           <w:left w:w="46" w:type="dxa"/>
           <w:bottom w:w="55" w:type="dxa"/>
           <w:right w:w="55" w:type="dxa"/>
         </w:tblCellMar>
-        <w:tblLook w:val="0000" w:firstRow="0" w:lastRow="0" w:firstColumn="0" w:lastColumn="0" w:noHBand="0" w:noVBand="0"/>
+        <w:tblLook w:firstRow="0" w:noVBand="0" w:lastRow="0" w:firstColumn="0" w:lastColumn="0" w:noHBand="0" w:val="0000"/>
       </w:tblPr>
       <w:tblGrid>
-        <w:gridCol w:w="5669"/>
+        <w:gridCol w:w="5668"/>
         <w:gridCol w:w="4253"/>
       </w:tblGrid>
       <w:tr>
+        <w:trPr/>
         <w:tc>
           <w:tcPr>
-            <w:tcW w:w="5669" w:type="dxa"/>
+            <w:tcW w:w="5668" w:type="dxa"/>
             <w:tcBorders>
               <w:top w:val="single" w:sz="2" w:space="0" w:color="000001"/>
               <w:left w:val="single" w:sz="2" w:space="0" w:color="000001"/>
               <w:bottom w:val="single" w:sz="2" w:space="0" w:color="000001"/>
             </w:tcBorders>
-            <w:shd w:val="clear" w:color="auto" w:fill="auto"/>
-            <w:tcMar>
-              <w:left w:w="46" w:type="dxa"/>
-            </w:tcMar>
+            <w:shd w:color="auto" w:fill="auto" w:val="clear"/>
           </w:tcPr>
           <w:p>
             <w:pPr>
-              <w:snapToGrid w:val="0"/>
+              <w:pStyle w:val="Normal"/>
+              <w:snapToGrid w:val="false"/>
+              <w:rPr/>
             </w:pPr>
             <w:r>
               <w:rPr>
@@ -556,15 +606,23 @@
           </w:p>
           <w:p>
             <w:pPr>
-              <w:snapToGrid w:val="0"/>
-              <w:rPr>
-                <w:sz w:val="20"/>
-              </w:rPr>
-            </w:pPr>
-          </w:p>
-          <w:p>
-            <w:pPr>
-              <w:snapToGrid w:val="0"/>
+              <w:pStyle w:val="Normal"/>
+              <w:snapToGrid w:val="false"/>
+              <w:rPr>
+                <w:sz w:val="20"/>
+              </w:rPr>
+            </w:pPr>
+            <w:r>
+              <w:rPr>
+                <w:sz w:val="20"/>
+              </w:rPr>
+            </w:r>
+          </w:p>
+          <w:p>
+            <w:pPr>
+              <w:pStyle w:val="Normal"/>
+              <w:snapToGrid w:val="false"/>
+              <w:rPr/>
             </w:pPr>
             <w:r>
               <w:rPr>
@@ -584,26 +642,33 @@
               <w:bottom w:val="single" w:sz="2" w:space="0" w:color="000001"/>
               <w:right w:val="single" w:sz="2" w:space="0" w:color="000001"/>
             </w:tcBorders>
-            <w:shd w:val="clear" w:color="auto" w:fill="auto"/>
-            <w:tcMar>
-              <w:left w:w="46" w:type="dxa"/>
-            </w:tcMar>
+            <w:shd w:color="auto" w:fill="auto" w:val="clear"/>
           </w:tcPr>
           <w:p>
             <w:pPr>
-              <w:snapToGrid w:val="0"/>
-            </w:pPr>
-            <w:r>
-              <w:rPr>
-                <w:sz w:val="20"/>
-              </w:rPr>
-              <w:t xml:space="preserve">                           LACRE</w:t>
-            </w:r>
-          </w:p>
-          <w:p>
-            <w:pPr>
-              <w:snapToGrid w:val="0"/>
-              <w:spacing w:before="57"/>
+              <w:pStyle w:val="Normal"/>
+              <w:snapToGrid w:val="false"/>
+              <w:rPr/>
+            </w:pPr>
+            <w:r>
+              <w:rPr>
+                <w:sz w:val="20"/>
+              </w:rPr>
+              <w:t xml:space="preserve">                           </w:t>
+            </w:r>
+            <w:r>
+              <w:rPr>
+                <w:sz w:val="20"/>
+              </w:rPr>
+              <w:t>LACRE</w:t>
+            </w:r>
+          </w:p>
+          <w:p>
+            <w:pPr>
+              <w:pStyle w:val="Normal"/>
+              <w:snapToGrid w:val="false"/>
+              <w:spacing w:before="57" w:after="0"/>
+              <w:rPr/>
             </w:pPr>
             <w:r>
               <w:rPr>
@@ -614,23 +679,41 @@
           </w:p>
           <w:p>
             <w:pPr>
-              <w:snapToGrid w:val="0"/>
-              <w:spacing w:before="113"/>
-            </w:pPr>
-            <w:r>
-              <w:rPr>
-                <w:sz w:val="20"/>
-              </w:rPr>
-              <w:t xml:space="preserve">        SIM               </w:t>
-            </w:r>
-          </w:p>
-          <w:p>
-            <w:r>
+              <w:pStyle w:val="Normal"/>
+              <w:snapToGrid w:val="false"/>
+              <w:spacing w:before="113" w:after="0"/>
+              <w:rPr/>
+            </w:pPr>
+            <w:r>
+              <w:rPr>
+                <w:sz w:val="20"/>
+              </w:rPr>
+              <w:t xml:space="preserve">        </w:t>
+            </w:r>
+            <w:r>
+              <w:rPr>
+                <w:sz w:val="20"/>
+              </w:rPr>
+              <w:t xml:space="preserve">SIM               </w:t>
+            </w:r>
+          </w:p>
+          <w:p>
+            <w:pPr>
+              <w:pStyle w:val="Normal"/>
+              <w:rPr/>
+            </w:pPr>
+            <w:r>
+              <w:rPr/>
               <w:t xml:space="preserve">                </w:t>
             </w:r>
           </w:p>
           <w:p>
-            <w:r>
+            <w:pPr>
+              <w:pStyle w:val="Normal"/>
+              <w:rPr/>
+            </w:pPr>
+            <w:r>
+              <w:rPr/>
               <w:t xml:space="preserve">       </w:t>
             </w:r>
             <w:r>
@@ -641,28 +724,29 @@
               <w:t>NÃO</w:t>
             </w:r>
             <w:r>
+              <w:rPr/>
               <w:t xml:space="preserve">             </w:t>
             </w:r>
           </w:p>
         </w:tc>
       </w:tr>
       <w:tr>
+        <w:trPr/>
         <w:tc>
           <w:tcPr>
-            <w:tcW w:w="5669" w:type="dxa"/>
+            <w:tcW w:w="5668" w:type="dxa"/>
             <w:tcBorders>
               <w:top w:val="single" w:sz="2" w:space="0" w:color="000001"/>
               <w:left w:val="single" w:sz="2" w:space="0" w:color="000001"/>
               <w:bottom w:val="single" w:sz="2" w:space="0" w:color="000001"/>
             </w:tcBorders>
-            <w:shd w:val="clear" w:color="auto" w:fill="auto"/>
-            <w:tcMar>
-              <w:left w:w="46" w:type="dxa"/>
-            </w:tcMar>
+            <w:shd w:color="auto" w:fill="auto" w:val="clear"/>
           </w:tcPr>
           <w:p>
             <w:pPr>
-              <w:snapToGrid w:val="0"/>
+              <w:pStyle w:val="Normal"/>
+              <w:snapToGrid w:val="false"/>
+              <w:rPr/>
             </w:pPr>
             <w:r>
               <w:rPr>
@@ -673,13 +757,24 @@
           </w:p>
           <w:p>
             <w:pPr>
+              <w:pStyle w:val="Normal"/>
               <w:rPr>
                 <w:sz w:val="20"/>
                 <w:szCs w:val="20"/>
               </w:rPr>
             </w:pPr>
-          </w:p>
-          <w:p>
+            <w:r>
+              <w:rPr>
+                <w:sz w:val="20"/>
+                <w:szCs w:val="20"/>
+              </w:rPr>
+            </w:r>
+          </w:p>
+          <w:p>
+            <w:pPr>
+              <w:pStyle w:val="Normal"/>
+              <w:rPr/>
+            </w:pPr>
             <w:r>
               <w:rPr>
                 <w:sz w:val="20"/>
@@ -692,55 +787,64 @@
         <w:tc>
           <w:tcPr>
             <w:tcW w:w="4253" w:type="dxa"/>
-            <w:vMerge/>
+            <w:vMerge w:val="continue"/>
             <w:tcBorders>
               <w:top w:val="single" w:sz="2" w:space="0" w:color="000001"/>
               <w:left w:val="single" w:sz="2" w:space="0" w:color="000001"/>
               <w:bottom w:val="single" w:sz="2" w:space="0" w:color="000001"/>
               <w:right w:val="single" w:sz="2" w:space="0" w:color="000001"/>
             </w:tcBorders>
-            <w:shd w:val="clear" w:color="auto" w:fill="auto"/>
-            <w:tcMar>
-              <w:left w:w="46" w:type="dxa"/>
-            </w:tcMar>
+            <w:shd w:color="auto" w:fill="auto" w:val="clear"/>
           </w:tcPr>
           <w:p>
             <w:pPr>
               <w:pStyle w:val="Contedodatabela"/>
-            </w:pPr>
+              <w:rPr/>
+            </w:pPr>
+            <w:r>
+              <w:rPr/>
+            </w:r>
           </w:p>
         </w:tc>
       </w:tr>
       <w:tr>
+        <w:trPr/>
         <w:tc>
           <w:tcPr>
-            <w:tcW w:w="5669" w:type="dxa"/>
+            <w:tcW w:w="5668" w:type="dxa"/>
             <w:tcBorders>
               <w:top w:val="single" w:sz="2" w:space="0" w:color="000001"/>
               <w:left w:val="single" w:sz="2" w:space="0" w:color="000001"/>
               <w:bottom w:val="single" w:sz="2" w:space="0" w:color="000001"/>
             </w:tcBorders>
-            <w:shd w:val="clear" w:color="auto" w:fill="auto"/>
-            <w:tcMar>
-              <w:left w:w="46" w:type="dxa"/>
-            </w:tcMar>
+            <w:shd w:color="auto" w:fill="auto" w:val="clear"/>
           </w:tcPr>
           <w:p>
             <w:pPr>
-              <w:pStyle w:val="Corpodetexto2"/>
-              <w:snapToGrid w:val="0"/>
-            </w:pPr>
-            <w:r>
+              <w:pStyle w:val="BodyText2"/>
+              <w:snapToGrid w:val="false"/>
+              <w:rPr/>
+            </w:pPr>
+            <w:r>
+              <w:rPr/>
               <w:t>ITENS VERIFICADOS / QUANTIDADE DE VOLUMES VISTORIADOS</w:t>
             </w:r>
           </w:p>
           <w:p>
             <w:pPr>
-              <w:pStyle w:val="Corpodetexto2"/>
-              <w:snapToGrid w:val="0"/>
-            </w:pPr>
-          </w:p>
-          <w:p>
+              <w:pStyle w:val="BodyText2"/>
+              <w:snapToGrid w:val="false"/>
+              <w:rPr/>
+            </w:pPr>
+            <w:r>
+              <w:rPr/>
+            </w:r>
+          </w:p>
+          <w:p>
+            <w:pPr>
+              <w:pStyle w:val="Normal"/>
+              <w:rPr/>
+            </w:pPr>
             <w:r>
               <w:rPr>
                 <w:sz w:val="20"/>
@@ -750,27 +854,46 @@
           </w:p>
           <w:p>
             <w:pPr>
-              <w:rPr>
-                <w:sz w:val="20"/>
-              </w:rPr>
-            </w:pPr>
-          </w:p>
-          <w:p>
-            <w:pPr>
-              <w:rPr>
-                <w:sz w:val="20"/>
-              </w:rPr>
-            </w:pPr>
-          </w:p>
-          <w:p>
-            <w:pPr>
-              <w:rPr>
-                <w:sz w:val="20"/>
-              </w:rPr>
-            </w:pPr>
-          </w:p>
-          <w:p>
-            <w:pPr>
+              <w:pStyle w:val="Normal"/>
+              <w:rPr>
+                <w:sz w:val="20"/>
+              </w:rPr>
+            </w:pPr>
+            <w:r>
+              <w:rPr>
+                <w:sz w:val="20"/>
+              </w:rPr>
+            </w:r>
+          </w:p>
+          <w:p>
+            <w:pPr>
+              <w:pStyle w:val="Normal"/>
+              <w:rPr>
+                <w:sz w:val="20"/>
+              </w:rPr>
+            </w:pPr>
+            <w:r>
+              <w:rPr>
+                <w:sz w:val="20"/>
+              </w:rPr>
+            </w:r>
+          </w:p>
+          <w:p>
+            <w:pPr>
+              <w:pStyle w:val="Normal"/>
+              <w:rPr>
+                <w:sz w:val="20"/>
+              </w:rPr>
+            </w:pPr>
+            <w:r>
+              <w:rPr>
+                <w:sz w:val="20"/>
+              </w:rPr>
+            </w:r>
+          </w:p>
+          <w:p>
+            <w:pPr>
+              <w:pStyle w:val="Normal"/>
               <w:rPr>
                 <w:sz w:val="20"/>
               </w:rPr>
@@ -784,25 +907,21 @@
           </w:p>
           <w:p>
             <w:pPr>
-              <w:rPr>
-                <w:sz w:val="20"/>
-              </w:rPr>
-            </w:pPr>
-            <w:r>
-              <w:rPr>
-                <w:sz w:val="20"/>
-              </w:rPr>
-              <w:t>P</w:t>
-            </w:r>
-            <w:r>
-              <w:rPr>
-                <w:sz w:val="20"/>
-              </w:rPr>
-              <w:t>eso verificado: {peso}kg</w:t>
-            </w:r>
-          </w:p>
-          <w:p>
-            <w:pPr>
+              <w:pStyle w:val="Normal"/>
+              <w:rPr>
+                <w:sz w:val="20"/>
+              </w:rPr>
+            </w:pPr>
+            <w:r>
+              <w:rPr>
+                <w:sz w:val="20"/>
+              </w:rPr>
+              <w:t>Peso verificado: {peso}kg</w:t>
+            </w:r>
+          </w:p>
+          <w:p>
+            <w:pPr>
+              <w:pStyle w:val="Normal"/>
               <w:rPr>
                 <w:sz w:val="20"/>
               </w:rPr>
@@ -816,10 +935,16 @@
           </w:p>
           <w:p>
             <w:pPr>
-              <w:rPr>
-                <w:sz w:val="20"/>
-              </w:rPr>
-            </w:pPr>
+              <w:pStyle w:val="Normal"/>
+              <w:rPr>
+                <w:sz w:val="20"/>
+              </w:rPr>
+            </w:pPr>
+            <w:r>
+              <w:rPr>
+                <w:sz w:val="20"/>
+              </w:rPr>
+            </w:r>
           </w:p>
         </w:tc>
         <w:tc>
@@ -831,15 +956,14 @@
               <w:bottom w:val="single" w:sz="2" w:space="0" w:color="000001"/>
               <w:right w:val="single" w:sz="2" w:space="0" w:color="000001"/>
             </w:tcBorders>
-            <w:shd w:val="clear" w:color="auto" w:fill="auto"/>
-            <w:tcMar>
-              <w:left w:w="46" w:type="dxa"/>
-            </w:tcMar>
+            <w:shd w:color="auto" w:fill="auto" w:val="clear"/>
           </w:tcPr>
           <w:p>
             <w:pPr>
-              <w:snapToGrid w:val="0"/>
+              <w:pStyle w:val="Normal"/>
+              <w:snapToGrid w:val="false"/>
               <w:jc w:val="center"/>
+              <w:rPr/>
             </w:pPr>
             <w:r>
               <w:rPr>
@@ -850,12 +974,19 @@
           </w:p>
           <w:p>
             <w:pPr>
+              <w:pStyle w:val="Normal"/>
               <w:jc w:val="both"/>
-            </w:pPr>
-          </w:p>
-          <w:p>
-            <w:pPr>
+              <w:rPr/>
+            </w:pPr>
+            <w:r>
+              <w:rPr/>
+            </w:r>
+          </w:p>
+          <w:p>
+            <w:pPr>
+              <w:pStyle w:val="Normal"/>
               <w:jc w:val="both"/>
+              <w:rPr/>
             </w:pPr>
             <w:r>
               <w:rPr>
@@ -872,39 +1003,65 @@
           </w:p>
           <w:p>
             <w:pPr>
+              <w:pStyle w:val="Normal"/>
               <w:jc w:val="both"/>
               <w:rPr>
                 <w:sz w:val="22"/>
               </w:rPr>
             </w:pPr>
-          </w:p>
-          <w:p>
-            <w:pPr>
+            <w:r>
+              <w:rPr>
+                <w:sz w:val="22"/>
+              </w:rPr>
+            </w:r>
+          </w:p>
+          <w:p>
+            <w:pPr>
+              <w:pStyle w:val="Normal"/>
               <w:jc w:val="both"/>
               <w:rPr>
                 <w:sz w:val="22"/>
               </w:rPr>
             </w:pPr>
-          </w:p>
-          <w:p>
-            <w:pPr>
+            <w:r>
+              <w:rPr>
+                <w:sz w:val="22"/>
+              </w:rPr>
+            </w:r>
+          </w:p>
+          <w:p>
+            <w:pPr>
+              <w:pStyle w:val="Normal"/>
               <w:jc w:val="both"/>
               <w:rPr>
                 <w:sz w:val="22"/>
               </w:rPr>
             </w:pPr>
-          </w:p>
-          <w:p>
-            <w:pPr>
+            <w:r>
+              <w:rPr>
+                <w:sz w:val="22"/>
+              </w:rPr>
+            </w:r>
+          </w:p>
+          <w:p>
+            <w:pPr>
+              <w:pStyle w:val="Normal"/>
               <w:jc w:val="both"/>
               <w:rPr>
                 <w:sz w:val="22"/>
               </w:rPr>
             </w:pPr>
-          </w:p>
-          <w:p>
-            <w:pPr>
+            <w:r>
+              <w:rPr>
+                <w:sz w:val="22"/>
+              </w:rPr>
+            </w:r>
+          </w:p>
+          <w:p>
+            <w:pPr>
+              <w:pStyle w:val="Normal"/>
               <w:jc w:val="center"/>
+              <w:rPr/>
             </w:pPr>
             <w:r>
               <w:rPr>
@@ -915,7 +1072,9 @@
           </w:p>
           <w:p>
             <w:pPr>
+              <w:pStyle w:val="Normal"/>
               <w:jc w:val="both"/>
+              <w:rPr/>
             </w:pPr>
             <w:r>
               <w:rPr>
@@ -926,31 +1085,37 @@
           </w:p>
           <w:p>
             <w:pPr>
+              <w:pStyle w:val="Normal"/>
               <w:jc w:val="both"/>
               <w:rPr>
                 <w:sz w:val="22"/>
               </w:rPr>
             </w:pPr>
+            <w:r>
+              <w:rPr>
+                <w:sz w:val="22"/>
+              </w:rPr>
+            </w:r>
           </w:p>
         </w:tc>
       </w:tr>
       <w:tr>
+        <w:trPr/>
         <w:tc>
           <w:tcPr>
-            <w:tcW w:w="5669" w:type="dxa"/>
+            <w:tcW w:w="5668" w:type="dxa"/>
             <w:tcBorders>
               <w:top w:val="single" w:sz="2" w:space="0" w:color="000001"/>
               <w:left w:val="single" w:sz="2" w:space="0" w:color="000001"/>
               <w:bottom w:val="single" w:sz="2" w:space="0" w:color="000001"/>
             </w:tcBorders>
-            <w:shd w:val="clear" w:color="auto" w:fill="auto"/>
-            <w:tcMar>
-              <w:left w:w="46" w:type="dxa"/>
-            </w:tcMar>
+            <w:shd w:color="auto" w:fill="auto" w:val="clear"/>
           </w:tcPr>
           <w:p>
             <w:pPr>
-              <w:snapToGrid w:val="0"/>
+              <w:pStyle w:val="Normal"/>
+              <w:snapToGrid w:val="false"/>
+              <w:rPr/>
             </w:pPr>
             <w:r>
               <w:rPr>
@@ -961,16 +1126,24 @@
           </w:p>
           <w:p>
             <w:pPr>
-              <w:snapToGrid w:val="0"/>
-              <w:rPr>
-                <w:sz w:val="20"/>
-              </w:rPr>
-            </w:pPr>
-          </w:p>
-          <w:p>
-            <w:pPr>
-              <w:snapToGrid w:val="0"/>
+              <w:pStyle w:val="Normal"/>
+              <w:snapToGrid w:val="false"/>
+              <w:rPr>
+                <w:sz w:val="20"/>
+              </w:rPr>
+            </w:pPr>
+            <w:r>
+              <w:rPr>
+                <w:sz w:val="20"/>
+              </w:rPr>
+            </w:r>
+          </w:p>
+          <w:p>
+            <w:pPr>
+              <w:pStyle w:val="Normal"/>
+              <w:snapToGrid w:val="false"/>
               <w:jc w:val="center"/>
+              <w:rPr/>
             </w:pPr>
             <w:r>
               <w:rPr>
@@ -981,17 +1154,25 @@
           </w:p>
           <w:p>
             <w:pPr>
-              <w:snapToGrid w:val="0"/>
+              <w:pStyle w:val="Normal"/>
+              <w:snapToGrid w:val="false"/>
               <w:jc w:val="center"/>
               <w:rPr>
                 <w:sz w:val="20"/>
               </w:rPr>
             </w:pPr>
-          </w:p>
-          <w:p>
-            <w:pPr>
-              <w:snapToGrid w:val="0"/>
+            <w:r>
+              <w:rPr>
+                <w:sz w:val="20"/>
+              </w:rPr>
+            </w:r>
+          </w:p>
+          <w:p>
+            <w:pPr>
+              <w:pStyle w:val="Normal"/>
+              <w:snapToGrid w:val="false"/>
               <w:jc w:val="center"/>
+              <w:rPr/>
             </w:pPr>
             <w:r>
               <w:rPr>
@@ -1010,15 +1191,14 @@
               <w:bottom w:val="single" w:sz="2" w:space="0" w:color="000001"/>
               <w:right w:val="single" w:sz="2" w:space="0" w:color="000001"/>
             </w:tcBorders>
-            <w:shd w:val="clear" w:color="auto" w:fill="auto"/>
-            <w:tcMar>
-              <w:left w:w="46" w:type="dxa"/>
-            </w:tcMar>
+            <w:shd w:color="auto" w:fill="auto" w:val="clear"/>
           </w:tcPr>
           <w:p>
             <w:pPr>
-              <w:snapToGrid w:val="0"/>
+              <w:pStyle w:val="Normal"/>
+              <w:snapToGrid w:val="false"/>
               <w:jc w:val="center"/>
+              <w:rPr/>
             </w:pPr>
             <w:r>
               <w:rPr>
@@ -1029,17 +1209,25 @@
           </w:p>
           <w:p>
             <w:pPr>
-              <w:snapToGrid w:val="0"/>
+              <w:pStyle w:val="Normal"/>
+              <w:snapToGrid w:val="false"/>
               <w:jc w:val="center"/>
               <w:rPr>
                 <w:sz w:val="20"/>
               </w:rPr>
             </w:pPr>
-          </w:p>
-          <w:p>
-            <w:pPr>
-              <w:snapToGrid w:val="0"/>
+            <w:r>
+              <w:rPr>
+                <w:sz w:val="20"/>
+              </w:rPr>
+            </w:r>
+          </w:p>
+          <w:p>
+            <w:pPr>
+              <w:pStyle w:val="Normal"/>
+              <w:snapToGrid w:val="false"/>
               <w:jc w:val="center"/>
+              <w:rPr/>
             </w:pPr>
             <w:r>
               <w:rPr>
@@ -1050,65 +1238,184 @@
           </w:p>
           <w:p>
             <w:pPr>
-              <w:snapToGrid w:val="0"/>
+              <w:pStyle w:val="Normal"/>
+              <w:snapToGrid w:val="false"/>
               <w:jc w:val="center"/>
               <w:rPr>
                 <w:sz w:val="20"/>
               </w:rPr>
             </w:pPr>
-          </w:p>
-          <w:p>
-            <w:pPr>
-              <w:snapToGrid w:val="0"/>
+            <w:r>
+              <w:rPr>
+                <w:sz w:val="20"/>
+              </w:rPr>
+            </w:r>
+          </w:p>
+          <w:p>
+            <w:pPr>
+              <w:pStyle w:val="Normal"/>
+              <w:snapToGrid w:val="false"/>
               <w:jc w:val="center"/>
               <w:rPr>
                 <w:sz w:val="20"/>
               </w:rPr>
             </w:pPr>
+            <w:r>
+              <w:rPr>
+                <w:sz w:val="20"/>
+              </w:rPr>
+            </w:r>
           </w:p>
         </w:tc>
       </w:tr>
     </w:tbl>
     <w:p>
       <w:pPr>
-        <w:pStyle w:val="Corpodetexto"/>
+        <w:pStyle w:val="Corpodotexto"/>
         <w:rPr>
           <w:sz w:val="18"/>
         </w:rPr>
-      </w:pPr>
-    </w:p>
-    <w:p>
-      <w:pPr>
-        <w:pStyle w:val="Corpodetexto"/>
       </w:pPr>
       <w:r>
         <w:rPr>
           <w:sz w:val="18"/>
         </w:rPr>
-        <w:t>Cópia deste Termo é disponibilizada ao Fiel Depositário. Conforme art.6º da Portaria ALFSTS 230/2012, as imagens desta desunitização deverão estar registradas e disponíveis à RFB.</w:t>
       </w:r>
     </w:p>
+    <w:p>
+      <w:pPr>
+        <w:pStyle w:val="Corpodotexto"/>
+        <w:rPr>
+          <w:sz w:val="18"/>
+        </w:rPr>
+      </w:pPr>
+      <w:r>
+        <w:rPr>
+          <w:sz w:val="18"/>
+        </w:rPr>
+        <w:t xml:space="preserve">Cópia deste Termo é disponibilizada ao Recinto Alfandegado/Fiel Depositário. </w:t>
+      </w:r>
+    </w:p>
+    <w:p>
+      <w:pPr>
+        <w:pStyle w:val="Corpodotexto"/>
+        <w:rPr>
+          <w:sz w:val="18"/>
+        </w:rPr>
+      </w:pPr>
+      <w:r>
+        <w:rPr>
+          <w:sz w:val="18"/>
+        </w:rPr>
+        <w:t>Conforme art.6º da Portaria ALFSTS 230/2012, as filmagens desta abertura deverão estar registradas e disponíveis à RFB.</w:t>
+      </w:r>
+    </w:p>
+    <w:p>
+      <w:pPr>
+        <w:pStyle w:val="Corpodotexto"/>
+        <w:rPr/>
+      </w:pPr>
+      <w:bookmarkStart w:id="2" w:name="__DdeLink__119_2673391187"/>
+      <w:r>
+        <w:rPr>
+          <w:sz w:val="18"/>
+        </w:rPr>
+        <w:t xml:space="preserve">O Recinto Alfandegado poderá fornecer, em cargas de passagem, cópia deste termo ao representante legal do exportador ou importador. </w:t>
+      </w:r>
+      <w:r>
+        <w:rPr>
+          <w:sz w:val="18"/>
+        </w:rPr>
+        <w:t>Já quaisquer r</w:t>
+      </w:r>
+      <w:r>
+        <w:rPr>
+          <w:sz w:val="18"/>
+        </w:rPr>
+        <w:t>egistro</w:t>
+      </w:r>
+      <w:r>
+        <w:rPr>
+          <w:sz w:val="18"/>
+        </w:rPr>
+        <w:t>s</w:t>
+      </w:r>
+      <w:r>
+        <w:rPr>
+          <w:sz w:val="18"/>
+        </w:rPr>
+        <w:t xml:space="preserve"> fotográfic</w:t>
+      </w:r>
+      <w:r>
+        <w:rPr>
+          <w:sz w:val="18"/>
+        </w:rPr>
+        <w:t>os,</w:t>
+      </w:r>
+      <w:r>
+        <w:rPr>
+          <w:sz w:val="18"/>
+        </w:rPr>
+        <w:t xml:space="preserve"> filmagens, </w:t>
+      </w:r>
+      <w:r>
+        <w:rPr>
+          <w:sz w:val="18"/>
+        </w:rPr>
+        <w:t>escaneamentos,</w:t>
+      </w:r>
+      <w:r>
+        <w:rPr>
+          <w:sz w:val="18"/>
+        </w:rPr>
+        <w:t xml:space="preserve"> não poderão ser fornecidos </w:t>
+      </w:r>
+      <w:r>
+        <w:rPr>
+          <w:sz w:val="18"/>
+        </w:rPr>
+        <w:t>a nenhum terceiro</w:t>
+      </w:r>
+      <w:r>
+        <w:rPr>
+          <w:sz w:val="18"/>
+        </w:rPr>
+        <w:t xml:space="preserve">, devendo ser solicitados </w:t>
+      </w:r>
+      <w:r>
+        <w:rPr>
+          <w:sz w:val="18"/>
+        </w:rPr>
+        <w:t xml:space="preserve">por estes </w:t>
+      </w:r>
+      <w:r>
+        <w:rPr>
+          <w:sz w:val="18"/>
+        </w:rPr>
+        <w:t>diretamente à RFB.</w:t>
+      </w:r>
+      <w:bookmarkEnd w:id="2"/>
+    </w:p>
     <w:sectPr>
-      <w:pgSz w:w="11907" w:h="16840" w:code="9"/>
-      <w:pgMar w:top="1440" w:right="1080" w:bottom="1440" w:left="1080" w:header="0" w:footer="0" w:gutter="0"/>
-      <w:cols w:space="720"/>
-      <w:formProt w:val="0"/>
-      <w:docGrid w:linePitch="360" w:charSpace="-6145"/>
+      <w:type w:val="nextPage"/>
+      <w:pgSz w:w="11906" w:h="16838"/>
+      <w:pgMar w:left="1080" w:right="1080" w:header="0" w:top="1440" w:footer="0" w:bottom="1440" w:gutter="0"/>
+      <w:pgNumType w:fmt="decimal"/>
+      <w:formProt w:val="false"/>
+      <w:textDirection w:val="lrTb"/>
+      <w:docGrid w:type="default" w:linePitch="360" w:charSpace="4294960946"/>
     </w:sectPr>
   </w:body>
 </w:document>
 </file>
 
 <file path=word/numbering.xml><?xml version="1.0" encoding="utf-8"?>
-<w:numbering xmlns:wpc="http://schemas.microsoft.com/office/word/2010/wordprocessingCanvas" xmlns:cx="http://schemas.microsoft.com/office/drawing/2014/chartex" xmlns:cx1="http://schemas.microsoft.com/office/drawing/2015/9/8/chartex" xmlns:cx2="http://schemas.microsoft.com/office/drawing/2015/10/21/chartex" xmlns:cx3="http://schemas.microsoft.com/office/drawing/2016/5/9/chartex" xmlns:cx4="http://schemas.microsoft.com/office/drawing/2016/5/10/chartex" xmlns:cx5="http://schemas.microsoft.com/office/drawing/2016/5/11/chartex" xmlns:cx6="http://schemas.microsoft.com/office/drawing/2016/5/12/chartex" xmlns:cx7="http://schemas.microsoft.com/office/drawing/2016/5/13/chartex" xmlns:cx8="http://schemas.microsoft.com/office/drawing/2016/5/14/chartex" xmlns:mc="http://schemas.openxmlformats.org/markup-compatibility/2006" xmlns:aink="http://schemas.microsoft.com/office/drawing/2016/ink" xmlns:am3d="http://schemas.microsoft.com/office/drawing/2017/model3d" xmlns:o="urn:schemas-microsoft-com:office:office" xmlns:oel="http://schemas.microsoft.com/office/2019/extlst" xmlns:r="http://schemas.openxmlformats.org/officeDocument/2006/relationships" xmlns:m="http://schemas.openxmlformats.org/officeDocument/2006/math" xmlns:v="urn:schemas-microsoft-com:vml" xmlns:wp14="http://schemas.microsoft.com/office/word/2010/wordprocessingDrawing" xmlns:wp="http://schemas.openxmlformats.org/drawingml/2006/wordprocessingDrawing" xmlns:w10="urn:schemas-microsoft-com:office:word" xmlns:w="http://schemas.openxmlformats.org/wordprocessingml/2006/main" xmlns:w14="http://schemas.microsoft.com/office/word/2010/wordml" xmlns:w15="http://schemas.microsoft.com/office/word/2012/wordml" xmlns:w16cex="http://schemas.microsoft.com/office/word/2018/wordml/cex" xmlns:w16cid="http://schemas.microsoft.com/office/word/2016/wordml/cid" xmlns:w16="http://schemas.microsoft.com/office/word/2018/wordml" xmlns:w16sdtdh="http://schemas.microsoft.com/office/word/2020/wordml/sdtdatahash" xmlns:w16se="http://schemas.microsoft.com/office/word/2015/wordml/symex" xmlns:wpg="http://schemas.microsoft.com/office/word/2010/wordprocessingGroup" xmlns:wpi="http://schemas.microsoft.com/office/word/2010/wordprocessingInk" xmlns:wne="http://schemas.microsoft.com/office/word/2006/wordml" xmlns:wps="http://schemas.microsoft.com/office/word/2010/wordprocessingShape" mc:Ignorable="w14 w15 w16se w16cid w16 w16cex w16sdtdh wp14">
-  <w:abstractNum w:abstractNumId="0" w15:restartNumberingAfterBreak="0">
-    <w:nsid w:val="228332D6"/>
-    <w:multiLevelType w:val="multilevel"/>
-    <w:tmpl w:val="10E47F28"/>
+<w:numbering xmlns:w="http://schemas.openxmlformats.org/wordprocessingml/2006/main" xmlns:o="urn:schemas-microsoft-com:office:office" xmlns:r="http://schemas.openxmlformats.org/officeDocument/2006/relationships" xmlns:v="urn:schemas-microsoft-com:vml">
+  <w:abstractNum w:abstractNumId="1">
     <w:lvl w:ilvl="0">
       <w:start w:val="1"/>
+      <w:pStyle w:val="Ttulo1"/>
       <w:numFmt w:val="none"/>
-      <w:pStyle w:val="Ttulo1"/>
       <w:suff w:val="nothing"/>
       <w:lvlText w:val=""/>
       <w:lvlJc w:val="left"/>
@@ -1118,8 +1425,8 @@
     </w:lvl>
     <w:lvl w:ilvl="1">
       <w:start w:val="1"/>
+      <w:pStyle w:val="Ttulo2"/>
       <w:numFmt w:val="none"/>
-      <w:pStyle w:val="Ttulo2"/>
       <w:suff w:val="nothing"/>
       <w:lvlText w:val=""/>
       <w:lvlJc w:val="left"/>
@@ -1129,8 +1436,8 @@
     </w:lvl>
     <w:lvl w:ilvl="2">
       <w:start w:val="1"/>
+      <w:pStyle w:val="Ttulo3"/>
       <w:numFmt w:val="none"/>
-      <w:pStyle w:val="Ttulo3"/>
       <w:suff w:val="nothing"/>
       <w:lvlText w:val=""/>
       <w:lvlJc w:val="left"/>
@@ -1140,8 +1447,8 @@
     </w:lvl>
     <w:lvl w:ilvl="3">
       <w:start w:val="1"/>
+      <w:pStyle w:val="Ttulo4"/>
       <w:numFmt w:val="none"/>
-      <w:pStyle w:val="Ttulo4"/>
       <w:suff w:val="nothing"/>
       <w:lvlText w:val=""/>
       <w:lvlJc w:val="left"/>
@@ -1151,8 +1458,8 @@
     </w:lvl>
     <w:lvl w:ilvl="4">
       <w:start w:val="1"/>
+      <w:pStyle w:val="Ttulo5"/>
       <w:numFmt w:val="none"/>
-      <w:pStyle w:val="Ttulo5"/>
       <w:suff w:val="nothing"/>
       <w:lvlText w:val=""/>
       <w:lvlJc w:val="left"/>
@@ -1167,7 +1474,7 @@
       <w:lvlText w:val=""/>
       <w:lvlJc w:val="left"/>
       <w:pPr>
-        <w:ind w:left="0" w:firstLine="0"/>
+        <w:ind w:left="0" w:hanging="0"/>
       </w:pPr>
     </w:lvl>
     <w:lvl w:ilvl="6">
@@ -1177,7 +1484,7 @@
       <w:lvlText w:val=""/>
       <w:lvlJc w:val="left"/>
       <w:pPr>
-        <w:ind w:left="0" w:firstLine="0"/>
+        <w:ind w:left="0" w:hanging="0"/>
       </w:pPr>
     </w:lvl>
     <w:lvl w:ilvl="7">
@@ -1187,7 +1494,7 @@
       <w:lvlText w:val=""/>
       <w:lvlJc w:val="left"/>
       <w:pPr>
-        <w:ind w:left="0" w:firstLine="0"/>
+        <w:ind w:left="0" w:hanging="0"/>
       </w:pPr>
     </w:lvl>
     <w:lvl w:ilvl="8">
@@ -1197,14 +1504,11 @@
       <w:lvlText w:val=""/>
       <w:lvlJc w:val="left"/>
       <w:pPr>
-        <w:ind w:left="0" w:firstLine="0"/>
+        <w:ind w:left="0" w:hanging="0"/>
       </w:pPr>
     </w:lvl>
   </w:abstractNum>
-  <w:abstractNum w:abstractNumId="1" w15:restartNumberingAfterBreak="0">
-    <w:nsid w:val="748D13C3"/>
-    <w:multiLevelType w:val="multilevel"/>
-    <w:tmpl w:val="BA98D03A"/>
+  <w:abstractNum w:abstractNumId="2">
     <w:lvl w:ilvl="0">
       <w:start w:val="1"/>
       <w:numFmt w:val="none"/>
@@ -1296,38 +1600,40 @@
       </w:pPr>
     </w:lvl>
   </w:abstractNum>
-  <w:num w:numId="1" w16cid:durableId="933394357">
-    <w:abstractNumId w:val="0"/>
+  <w:num w:numId="1">
+    <w:abstractNumId w:val="1"/>
   </w:num>
-  <w:num w:numId="2" w16cid:durableId="1673029766">
-    <w:abstractNumId w:val="1"/>
+  <w:num w:numId="2">
+    <w:abstractNumId w:val="2"/>
   </w:num>
 </w:numbering>
 </file>
 
 <file path=word/styles.xml><?xml version="1.0" encoding="utf-8"?>
-<w:styles xmlns:mc="http://schemas.openxmlformats.org/markup-compatibility/2006" xmlns:r="http://schemas.openxmlformats.org/officeDocument/2006/relationships" xmlns:w="http://schemas.openxmlformats.org/wordprocessingml/2006/main" xmlns:w14="http://schemas.microsoft.com/office/word/2010/wordml" xmlns:w15="http://schemas.microsoft.com/office/word/2012/wordml" xmlns:w16cex="http://schemas.microsoft.com/office/word/2018/wordml/cex" xmlns:w16cid="http://schemas.microsoft.com/office/word/2016/wordml/cid" xmlns:w16="http://schemas.microsoft.com/office/word/2018/wordml" xmlns:w16sdtdh="http://schemas.microsoft.com/office/word/2020/wordml/sdtdatahash" xmlns:w16se="http://schemas.microsoft.com/office/word/2015/wordml/symex" mc:Ignorable="w14 w15 w16se w16cid w16 w16cex w16sdtdh">
+<w:styles xmlns:w="http://schemas.openxmlformats.org/wordprocessingml/2006/main" xmlns:w14="http://schemas.microsoft.com/office/word/2010/wordml" xmlns:mc="http://schemas.openxmlformats.org/markup-compatibility/2006" mc:Ignorable="w14">
   <w:docDefaults>
     <w:rPrDefault>
       <w:rPr>
-        <w:rFonts w:ascii="Times New Roman" w:eastAsia="Lucida Sans Unicode" w:hAnsi="Times New Roman" w:cs="Mangal"/>
+        <w:rFonts w:ascii="Times New Roman" w:hAnsi="Times New Roman" w:eastAsia="Lucida Sans Unicode" w:cs="Mangal"/>
         <w:szCs w:val="24"/>
         <w:lang w:val="pt-BR" w:eastAsia="zh-CN" w:bidi="hi-IN"/>
       </w:rPr>
     </w:rPrDefault>
-    <w:pPrDefault/>
+    <w:pPrDefault>
+      <w:pPr/>
+    </w:pPrDefault>
   </w:docDefaults>
   <w:latentStyles w:defLockedState="0" w:defUIPriority="99" w:defSemiHidden="0" w:defUnhideWhenUsed="0" w:defQFormat="0" w:count="376">
     <w:lsdException w:name="Normal" w:uiPriority="0" w:qFormat="1"/>
     <w:lsdException w:name="heading 1" w:uiPriority="9" w:qFormat="1"/>
-    <w:lsdException w:name="heading 2" w:semiHidden="1" w:uiPriority="9" w:unhideWhenUsed="1" w:qFormat="1"/>
-    <w:lsdException w:name="heading 3" w:semiHidden="1" w:uiPriority="9" w:unhideWhenUsed="1" w:qFormat="1"/>
-    <w:lsdException w:name="heading 4" w:semiHidden="1" w:uiPriority="9" w:unhideWhenUsed="1" w:qFormat="1"/>
-    <w:lsdException w:name="heading 5" w:semiHidden="1" w:uiPriority="9" w:unhideWhenUsed="1" w:qFormat="1"/>
-    <w:lsdException w:name="heading 6" w:semiHidden="1" w:uiPriority="9" w:unhideWhenUsed="1" w:qFormat="1"/>
-    <w:lsdException w:name="heading 7" w:semiHidden="1" w:uiPriority="9" w:unhideWhenUsed="1" w:qFormat="1"/>
-    <w:lsdException w:name="heading 8" w:semiHidden="1" w:uiPriority="9" w:unhideWhenUsed="1" w:qFormat="1"/>
-    <w:lsdException w:name="heading 9" w:semiHidden="1" w:uiPriority="9" w:unhideWhenUsed="1" w:qFormat="1"/>
+    <w:lsdException w:name="heading 2" w:uiPriority="9" w:semiHidden="1" w:unhideWhenUsed="1" w:qFormat="1"/>
+    <w:lsdException w:name="heading 3" w:uiPriority="9" w:semiHidden="1" w:unhideWhenUsed="1" w:qFormat="1"/>
+    <w:lsdException w:name="heading 4" w:uiPriority="9" w:semiHidden="1" w:unhideWhenUsed="1" w:qFormat="1"/>
+    <w:lsdException w:name="heading 5" w:uiPriority="9" w:semiHidden="1" w:unhideWhenUsed="1" w:qFormat="1"/>
+    <w:lsdException w:name="heading 6" w:uiPriority="9" w:semiHidden="1" w:unhideWhenUsed="1" w:qFormat="1"/>
+    <w:lsdException w:name="heading 7" w:uiPriority="9" w:semiHidden="1" w:unhideWhenUsed="1" w:qFormat="1"/>
+    <w:lsdException w:name="heading 8" w:uiPriority="9" w:semiHidden="1" w:unhideWhenUsed="1" w:qFormat="1"/>
+    <w:lsdException w:name="heading 9" w:uiPriority="9" w:semiHidden="1" w:unhideWhenUsed="1" w:qFormat="1"/>
     <w:lsdException w:name="index 1" w:semiHidden="1" w:unhideWhenUsed="1"/>
     <w:lsdException w:name="index 2" w:semiHidden="1" w:unhideWhenUsed="1"/>
     <w:lsdException w:name="index 3" w:semiHidden="1" w:unhideWhenUsed="1"/>
@@ -1337,22 +1643,22 @@
     <w:lsdException w:name="index 7" w:semiHidden="1" w:unhideWhenUsed="1"/>
     <w:lsdException w:name="index 8" w:semiHidden="1" w:unhideWhenUsed="1"/>
     <w:lsdException w:name="index 9" w:semiHidden="1" w:unhideWhenUsed="1"/>
-    <w:lsdException w:name="toc 1" w:semiHidden="1" w:uiPriority="39" w:unhideWhenUsed="1"/>
-    <w:lsdException w:name="toc 2" w:semiHidden="1" w:uiPriority="39" w:unhideWhenUsed="1"/>
-    <w:lsdException w:name="toc 3" w:semiHidden="1" w:uiPriority="39" w:unhideWhenUsed="1"/>
-    <w:lsdException w:name="toc 4" w:semiHidden="1" w:uiPriority="39" w:unhideWhenUsed="1"/>
-    <w:lsdException w:name="toc 5" w:semiHidden="1" w:uiPriority="39" w:unhideWhenUsed="1"/>
-    <w:lsdException w:name="toc 6" w:semiHidden="1" w:uiPriority="39" w:unhideWhenUsed="1"/>
-    <w:lsdException w:name="toc 7" w:semiHidden="1" w:uiPriority="39" w:unhideWhenUsed="1"/>
-    <w:lsdException w:name="toc 8" w:semiHidden="1" w:uiPriority="39" w:unhideWhenUsed="1"/>
-    <w:lsdException w:name="toc 9" w:semiHidden="1" w:uiPriority="39" w:unhideWhenUsed="1"/>
+    <w:lsdException w:name="toc 1" w:uiPriority="39" w:semiHidden="1" w:unhideWhenUsed="1"/>
+    <w:lsdException w:name="toc 2" w:uiPriority="39" w:semiHidden="1" w:unhideWhenUsed="1"/>
+    <w:lsdException w:name="toc 3" w:uiPriority="39" w:semiHidden="1" w:unhideWhenUsed="1"/>
+    <w:lsdException w:name="toc 4" w:uiPriority="39" w:semiHidden="1" w:unhideWhenUsed="1"/>
+    <w:lsdException w:name="toc 5" w:uiPriority="39" w:semiHidden="1" w:unhideWhenUsed="1"/>
+    <w:lsdException w:name="toc 6" w:uiPriority="39" w:semiHidden="1" w:unhideWhenUsed="1"/>
+    <w:lsdException w:name="toc 7" w:uiPriority="39" w:semiHidden="1" w:unhideWhenUsed="1"/>
+    <w:lsdException w:name="toc 8" w:uiPriority="39" w:semiHidden="1" w:unhideWhenUsed="1"/>
+    <w:lsdException w:name="toc 9" w:uiPriority="39" w:semiHidden="1" w:unhideWhenUsed="1"/>
     <w:lsdException w:name="Normal Indent" w:semiHidden="1" w:unhideWhenUsed="1"/>
     <w:lsdException w:name="footnote text" w:semiHidden="1" w:unhideWhenUsed="1"/>
     <w:lsdException w:name="annotation text" w:semiHidden="1" w:unhideWhenUsed="1"/>
     <w:lsdException w:name="header" w:semiHidden="1" w:unhideWhenUsed="1"/>
     <w:lsdException w:name="footer" w:semiHidden="1" w:unhideWhenUsed="1"/>
     <w:lsdException w:name="index heading" w:semiHidden="1" w:unhideWhenUsed="1"/>
-    <w:lsdException w:name="caption" w:semiHidden="1" w:uiPriority="35" w:unhideWhenUsed="1" w:qFormat="1"/>
+    <w:lsdException w:name="caption" w:uiPriority="35" w:semiHidden="1" w:unhideWhenUsed="1" w:qFormat="1"/>
     <w:lsdException w:name="table of figures" w:semiHidden="1" w:unhideWhenUsed="1"/>
     <w:lsdException w:name="envelope address" w:semiHidden="1" w:unhideWhenUsed="1"/>
     <w:lsdException w:name="envelope return" w:semiHidden="1" w:unhideWhenUsed="1"/>
@@ -1383,7 +1689,7 @@
     <w:lsdException w:name="Title" w:uiPriority="10" w:qFormat="1"/>
     <w:lsdException w:name="Closing" w:semiHidden="1" w:unhideWhenUsed="1"/>
     <w:lsdException w:name="Signature" w:semiHidden="1" w:unhideWhenUsed="1"/>
-    <w:lsdException w:name="Default Paragraph Font" w:semiHidden="1" w:uiPriority="1" w:unhideWhenUsed="1"/>
+    <w:lsdException w:name="Default Paragraph Font" w:uiPriority="1" w:semiHidden="1" w:unhideWhenUsed="1"/>
     <w:lsdException w:name="Body Text" w:semiHidden="1" w:unhideWhenUsed="1"/>
     <w:lsdException w:name="Body Text Indent" w:semiHidden="1" w:unhideWhenUsed="1"/>
     <w:lsdException w:name="List Continue" w:semiHidden="1" w:unhideWhenUsed="1"/>
@@ -1583,8 +1889,8 @@
     <w:lsdException w:name="Subtle Reference" w:uiPriority="31" w:qFormat="1"/>
     <w:lsdException w:name="Intense Reference" w:uiPriority="32" w:qFormat="1"/>
     <w:lsdException w:name="Book Title" w:uiPriority="33" w:qFormat="1"/>
-    <w:lsdException w:name="Bibliography" w:semiHidden="1" w:uiPriority="37" w:unhideWhenUsed="1"/>
-    <w:lsdException w:name="TOC Heading" w:semiHidden="1" w:uiPriority="39" w:unhideWhenUsed="1" w:qFormat="1"/>
+    <w:lsdException w:name="Bibliography" w:uiPriority="37" w:semiHidden="1" w:unhideWhenUsed="1"/>
+    <w:lsdException w:name="TOC Heading" w:uiPriority="39" w:semiHidden="1" w:unhideWhenUsed="1" w:qFormat="1"/>
     <w:lsdException w:name="Plain Table 1" w:uiPriority="41"/>
     <w:lsdException w:name="Plain Table 2" w:uiPriority="42"/>
     <w:lsdException w:name="Plain Table 3" w:uiPriority="43"/>
@@ -1695,28 +2001,34 @@
     <w:lsdException w:name="Unresolved Mention" w:semiHidden="1" w:unhideWhenUsed="1"/>
     <w:lsdException w:name="Smart Link" w:semiHidden="1" w:unhideWhenUsed="1"/>
   </w:latentStyles>
-  <w:style w:type="paragraph" w:default="1" w:styleId="Normal">
+  <w:style w:type="paragraph" w:styleId="Normal" w:default="1">
     <w:name w:val="Normal"/>
     <w:qFormat/>
     <w:pPr>
-      <w:suppressAutoHyphens/>
+      <w:widowControl/>
+      <w:suppressAutoHyphens w:val="true"/>
+      <w:bidi w:val="0"/>
+      <w:jc w:val="left"/>
     </w:pPr>
     <w:rPr>
-      <w:rFonts w:eastAsia="Times New Roman" w:cs="Times New Roman"/>
+      <w:rFonts w:eastAsia="Times New Roman" w:cs="Times New Roman" w:ascii="Times New Roman" w:hAnsi="Times New Roman"/>
       <w:color w:val="00000A"/>
+      <w:kern w:val="0"/>
       <w:sz w:val="24"/>
-      <w:lang w:bidi="ar-SA"/>
+      <w:szCs w:val="24"/>
+      <w:lang w:bidi="ar-SA" w:val="pt-BR" w:eastAsia="zh-CN"/>
     </w:rPr>
   </w:style>
   <w:style w:type="paragraph" w:styleId="Ttulo1">
-    <w:name w:val="heading 1"/>
+    <w:name w:val="Heading 1"/>
     <w:basedOn w:val="Normal"/>
     <w:next w:val="Normal"/>
     <w:uiPriority w:val="9"/>
     <w:qFormat/>
     <w:pPr>
-      <w:keepNext/>
+      <w:keepNext w:val="true"/>
       <w:numPr>
+        <w:ilvl w:val="0"/>
         <w:numId w:val="1"/>
       </w:numPr>
       <w:outlineLvl w:val="0"/>
@@ -1727,19 +2039,19 @@
     </w:rPr>
   </w:style>
   <w:style w:type="paragraph" w:styleId="Ttulo2">
-    <w:name w:val="heading 2"/>
+    <w:name w:val="Heading 2"/>
     <w:basedOn w:val="Normal"/>
     <w:next w:val="Normal"/>
     <w:uiPriority w:val="9"/>
     <w:unhideWhenUsed/>
     <w:qFormat/>
     <w:pPr>
-      <w:keepNext/>
+      <w:keepNext w:val="true"/>
       <w:numPr>
         <w:ilvl w:val="1"/>
         <w:numId w:val="1"/>
       </w:numPr>
-      <w:spacing w:line="280" w:lineRule="exact"/>
+      <w:spacing w:lineRule="exact" w:line="280"/>
       <w:jc w:val="both"/>
       <w:outlineLvl w:val="1"/>
     </w:pPr>
@@ -1750,19 +2062,19 @@
     </w:rPr>
   </w:style>
   <w:style w:type="paragraph" w:styleId="Ttulo3">
-    <w:name w:val="heading 3"/>
+    <w:name w:val="Heading 3"/>
     <w:basedOn w:val="Normal"/>
     <w:next w:val="Normal"/>
     <w:uiPriority w:val="9"/>
     <w:unhideWhenUsed/>
     <w:qFormat/>
     <w:pPr>
-      <w:keepNext/>
+      <w:keepNext w:val="true"/>
       <w:numPr>
         <w:ilvl w:val="2"/>
         <w:numId w:val="1"/>
       </w:numPr>
-      <w:spacing w:line="280" w:lineRule="exact"/>
+      <w:spacing w:lineRule="exact" w:line="280"/>
       <w:jc w:val="both"/>
       <w:outlineLvl w:val="2"/>
     </w:pPr>
@@ -1775,14 +2087,14 @@
     </w:rPr>
   </w:style>
   <w:style w:type="paragraph" w:styleId="Ttulo4">
-    <w:name w:val="heading 4"/>
+    <w:name w:val="Heading 4"/>
     <w:basedOn w:val="Normal"/>
     <w:next w:val="Normal"/>
     <w:uiPriority w:val="9"/>
     <w:unhideWhenUsed/>
     <w:qFormat/>
     <w:pPr>
-      <w:keepNext/>
+      <w:keepNext w:val="true"/>
       <w:numPr>
         <w:ilvl w:val="3"/>
         <w:numId w:val="1"/>
@@ -1795,19 +2107,19 @@
     </w:rPr>
   </w:style>
   <w:style w:type="paragraph" w:styleId="Ttulo5">
-    <w:name w:val="heading 5"/>
+    <w:name w:val="Heading 5"/>
     <w:basedOn w:val="Normal"/>
     <w:next w:val="Normal"/>
     <w:uiPriority w:val="9"/>
     <w:unhideWhenUsed/>
     <w:qFormat/>
     <w:pPr>
-      <w:keepNext/>
+      <w:keepNext w:val="true"/>
       <w:numPr>
         <w:ilvl w:val="4"/>
         <w:numId w:val="1"/>
       </w:numPr>
-      <w:spacing w:line="280" w:lineRule="exact"/>
+      <w:spacing w:lineRule="exact" w:line="280"/>
       <w:jc w:val="both"/>
       <w:outlineLvl w:val="4"/>
     </w:pPr>
@@ -1819,18 +2131,19 @@
     </w:rPr>
   </w:style>
   <w:style w:type="paragraph" w:styleId="Ttulo6">
-    <w:name w:val="heading 6"/>
+    <w:name w:val="Heading 6"/>
     <w:basedOn w:val="Normal"/>
     <w:next w:val="Normal"/>
     <w:uiPriority w:val="9"/>
     <w:unhideWhenUsed/>
     <w:qFormat/>
     <w:pPr>
-      <w:keepNext/>
+      <w:keepNext w:val="true"/>
       <w:tabs>
-        <w:tab w:val="left" w:pos="0"/>
+        <w:tab w:val="clear" w:pos="708"/>
+        <w:tab w:val="left" w:pos="0" w:leader="none"/>
       </w:tabs>
-      <w:spacing w:line="280" w:lineRule="exact"/>
+      <w:spacing w:lineRule="exact" w:line="280"/>
       <w:jc w:val="both"/>
       <w:outlineLvl w:val="5"/>
     </w:pPr>
@@ -1840,11 +2153,234 @@
       <w:color w:val="000000"/>
     </w:rPr>
   </w:style>
-  <w:style w:type="character" w:default="1" w:styleId="Fontepargpadro">
+  <w:style w:type="character" w:styleId="DefaultParagraphFont" w:default="1">
     <w:name w:val="Default Paragraph Font"/>
     <w:uiPriority w:val="1"/>
     <w:semiHidden/>
     <w:unhideWhenUsed/>
+    <w:qFormat/>
+    <w:rPr/>
+  </w:style>
+  <w:style w:type="character" w:styleId="AbsatzStandardschriftart" w:customStyle="1">
+    <w:name w:val="Absatz-Standardschriftart"/>
+    <w:qFormat/>
+    <w:rPr/>
+  </w:style>
+  <w:style w:type="character" w:styleId="WWAbsatzStandardschriftart" w:customStyle="1">
+    <w:name w:val="WW-Absatz-Standardschriftart"/>
+    <w:qFormat/>
+    <w:rPr/>
+  </w:style>
+  <w:style w:type="character" w:styleId="WWAbsatzStandardschriftart1" w:customStyle="1">
+    <w:name w:val="WW-Absatz-Standardschriftart1"/>
+    <w:qFormat/>
+    <w:rPr/>
+  </w:style>
+  <w:style w:type="character" w:styleId="WWAbsatzStandardschriftart11" w:customStyle="1">
+    <w:name w:val="WW-Absatz-Standardschriftart11"/>
+    <w:qFormat/>
+    <w:rPr/>
+  </w:style>
+  <w:style w:type="character" w:styleId="WW8Num2z0" w:customStyle="1">
+    <w:name w:val="WW8Num2z0"/>
+    <w:qFormat/>
+    <w:rPr>
+      <w:rFonts w:ascii="Wingdings" w:hAnsi="Wingdings" w:cs="Wingdings"/>
+    </w:rPr>
+  </w:style>
+  <w:style w:type="character" w:styleId="WW8Num2z1" w:customStyle="1">
+    <w:name w:val="WW8Num2z1"/>
+    <w:qFormat/>
+    <w:rPr>
+      <w:rFonts w:ascii="Courier New" w:hAnsi="Courier New" w:cs="Courier New"/>
+    </w:rPr>
+  </w:style>
+  <w:style w:type="character" w:styleId="WW8Num2z3" w:customStyle="1">
+    <w:name w:val="WW8Num2z3"/>
+    <w:qFormat/>
+    <w:rPr>
+      <w:rFonts w:ascii="Symbol" w:hAnsi="Symbol" w:cs="Symbol"/>
+    </w:rPr>
+  </w:style>
+  <w:style w:type="character" w:styleId="WWFontepargpadro" w:customStyle="1">
+    <w:name w:val="WW-Fonte parág. padrão"/>
+    <w:qFormat/>
+    <w:rPr/>
+  </w:style>
+  <w:style w:type="paragraph" w:styleId="Ttulo">
+    <w:name w:val="Título"/>
+    <w:basedOn w:val="Normal"/>
+    <w:next w:val="Corpodotexto"/>
+    <w:qFormat/>
+    <w:pPr>
+      <w:keepNext w:val="true"/>
+      <w:spacing w:before="240" w:after="120"/>
+    </w:pPr>
+    <w:rPr>
+      <w:rFonts w:ascii="Liberation Sans" w:hAnsi="Liberation Sans" w:eastAsia="Microsoft YaHei" w:cs="Lucida Sans"/>
+      <w:sz w:val="28"/>
+      <w:szCs w:val="28"/>
+    </w:rPr>
+  </w:style>
+  <w:style w:type="paragraph" w:styleId="Corpodotexto">
+    <w:name w:val="Body Text"/>
+    <w:basedOn w:val="Normal"/>
+    <w:pPr>
+      <w:jc w:val="center"/>
+    </w:pPr>
+    <w:rPr>
+      <w:rFonts w:ascii="Arial" w:hAnsi="Arial" w:cs="Arial"/>
+      <w:b/>
+      <w:bCs/>
+      <w:sz w:val="16"/>
+    </w:rPr>
+  </w:style>
+  <w:style w:type="paragraph" w:styleId="Lista">
+    <w:name w:val="List"/>
+    <w:basedOn w:val="Corpodotexto"/>
+    <w:pPr/>
+    <w:rPr>
+      <w:rFonts w:cs="Tahoma"/>
+    </w:rPr>
+  </w:style>
+  <w:style w:type="paragraph" w:styleId="Legenda">
+    <w:name w:val="Caption"/>
+    <w:basedOn w:val="Normal"/>
+    <w:qFormat/>
+    <w:pPr>
+      <w:suppressLineNumbers/>
+      <w:spacing w:before="120" w:after="120"/>
+    </w:pPr>
+    <w:rPr>
+      <w:rFonts w:cs="Lucida Sans"/>
+      <w:i/>
+      <w:iCs/>
+      <w:sz w:val="24"/>
+      <w:szCs w:val="24"/>
+    </w:rPr>
+  </w:style>
+  <w:style w:type="paragraph" w:styleId="Ndice" w:customStyle="1">
+    <w:name w:val="Índice"/>
+    <w:basedOn w:val="Normal"/>
+    <w:qFormat/>
+    <w:pPr>
+      <w:suppressLineNumbers/>
+    </w:pPr>
+    <w:rPr>
+      <w:rFonts w:cs="Tahoma"/>
+    </w:rPr>
+  </w:style>
+  <w:style w:type="paragraph" w:styleId="Ttulododocumento">
+    <w:name w:val="Title"/>
+    <w:basedOn w:val="Normal"/>
+    <w:next w:val="Corpodotexto"/>
+    <w:uiPriority w:val="10"/>
+    <w:qFormat/>
+    <w:pPr>
+      <w:keepNext w:val="true"/>
+      <w:spacing w:before="240" w:after="120"/>
+    </w:pPr>
+    <w:rPr>
+      <w:rFonts w:ascii="Arial" w:hAnsi="Arial" w:eastAsia="MS Mincho;ＭＳ 明朝" w:cs="Tahoma"/>
+      <w:sz w:val="28"/>
+      <w:szCs w:val="28"/>
+    </w:rPr>
+  </w:style>
+  <w:style w:type="paragraph" w:styleId="Caption">
+    <w:name w:val="caption"/>
+    <w:basedOn w:val="Normal"/>
+    <w:next w:val="Normal"/>
+    <w:qFormat/>
+    <w:pPr>
+      <w:jc w:val="center"/>
+    </w:pPr>
+    <w:rPr>
+      <w:b/>
+      <w:i/>
+      <w:sz w:val="40"/>
+      <w:szCs w:val="20"/>
+    </w:rPr>
+  </w:style>
+  <w:style w:type="paragraph" w:styleId="Subttulo">
+    <w:name w:val="Subtitle"/>
+    <w:basedOn w:val="Ttulododocumento"/>
+    <w:uiPriority w:val="11"/>
+    <w:qFormat/>
+    <w:pPr>
+      <w:jc w:val="center"/>
+    </w:pPr>
+    <w:rPr>
+      <w:i/>
+      <w:iCs/>
+    </w:rPr>
+  </w:style>
+  <w:style w:type="paragraph" w:styleId="BodyText2">
+    <w:name w:val="Body Text 2"/>
+    <w:basedOn w:val="Normal"/>
+    <w:qFormat/>
+    <w:pPr/>
+    <w:rPr>
+      <w:sz w:val="20"/>
+    </w:rPr>
+  </w:style>
+  <w:style w:type="paragraph" w:styleId="Contedodatabela" w:customStyle="1">
+    <w:name w:val="Conteúdo da tabela"/>
+    <w:basedOn w:val="Normal"/>
+    <w:qFormat/>
+    <w:pPr>
+      <w:suppressLineNumbers/>
+    </w:pPr>
+    <w:rPr/>
+  </w:style>
+  <w:style w:type="paragraph" w:styleId="Ttulodetabela" w:customStyle="1">
+    <w:name w:val="Título de tabela"/>
+    <w:basedOn w:val="Contedodatabela"/>
+    <w:qFormat/>
+    <w:pPr>
+      <w:jc w:val="center"/>
+    </w:pPr>
+    <w:rPr>
+      <w:b/>
+      <w:bCs/>
+    </w:rPr>
+  </w:style>
+  <w:style w:type="paragraph" w:styleId="Contedodoquadro" w:customStyle="1">
+    <w:name w:val="Conteúdo do quadro"/>
+    <w:basedOn w:val="Corpodotexto"/>
+    <w:qFormat/>
+    <w:pPr/>
+    <w:rPr/>
+  </w:style>
+  <w:style w:type="paragraph" w:styleId="Cabealho">
+    <w:name w:val="Header"/>
+    <w:basedOn w:val="Normal"/>
+    <w:pPr>
+      <w:suppressLineNumbers/>
+      <w:tabs>
+        <w:tab w:val="clear" w:pos="708"/>
+        <w:tab w:val="center" w:pos="4323" w:leader="none"/>
+        <w:tab w:val="right" w:pos="8646" w:leader="none"/>
+      </w:tabs>
+    </w:pPr>
+    <w:rPr/>
+  </w:style>
+  <w:style w:type="paragraph" w:styleId="Tabela" w:customStyle="1">
+    <w:name w:val="Tabela"/>
+    <w:basedOn w:val="Caption"/>
+    <w:qFormat/>
+    <w:pPr/>
+    <w:rPr/>
+  </w:style>
+  <w:style w:type="numbering" w:styleId="NoList" w:default="1">
+    <w:name w:val="No List"/>
+    <w:uiPriority w:val="99"/>
+    <w:semiHidden/>
+    <w:unhideWhenUsed/>
+    <w:qFormat/>
+  </w:style>
+  <w:style w:type="numbering" w:styleId="WW8Num1" w:customStyle="1">
+    <w:name w:val="WW8Num1"/>
+    <w:qFormat/>
   </w:style>
   <w:style w:type="table" w:default="1" w:styleId="Tabelanormal">
     <w:name w:val="Normal Table"/>
@@ -1860,181 +2396,6 @@
         <w:right w:w="108" w:type="dxa"/>
       </w:tblCellMar>
     </w:tblPr>
-  </w:style>
-  <w:style w:type="numbering" w:default="1" w:styleId="Semlista">
-    <w:name w:val="No List"/>
-    <w:uiPriority w:val="99"/>
-    <w:semiHidden/>
-    <w:unhideWhenUsed/>
-  </w:style>
-  <w:style w:type="character" w:customStyle="1" w:styleId="Absatz-Standardschriftart">
-    <w:name w:val="Absatz-Standardschriftart"/>
-    <w:qFormat/>
-  </w:style>
-  <w:style w:type="character" w:customStyle="1" w:styleId="WW-Absatz-Standardschriftart">
-    <w:name w:val="WW-Absatz-Standardschriftart"/>
-    <w:qFormat/>
-  </w:style>
-  <w:style w:type="character" w:customStyle="1" w:styleId="WW-Absatz-Standardschriftart1">
-    <w:name w:val="WW-Absatz-Standardschriftart1"/>
-    <w:qFormat/>
-  </w:style>
-  <w:style w:type="character" w:customStyle="1" w:styleId="WW-Absatz-Standardschriftart11">
-    <w:name w:val="WW-Absatz-Standardschriftart11"/>
-    <w:qFormat/>
-  </w:style>
-  <w:style w:type="character" w:customStyle="1" w:styleId="WW8Num2z0">
-    <w:name w:val="WW8Num2z0"/>
-    <w:qFormat/>
-    <w:rPr>
-      <w:rFonts w:ascii="Wingdings" w:hAnsi="Wingdings" w:cs="Wingdings"/>
-    </w:rPr>
-  </w:style>
-  <w:style w:type="character" w:customStyle="1" w:styleId="WW8Num2z1">
-    <w:name w:val="WW8Num2z1"/>
-    <w:qFormat/>
-    <w:rPr>
-      <w:rFonts w:ascii="Courier New" w:hAnsi="Courier New" w:cs="Courier New"/>
-    </w:rPr>
-  </w:style>
-  <w:style w:type="character" w:customStyle="1" w:styleId="WW8Num2z3">
-    <w:name w:val="WW8Num2z3"/>
-    <w:qFormat/>
-    <w:rPr>
-      <w:rFonts w:ascii="Symbol" w:hAnsi="Symbol" w:cs="Symbol"/>
-    </w:rPr>
-  </w:style>
-  <w:style w:type="character" w:customStyle="1" w:styleId="WW-Fontepargpadro">
-    <w:name w:val="WW-Fonte parág. padrão"/>
-    <w:qFormat/>
-  </w:style>
-  <w:style w:type="paragraph" w:styleId="Ttulo">
-    <w:name w:val="Title"/>
-    <w:basedOn w:val="Normal"/>
-    <w:next w:val="Corpodetexto"/>
-    <w:uiPriority w:val="10"/>
-    <w:qFormat/>
-    <w:pPr>
-      <w:keepNext/>
-      <w:spacing w:before="240" w:after="120"/>
-    </w:pPr>
-    <w:rPr>
-      <w:rFonts w:ascii="Arial" w:eastAsia="MS Mincho;ＭＳ 明朝" w:hAnsi="Arial" w:cs="Tahoma"/>
-      <w:sz w:val="28"/>
-      <w:szCs w:val="28"/>
-    </w:rPr>
-  </w:style>
-  <w:style w:type="paragraph" w:styleId="Corpodetexto">
-    <w:name w:val="Body Text"/>
-    <w:basedOn w:val="Normal"/>
-    <w:pPr>
-      <w:jc w:val="center"/>
-    </w:pPr>
-    <w:rPr>
-      <w:rFonts w:ascii="Arial" w:hAnsi="Arial" w:cs="Arial"/>
-      <w:b/>
-      <w:bCs/>
-      <w:sz w:val="16"/>
-    </w:rPr>
-  </w:style>
-  <w:style w:type="paragraph" w:styleId="Lista">
-    <w:name w:val="List"/>
-    <w:basedOn w:val="Corpodetexto"/>
-    <w:rPr>
-      <w:rFonts w:cs="Tahoma"/>
-    </w:rPr>
-  </w:style>
-  <w:style w:type="paragraph" w:styleId="Legenda">
-    <w:name w:val="caption"/>
-    <w:basedOn w:val="Normal"/>
-    <w:next w:val="Normal"/>
-    <w:qFormat/>
-    <w:pPr>
-      <w:jc w:val="center"/>
-    </w:pPr>
-    <w:rPr>
-      <w:b/>
-      <w:i/>
-      <w:sz w:val="40"/>
-      <w:szCs w:val="20"/>
-    </w:rPr>
-  </w:style>
-  <w:style w:type="paragraph" w:customStyle="1" w:styleId="ndice">
-    <w:name w:val="Índice"/>
-    <w:basedOn w:val="Normal"/>
-    <w:qFormat/>
-    <w:pPr>
-      <w:suppressLineNumbers/>
-    </w:pPr>
-    <w:rPr>
-      <w:rFonts w:cs="Tahoma"/>
-    </w:rPr>
-  </w:style>
-  <w:style w:type="paragraph" w:styleId="Subttulo">
-    <w:name w:val="Subtitle"/>
-    <w:basedOn w:val="Ttulo"/>
-    <w:uiPriority w:val="11"/>
-    <w:qFormat/>
-    <w:pPr>
-      <w:jc w:val="center"/>
-    </w:pPr>
-    <w:rPr>
-      <w:i/>
-      <w:iCs/>
-    </w:rPr>
-  </w:style>
-  <w:style w:type="paragraph" w:styleId="Corpodetexto2">
-    <w:name w:val="Body Text 2"/>
-    <w:basedOn w:val="Normal"/>
-    <w:qFormat/>
-    <w:rPr>
-      <w:sz w:val="20"/>
-    </w:rPr>
-  </w:style>
-  <w:style w:type="paragraph" w:customStyle="1" w:styleId="Contedodatabela">
-    <w:name w:val="Conteúdo da tabela"/>
-    <w:basedOn w:val="Normal"/>
-    <w:qFormat/>
-    <w:pPr>
-      <w:suppressLineNumbers/>
-    </w:pPr>
-  </w:style>
-  <w:style w:type="paragraph" w:customStyle="1" w:styleId="Ttulodetabela">
-    <w:name w:val="Título de tabela"/>
-    <w:basedOn w:val="Contedodatabela"/>
-    <w:qFormat/>
-    <w:pPr>
-      <w:jc w:val="center"/>
-    </w:pPr>
-    <w:rPr>
-      <w:b/>
-      <w:bCs/>
-    </w:rPr>
-  </w:style>
-  <w:style w:type="paragraph" w:customStyle="1" w:styleId="Contedodoquadro">
-    <w:name w:val="Conteúdo do quadro"/>
-    <w:basedOn w:val="Corpodetexto"/>
-    <w:qFormat/>
-  </w:style>
-  <w:style w:type="paragraph" w:styleId="Cabealho">
-    <w:name w:val="header"/>
-    <w:basedOn w:val="Normal"/>
-    <w:pPr>
-      <w:suppressLineNumbers/>
-      <w:tabs>
-        <w:tab w:val="center" w:pos="4323"/>
-        <w:tab w:val="right" w:pos="8646"/>
-      </w:tabs>
-    </w:pPr>
-  </w:style>
-  <w:style w:type="paragraph" w:customStyle="1" w:styleId="Tabela">
-    <w:name w:val="Tabela"/>
-    <w:basedOn w:val="Legenda"/>
-    <w:qFormat/>
-  </w:style>
-  <w:style w:type="numbering" w:customStyle="1" w:styleId="WW8Num1">
-    <w:name w:val="WW8Num1"/>
-    <w:qFormat/>
   </w:style>
 </w:styles>
 </file>

</xml_diff>